<commit_message>
final draft of XML binding spec
</commit_message>
<xml_diff>
--- a/documents/DRAFTv1-stix-v1.2.1-xml-binding-v1.0-wd01.docx
+++ b/documents/DRAFTv1-stix-v1.2.1-xml-binding-v1.0-wd01.docx
@@ -1,6 +1,6 @@
 
 <file path=word/document.xml><?xml version="1.0" encoding="utf-8"?>
-<w:document xmlns:wpc="http://schemas.microsoft.com/office/word/2010/wordprocessingCanvas" xmlns:mc="http://schemas.openxmlformats.org/markup-compatibility/2006" xmlns:o="urn:schemas-microsoft-com:office:office" xmlns:r="http://schemas.openxmlformats.org/officeDocument/2006/relationships" xmlns:m="http://schemas.openxmlformats.org/officeDocument/2006/math" xmlns:v="urn:schemas-microsoft-com:vml" xmlns:wp14="http://schemas.microsoft.com/office/word/2010/wordprocessingDrawing" xmlns:wp="http://schemas.openxmlformats.org/drawingml/2006/wordprocessingDrawing" xmlns:w10="urn:schemas-microsoft-com:office:word" xmlns:w="http://schemas.openxmlformats.org/wordprocessingml/2006/main" xmlns:w14="http://schemas.microsoft.com/office/word/2010/wordml" xmlns:w15="http://schemas.microsoft.com/office/word/2012/wordml" xmlns:wpg="http://schemas.microsoft.com/office/word/2010/wordprocessingGroup" xmlns:wpi="http://schemas.microsoft.com/office/word/2010/wordprocessingInk" xmlns:wne="http://schemas.microsoft.com/office/word/2006/wordml" xmlns:wps="http://schemas.microsoft.com/office/word/2010/wordprocessingShape" mc:Ignorable="w14 w15 wp14">
+<w:document xmlns:wpc="http://schemas.microsoft.com/office/word/2010/wordprocessingCanvas" xmlns:cx="http://schemas.microsoft.com/office/drawing/2014/chartex" xmlns:cx1="http://schemas.microsoft.com/office/drawing/2015/9/8/chartex" xmlns:mc="http://schemas.openxmlformats.org/markup-compatibility/2006" xmlns:o="urn:schemas-microsoft-com:office:office" xmlns:r="http://schemas.openxmlformats.org/officeDocument/2006/relationships" xmlns:m="http://schemas.openxmlformats.org/officeDocument/2006/math" xmlns:v="urn:schemas-microsoft-com:vml" xmlns:wp14="http://schemas.microsoft.com/office/word/2010/wordprocessingDrawing" xmlns:wp="http://schemas.openxmlformats.org/drawingml/2006/wordprocessingDrawing" xmlns:w10="urn:schemas-microsoft-com:office:word" xmlns:w="http://schemas.openxmlformats.org/wordprocessingml/2006/main" xmlns:w14="http://schemas.microsoft.com/office/word/2010/wordml" xmlns:w15="http://schemas.microsoft.com/office/word/2012/wordml" xmlns:w16se="http://schemas.microsoft.com/office/word/2015/wordml/symex" xmlns:wpg="http://schemas.microsoft.com/office/word/2010/wordprocessingGroup" xmlns:wpi="http://schemas.microsoft.com/office/word/2010/wordprocessingInk" xmlns:wne="http://schemas.microsoft.com/office/word/2006/wordml" xmlns:wps="http://schemas.microsoft.com/office/word/2010/wordprocessingShape" mc:Ignorable="w14 w15 w16se wp14">
   <w:body>
     <w:p>
       <w:pPr>
@@ -258,8 +258,13 @@
       <w:pPr>
         <w:pStyle w:val="Titlepageinfo"/>
       </w:pPr>
-      <w:r>
-        <w:t>Additional artifacts:</w:t>
+      <w:bookmarkStart w:id="1" w:name="additional_artifacts"/>
+      <w:r>
+        <w:t>Additional artifacts</w:t>
+      </w:r>
+      <w:bookmarkEnd w:id="1"/>
+      <w:r>
+        <w:t>:</w:t>
       </w:r>
     </w:p>
     <w:p>
@@ -300,24 +305,15 @@
     </w:p>
     <w:p>
       <w:pPr>
-        <w:pStyle w:val="RelatedWork"/>
-      </w:pPr>
-      <w:r>
-        <w:t>Other parts (</w:t>
-      </w:r>
-      <w:r>
-        <w:t>list title</w:t>
-      </w:r>
-      <w:r>
-        <w:t>s and/or file names)</w:t>
-      </w:r>
-    </w:p>
-    <w:p>
-      <w:pPr>
         <w:pStyle w:val="Titlepageinfo"/>
       </w:pPr>
-      <w:r>
-        <w:t>Related work:</w:t>
+      <w:bookmarkStart w:id="2" w:name="related_work"/>
+      <w:r>
+        <w:t>Related work</w:t>
+      </w:r>
+      <w:bookmarkEnd w:id="2"/>
+      <w:r>
+        <w:t>:</w:t>
       </w:r>
     </w:p>
     <w:p>
@@ -345,8 +341,6 @@
         </w:rPr>
         <w:t>TM</w:t>
       </w:r>
-      <w:bookmarkStart w:id="1" w:name="_GoBack"/>
-      <w:bookmarkEnd w:id="1"/>
       <w:r>
         <w:rPr>
           <w:i/>
@@ -674,15 +668,12 @@
     </w:p>
     <w:p>
       <w:r>
-        <w:t xml:space="preserve">This document and translations of it may be copied and furnished to others, and derivative works that comment on or otherwise explain it or assist in its implementation may be prepared, copied, published, and distributed, in whole or in part, without restriction of any kind, provided that the above copyright notice and this section are included on all such copies and derivative works. However, this document itself may not be modified in any way, including by removing the copyright notice or references to OASIS, except as needed for the purpose of developing any document or deliverable produced by an OASIS Technical </w:t>
-      </w:r>
+        <w:t>This document and translations of it may be copied and furnished to others, and derivative works that comment on or otherwise explain it or assist in its implementation may be prepared, copied, published, and distributed, in whole or in part, without restriction of any kind, provided that the above copyright notice and this section are included on all such copies and derivative works. However, this document itself may not be modified in any way, including by removing the copyright notice or references to OASIS, except as needed for the purpose of developing any document or deliverable produced by an OASIS Technical Committee (in which case the rules applicable to copyrights, as set forth in the OASIS IPR Policy, must be followed) or as required to translate it into languages other than English.</w:t>
+      </w:r>
+    </w:p>
+    <w:p>
       <w:r>
         <w:lastRenderedPageBreak/>
-        <w:t>Committee (in which case the rules applicable to copyrights, as set forth in the OASIS IPR Policy, must be followed) or as required to translate it into languages other than English.</w:t>
-      </w:r>
-    </w:p>
-    <w:p>
-      <w:r>
         <w:t>The limited permissions granted above are perpetual and will not be revoked by OASIS or its successors or assigns.</w:t>
       </w:r>
     </w:p>
@@ -743,7 +734,7 @@
       <w:r>
         <w:fldChar w:fldCharType="separate"/>
       </w:r>
-      <w:hyperlink w:anchor="_Toc436903652" w:history="1">
+      <w:hyperlink w:anchor="_Toc448328000" w:history="1">
         <w:r>
           <w:rPr>
             <w:rStyle w:val="Hyperlink"/>
@@ -786,7 +777,7 @@
             <w:noProof/>
             <w:webHidden/>
           </w:rPr>
-          <w:instrText xml:space="preserve"> PAGEREF _Toc436903652 \h </w:instrText>
+          <w:instrText xml:space="preserve"> PAGEREF _Toc448328000 \h </w:instrText>
         </w:r>
         <w:r>
           <w:rPr>
@@ -830,7 +821,7 @@
           <w:szCs w:val="22"/>
         </w:rPr>
       </w:pPr>
-      <w:hyperlink w:anchor="_Toc436903653" w:history="1">
+      <w:hyperlink w:anchor="_Toc448328001" w:history="1">
         <w:r>
           <w:rPr>
             <w:rStyle w:val="Hyperlink"/>
@@ -857,7 +848,7 @@
             <w:noProof/>
             <w:webHidden/>
           </w:rPr>
-          <w:instrText xml:space="preserve"> PAGEREF _Toc436903653 \h </w:instrText>
+          <w:instrText xml:space="preserve"> PAGEREF _Toc448328001 \h </w:instrText>
         </w:r>
         <w:r>
           <w:rPr>
@@ -901,7 +892,7 @@
           <w:szCs w:val="22"/>
         </w:rPr>
       </w:pPr>
-      <w:hyperlink w:anchor="_Toc436903654" w:history="1">
+      <w:hyperlink w:anchor="_Toc448328002" w:history="1">
         <w:r>
           <w:rPr>
             <w:rStyle w:val="Hyperlink"/>
@@ -928,7 +919,7 @@
             <w:noProof/>
             <w:webHidden/>
           </w:rPr>
-          <w:instrText xml:space="preserve"> PAGEREF _Toc436903654 \h </w:instrText>
+          <w:instrText xml:space="preserve"> PAGEREF _Toc448328002 \h </w:instrText>
         </w:r>
         <w:r>
           <w:rPr>
@@ -972,7 +963,7 @@
           <w:szCs w:val="22"/>
         </w:rPr>
       </w:pPr>
-      <w:hyperlink w:anchor="_Toc436903655" w:history="1">
+      <w:hyperlink w:anchor="_Toc448328003" w:history="1">
         <w:r>
           <w:rPr>
             <w:rStyle w:val="Hyperlink"/>
@@ -999,7 +990,7 @@
             <w:noProof/>
             <w:webHidden/>
           </w:rPr>
-          <w:instrText xml:space="preserve"> PAGEREF _Toc436903655 \h </w:instrText>
+          <w:instrText xml:space="preserve"> PAGEREF _Toc448328003 \h </w:instrText>
         </w:r>
         <w:r>
           <w:rPr>
@@ -1043,7 +1034,7 @@
           <w:szCs w:val="22"/>
         </w:rPr>
       </w:pPr>
-      <w:hyperlink w:anchor="_Toc436903656" w:history="1">
+      <w:hyperlink w:anchor="_Toc448328004" w:history="1">
         <w:r>
           <w:rPr>
             <w:rStyle w:val="Hyperlink"/>
@@ -1070,7 +1061,7 @@
             <w:noProof/>
             <w:webHidden/>
           </w:rPr>
-          <w:instrText xml:space="preserve"> PAGEREF _Toc436903656 \h </w:instrText>
+          <w:instrText xml:space="preserve"> PAGEREF _Toc448328004 \h </w:instrText>
         </w:r>
         <w:r>
           <w:rPr>
@@ -1114,7 +1105,7 @@
           <w:szCs w:val="22"/>
         </w:rPr>
       </w:pPr>
-      <w:hyperlink w:anchor="_Toc436903657" w:history="1">
+      <w:hyperlink w:anchor="_Toc448328005" w:history="1">
         <w:r>
           <w:rPr>
             <w:rStyle w:val="Hyperlink"/>
@@ -1141,7 +1132,7 @@
             <w:noProof/>
             <w:webHidden/>
           </w:rPr>
-          <w:instrText xml:space="preserve"> PAGEREF _Toc436903657 \h </w:instrText>
+          <w:instrText xml:space="preserve"> PAGEREF _Toc448328005 \h </w:instrText>
         </w:r>
         <w:r>
           <w:rPr>
@@ -1185,7 +1176,7 @@
           <w:szCs w:val="22"/>
         </w:rPr>
       </w:pPr>
-      <w:hyperlink w:anchor="_Toc436903658" w:history="1">
+      <w:hyperlink w:anchor="_Toc448328006" w:history="1">
         <w:r>
           <w:rPr>
             <w:rStyle w:val="Hyperlink"/>
@@ -1212,7 +1203,7 @@
             <w:noProof/>
             <w:webHidden/>
           </w:rPr>
-          <w:instrText xml:space="preserve"> PAGEREF _Toc436903658 \h </w:instrText>
+          <w:instrText xml:space="preserve"> PAGEREF _Toc448328006 \h </w:instrText>
         </w:r>
         <w:r>
           <w:rPr>
@@ -1256,7 +1247,7 @@
           <w:szCs w:val="22"/>
         </w:rPr>
       </w:pPr>
-      <w:hyperlink w:anchor="_Toc436903659" w:history="1">
+      <w:hyperlink w:anchor="_Toc448328007" w:history="1">
         <w:r>
           <w:rPr>
             <w:rStyle w:val="Hyperlink"/>
@@ -1283,7 +1274,7 @@
             <w:noProof/>
             <w:webHidden/>
           </w:rPr>
-          <w:instrText xml:space="preserve"> PAGEREF _Toc436903659 \h </w:instrText>
+          <w:instrText xml:space="preserve"> PAGEREF _Toc448328007 \h </w:instrText>
         </w:r>
         <w:r>
           <w:rPr>
@@ -1327,7 +1318,7 @@
           <w:szCs w:val="22"/>
         </w:rPr>
       </w:pPr>
-      <w:hyperlink w:anchor="_Toc436903660" w:history="1">
+      <w:hyperlink w:anchor="_Toc448328008" w:history="1">
         <w:r>
           <w:rPr>
             <w:rStyle w:val="Hyperlink"/>
@@ -1354,7 +1345,7 @@
             <w:noProof/>
             <w:webHidden/>
           </w:rPr>
-          <w:instrText xml:space="preserve"> PAGEREF _Toc436903660 \h </w:instrText>
+          <w:instrText xml:space="preserve"> PAGEREF _Toc448328008 \h </w:instrText>
         </w:r>
         <w:r>
           <w:rPr>
@@ -1398,7 +1389,7 @@
           <w:szCs w:val="22"/>
         </w:rPr>
       </w:pPr>
-      <w:hyperlink w:anchor="_Toc436903661" w:history="1">
+      <w:hyperlink w:anchor="_Toc448328009" w:history="1">
         <w:r>
           <w:rPr>
             <w:rStyle w:val="Hyperlink"/>
@@ -1425,7 +1416,7 @@
             <w:noProof/>
             <w:webHidden/>
           </w:rPr>
-          <w:instrText xml:space="preserve"> PAGEREF _Toc436903661 \h </w:instrText>
+          <w:instrText xml:space="preserve"> PAGEREF _Toc448328009 \h </w:instrText>
         </w:r>
         <w:r>
           <w:rPr>
@@ -1466,7 +1457,7 @@
           <w:szCs w:val="22"/>
         </w:rPr>
       </w:pPr>
-      <w:hyperlink w:anchor="_Toc436903662" w:history="1">
+      <w:hyperlink w:anchor="_Toc448328010" w:history="1">
         <w:r>
           <w:rPr>
             <w:rStyle w:val="Hyperlink"/>
@@ -1509,7 +1500,7 @@
             <w:noProof/>
             <w:webHidden/>
           </w:rPr>
-          <w:instrText xml:space="preserve"> PAGEREF _Toc436903662 \h </w:instrText>
+          <w:instrText xml:space="preserve"> PAGEREF _Toc448328010 \h </w:instrText>
         </w:r>
         <w:r>
           <w:rPr>
@@ -1553,7 +1544,7 @@
           <w:szCs w:val="22"/>
         </w:rPr>
       </w:pPr>
-      <w:hyperlink w:anchor="_Toc436903663" w:history="1">
+      <w:hyperlink w:anchor="_Toc448328011" w:history="1">
         <w:r>
           <w:rPr>
             <w:rStyle w:val="Hyperlink"/>
@@ -1580,7 +1571,7 @@
             <w:noProof/>
             <w:webHidden/>
           </w:rPr>
-          <w:instrText xml:space="preserve"> PAGEREF _Toc436903663 \h </w:instrText>
+          <w:instrText xml:space="preserve"> PAGEREF _Toc448328011 \h </w:instrText>
         </w:r>
         <w:r>
           <w:rPr>
@@ -1624,7 +1615,7 @@
           <w:szCs w:val="22"/>
         </w:rPr>
       </w:pPr>
-      <w:hyperlink w:anchor="_Toc436903664" w:history="1">
+      <w:hyperlink w:anchor="_Toc448328012" w:history="1">
         <w:r>
           <w:rPr>
             <w:rStyle w:val="Hyperlink"/>
@@ -1651,7 +1642,7 @@
             <w:noProof/>
             <w:webHidden/>
           </w:rPr>
-          <w:instrText xml:space="preserve"> PAGEREF _Toc436903664 \h </w:instrText>
+          <w:instrText xml:space="preserve"> PAGEREF _Toc448328012 \h </w:instrText>
         </w:r>
         <w:r>
           <w:rPr>
@@ -1695,7 +1686,7 @@
           <w:szCs w:val="22"/>
         </w:rPr>
       </w:pPr>
-      <w:hyperlink w:anchor="_Toc436903665" w:history="1">
+      <w:hyperlink w:anchor="_Toc448328013" w:history="1">
         <w:r>
           <w:rPr>
             <w:rStyle w:val="Hyperlink"/>
@@ -1722,7 +1713,7 @@
             <w:noProof/>
             <w:webHidden/>
           </w:rPr>
-          <w:instrText xml:space="preserve"> PAGEREF _Toc436903665 \h </w:instrText>
+          <w:instrText xml:space="preserve"> PAGEREF _Toc448328013 \h </w:instrText>
         </w:r>
         <w:r>
           <w:rPr>
@@ -1742,7 +1733,7 @@
             <w:noProof/>
             <w:webHidden/>
           </w:rPr>
-          <w:t>8</w:t>
+          <w:t>9</w:t>
         </w:r>
         <w:r>
           <w:rPr>
@@ -1766,7 +1757,7 @@
           <w:szCs w:val="22"/>
         </w:rPr>
       </w:pPr>
-      <w:hyperlink w:anchor="_Toc436903666" w:history="1">
+      <w:hyperlink w:anchor="_Toc448328014" w:history="1">
         <w:r>
           <w:rPr>
             <w:rStyle w:val="Hyperlink"/>
@@ -1793,7 +1784,7 @@
             <w:noProof/>
             <w:webHidden/>
           </w:rPr>
-          <w:instrText xml:space="preserve"> PAGEREF _Toc436903666 \h </w:instrText>
+          <w:instrText xml:space="preserve"> PAGEREF _Toc448328014 \h </w:instrText>
         </w:r>
         <w:r>
           <w:rPr>
@@ -1813,7 +1804,7 @@
             <w:noProof/>
             <w:webHidden/>
           </w:rPr>
-          <w:t>9</w:t>
+          <w:t>10</w:t>
         </w:r>
         <w:r>
           <w:rPr>
@@ -1837,7 +1828,7 @@
           <w:szCs w:val="22"/>
         </w:rPr>
       </w:pPr>
-      <w:hyperlink w:anchor="_Toc436903667" w:history="1">
+      <w:hyperlink w:anchor="_Toc448328015" w:history="1">
         <w:r>
           <w:rPr>
             <w:rStyle w:val="Hyperlink"/>
@@ -1864,7 +1855,7 @@
             <w:noProof/>
             <w:webHidden/>
           </w:rPr>
-          <w:instrText xml:space="preserve"> PAGEREF _Toc436903667 \h </w:instrText>
+          <w:instrText xml:space="preserve"> PAGEREF _Toc448328015 \h </w:instrText>
         </w:r>
         <w:r>
           <w:rPr>
@@ -1884,7 +1875,7 @@
             <w:noProof/>
             <w:webHidden/>
           </w:rPr>
-          <w:t>10</w:t>
+          <w:t>11</w:t>
         </w:r>
         <w:r>
           <w:rPr>
@@ -1908,7 +1899,7 @@
           <w:szCs w:val="22"/>
         </w:rPr>
       </w:pPr>
-      <w:hyperlink w:anchor="_Toc436903668" w:history="1">
+      <w:hyperlink w:anchor="_Toc448328016" w:history="1">
         <w:r>
           <w:rPr>
             <w:rStyle w:val="Hyperlink"/>
@@ -1935,7 +1926,7 @@
             <w:noProof/>
             <w:webHidden/>
           </w:rPr>
-          <w:instrText xml:space="preserve"> PAGEREF _Toc436903668 \h </w:instrText>
+          <w:instrText xml:space="preserve"> PAGEREF _Toc448328016 \h </w:instrText>
         </w:r>
         <w:r>
           <w:rPr>
@@ -1955,7 +1946,7 @@
             <w:noProof/>
             <w:webHidden/>
           </w:rPr>
-          <w:t>11</w:t>
+          <w:t>12</w:t>
         </w:r>
         <w:r>
           <w:rPr>
@@ -1979,7 +1970,7 @@
           <w:szCs w:val="22"/>
         </w:rPr>
       </w:pPr>
-      <w:hyperlink w:anchor="_Toc436903669" w:history="1">
+      <w:hyperlink w:anchor="_Toc448328017" w:history="1">
         <w:r>
           <w:rPr>
             <w:rStyle w:val="Hyperlink"/>
@@ -2006,7 +1997,7 @@
             <w:noProof/>
             <w:webHidden/>
           </w:rPr>
-          <w:instrText xml:space="preserve"> PAGEREF _Toc436903669 \h </w:instrText>
+          <w:instrText xml:space="preserve"> PAGEREF _Toc448328017 \h </w:instrText>
         </w:r>
         <w:r>
           <w:rPr>
@@ -2026,7 +2017,7 @@
             <w:noProof/>
             <w:webHidden/>
           </w:rPr>
-          <w:t>12</w:t>
+          <w:t>13</w:t>
         </w:r>
         <w:r>
           <w:rPr>
@@ -2047,7 +2038,7 @@
           <w:szCs w:val="22"/>
         </w:rPr>
       </w:pPr>
-      <w:hyperlink w:anchor="_Toc436903670" w:history="1">
+      <w:hyperlink w:anchor="_Toc448328018" w:history="1">
         <w:r>
           <w:rPr>
             <w:rStyle w:val="Hyperlink"/>
@@ -2069,7 +2060,7 @@
             <w:rStyle w:val="Hyperlink"/>
             <w:noProof/>
           </w:rPr>
-          <w:t>Relationships to the Current XML Schemas</w:t>
+          <w:t>Relationships to the STIX 1.2.1 XML Schemas</w:t>
         </w:r>
         <w:r>
           <w:rPr>
@@ -2090,7 +2081,7 @@
             <w:noProof/>
             <w:webHidden/>
           </w:rPr>
-          <w:instrText xml:space="preserve"> PAGEREF _Toc436903670 \h </w:instrText>
+          <w:instrText xml:space="preserve"> PAGEREF _Toc448328018 \h </w:instrText>
         </w:r>
         <w:r>
           <w:rPr>
@@ -2134,7 +2125,7 @@
           <w:szCs w:val="22"/>
         </w:rPr>
       </w:pPr>
-      <w:hyperlink w:anchor="_Toc436903671" w:history="1">
+      <w:hyperlink w:anchor="_Toc448328019" w:history="1">
         <w:r>
           <w:rPr>
             <w:rStyle w:val="Hyperlink"/>
@@ -2161,7 +2152,7 @@
             <w:noProof/>
             <w:webHidden/>
           </w:rPr>
-          <w:instrText xml:space="preserve"> PAGEREF _Toc436903671 \h </w:instrText>
+          <w:instrText xml:space="preserve"> PAGEREF _Toc448328019 \h </w:instrText>
         </w:r>
         <w:r>
           <w:rPr>
@@ -2205,7 +2196,7 @@
           <w:szCs w:val="22"/>
         </w:rPr>
       </w:pPr>
-      <w:hyperlink w:anchor="_Toc436903672" w:history="1">
+      <w:hyperlink w:anchor="_Toc448328020" w:history="1">
         <w:r>
           <w:rPr>
             <w:rStyle w:val="Hyperlink"/>
@@ -2232,7 +2223,7 @@
             <w:noProof/>
             <w:webHidden/>
           </w:rPr>
-          <w:instrText xml:space="preserve"> PAGEREF _Toc436903672 \h </w:instrText>
+          <w:instrText xml:space="preserve"> PAGEREF _Toc448328020 \h </w:instrText>
         </w:r>
         <w:r>
           <w:rPr>
@@ -2276,7 +2267,7 @@
           <w:szCs w:val="22"/>
         </w:rPr>
       </w:pPr>
-      <w:hyperlink w:anchor="_Toc436903673" w:history="1">
+      <w:hyperlink w:anchor="_Toc448328021" w:history="1">
         <w:r>
           <w:rPr>
             <w:rStyle w:val="Hyperlink"/>
@@ -2303,7 +2294,7 @@
             <w:noProof/>
             <w:webHidden/>
           </w:rPr>
-          <w:instrText xml:space="preserve"> PAGEREF _Toc436903673 \h </w:instrText>
+          <w:instrText xml:space="preserve"> PAGEREF _Toc448328021 \h </w:instrText>
         </w:r>
         <w:r>
           <w:rPr>
@@ -2347,7 +2338,7 @@
           <w:szCs w:val="22"/>
         </w:rPr>
       </w:pPr>
-      <w:hyperlink w:anchor="_Toc436903674" w:history="1">
+      <w:hyperlink w:anchor="_Toc448328022" w:history="1">
         <w:r>
           <w:rPr>
             <w:rStyle w:val="Hyperlink"/>
@@ -2374,7 +2365,7 @@
             <w:noProof/>
             <w:webHidden/>
           </w:rPr>
-          <w:instrText xml:space="preserve"> PAGEREF _Toc436903674 \h </w:instrText>
+          <w:instrText xml:space="preserve"> PAGEREF _Toc448328022 \h </w:instrText>
         </w:r>
         <w:r>
           <w:rPr>
@@ -2418,7 +2409,7 @@
           <w:szCs w:val="22"/>
         </w:rPr>
       </w:pPr>
-      <w:hyperlink w:anchor="_Toc436903675" w:history="1">
+      <w:hyperlink w:anchor="_Toc448328023" w:history="1">
         <w:r>
           <w:rPr>
             <w:rStyle w:val="Hyperlink"/>
@@ -2445,7 +2436,7 @@
             <w:noProof/>
             <w:webHidden/>
           </w:rPr>
-          <w:instrText xml:space="preserve"> PAGEREF _Toc436903675 \h </w:instrText>
+          <w:instrText xml:space="preserve"> PAGEREF _Toc448328023 \h </w:instrText>
         </w:r>
         <w:r>
           <w:rPr>
@@ -2489,7 +2480,7 @@
           <w:szCs w:val="22"/>
         </w:rPr>
       </w:pPr>
-      <w:hyperlink w:anchor="_Toc436903676" w:history="1">
+      <w:hyperlink w:anchor="_Toc448328024" w:history="1">
         <w:r>
           <w:rPr>
             <w:rStyle w:val="Hyperlink"/>
@@ -2516,7 +2507,7 @@
             <w:noProof/>
             <w:webHidden/>
           </w:rPr>
-          <w:instrText xml:space="preserve"> PAGEREF _Toc436903676 \h </w:instrText>
+          <w:instrText xml:space="preserve"> PAGEREF _Toc448328024 \h </w:instrText>
         </w:r>
         <w:r>
           <w:rPr>
@@ -2536,7 +2527,7 @@
             <w:noProof/>
             <w:webHidden/>
           </w:rPr>
-          <w:t>18</w:t>
+          <w:t>17</w:t>
         </w:r>
         <w:r>
           <w:rPr>
@@ -2560,7 +2551,7 @@
           <w:szCs w:val="22"/>
         </w:rPr>
       </w:pPr>
-      <w:hyperlink w:anchor="_Toc436903677" w:history="1">
+      <w:hyperlink w:anchor="_Toc448328025" w:history="1">
         <w:r>
           <w:rPr>
             <w:rStyle w:val="Hyperlink"/>
@@ -2587,7 +2578,7 @@
             <w:noProof/>
             <w:webHidden/>
           </w:rPr>
-          <w:instrText xml:space="preserve"> PAGEREF _Toc436903677 \h </w:instrText>
+          <w:instrText xml:space="preserve"> PAGEREF _Toc448328025 \h </w:instrText>
         </w:r>
         <w:r>
           <w:rPr>
@@ -2631,7 +2622,7 @@
           <w:szCs w:val="22"/>
         </w:rPr>
       </w:pPr>
-      <w:hyperlink w:anchor="_Toc436903678" w:history="1">
+      <w:hyperlink w:anchor="_Toc448328026" w:history="1">
         <w:r>
           <w:rPr>
             <w:rStyle w:val="Hyperlink"/>
@@ -2658,7 +2649,7 @@
             <w:noProof/>
             <w:webHidden/>
           </w:rPr>
-          <w:instrText xml:space="preserve"> PAGEREF _Toc436903678 \h </w:instrText>
+          <w:instrText xml:space="preserve"> PAGEREF _Toc448328026 \h </w:instrText>
         </w:r>
         <w:r>
           <w:rPr>
@@ -2702,7 +2693,7 @@
           <w:szCs w:val="22"/>
         </w:rPr>
       </w:pPr>
-      <w:hyperlink w:anchor="_Toc436903679" w:history="1">
+      <w:hyperlink w:anchor="_Toc448328027" w:history="1">
         <w:r>
           <w:rPr>
             <w:rStyle w:val="Hyperlink"/>
@@ -2729,7 +2720,7 @@
             <w:noProof/>
             <w:webHidden/>
           </w:rPr>
-          <w:instrText xml:space="preserve"> PAGEREF _Toc436903679 \h </w:instrText>
+          <w:instrText xml:space="preserve"> PAGEREF _Toc448328027 \h </w:instrText>
         </w:r>
         <w:r>
           <w:rPr>
@@ -2770,7 +2761,7 @@
           <w:szCs w:val="22"/>
         </w:rPr>
       </w:pPr>
-      <w:hyperlink w:anchor="_Toc436903680" w:history="1">
+      <w:hyperlink w:anchor="_Toc448328028" w:history="1">
         <w:r>
           <w:rPr>
             <w:rStyle w:val="Hyperlink"/>
@@ -2813,7 +2804,7 @@
             <w:noProof/>
             <w:webHidden/>
           </w:rPr>
-          <w:instrText xml:space="preserve"> PAGEREF _Toc436903680 \h </w:instrText>
+          <w:instrText xml:space="preserve"> PAGEREF _Toc448328028 \h </w:instrText>
         </w:r>
         <w:r>
           <w:rPr>
@@ -2854,7 +2845,7 @@
           <w:szCs w:val="22"/>
         </w:rPr>
       </w:pPr>
-      <w:hyperlink w:anchor="_Toc436903681" w:history="1">
+      <w:hyperlink w:anchor="_Toc448328029" w:history="1">
         <w:r>
           <w:rPr>
             <w:rStyle w:val="Hyperlink"/>
@@ -2881,7 +2872,7 @@
             <w:noProof/>
             <w:webHidden/>
           </w:rPr>
-          <w:instrText xml:space="preserve"> PAGEREF _Toc436903681 \h </w:instrText>
+          <w:instrText xml:space="preserve"> PAGEREF _Toc448328029 \h </w:instrText>
         </w:r>
         <w:r>
           <w:rPr>
@@ -2922,7 +2913,7 @@
           <w:szCs w:val="22"/>
         </w:rPr>
       </w:pPr>
-      <w:hyperlink w:anchor="_Toc436903682" w:history="1">
+      <w:hyperlink w:anchor="_Toc448328030" w:history="1">
         <w:r>
           <w:rPr>
             <w:rStyle w:val="Hyperlink"/>
@@ -2949,7 +2940,7 @@
             <w:noProof/>
             <w:webHidden/>
           </w:rPr>
-          <w:instrText xml:space="preserve"> PAGEREF _Toc436903682 \h </w:instrText>
+          <w:instrText xml:space="preserve"> PAGEREF _Toc448328030 \h </w:instrText>
         </w:r>
         <w:r>
           <w:rPr>
@@ -3001,20 +2992,20 @@
           <w:docGrid w:linePitch="360"/>
         </w:sectPr>
       </w:pPr>
-      <w:bookmarkStart w:id="2" w:name="_Toc287332006"/>
+      <w:bookmarkStart w:id="3" w:name="_Toc287332006"/>
     </w:p>
     <w:p>
       <w:pPr>
         <w:pStyle w:val="Heading1"/>
       </w:pPr>
-      <w:bookmarkStart w:id="3" w:name="_Toc436903652"/>
+      <w:bookmarkStart w:id="4" w:name="_Toc448328000"/>
       <w:r>
         <w:lastRenderedPageBreak/>
         <w:t>Introduction</w:t>
       </w:r>
       <w:bookmarkEnd w:id="0"/>
-      <w:bookmarkEnd w:id="2"/>
       <w:bookmarkEnd w:id="3"/>
+      <w:bookmarkEnd w:id="4"/>
     </w:p>
     <w:p>
       <w:r>
@@ -3201,21 +3192,17 @@
         </w:rPr>
         <w:t xml:space="preserve">3 is used to describe design choices that impact the UML model and have implications for the binding rules, especially exceptions to those rules that can be found in the official STIX XSD </w:t>
       </w:r>
-      <w:commentRangeStart w:id="4"/>
-      <w:r>
-        <w:rPr>
-          <w:rFonts w:cs="Arial"/>
-          <w:szCs w:val="20"/>
-        </w:rPr>
-        <w:t>schemas</w:t>
-      </w:r>
-      <w:commentRangeEnd w:id="4"/>
-      <w:r>
-        <w:rPr>
-          <w:rStyle w:val="CommentReference"/>
-        </w:rPr>
-        <w:commentReference w:id="4"/>
-      </w:r>
+      <w:hyperlink w:anchor="additional_artifacts" w:history="1">
+        <w:r>
+          <w:rPr>
+            <w:rStyle w:val="Hyperlink"/>
+            <w:rFonts w:cs="Arial"/>
+            <w:b/>
+            <w:szCs w:val="20"/>
+          </w:rPr>
+          <w:t>schemas</w:t>
+        </w:r>
+      </w:hyperlink>
       <w:r>
         <w:rPr>
           <w:rFonts w:cs="Arial"/>
@@ -3297,7 +3284,7 @@
       <w:bookmarkStart w:id="5" w:name="_Ref394437867"/>
       <w:bookmarkStart w:id="6" w:name="_Toc426101877"/>
       <w:bookmarkStart w:id="7" w:name="_Toc429572709"/>
-      <w:bookmarkStart w:id="8" w:name="_Toc436903653"/>
+      <w:bookmarkStart w:id="8" w:name="_Toc448328001"/>
       <w:r>
         <w:t>Document Conventions</w:t>
       </w:r>
@@ -3324,7 +3311,7 @@
       <w:bookmarkStart w:id="10" w:name="_Toc389581073"/>
       <w:bookmarkStart w:id="11" w:name="_Toc426101879"/>
       <w:bookmarkStart w:id="12" w:name="_Toc429572710"/>
-      <w:bookmarkStart w:id="13" w:name="_Toc436903654"/>
+      <w:bookmarkStart w:id="13" w:name="_Toc448328002"/>
       <w:r>
         <w:t>Fonts</w:t>
       </w:r>
@@ -3571,7 +3558,7 @@
         </w:tabs>
         <w:spacing w:before="360" w:after="60"/>
       </w:pPr>
-      <w:bookmarkStart w:id="14" w:name="_Toc436903655"/>
+      <w:bookmarkStart w:id="14" w:name="_Toc448328003"/>
       <w:r>
         <w:t>XML Namespaces</w:t>
       </w:r>
@@ -3715,7 +3702,7 @@
         <w:pStyle w:val="Heading3"/>
       </w:pPr>
       <w:bookmarkStart w:id="15" w:name="_Toc429676489"/>
-      <w:bookmarkStart w:id="16" w:name="_Toc436903656"/>
+      <w:bookmarkStart w:id="16" w:name="_Toc448328004"/>
       <w:bookmarkStart w:id="17" w:name="_Toc85472893"/>
       <w:bookmarkStart w:id="18" w:name="_Toc287332007"/>
       <w:r>
@@ -3998,7 +3985,7 @@
                           </pic:cNvPicPr>
                         </pic:nvPicPr>
                         <pic:blipFill>
-                          <a:blip r:embed="rId24">
+                          <a:blip r:embed="rId22">
                             <a:extLst>
                               <a:ext uri="{28A0092B-C50C-407E-A947-70E740481C1C}">
                                 <a14:useLocalDpi xmlns:a14="http://schemas.microsoft.com/office/drawing/2010/main" val="0"/>
@@ -4118,9 +4105,9 @@
                   <o:lock v:ext="edit" aspectratio="t"/>
                 </v:shapetype>
                 <v:shape id="_x0000_i1025" type="#_x0000_t75" style="width:21.75pt;height:21.75pt" o:ole="">
-                  <v:imagedata r:id="rId25" o:title=""/>
+                  <v:imagedata r:id="rId23" o:title=""/>
                 </v:shape>
-                <o:OLEObject Type="Embed" ProgID="PBrush" ShapeID="_x0000_i1025" DrawAspect="Content" ObjectID="_1517653126" r:id="rId26"/>
+                <o:OLEObject Type="Embed" ProgID="PBrush" ShapeID="_x0000_i1025" DrawAspect="Content" ObjectID="_1522844789" r:id="rId24"/>
               </w:object>
             </w:r>
           </w:p>
@@ -4196,7 +4183,7 @@
                           </pic:cNvPicPr>
                         </pic:nvPicPr>
                         <pic:blipFill rotWithShape="1">
-                          <a:blip r:embed="rId27"/>
+                          <a:blip r:embed="rId25"/>
                           <a:srcRect l="8356" t="44994" r="84429" b="32932"/>
                           <a:stretch/>
                         </pic:blipFill>
@@ -4280,9 +4267,9 @@
             <w:r>
               <w:object w:dxaOrig="270" w:dyaOrig="195" w14:anchorId="709DAA0F">
                 <v:shape id="_x0000_i1026" type="#_x0000_t75" style="width:14.25pt;height:14.25pt" o:ole="">
-                  <v:imagedata r:id="rId28" o:title=""/>
+                  <v:imagedata r:id="rId26" o:title=""/>
                 </v:shape>
-                <o:OLEObject Type="Embed" ProgID="PBrush" ShapeID="_x0000_i1026" DrawAspect="Content" ObjectID="_1517653127" r:id="rId29"/>
+                <o:OLEObject Type="Embed" ProgID="PBrush" ShapeID="_x0000_i1026" DrawAspect="Content" ObjectID="_1522844790" r:id="rId27"/>
               </w:object>
             </w:r>
           </w:p>
@@ -4343,9 +4330,9 @@
             <w:r>
               <w:object w:dxaOrig="210" w:dyaOrig="150" w14:anchorId="6B91EB78">
                 <v:shape id="_x0000_i1027" type="#_x0000_t75" style="width:14.25pt;height:14.25pt" o:ole="">
-                  <v:imagedata r:id="rId30" o:title=""/>
+                  <v:imagedata r:id="rId28" o:title=""/>
                 </v:shape>
-                <o:OLEObject Type="Embed" ProgID="PBrush" ShapeID="_x0000_i1027" DrawAspect="Content" ObjectID="_1517653128" r:id="rId31"/>
+                <o:OLEObject Type="Embed" ProgID="PBrush" ShapeID="_x0000_i1027" DrawAspect="Content" ObjectID="_1522844791" r:id="rId29"/>
               </w:object>
             </w:r>
           </w:p>
@@ -4465,7 +4452,7 @@
                     </wp:anchor>
                   </w:drawing>
                 </mc:Choice>
-                <mc:Fallback>
+                <mc:Fallback xmlns:mo="http://schemas.microsoft.com/office/mac/office/2008/main" xmlns:mv="urn:schemas-microsoft-com:mac:vml">
                   <w:pict>
                     <v:shapetype w14:anchorId="15C16B06" id="_x0000_t32" coordsize="21600,21600" o:spt="32" o:oned="t" path="m,l21600,21600e" filled="f">
                       <v:path arrowok="t" fillok="f" o:connecttype="none"/>
@@ -4534,10 +4521,10 @@
                 <w:color w:val="000000" w:themeColor="text1"/>
               </w:rPr>
               <w:object w:dxaOrig="1140" w:dyaOrig="780" w14:anchorId="5003499B">
-                <v:shape id="_x0000_i1028" type="#_x0000_t75" style="width:57.75pt;height:36pt" o:ole="">
-                  <v:imagedata r:id="rId32" o:title=""/>
+                <v:shape id="_x0000_i1028" type="#_x0000_t75" style="width:57.75pt;height:35.25pt" o:ole="">
+                  <v:imagedata r:id="rId30" o:title=""/>
                 </v:shape>
-                <o:OLEObject Type="Embed" ProgID="PBrush" ShapeID="_x0000_i1028" DrawAspect="Content" ObjectID="_1517653129" r:id="rId33"/>
+                <o:OLEObject Type="Embed" ProgID="PBrush" ShapeID="_x0000_i1028" DrawAspect="Content" ObjectID="_1522844792" r:id="rId31"/>
               </w:object>
             </w:r>
           </w:p>
@@ -4575,7 +4562,7 @@
         <w:pStyle w:val="Heading3"/>
       </w:pPr>
       <w:bookmarkStart w:id="22" w:name="_Toc429676490"/>
-      <w:bookmarkStart w:id="23" w:name="_Toc436903657"/>
+      <w:bookmarkStart w:id="23" w:name="_Toc448328005"/>
       <w:r>
         <w:t>Color Coding</w:t>
       </w:r>
@@ -4677,7 +4664,7 @@
                     <pic:cNvPicPr/>
                   </pic:nvPicPr>
                   <pic:blipFill rotWithShape="1">
-                    <a:blip r:embed="rId34">
+                    <a:blip r:embed="rId32">
                       <a:extLst>
                         <a:ext uri="{28A0092B-C50C-407E-A947-70E740481C1C}">
                           <a14:useLocalDpi xmlns:a14="http://schemas.microsoft.com/office/drawing/2010/main" val="0"/>
@@ -4700,7 +4687,7 @@
                     </a:ln>
                     <a:extLst>
                       <a:ext uri="{53640926-AAD7-44d8-BBD7-CCE9431645EC}">
-                        <a14:shadowObscured xmlns="" xmlns:mo="http://schemas.microsoft.com/office/mac/office/2008/main" xmlns:mv="urn:schemas-microsoft-com:mac:vml" xmlns:o="urn:schemas-microsoft-com:office:office" xmlns:v="urn:schemas-microsoft-com:vml" xmlns:w10="urn:schemas-microsoft-com:office:word" xmlns:w="http://schemas.openxmlformats.org/wordprocessingml/2006/main" xmlns:a14="http://schemas.microsoft.com/office/drawing/2010/main"/>
+                        <a14:shadowObscured xmlns:mo="http://schemas.microsoft.com/office/mac/office/2008/main" xmlns:mv="urn:schemas-microsoft-com:mac:vml" xmlns:a14="http://schemas.microsoft.com/office/drawing/2010/main" xmlns:w="http://schemas.openxmlformats.org/wordprocessingml/2006/main" xmlns:w10="urn:schemas-microsoft-com:office:word" xmlns:v="urn:schemas-microsoft-com:vml" xmlns:o="urn:schemas-microsoft-com:office:office" xmlns=""/>
                       </a:ext>
                     </a:extLst>
                   </pic:spPr>
@@ -4773,7 +4760,7 @@
       <w:pPr>
         <w:pStyle w:val="Heading3"/>
       </w:pPr>
-      <w:bookmarkStart w:id="25" w:name="_Toc436903658"/>
+      <w:bookmarkStart w:id="25" w:name="_Toc448328006"/>
       <w:r>
         <w:t>XSD Examples</w:t>
       </w:r>
@@ -4809,7 +4796,7 @@
       <w:pPr>
         <w:pStyle w:val="Heading2"/>
       </w:pPr>
-      <w:bookmarkStart w:id="26" w:name="_Toc436903659"/>
+      <w:bookmarkStart w:id="26" w:name="_Toc448328007"/>
       <w:r>
         <w:t>Terminology</w:t>
       </w:r>
@@ -4961,7 +4948,7 @@
       <w:bookmarkStart w:id="28" w:name="_Toc12011611"/>
       <w:bookmarkStart w:id="29" w:name="_Toc85472894"/>
       <w:bookmarkStart w:id="30" w:name="_Toc287332008"/>
-      <w:bookmarkStart w:id="31" w:name="_Toc436903660"/>
+      <w:bookmarkStart w:id="31" w:name="_Toc448328008"/>
       <w:r>
         <w:t>Normative</w:t>
       </w:r>
@@ -5029,7 +5016,7 @@
       <w:r>
         <w:t xml:space="preserve"> </w:t>
       </w:r>
-      <w:hyperlink r:id="rId35" w:history="1">
+      <w:hyperlink r:id="rId33" w:history="1">
         <w:r>
           <w:rPr>
             <w:rStyle w:val="Hyperlink"/>
@@ -5073,7 +5060,7 @@
       </w:pPr>
       <w:bookmarkStart w:id="33" w:name="_Toc85472895"/>
       <w:bookmarkStart w:id="34" w:name="_Toc287332009"/>
-      <w:bookmarkStart w:id="35" w:name="_Toc436903661"/>
+      <w:bookmarkStart w:id="35" w:name="_Toc448328009"/>
       <w:r>
         <w:t>Non-Normative References</w:t>
       </w:r>
@@ -5116,8 +5103,8 @@
         <w:pStyle w:val="Heading1"/>
         <w:spacing w:line="259" w:lineRule="auto"/>
       </w:pPr>
-      <w:bookmarkStart w:id="36" w:name="_Toc436903662"/>
-      <w:bookmarkStart w:id="37" w:name="_Ref436912835"/>
+      <w:bookmarkStart w:id="36" w:name="_Ref436912835"/>
+      <w:bookmarkStart w:id="37" w:name="_Toc448328010"/>
       <w:r>
         <w:lastRenderedPageBreak/>
         <w:t>Binding Rules</w:t>
@@ -5129,7 +5116,7 @@
       <w:pPr>
         <w:pStyle w:val="Heading2"/>
       </w:pPr>
-      <w:bookmarkStart w:id="38" w:name="_Toc436903663"/>
+      <w:bookmarkStart w:id="38" w:name="_Toc448328011"/>
       <w:r>
         <w:t>UML Packages</w:t>
       </w:r>
@@ -5928,6 +5915,8 @@
                         </w:rPr>
                         <w:t xml:space="preserve">Other XSD schemas of the STIX model MUST be imported as needed, using the </w:t>
                       </w:r>
+                      <w:proofErr w:type="spellStart"/>
+                      <w:proofErr w:type="gramStart"/>
                       <w:r>
                         <w:rPr>
                           <w:rFonts w:ascii="Courier New" w:hAnsi="Courier New" w:cs="Courier New"/>
@@ -5936,6 +5925,8 @@
                         </w:rPr>
                         <w:t>xs:import</w:t>
                       </w:r>
+                      <w:proofErr w:type="spellEnd"/>
+                      <w:proofErr w:type="gramEnd"/>
                       <w:r>
                         <w:rPr>
                           <w:rFonts w:ascii="Arial" w:hAnsi="Arial" w:cs="Arial"/>
@@ -6125,7 +6116,7 @@
       <w:pPr>
         <w:pStyle w:val="Heading2"/>
       </w:pPr>
-      <w:bookmarkStart w:id="39" w:name="_Toc436903664"/>
+      <w:bookmarkStart w:id="39" w:name="_Toc448328012"/>
       <w:r>
         <w:t>UML Classes</w:t>
       </w:r>
@@ -6256,15 +6247,15 @@
         <mc:AlternateContent>
           <mc:Choice Requires="wps">
             <w:drawing>
-              <wp:anchor distT="0" distB="0" distL="114300" distR="114300" simplePos="0" relativeHeight="251667456" behindDoc="0" locked="0" layoutInCell="1" allowOverlap="1" wp14:anchorId="2D0C6F60" wp14:editId="51197138">
+              <wp:anchor distT="0" distB="0" distL="114300" distR="114300" simplePos="0" relativeHeight="251667456" behindDoc="0" locked="0" layoutInCell="1" allowOverlap="1" wp14:anchorId="2D0C6F60" wp14:editId="70402C14">
                 <wp:simplePos x="0" y="0"/>
                 <wp:positionH relativeFrom="column">
                   <wp:posOffset>9525</wp:posOffset>
                 </wp:positionH>
                 <wp:positionV relativeFrom="paragraph">
-                  <wp:posOffset>83819</wp:posOffset>
+                  <wp:posOffset>87630</wp:posOffset>
                 </wp:positionV>
-                <wp:extent cx="5972175" cy="1838325"/>
+                <wp:extent cx="5972175" cy="2066925"/>
                 <wp:effectExtent l="0" t="0" r="28575" b="28575"/>
                 <wp:wrapNone/>
                 <wp:docPr id="20" name="Text Box 20"/>
@@ -6276,7 +6267,7 @@
                       <wps:spPr>
                         <a:xfrm>
                           <a:off x="0" y="0"/>
-                          <a:ext cx="5972175" cy="1838325"/>
+                          <a:ext cx="5972175" cy="2066925"/>
                         </a:xfrm>
                         <a:prstGeom prst="rect">
                           <a:avLst/>
@@ -6616,6 +6607,60 @@
                               <w:t xml:space="preserve"> for guidance.</w:t>
                             </w:r>
                           </w:p>
+                          <w:p>
+                            <w:pPr>
+                              <w:pStyle w:val="ListParagraph"/>
+                              <w:numPr>
+                                <w:ilvl w:val="0"/>
+                                <w:numId w:val="11"/>
+                              </w:numPr>
+                              <w:rPr>
+                                <w:rFonts w:cs="Arial"/>
+                                <w:sz w:val="20"/>
+                                <w:szCs w:val="20"/>
+                              </w:rPr>
+                            </w:pPr>
+                            <w:r>
+                              <w:rPr>
+                                <w:rFonts w:ascii="Arial" w:hAnsi="Arial" w:cs="Arial"/>
+                                <w:sz w:val="20"/>
+                                <w:szCs w:val="20"/>
+                              </w:rPr>
+                              <w:t xml:space="preserve">All </w:t>
+                            </w:r>
+                            <w:r>
+                              <w:rPr>
+                                <w:rFonts w:ascii="Courier New" w:hAnsi="Courier New" w:cs="Courier New"/>
+                                <w:sz w:val="20"/>
+                                <w:szCs w:val="20"/>
+                              </w:rPr>
+                              <w:t>xs:element</w:t>
+                            </w:r>
+                            <w:r>
+                              <w:rPr>
+                                <w:rFonts w:ascii="Arial" w:hAnsi="Arial" w:cs="Arial"/>
+                                <w:sz w:val="20"/>
+                                <w:szCs w:val="20"/>
+                              </w:rPr>
+                              <w:t xml:space="preserve"> syntax MUST be enclosed within the </w:t>
+                            </w:r>
+                            <w:r>
+                              <w:rPr>
+                                <w:rFonts w:ascii="Courier New" w:hAnsi="Courier New" w:cs="Courier New"/>
+                                <w:sz w:val="20"/>
+                                <w:szCs w:val="20"/>
+                              </w:rPr>
+                              <w:t>xs:sequence</w:t>
+                            </w:r>
+                            <w:r>
+                              <w:rPr>
+                                <w:rFonts w:ascii="Arial" w:hAnsi="Arial" w:cs="Arial"/>
+                                <w:sz w:val="20"/>
+                                <w:szCs w:val="20"/>
+                              </w:rPr>
+                              <w:t xml:space="preserve"> syntax.  </w:t>
+                            </w:r>
+                          </w:p>
                           <w:p/>
                         </w:txbxContent>
                       </wps:txbx>
@@ -6639,7 +6684,7 @@
           </mc:Choice>
           <mc:Fallback>
             <w:pict>
-              <v:shape w14:anchorId="2D0C6F60" id="Text Box 20" o:spid="_x0000_s1027" type="#_x0000_t202" style="position:absolute;margin-left:.75pt;margin-top:6.6pt;width:470.25pt;height:144.75pt;z-index:251667456;visibility:visible;mso-wrap-style:square;mso-width-percent:0;mso-height-percent:0;mso-wrap-distance-left:9pt;mso-wrap-distance-top:0;mso-wrap-distance-right:9pt;mso-wrap-distance-bottom:0;mso-position-horizontal:absolute;mso-position-horizontal-relative:text;mso-position-vertical:absolute;mso-position-vertical-relative:text;mso-width-percent:0;mso-height-percent:0;mso-width-relative:margin;mso-height-relative:margin;v-text-anchor:top" o:gfxdata="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" fillcolor="white [3201]" strokeweight=".5pt">
+              <v:shape w14:anchorId="2D0C6F60" id="Text Box 20" o:spid="_x0000_s1027" type="#_x0000_t202" style="position:absolute;margin-left:.75pt;margin-top:6.9pt;width:470.25pt;height:162.75pt;z-index:251667456;visibility:visible;mso-wrap-style:square;mso-width-percent:0;mso-height-percent:0;mso-wrap-distance-left:9pt;mso-wrap-distance-top:0;mso-wrap-distance-right:9pt;mso-wrap-distance-bottom:0;mso-position-horizontal:absolute;mso-position-horizontal-relative:text;mso-position-vertical:absolute;mso-position-vertical-relative:text;mso-width-percent:0;mso-height-percent:0;mso-width-relative:margin;mso-height-relative:margin;v-text-anchor:top" o:gfxdata="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" fillcolor="white [3201]" strokeweight=".5pt">
                 <v:textbox>
                   <w:txbxContent>
                     <w:p>
@@ -6811,6 +6856,7 @@
                         </w:rPr>
                         <w:t xml:space="preserve"> is specified using the </w:t>
                       </w:r>
+                      <w:proofErr w:type="gramStart"/>
                       <w:r>
                         <w:rPr>
                           <w:rFonts w:ascii="Courier New" w:hAnsi="Courier New" w:cs="Courier New"/>
@@ -6819,6 +6865,7 @@
                         </w:rPr>
                         <w:t>xs:extension</w:t>
                       </w:r>
+                      <w:proofErr w:type="gramEnd"/>
                       <w:r>
                         <w:rPr>
                           <w:rFonts w:ascii="Arial" w:hAnsi="Arial" w:cs="Arial"/>
@@ -6857,6 +6904,8 @@
                         </w:rPr>
                         <w:t xml:space="preserve"> types that are extensions of other complex types MUST use the </w:t>
                       </w:r>
+                      <w:proofErr w:type="spellStart"/>
+                      <w:proofErr w:type="gramStart"/>
                       <w:r>
                         <w:rPr>
                           <w:rFonts w:ascii="Courier New" w:hAnsi="Courier New" w:cs="Courier New"/>
@@ -6865,6 +6914,8 @@
                         </w:rPr>
                         <w:t>xs:complexContent</w:t>
                       </w:r>
+                      <w:proofErr w:type="spellEnd"/>
+                      <w:proofErr w:type="gramEnd"/>
                       <w:r>
                         <w:rPr>
                           <w:rFonts w:ascii="Arial" w:hAnsi="Arial" w:cs="Arial"/>
@@ -6951,6 +7002,66 @@
                         <w:t xml:space="preserve"> for guidance.</w:t>
                       </w:r>
                     </w:p>
+                    <w:p>
+                      <w:pPr>
+                        <w:pStyle w:val="ListParagraph"/>
+                        <w:numPr>
+                          <w:ilvl w:val="0"/>
+                          <w:numId w:val="11"/>
+                        </w:numPr>
+                        <w:rPr>
+                          <w:rFonts w:cs="Arial"/>
+                          <w:sz w:val="20"/>
+                          <w:szCs w:val="20"/>
+                        </w:rPr>
+                      </w:pPr>
+                      <w:r>
+                        <w:rPr>
+                          <w:rFonts w:ascii="Arial" w:hAnsi="Arial" w:cs="Arial"/>
+                          <w:sz w:val="20"/>
+                          <w:szCs w:val="20"/>
+                        </w:rPr>
+                        <w:t xml:space="preserve">All </w:t>
+                      </w:r>
+                      <w:proofErr w:type="spellStart"/>
+                      <w:proofErr w:type="gramStart"/>
+                      <w:r>
+                        <w:rPr>
+                          <w:rFonts w:ascii="Courier New" w:hAnsi="Courier New" w:cs="Courier New"/>
+                          <w:sz w:val="20"/>
+                          <w:szCs w:val="20"/>
+                        </w:rPr>
+                        <w:t>xs:element</w:t>
+                      </w:r>
+                      <w:proofErr w:type="spellEnd"/>
+                      <w:proofErr w:type="gramEnd"/>
+                      <w:r>
+                        <w:rPr>
+                          <w:rFonts w:ascii="Arial" w:hAnsi="Arial" w:cs="Arial"/>
+                          <w:sz w:val="20"/>
+                          <w:szCs w:val="20"/>
+                        </w:rPr>
+                        <w:t xml:space="preserve"> syntax MUST be enclosed within the </w:t>
+                      </w:r>
+                      <w:proofErr w:type="spellStart"/>
+                      <w:r>
+                        <w:rPr>
+                          <w:rFonts w:ascii="Courier New" w:hAnsi="Courier New" w:cs="Courier New"/>
+                          <w:sz w:val="20"/>
+                          <w:szCs w:val="20"/>
+                        </w:rPr>
+                        <w:t>xs:sequence</w:t>
+                      </w:r>
+                      <w:proofErr w:type="spellEnd"/>
+                      <w:r>
+                        <w:rPr>
+                          <w:rFonts w:ascii="Arial" w:hAnsi="Arial" w:cs="Arial"/>
+                          <w:sz w:val="20"/>
+                          <w:szCs w:val="20"/>
+                        </w:rPr>
+                        <w:t xml:space="preserve"> syntax.  </w:t>
+                      </w:r>
+                    </w:p>
                     <w:p/>
                   </w:txbxContent>
                 </v:textbox>
@@ -7043,6 +7154,215 @@
     </w:p>
     <w:p>
       <w:pPr>
+        <w:spacing w:before="0" w:after="0"/>
+        <w:rPr>
+          <w:rFonts w:cs="Arial"/>
+          <w:szCs w:val="20"/>
+        </w:rPr>
+      </w:pPr>
+      <w:r>
+        <w:rPr>
+          <w:rFonts w:cs="Arial"/>
+          <w:szCs w:val="20"/>
+        </w:rPr>
+        <w:br w:type="page"/>
+      </w:r>
+    </w:p>
+    <w:p>
+      <w:r>
+        <w:rPr>
+          <w:rFonts w:cs="Arial"/>
+          <w:b/>
+          <w:noProof/>
+          <w:szCs w:val="20"/>
+        </w:rPr>
+        <w:lastRenderedPageBreak/>
+        <mc:AlternateContent>
+          <mc:Choice Requires="wps">
+            <w:drawing>
+              <wp:anchor distT="0" distB="0" distL="114300" distR="114300" simplePos="0" relativeHeight="251658239" behindDoc="1" locked="0" layoutInCell="1" allowOverlap="1" wp14:anchorId="3D8DA2EC" wp14:editId="0C907FA2">
+                <wp:simplePos x="0" y="0"/>
+                <wp:positionH relativeFrom="column">
+                  <wp:posOffset>-66675</wp:posOffset>
+                </wp:positionH>
+                <wp:positionV relativeFrom="paragraph">
+                  <wp:posOffset>-57150</wp:posOffset>
+                </wp:positionV>
+                <wp:extent cx="6019800" cy="438150"/>
+                <wp:effectExtent l="0" t="0" r="19050" b="19050"/>
+                <wp:wrapNone/>
+                <wp:docPr id="10" name="Text Box 10"/>
+                <wp:cNvGraphicFramePr/>
+                <a:graphic xmlns:a="http://schemas.openxmlformats.org/drawingml/2006/main">
+                  <a:graphicData uri="http://schemas.microsoft.com/office/word/2010/wordprocessingShape">
+                    <wps:wsp>
+                      <wps:cNvSpPr txBox="1"/>
+                      <wps:spPr>
+                        <a:xfrm>
+                          <a:off x="0" y="0"/>
+                          <a:ext cx="6019800" cy="438150"/>
+                        </a:xfrm>
+                        <a:prstGeom prst="rect">
+                          <a:avLst/>
+                        </a:prstGeom>
+                        <a:noFill/>
+                        <a:ln w="6350">
+                          <a:solidFill>
+                            <a:prstClr val="black"/>
+                          </a:solidFill>
+                        </a:ln>
+                      </wps:spPr>
+                      <wps:txbx>
+                        <w:txbxContent>
+                          <w:p/>
+                        </w:txbxContent>
+                      </wps:txbx>
+                      <wps:bodyPr rot="0" spcFirstLastPara="0" vertOverflow="overflow" horzOverflow="overflow" vert="horz" wrap="square" lIns="91440" tIns="45720" rIns="91440" bIns="45720" numCol="1" spcCol="0" rtlCol="0" fromWordArt="0" anchor="t" anchorCtr="0" forceAA="0" compatLnSpc="1">
+                        <a:prstTxWarp prst="textNoShape">
+                          <a:avLst/>
+                        </a:prstTxWarp>
+                        <a:noAutofit/>
+                      </wps:bodyPr>
+                    </wps:wsp>
+                  </a:graphicData>
+                </a:graphic>
+                <wp14:sizeRelV relativeFrom="margin">
+                  <wp14:pctHeight>0</wp14:pctHeight>
+                </wp14:sizeRelV>
+              </wp:anchor>
+            </w:drawing>
+          </mc:Choice>
+          <mc:Fallback>
+            <w:pict>
+              <v:shape w14:anchorId="3D8DA2EC" id="Text Box 10" o:spid="_x0000_s1028" type="#_x0000_t202" style="position:absolute;margin-left:-5.25pt;margin-top:-4.5pt;width:474pt;height:34.5pt;z-index:-251658241;visibility:visible;mso-wrap-style:square;mso-height-percent:0;mso-wrap-distance-left:9pt;mso-wrap-distance-top:0;mso-wrap-distance-right:9pt;mso-wrap-distance-bottom:0;mso-position-horizontal:absolute;mso-position-horizontal-relative:text;mso-position-vertical:absolute;mso-position-vertical-relative:text;mso-height-percent:0;mso-height-relative:margin;v-text-anchor:top" o:gfxdata="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" filled="f" strokeweight=".5pt">
+                <v:textbox>
+                  <w:txbxContent>
+                    <w:p/>
+                  </w:txbxContent>
+                </v:textbox>
+              </v:shape>
+            </w:pict>
+          </mc:Fallback>
+        </mc:AlternateContent>
+      </w:r>
+      <w:r>
+        <w:rPr>
+          <w:rFonts w:cs="Arial"/>
+          <w:b/>
+          <w:szCs w:val="20"/>
+        </w:rPr>
+        <w:t>Exception 1</w:t>
+      </w:r>
+      <w:r>
+        <w:rPr>
+          <w:rFonts w:cs="Arial"/>
+          <w:b/>
+          <w:szCs w:val="20"/>
+        </w:rPr>
+        <w:t>:</w:t>
+      </w:r>
+      <w:r>
+        <w:rPr>
+          <w:rFonts w:cs="Arial"/>
+          <w:szCs w:val="20"/>
+        </w:rPr>
+        <w:t xml:space="preserve"> </w:t>
+      </w:r>
+      <w:r>
+        <w:rPr>
+          <w:rFonts w:cs="Arial"/>
+          <w:szCs w:val="20"/>
+        </w:rPr>
+        <w:t xml:space="preserve">The </w:t>
+      </w:r>
+      <w:r>
+        <w:rPr>
+          <w:rFonts w:ascii="Courier New" w:hAnsi="Courier New" w:cs="Courier New"/>
+          <w:szCs w:val="20"/>
+        </w:rPr>
+        <w:t>xs:choice</w:t>
+      </w:r>
+      <w:r>
+        <w:rPr>
+          <w:rFonts w:cs="Arial"/>
+          <w:szCs w:val="20"/>
+        </w:rPr>
+        <w:t xml:space="preserve"> syntax is used twice within the STIX 1.2.1 XSD schemas.  In both cases, they will contain </w:t>
+      </w:r>
+      <w:r>
+        <w:rPr>
+          <w:rFonts w:ascii="Courier New" w:hAnsi="Courier New" w:cs="Courier New"/>
+          <w:szCs w:val="20"/>
+        </w:rPr>
+        <w:t>xs:element</w:t>
+      </w:r>
+      <w:r>
+        <w:rPr>
+          <w:rFonts w:cs="Arial"/>
+          <w:szCs w:val="20"/>
+        </w:rPr>
+        <w:t xml:space="preserve"> tags.  See Section </w:t>
+      </w:r>
+      <w:r>
+        <w:rPr>
+          <w:rFonts w:cs="Arial"/>
+          <w:szCs w:val="20"/>
+        </w:rPr>
+        <w:fldChar w:fldCharType="begin"/>
+      </w:r>
+      <w:r>
+        <w:rPr>
+          <w:rFonts w:cs="Arial"/>
+          <w:szCs w:val="20"/>
+        </w:rPr>
+        <w:instrText xml:space="preserve"> REF _Ref448241067 \r \h </w:instrText>
+      </w:r>
+      <w:r>
+        <w:rPr>
+          <w:rFonts w:cs="Arial"/>
+          <w:szCs w:val="20"/>
+        </w:rPr>
+      </w:r>
+      <w:r>
+        <w:rPr>
+          <w:rFonts w:cs="Arial"/>
+          <w:szCs w:val="20"/>
+        </w:rPr>
+        <w:fldChar w:fldCharType="separate"/>
+      </w:r>
+      <w:r>
+        <w:rPr>
+          <w:rFonts w:cs="Arial"/>
+          <w:szCs w:val="20"/>
+        </w:rPr>
+        <w:t>3.4</w:t>
+      </w:r>
+      <w:r>
+        <w:rPr>
+          <w:rFonts w:cs="Arial"/>
+          <w:szCs w:val="20"/>
+        </w:rPr>
+        <w:fldChar w:fldCharType="end"/>
+      </w:r>
+      <w:r>
+        <w:rPr>
+          <w:rFonts w:cs="Arial"/>
+          <w:szCs w:val="20"/>
+        </w:rPr>
+        <w:t xml:space="preserve"> for more details.</w:t>
+      </w:r>
+    </w:p>
+    <w:p>
+      <w:pPr>
+        <w:spacing w:line="259" w:lineRule="auto"/>
+        <w:rPr>
+          <w:rFonts w:cs="Arial"/>
+          <w:szCs w:val="20"/>
+        </w:rPr>
+      </w:pPr>
+    </w:p>
+    <w:p>
+      <w:pPr>
         <w:spacing w:line="259" w:lineRule="auto"/>
         <w:rPr>
           <w:szCs w:val="20"/>
@@ -7071,7 +7391,6 @@
         <w:rPr>
           <w:noProof/>
         </w:rPr>
-        <w:lastRenderedPageBreak/>
         <w:drawing>
           <wp:inline distT="0" distB="0" distL="0" distR="0" wp14:anchorId="581945C9" wp14:editId="5C97250E">
             <wp:extent cx="2466975" cy="2057400"/>
@@ -7088,7 +7407,7 @@
                     <pic:cNvPicPr/>
                   </pic:nvPicPr>
                   <pic:blipFill>
-                    <a:blip r:embed="rId36"/>
+                    <a:blip r:embed="rId34"/>
                     <a:stretch>
                       <a:fillRect/>
                     </a:stretch>
@@ -7496,9 +7815,34 @@
     </w:p>
     <w:p>
       <w:pPr>
+        <w:spacing w:before="0" w:after="0"/>
+        <w:rPr>
+          <w:rFonts w:cs="Arial"/>
+          <w:szCs w:val="20"/>
+        </w:rPr>
+      </w:pPr>
+      <w:r>
+        <w:rPr>
+          <w:rFonts w:cs="Arial"/>
+          <w:szCs w:val="20"/>
+        </w:rPr>
+        <w:br w:type="page"/>
+      </w:r>
+    </w:p>
+    <w:p>
+      <w:pPr>
+        <w:spacing w:line="259" w:lineRule="auto"/>
+        <w:rPr>
+          <w:rFonts w:cs="Arial"/>
+          <w:szCs w:val="20"/>
+        </w:rPr>
+      </w:pPr>
+    </w:p>
+    <w:p>
+      <w:pPr>
         <w:pStyle w:val="Heading2"/>
       </w:pPr>
-      <w:bookmarkStart w:id="40" w:name="_Toc436903665"/>
+      <w:bookmarkStart w:id="40" w:name="_Toc448328013"/>
       <w:r>
         <w:t>UML Attributes and Associations</w:t>
       </w:r>
@@ -7609,111 +7953,6 @@
       </w:pPr>
       <w:r>
         <w:rPr>
-          <w:rFonts w:ascii="Arial" w:hAnsi="Arial" w:cs="Arial"/>
-          <w:sz w:val="20"/>
-          <w:szCs w:val="20"/>
-        </w:rPr>
-        <w:t xml:space="preserve">Aggregation – </w:t>
-      </w:r>
-      <w:r>
-        <w:rPr>
-          <w:rFonts w:ascii="Arial" w:hAnsi="Arial" w:cs="Arial"/>
-          <w:sz w:val="20"/>
-          <w:szCs w:val="20"/>
-        </w:rPr>
-        <w:t>indicates whether</w:t>
-      </w:r>
-      <w:r>
-        <w:rPr>
-          <w:rFonts w:ascii="Arial" w:hAnsi="Arial" w:cs="Arial"/>
-          <w:sz w:val="20"/>
-          <w:szCs w:val="20"/>
-        </w:rPr>
-        <w:t xml:space="preserve"> </w:t>
-      </w:r>
-      <w:r>
-        <w:rPr>
-          <w:rFonts w:ascii="Arial" w:hAnsi="Arial" w:cs="Arial"/>
-          <w:sz w:val="20"/>
-          <w:szCs w:val="20"/>
-        </w:rPr>
-        <w:t xml:space="preserve">the object </w:t>
-      </w:r>
-      <w:r>
-        <w:rPr>
-          <w:rFonts w:ascii="Arial" w:hAnsi="Arial" w:cs="Arial"/>
-          <w:sz w:val="20"/>
-          <w:szCs w:val="20"/>
-        </w:rPr>
-        <w:t xml:space="preserve">is </w:t>
-      </w:r>
-      <w:r>
-        <w:rPr>
-          <w:rFonts w:ascii="Arial" w:hAnsi="Arial" w:cs="Arial"/>
-          <w:sz w:val="20"/>
-          <w:szCs w:val="20"/>
-        </w:rPr>
-        <w:t>a part of (or owned</w:t>
-      </w:r>
-      <w:r>
-        <w:rPr>
-          <w:rFonts w:ascii="Arial" w:hAnsi="Arial" w:cs="Arial"/>
-          <w:sz w:val="20"/>
-          <w:szCs w:val="20"/>
-        </w:rPr>
-        <w:t xml:space="preserve"> by</w:t>
-      </w:r>
-      <w:r>
-        <w:rPr>
-          <w:rFonts w:ascii="Arial" w:hAnsi="Arial" w:cs="Arial"/>
-          <w:sz w:val="20"/>
-          <w:szCs w:val="20"/>
-        </w:rPr>
-        <w:t xml:space="preserve">) another object, or </w:t>
-      </w:r>
-      <w:r>
-        <w:rPr>
-          <w:rFonts w:ascii="Arial" w:hAnsi="Arial" w:cs="Arial"/>
-          <w:sz w:val="20"/>
-          <w:szCs w:val="20"/>
-        </w:rPr>
-        <w:t xml:space="preserve">whether it </w:t>
-      </w:r>
-      <w:r>
-        <w:rPr>
-          <w:rFonts w:ascii="Arial" w:hAnsi="Arial" w:cs="Arial"/>
-          <w:sz w:val="20"/>
-          <w:szCs w:val="20"/>
-        </w:rPr>
-        <w:t>can exist in various contexts</w:t>
-      </w:r>
-      <w:r>
-        <w:rPr>
-          <w:rStyle w:val="EndnoteReference"/>
-          <w:rFonts w:ascii="Arial" w:hAnsi="Arial" w:cs="Arial"/>
-          <w:sz w:val="20"/>
-          <w:szCs w:val="20"/>
-        </w:rPr>
-        <w:endnoteReference w:id="2"/>
-      </w:r>
-      <w:r>
-        <w:rPr>
-          <w:rFonts w:ascii="Arial" w:hAnsi="Arial" w:cs="Arial"/>
-          <w:sz w:val="20"/>
-          <w:szCs w:val="20"/>
-        </w:rPr>
-        <w:t>.</w:t>
-      </w:r>
-    </w:p>
-    <w:p>
-      <w:pPr>
-        <w:rPr>
-          <w:rFonts w:cs="Arial"/>
-          <w:szCs w:val="20"/>
-        </w:rPr>
-      </w:pPr>
-      <w:r>
-        <w:rPr>
           <w:rFonts w:cs="Arial"/>
           <w:noProof/>
           <w:szCs w:val="20"/>
@@ -7721,16 +7960,16 @@
         <mc:AlternateContent>
           <mc:Choice Requires="wps">
             <w:drawing>
-              <wp:anchor distT="0" distB="0" distL="114300" distR="114300" simplePos="0" relativeHeight="251668480" behindDoc="0" locked="0" layoutInCell="1" allowOverlap="1" wp14:anchorId="2D757FA6" wp14:editId="0FAEDCEC">
+              <wp:anchor distT="0" distB="0" distL="114300" distR="114300" simplePos="0" relativeHeight="251668480" behindDoc="0" locked="0" layoutInCell="1" allowOverlap="1" wp14:anchorId="2D757FA6" wp14:editId="5C894504">
                 <wp:simplePos x="0" y="0"/>
                 <wp:positionH relativeFrom="column">
                   <wp:posOffset>-47625</wp:posOffset>
                 </wp:positionH>
                 <wp:positionV relativeFrom="paragraph">
-                  <wp:posOffset>116205</wp:posOffset>
+                  <wp:posOffset>419100</wp:posOffset>
                 </wp:positionV>
-                <wp:extent cx="6067425" cy="3171825"/>
-                <wp:effectExtent l="0" t="0" r="28575" b="28575"/>
+                <wp:extent cx="6067425" cy="3295650"/>
+                <wp:effectExtent l="0" t="0" r="28575" b="19050"/>
                 <wp:wrapNone/>
                 <wp:docPr id="21" name="Text Box 21"/>
                 <wp:cNvGraphicFramePr/>
@@ -7741,7 +7980,7 @@
                       <wps:spPr>
                         <a:xfrm>
                           <a:off x="0" y="0"/>
-                          <a:ext cx="6067425" cy="3171825"/>
+                          <a:ext cx="6067425" cy="3295650"/>
                         </a:xfrm>
                         <a:prstGeom prst="rect">
                           <a:avLst/>
@@ -7856,12 +8095,6 @@
                               <w:rPr>
                                 <w:rFonts w:eastAsia="Calibri" w:cs="Arial"/>
                                 <w:szCs w:val="20"/>
-                                <w:rPrChange w:id="41" w:author="Beck, Desiree A." w:date="2015-12-07T21:38:00Z">
-                                  <w:rPr>
-                                    <w:rFonts w:ascii="Courier New" w:eastAsia="Calibri" w:hAnsi="Courier New" w:cs="Courier New"/>
-                                    <w:szCs w:val="20"/>
-                                  </w:rPr>
-                                </w:rPrChange>
                               </w:rPr>
                               <w:t>xs</w:t>
                             </w:r>
@@ -8253,7 +8486,46 @@
                                 <w:rFonts w:eastAsia="Calibri" w:cs="Arial"/>
                                 <w:szCs w:val="20"/>
                               </w:rPr>
-                              <w:t>Order of the elements is important (is there any rhyme or reason to this?)</w:t>
+                              <w:t>Order of the elements</w:t>
+                            </w:r>
+                            <w:r>
+                              <w:rPr>
+                                <w:rFonts w:eastAsia="Calibri" w:cs="Arial"/>
+                                <w:szCs w:val="20"/>
+                              </w:rPr>
+                              <w:t xml:space="preserve"> within the </w:t>
+                            </w:r>
+                            <w:r>
+                              <w:rPr>
+                                <w:rFonts w:ascii="Courier New" w:eastAsia="Calibri" w:hAnsi="Courier New" w:cs="Courier New"/>
+                                <w:szCs w:val="20"/>
+                              </w:rPr>
+                              <w:t>xs:sequence</w:t>
+                            </w:r>
+                            <w:r>
+                              <w:rPr>
+                                <w:rFonts w:eastAsia="Calibri" w:cs="Arial"/>
+                                <w:szCs w:val="20"/>
+                              </w:rPr>
+                              <w:t xml:space="preserve"> tags is important, and must conform to the order as they appear in the </w:t>
+                            </w:r>
+                            <w:hyperlink w:anchor="related_work" w:history="1">
+                              <w:r>
+                                <w:rPr>
+                                  <w:rStyle w:val="Hyperlink"/>
+                                  <w:rFonts w:eastAsia="Calibri" w:cs="Arial"/>
+                                  <w:b/>
+                                  <w:szCs w:val="20"/>
+                                </w:rPr>
+                                <w:t>specification document</w:t>
+                              </w:r>
+                            </w:hyperlink>
+                            <w:r>
+                              <w:rPr>
+                                <w:rFonts w:eastAsia="Calibri" w:cs="Arial"/>
+                                <w:szCs w:val="20"/>
+                              </w:rPr>
+                              <w:t xml:space="preserve"> tables.  </w:t>
                             </w:r>
                           </w:p>
                           <w:p>
@@ -8423,7 +8695,7 @@
           </mc:Choice>
           <mc:Fallback>
             <w:pict>
-              <v:shape w14:anchorId="2D757FA6" id="Text Box 21" o:spid="_x0000_s1028" type="#_x0000_t202" style="position:absolute;margin-left:-3.75pt;margin-top:9.15pt;width:477.75pt;height:249.75pt;z-index:251668480;visibility:visible;mso-wrap-style:square;mso-height-percent:0;mso-wrap-distance-left:9pt;mso-wrap-distance-top:0;mso-wrap-distance-right:9pt;mso-wrap-distance-bottom:0;mso-position-horizontal:absolute;mso-position-horizontal-relative:text;mso-position-vertical:absolute;mso-position-vertical-relative:text;mso-height-percent:0;mso-height-relative:margin;v-text-anchor:top" o:gfxdata="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" fillcolor="white [3201]" strokeweight=".5pt">
+              <v:shape w14:anchorId="2D757FA6" id="Text Box 21" o:spid="_x0000_s1029" type="#_x0000_t202" style="position:absolute;left:0;text-align:left;margin-left:-3.75pt;margin-top:33pt;width:477.75pt;height:259.5pt;z-index:251668480;visibility:visible;mso-wrap-style:square;mso-height-percent:0;mso-wrap-distance-left:9pt;mso-wrap-distance-top:0;mso-wrap-distance-right:9pt;mso-wrap-distance-bottom:0;mso-position-horizontal:absolute;mso-position-horizontal-relative:text;mso-position-vertical:absolute;mso-position-vertical-relative:text;mso-height-percent:0;mso-height-relative:margin;v-text-anchor:top" o:gfxdata="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" fillcolor="white [3201]" strokeweight=".5pt">
                 <v:textbox>
                   <w:txbxContent>
                     <w:p>
@@ -8506,19 +8778,15 @@
                         </w:rPr>
                         <w:t xml:space="preserve">The type of the XSD element is either the XSD complex type that corresponds to the UML class of the UML attribute or an XSD simple type that corresponds to a UML data type of the UML attribute.  The correspondences of UML data types to predefined XSD data types from the </w:t>
                       </w:r>
+                      <w:proofErr w:type="spellStart"/>
                       <w:r>
                         <w:rPr>
                           <w:rFonts w:eastAsia="Calibri" w:cs="Arial"/>
                           <w:szCs w:val="20"/>
-                          <w:rPrChange w:id="41" w:author="Beck, Desiree A." w:date="2015-12-07T21:38:00Z">
-                            <w:rPr>
-                              <w:rFonts w:ascii="Courier New" w:eastAsia="Calibri" w:hAnsi="Courier New" w:cs="Courier New"/>
-                              <w:szCs w:val="20"/>
-                            </w:rPr>
-                          </w:rPrChange>
                         </w:rPr>
                         <w:t>xs</w:t>
                       </w:r>
+                      <w:proofErr w:type="spellEnd"/>
                       <w:r>
                         <w:rPr>
                           <w:rFonts w:eastAsia="Calibri" w:cs="Arial"/>
@@ -8568,25 +8836,7 @@
                           <w:color w:val="0000EE"/>
                           <w:szCs w:val="20"/>
                         </w:rPr>
-                        <w:t>Tab</w:t>
-                      </w:r>
-                      <w:r>
-                        <w:rPr>
-                          <w:rFonts w:cs="Arial"/>
-                          <w:b/>
-                          <w:color w:val="0000EE"/>
-                          <w:szCs w:val="20"/>
-                        </w:rPr>
-                        <w:t>l</w:t>
-                      </w:r>
-                      <w:r>
-                        <w:rPr>
-                          <w:rFonts w:cs="Arial"/>
-                          <w:b/>
-                          <w:color w:val="0000EE"/>
-                          <w:szCs w:val="20"/>
-                        </w:rPr>
-                        <w:t xml:space="preserve">e </w:t>
+                        <w:t xml:space="preserve">Table </w:t>
                       </w:r>
                       <w:r>
                         <w:rPr>
@@ -8661,6 +8911,8 @@
                         </w:rPr>
                         <w:t xml:space="preserve"> </w:t>
                       </w:r>
+                      <w:proofErr w:type="spellStart"/>
+                      <w:proofErr w:type="gramStart"/>
                       <w:r>
                         <w:rPr>
                           <w:rFonts w:ascii="Courier New" w:eastAsia="Calibri" w:hAnsi="Courier New" w:cs="Courier New"/>
@@ -8668,6 +8920,8 @@
                         </w:rPr>
                         <w:t>stixCommon:VocabularyStringType</w:t>
                       </w:r>
+                      <w:proofErr w:type="spellEnd"/>
+                      <w:proofErr w:type="gramEnd"/>
                       <w:r>
                         <w:rPr>
                           <w:rFonts w:eastAsia="Calibri" w:cs="Arial"/>
@@ -8710,6 +8964,7 @@
                         </w:rPr>
                         <w:t xml:space="preserve">The type of an XSD attribute can either be a XSD simple type defined elsewhere (usually corresponding to a UML data type defined in the basicDataTypes package), or in-place via use of the </w:t>
                       </w:r>
+                      <w:proofErr w:type="gramStart"/>
                       <w:r>
                         <w:rPr>
                           <w:rFonts w:ascii="Courier New" w:eastAsia="Calibri" w:hAnsi="Courier New" w:cs="Courier New"/>
@@ -8717,6 +8972,7 @@
                         </w:rPr>
                         <w:t>xs:restriction</w:t>
                       </w:r>
+                      <w:proofErr w:type="gramEnd"/>
                       <w:r>
                         <w:rPr>
                           <w:rFonts w:eastAsia="Calibri" w:cs="Arial"/>
@@ -8925,7 +9181,48 @@
                           <w:rFonts w:eastAsia="Calibri" w:cs="Arial"/>
                           <w:szCs w:val="20"/>
                         </w:rPr>
-                        <w:t>Order of the elements is important (is there any rhyme or reason to this?)</w:t>
+                        <w:t>Order of the elements</w:t>
+                      </w:r>
+                      <w:r>
+                        <w:rPr>
+                          <w:rFonts w:eastAsia="Calibri" w:cs="Arial"/>
+                          <w:szCs w:val="20"/>
+                        </w:rPr>
+                        <w:t xml:space="preserve"> within the </w:t>
+                      </w:r>
+                      <w:proofErr w:type="spellStart"/>
+                      <w:r>
+                        <w:rPr>
+                          <w:rFonts w:ascii="Courier New" w:eastAsia="Calibri" w:hAnsi="Courier New" w:cs="Courier New"/>
+                          <w:szCs w:val="20"/>
+                        </w:rPr>
+                        <w:t>xs:sequence</w:t>
+                      </w:r>
+                      <w:proofErr w:type="spellEnd"/>
+                      <w:r>
+                        <w:rPr>
+                          <w:rFonts w:eastAsia="Calibri" w:cs="Arial"/>
+                          <w:szCs w:val="20"/>
+                        </w:rPr>
+                        <w:t xml:space="preserve"> tags is important, and must conform to the order as they appear in the </w:t>
+                      </w:r>
+                      <w:hyperlink w:anchor="related_work" w:history="1">
+                        <w:r>
+                          <w:rPr>
+                            <w:rStyle w:val="Hyperlink"/>
+                            <w:rFonts w:eastAsia="Calibri" w:cs="Arial"/>
+                            <w:b/>
+                            <w:szCs w:val="20"/>
+                          </w:rPr>
+                          <w:t>specification document</w:t>
+                        </w:r>
+                      </w:hyperlink>
+                      <w:r>
+                        <w:rPr>
+                          <w:rFonts w:eastAsia="Calibri" w:cs="Arial"/>
+                          <w:szCs w:val="20"/>
+                        </w:rPr>
+                        <w:t xml:space="preserve"> tables.  </w:t>
                       </w:r>
                     </w:p>
                     <w:p>
@@ -8946,7 +9243,23 @@
                           <w:rFonts w:eastAsia="Calibri" w:cs="Arial"/>
                           <w:szCs w:val="20"/>
                         </w:rPr>
-                        <w:t>The multiplicity of an XSD attribute is implicitly always 0..1</w:t>
+                        <w:t xml:space="preserve">The multiplicity of an XSD attribute is implicitly always </w:t>
+                      </w:r>
+                      <w:proofErr w:type="gramStart"/>
+                      <w:r>
+                        <w:rPr>
+                          <w:rFonts w:eastAsia="Calibri" w:cs="Arial"/>
+                          <w:szCs w:val="20"/>
+                        </w:rPr>
+                        <w:t>0..</w:t>
+                      </w:r>
+                      <w:proofErr w:type="gramEnd"/>
+                      <w:r>
+                        <w:rPr>
+                          <w:rFonts w:eastAsia="Calibri" w:cs="Arial"/>
+                          <w:szCs w:val="20"/>
+                        </w:rPr>
+                        <w:t>1</w:t>
                       </w:r>
                     </w:p>
                     <w:p>
@@ -9083,6 +9396,103 @@
           </mc:Fallback>
         </mc:AlternateContent>
       </w:r>
+      <w:r>
+        <w:rPr>
+          <w:rFonts w:ascii="Arial" w:hAnsi="Arial" w:cs="Arial"/>
+          <w:sz w:val="20"/>
+          <w:szCs w:val="20"/>
+        </w:rPr>
+        <w:t xml:space="preserve">Aggregation – </w:t>
+      </w:r>
+      <w:r>
+        <w:rPr>
+          <w:rFonts w:ascii="Arial" w:hAnsi="Arial" w:cs="Arial"/>
+          <w:sz w:val="20"/>
+          <w:szCs w:val="20"/>
+        </w:rPr>
+        <w:t>indicates whether</w:t>
+      </w:r>
+      <w:r>
+        <w:rPr>
+          <w:rFonts w:ascii="Arial" w:hAnsi="Arial" w:cs="Arial"/>
+          <w:sz w:val="20"/>
+          <w:szCs w:val="20"/>
+        </w:rPr>
+        <w:t xml:space="preserve"> </w:t>
+      </w:r>
+      <w:r>
+        <w:rPr>
+          <w:rFonts w:ascii="Arial" w:hAnsi="Arial" w:cs="Arial"/>
+          <w:sz w:val="20"/>
+          <w:szCs w:val="20"/>
+        </w:rPr>
+        <w:t xml:space="preserve">the object </w:t>
+      </w:r>
+      <w:r>
+        <w:rPr>
+          <w:rFonts w:ascii="Arial" w:hAnsi="Arial" w:cs="Arial"/>
+          <w:sz w:val="20"/>
+          <w:szCs w:val="20"/>
+        </w:rPr>
+        <w:t xml:space="preserve">is </w:t>
+      </w:r>
+      <w:r>
+        <w:rPr>
+          <w:rFonts w:ascii="Arial" w:hAnsi="Arial" w:cs="Arial"/>
+          <w:sz w:val="20"/>
+          <w:szCs w:val="20"/>
+        </w:rPr>
+        <w:t>a part of (or owned</w:t>
+      </w:r>
+      <w:r>
+        <w:rPr>
+          <w:rFonts w:ascii="Arial" w:hAnsi="Arial" w:cs="Arial"/>
+          <w:sz w:val="20"/>
+          <w:szCs w:val="20"/>
+        </w:rPr>
+        <w:t xml:space="preserve"> by</w:t>
+      </w:r>
+      <w:r>
+        <w:rPr>
+          <w:rFonts w:ascii="Arial" w:hAnsi="Arial" w:cs="Arial"/>
+          <w:sz w:val="20"/>
+          <w:szCs w:val="20"/>
+        </w:rPr>
+        <w:t xml:space="preserve">) another object, or </w:t>
+      </w:r>
+      <w:r>
+        <w:rPr>
+          <w:rFonts w:ascii="Arial" w:hAnsi="Arial" w:cs="Arial"/>
+          <w:sz w:val="20"/>
+          <w:szCs w:val="20"/>
+        </w:rPr>
+        <w:t xml:space="preserve">whether it </w:t>
+      </w:r>
+      <w:r>
+        <w:rPr>
+          <w:rFonts w:ascii="Arial" w:hAnsi="Arial" w:cs="Arial"/>
+          <w:sz w:val="20"/>
+          <w:szCs w:val="20"/>
+        </w:rPr>
+        <w:t>can exist in various contexts</w:t>
+      </w:r>
+      <w:r>
+        <w:rPr>
+          <w:rStyle w:val="EndnoteReference"/>
+          <w:rFonts w:ascii="Arial" w:hAnsi="Arial" w:cs="Arial"/>
+          <w:sz w:val="20"/>
+          <w:szCs w:val="20"/>
+        </w:rPr>
+        <w:endnoteReference w:id="2"/>
+      </w:r>
+      <w:r>
+        <w:rPr>
+          <w:rFonts w:ascii="Arial" w:hAnsi="Arial" w:cs="Arial"/>
+          <w:sz w:val="20"/>
+          <w:szCs w:val="20"/>
+        </w:rPr>
+        <w:t>.</w:t>
+      </w:r>
     </w:p>
     <w:p>
       <w:pPr>
@@ -9171,6 +9581,12 @@
           <w:szCs w:val="20"/>
         </w:rPr>
       </w:pPr>
+      <w:r>
+        <w:rPr>
+          <w:rStyle w:val="CommentReference"/>
+        </w:rPr>
+        <w:commentReference w:id="41"/>
+      </w:r>
     </w:p>
     <w:p>
       <w:pPr>
@@ -9182,6 +9598,14 @@
     </w:p>
     <w:p>
       <w:pPr>
+        <w:rPr>
+          <w:rFonts w:cs="Arial"/>
+          <w:szCs w:val="20"/>
+        </w:rPr>
+      </w:pPr>
+    </w:p>
+    <w:p>
+      <w:pPr>
         <w:pStyle w:val="Caption"/>
       </w:pPr>
       <w:bookmarkStart w:id="42" w:name="_Ref436655158"/>
@@ -9200,8 +9624,12 @@
       <w:pPr>
         <w:pStyle w:val="Caption"/>
       </w:pPr>
-      <w:r>
-        <w:lastRenderedPageBreak/>
+    </w:p>
+    <w:p>
+      <w:pPr>
+        <w:pStyle w:val="Caption"/>
+      </w:pPr>
+      <w:r>
         <w:t xml:space="preserve">Table </w:t>
       </w:r>
       <w:r>
@@ -9677,6 +10105,7 @@
         <w:rPr>
           <w:noProof/>
         </w:rPr>
+        <w:lastRenderedPageBreak/>
         <w:drawing>
           <wp:inline distT="0" distB="0" distL="0" distR="0" wp14:anchorId="425E0680" wp14:editId="141FB23A">
             <wp:extent cx="3314700" cy="1268083"/>
@@ -10050,7 +10479,7 @@
       <w:bookmarkStart w:id="44" w:name="_Ref436653903"/>
       <w:bookmarkStart w:id="45" w:name="_Ref436654187"/>
       <w:bookmarkStart w:id="46" w:name="_Ref436654192"/>
-      <w:bookmarkStart w:id="47" w:name="_Toc436903666"/>
+      <w:bookmarkStart w:id="47" w:name="_Toc448328014"/>
       <w:r>
         <w:t>UML Data Types</w:t>
       </w:r>
@@ -10119,15 +10548,7 @@
           <w:rFonts w:cs="Arial"/>
           <w:szCs w:val="20"/>
         </w:rPr>
-        <w:t xml:space="preserve"> (ed. emphasis added). Instances of a data type that have attributes (i.e., is a structured data type) are considered to be equal if the structure is </w:t>
-      </w:r>
-      <w:r>
-        <w:rPr>
-          <w:rFonts w:cs="Arial"/>
-          <w:szCs w:val="20"/>
-        </w:rPr>
-        <w:lastRenderedPageBreak/>
-        <w:t>the same and the values of the corresponding attributes are equal. If a data type has attributes, then instances of that data type will contain attribute values matching the attributes.”</w:t>
+        <w:t xml:space="preserve"> (ed. emphasis added). Instances of a data type that have attributes (i.e., is a structured data type) are considered to be equal if the structure is the same and the values of the corresponding attributes are equal. If a data type has attributes, then instances of that data type will contain attribute values matching the attributes.”</w:t>
       </w:r>
     </w:p>
     <w:p>
@@ -10525,7 +10946,7 @@
           </mc:Choice>
           <mc:Fallback>
             <w:pict>
-              <v:shape w14:anchorId="38F684B7" id="Text Box 22" o:spid="_x0000_s1029" type="#_x0000_t202" style="position:absolute;margin-left:-3pt;margin-top:7.65pt;width:470.25pt;height:174pt;z-index:251669504;visibility:visible;mso-wrap-style:square;mso-height-percent:0;mso-wrap-distance-left:9pt;mso-wrap-distance-top:0;mso-wrap-distance-right:9pt;mso-wrap-distance-bottom:0;mso-position-horizontal:absolute;mso-position-horizontal-relative:text;mso-position-vertical:absolute;mso-position-vertical-relative:text;mso-height-percent:0;mso-height-relative:margin;v-text-anchor:top" o:gfxdata="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" fillcolor="white [3201]" strokeweight=".5pt">
+              <v:shape w14:anchorId="38F684B7" id="Text Box 22" o:spid="_x0000_s1030" type="#_x0000_t202" style="position:absolute;margin-left:-3pt;margin-top:7.65pt;width:470.25pt;height:174pt;z-index:251669504;visibility:visible;mso-wrap-style:square;mso-height-percent:0;mso-wrap-distance-left:9pt;mso-wrap-distance-top:0;mso-wrap-distance-right:9pt;mso-wrap-distance-bottom:0;mso-position-horizontal:absolute;mso-position-horizontal-relative:text;mso-position-vertical:absolute;mso-position-vertical-relative:text;mso-height-percent:0;mso-height-relative:margin;v-text-anchor:top" o:gfxdata="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" fillcolor="white [3201]" strokeweight=".5pt">
                 <v:textbox>
                   <w:txbxContent>
                     <w:p>
@@ -10549,14 +10970,7 @@
                           <w:rFonts w:eastAsia="Calibri" w:cs="Arial"/>
                           <w:szCs w:val="20"/>
                         </w:rPr>
-                        <w:t xml:space="preserve">: The XML binding for a UML data type corresponds to an XSD simple </w:t>
-                      </w:r>
-                      <w:r>
-                        <w:rPr>
-                          <w:rFonts w:eastAsia="Calibri" w:cs="Arial"/>
-                          <w:szCs w:val="20"/>
-                        </w:rPr>
-                        <w:t>type</w:t>
+                        <w:t>: The XML binding for a UML data type corresponds to an XSD simple type</w:t>
                       </w:r>
                       <w:r>
                         <w:rPr>
@@ -10584,14 +10998,46 @@
                           <w:rFonts w:eastAsia="Calibri" w:cs="Arial"/>
                           <w:szCs w:val="20"/>
                         </w:rPr>
-                        <w:t xml:space="preserve">For the common basic data types defined in the UML model, there exists a corresponding predefined XSD simple type defined in the xs namespace.  </w:t>
-                      </w:r>
+                        <w:t xml:space="preserve">For the common basic data types defined in the UML model, there exists a corresponding predefined XSD simple type defined in the </w:t>
+                      </w:r>
+                      <w:proofErr w:type="spellStart"/>
                       <w:r>
                         <w:rPr>
                           <w:rFonts w:eastAsia="Calibri" w:cs="Arial"/>
                           <w:szCs w:val="20"/>
                         </w:rPr>
-                        <w:t>Because these are predefined, they need to be explicitly defined in the implementation, except for the use of the xs namespace</w:t>
+                        <w:t>xs</w:t>
+                      </w:r>
+                      <w:proofErr w:type="spellEnd"/>
+                      <w:r>
+                        <w:rPr>
+                          <w:rFonts w:eastAsia="Calibri" w:cs="Arial"/>
+                          <w:szCs w:val="20"/>
+                        </w:rPr>
+                        <w:t xml:space="preserve"> namespace.  </w:t>
+                      </w:r>
+                      <w:r>
+                        <w:rPr>
+                          <w:rFonts w:eastAsia="Calibri" w:cs="Arial"/>
+                          <w:szCs w:val="20"/>
+                        </w:rPr>
+                        <w:t xml:space="preserve">Because these are predefined, they need to be explicitly defined in the implementation, except for the use of the </w:t>
+                      </w:r>
+                      <w:proofErr w:type="spellStart"/>
+                      <w:r>
+                        <w:rPr>
+                          <w:rFonts w:eastAsia="Calibri" w:cs="Arial"/>
+                          <w:szCs w:val="20"/>
+                        </w:rPr>
+                        <w:t>xs</w:t>
+                      </w:r>
+                      <w:proofErr w:type="spellEnd"/>
+                      <w:r>
+                        <w:rPr>
+                          <w:rFonts w:eastAsia="Calibri" w:cs="Arial"/>
+                          <w:szCs w:val="20"/>
+                        </w:rPr>
+                        <w:t xml:space="preserve"> namespace</w:t>
                       </w:r>
                       <w:r>
                         <w:rPr>
@@ -10621,6 +11067,7 @@
                         </w:rPr>
                         <w:t xml:space="preserve">For UML data types that correspond to strings which have semantics associated with them, usually the strings are restricted to a certain pattern.  The pattern is defined via a regular expression, and/or more formally, in a standardization document.  These are implemented as XSD simple types, that make use of the </w:t>
                       </w:r>
+                      <w:proofErr w:type="gramStart"/>
                       <w:r>
                         <w:rPr>
                           <w:rFonts w:ascii="Courier New" w:eastAsia="Calibri" w:hAnsi="Courier New" w:cs="Courier New"/>
@@ -10628,6 +11075,7 @@
                         </w:rPr>
                         <w:t>xs:restriction</w:t>
                       </w:r>
+                      <w:proofErr w:type="gramEnd"/>
                       <w:r>
                         <w:rPr>
                           <w:rFonts w:eastAsia="Calibri" w:cs="Arial"/>
@@ -11474,7 +11922,7 @@
         <w:pStyle w:val="Heading2"/>
       </w:pPr>
       <w:bookmarkStart w:id="48" w:name="_Ref436653917"/>
-      <w:bookmarkStart w:id="49" w:name="_Toc436903667"/>
+      <w:bookmarkStart w:id="49" w:name="_Toc448328015"/>
       <w:r>
         <w:t>UML Enumerations</w:t>
       </w:r>
@@ -11887,7 +12335,7 @@
           </mc:Choice>
           <mc:Fallback>
             <w:pict>
-              <v:shape w14:anchorId="2799138B" id="Text Box 23" o:spid="_x0000_s1030" type="#_x0000_t202" style="position:absolute;margin-left:-5.25pt;margin-top:-39pt;width:494.25pt;height:108pt;z-index:251670528;visibility:visible;mso-wrap-style:square;mso-height-percent:0;mso-wrap-distance-left:9pt;mso-wrap-distance-top:0;mso-wrap-distance-right:9pt;mso-wrap-distance-bottom:0;mso-position-horizontal:absolute;mso-position-horizontal-relative:text;mso-position-vertical:absolute;mso-position-vertical-relative:text;mso-height-percent:0;mso-height-relative:margin;v-text-anchor:top" o:gfxdata="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" fillcolor="white [3201]" strokeweight=".5pt">
+              <v:shape w14:anchorId="2799138B" id="Text Box 23" o:spid="_x0000_s1031" type="#_x0000_t202" style="position:absolute;margin-left:-5.25pt;margin-top:-39pt;width:494.25pt;height:108pt;z-index:251670528;visibility:visible;mso-wrap-style:square;mso-height-percent:0;mso-wrap-distance-left:9pt;mso-wrap-distance-top:0;mso-wrap-distance-right:9pt;mso-wrap-distance-bottom:0;mso-position-horizontal:absolute;mso-position-horizontal-relative:text;mso-position-vertical:absolute;mso-position-vertical-relative:text;mso-height-percent:0;mso-height-relative:margin;v-text-anchor:top" o:gfxdata="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" fillcolor="white [3201]" strokeweight=".5pt">
                 <v:textbox>
                   <w:txbxContent>
                     <w:p>
@@ -11920,6 +12368,7 @@
                         </w:rPr>
                         <w:t xml:space="preserve">The XML binding for a UML enumeration is an XSD simple type using the </w:t>
                       </w:r>
+                      <w:proofErr w:type="gramStart"/>
                       <w:r>
                         <w:rPr>
                           <w:rFonts w:ascii="Courier New" w:hAnsi="Courier New" w:cs="Courier New"/>
@@ -11927,6 +12376,7 @@
                         </w:rPr>
                         <w:t>xs:enumeration</w:t>
                       </w:r>
+                      <w:proofErr w:type="gramEnd"/>
                       <w:r>
                         <w:rPr>
                           <w:rFonts w:cs="Arial"/>
@@ -11987,6 +12437,7 @@
                         </w:rPr>
                         <w:t xml:space="preserve">Introduce a XSD simple type, whose base type is an </w:t>
                       </w:r>
+                      <w:proofErr w:type="gramStart"/>
                       <w:r>
                         <w:rPr>
                           <w:rFonts w:ascii="Courier New" w:hAnsi="Courier New" w:cs="Courier New"/>
@@ -11995,6 +12446,7 @@
                         </w:rPr>
                         <w:t>xs:restriction</w:t>
                       </w:r>
+                      <w:proofErr w:type="gramEnd"/>
                       <w:r>
                         <w:rPr>
                           <w:rFonts w:ascii="Arial" w:hAnsi="Arial" w:cs="Arial"/>
@@ -12027,6 +12479,7 @@
                         </w:rPr>
                         <w:t xml:space="preserve">n </w:t>
                       </w:r>
+                      <w:proofErr w:type="gramStart"/>
                       <w:r>
                         <w:rPr>
                           <w:rFonts w:ascii="Courier New" w:hAnsi="Courier New" w:cs="Courier New"/>
@@ -12035,6 +12488,7 @@
                         </w:rPr>
                         <w:t>xs:enumeration</w:t>
                       </w:r>
+                      <w:proofErr w:type="gramEnd"/>
                       <w:r>
                         <w:rPr>
                           <w:rFonts w:ascii="Arial" w:hAnsi="Arial" w:cs="Arial"/>
@@ -12120,7 +12574,6 @@
           <w:rFonts w:cs="Arial"/>
           <w:szCs w:val="20"/>
         </w:rPr>
-        <w:lastRenderedPageBreak/>
         <w:t>The following UML diagram specifies a UML enumeration:</w:t>
       </w:r>
     </w:p>
@@ -12258,6 +12711,7 @@
         <w:pStyle w:val="tabbed"/>
       </w:pPr>
       <w:r>
+        <w:lastRenderedPageBreak/>
         <w:tab/>
       </w:r>
       <w:r>
@@ -12408,7 +12862,7 @@
       <w:pPr>
         <w:pStyle w:val="Heading2"/>
       </w:pPr>
-      <w:bookmarkStart w:id="50" w:name="_Toc436903668"/>
+      <w:bookmarkStart w:id="50" w:name="_Toc448328016"/>
       <w:r>
         <w:t>UML Interfaces</w:t>
       </w:r>
@@ -12419,7 +12873,19 @@
         <w:spacing w:line="259" w:lineRule="auto"/>
       </w:pPr>
       <w:r>
-        <w:t>UML interfaces were rarely used the UML data model for STIX.  However, they were useful to describe the XSD choice cons</w:t>
+        <w:t xml:space="preserve">UML interfaces </w:t>
+      </w:r>
+      <w:r>
+        <w:t>are</w:t>
+      </w:r>
+      <w:r>
+        <w:t xml:space="preserve"> rarely used the UML data model for STIX.  However, they </w:t>
+      </w:r>
+      <w:r>
+        <w:t>are</w:t>
+      </w:r>
+      <w:r>
+        <w:t xml:space="preserve"> useful to describe the XSD choice cons</w:t>
       </w:r>
       <w:r>
         <w:t xml:space="preserve">truct.  This is the only use </w:t>
@@ -12447,15 +12913,15 @@
         <mc:AlternateContent>
           <mc:Choice Requires="wps">
             <w:drawing>
-              <wp:anchor distT="0" distB="0" distL="114300" distR="114300" simplePos="0" relativeHeight="251671552" behindDoc="0" locked="0" layoutInCell="1" allowOverlap="1" wp14:anchorId="5791E251" wp14:editId="6B34EFC2">
+              <wp:anchor distT="0" distB="0" distL="114300" distR="114300" simplePos="0" relativeHeight="251671552" behindDoc="0" locked="0" layoutInCell="1" allowOverlap="1" wp14:anchorId="5791E251" wp14:editId="25445FA4">
                 <wp:simplePos x="0" y="0"/>
                 <wp:positionH relativeFrom="column">
                   <wp:posOffset>0</wp:posOffset>
                 </wp:positionH>
                 <wp:positionV relativeFrom="paragraph">
-                  <wp:posOffset>90805</wp:posOffset>
+                  <wp:posOffset>94615</wp:posOffset>
                 </wp:positionV>
-                <wp:extent cx="5857875" cy="857250"/>
+                <wp:extent cx="5857875" cy="1238250"/>
                 <wp:effectExtent l="0" t="0" r="28575" b="19050"/>
                 <wp:wrapNone/>
                 <wp:docPr id="24" name="Text Box 24"/>
@@ -12467,7 +12933,7 @@
                       <wps:spPr>
                         <a:xfrm>
                           <a:off x="0" y="0"/>
-                          <a:ext cx="5857875" cy="857250"/>
+                          <a:ext cx="5857875" cy="1238250"/>
                         </a:xfrm>
                         <a:prstGeom prst="rect">
                           <a:avLst/>
@@ -12566,6 +13032,14 @@
                                 <w:szCs w:val="20"/>
                               </w:rPr>
                             </w:pPr>
+                            <w:r>
+                              <w:rPr>
+                                <w:rFonts w:ascii="Arial" w:hAnsi="Arial" w:cs="Arial"/>
+                                <w:sz w:val="20"/>
+                                <w:szCs w:val="20"/>
+                              </w:rPr>
+                              <w:t>The names of the choice elements are based on the complex type names, by adding underscores and omitting “Type”.</w:t>
+                            </w:r>
                           </w:p>
                           <w:p>
                             <w:pPr>
@@ -12595,7 +13069,7 @@
           </mc:Choice>
           <mc:Fallback>
             <w:pict>
-              <v:shape w14:anchorId="5791E251" id="Text Box 24" o:spid="_x0000_s1031" type="#_x0000_t202" style="position:absolute;margin-left:0;margin-top:7.15pt;width:461.25pt;height:67.5pt;z-index:251671552;visibility:visible;mso-wrap-style:square;mso-height-percent:0;mso-wrap-distance-left:9pt;mso-wrap-distance-top:0;mso-wrap-distance-right:9pt;mso-wrap-distance-bottom:0;mso-position-horizontal:absolute;mso-position-horizontal-relative:text;mso-position-vertical:absolute;mso-position-vertical-relative:text;mso-height-percent:0;mso-height-relative:margin;v-text-anchor:top" o:gfxdata="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" fillcolor="white [3201]" strokeweight=".5pt">
+              <v:shape w14:anchorId="5791E251" id="Text Box 24" o:spid="_x0000_s1032" type="#_x0000_t202" style="position:absolute;margin-left:0;margin-top:7.45pt;width:461.25pt;height:97.5pt;z-index:251671552;visibility:visible;mso-wrap-style:square;mso-height-percent:0;mso-wrap-distance-left:9pt;mso-wrap-distance-top:0;mso-wrap-distance-right:9pt;mso-wrap-distance-bottom:0;mso-position-horizontal:absolute;mso-position-horizontal-relative:text;mso-position-vertical:absolute;mso-position-vertical-relative:text;mso-height-percent:0;mso-height-relative:margin;v-text-anchor:top" o:gfxdata="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" fillcolor="white [3201]" strokeweight=".5pt">
                 <v:textbox>
                   <w:txbxContent>
                     <w:p>
@@ -12666,6 +13140,14 @@
                           <w:szCs w:val="20"/>
                         </w:rPr>
                       </w:pPr>
+                      <w:r>
+                        <w:rPr>
+                          <w:rFonts w:ascii="Arial" w:hAnsi="Arial" w:cs="Arial"/>
+                          <w:sz w:val="20"/>
+                          <w:szCs w:val="20"/>
+                        </w:rPr>
+                        <w:t>The names of the choice elements are based on the complex type names, by adding underscores and omitting “Type”.</w:t>
+                      </w:r>
                     </w:p>
                     <w:p>
                       <w:pPr>
@@ -12683,6 +13165,16 @@
           </mc:Fallback>
         </mc:AlternateContent>
       </w:r>
+    </w:p>
+    <w:p>
+      <w:pPr>
+        <w:spacing w:line="259" w:lineRule="auto"/>
+      </w:pPr>
+    </w:p>
+    <w:p>
+      <w:pPr>
+        <w:spacing w:line="259" w:lineRule="auto"/>
+      </w:pPr>
     </w:p>
     <w:p>
       <w:pPr>
@@ -12784,7 +13276,6 @@
         <w:pStyle w:val="tabbed"/>
       </w:pPr>
       <w:r>
-        <w:lastRenderedPageBreak/>
         <w:t xml:space="preserve">    </w:t>
       </w:r>
       <w:r>
@@ -12988,8 +13479,9 @@
       </w:pPr>
       <w:bookmarkStart w:id="51" w:name="_Ref436655825"/>
       <w:bookmarkStart w:id="52" w:name="_Ref436655833"/>
-      <w:bookmarkStart w:id="53" w:name="_Toc436903669"/>
-      <w:r>
+      <w:bookmarkStart w:id="53" w:name="_Toc448328017"/>
+      <w:r>
+        <w:lastRenderedPageBreak/>
         <w:t>Controlled Vocabularies</w:t>
       </w:r>
       <w:bookmarkEnd w:id="51"/>
@@ -13055,7 +13547,13 @@
         <w:t>significantly</w:t>
       </w:r>
       <w:r>
-        <w:t>.  This was caused by certain mismatches of the semantics of UML classes, UML data types and U</w:t>
+        <w:t xml:space="preserve">.  This </w:t>
+      </w:r>
+      <w:r>
+        <w:t>is</w:t>
+      </w:r>
+      <w:r>
+        <w:t xml:space="preserve"> caused by certain mismatches of the semantics of UML classes, UML data types and U</w:t>
       </w:r>
       <w:r>
         <w:t>ML enumerations and XSD complex types, XSD simple t</w:t>
@@ -13069,10 +13567,16 @@
         <w:spacing w:line="259" w:lineRule="auto"/>
       </w:pPr>
       <w:r>
-        <w:t>The specification for controlled vocabularies is as follows, and all data models</w:t>
-      </w:r>
-      <w:r>
-        <w:t xml:space="preserve"> implementation MUST</w:t>
+        <w:t>The specification for controlled vocabularies is as follows, and all data model</w:t>
+      </w:r>
+      <w:r>
+        <w:t xml:space="preserve"> implementation</w:t>
+      </w:r>
+      <w:r>
+        <w:t>s</w:t>
+      </w:r>
+      <w:r>
+        <w:t xml:space="preserve"> MUST</w:t>
       </w:r>
       <w:r>
         <w:t xml:space="preserve"> allow for all of these use cases:</w:t>
@@ -13128,7 +13632,23 @@
           <w:sz w:val="20"/>
           <w:u w:val="single"/>
         </w:rPr>
-        <w:t>Formally define a custom vocabulary.</w:t>
+        <w:t xml:space="preserve">Formally define </w:t>
+      </w:r>
+      <w:r>
+        <w:rPr>
+          <w:rFonts w:ascii="Arial" w:hAnsi="Arial"/>
+          <w:sz w:val="20"/>
+          <w:u w:val="single"/>
+        </w:rPr>
+        <w:t xml:space="preserve">and leverage </w:t>
+      </w:r>
+      <w:r>
+        <w:rPr>
+          <w:rFonts w:ascii="Arial" w:hAnsi="Arial"/>
+          <w:sz w:val="20"/>
+          <w:u w:val="single"/>
+        </w:rPr>
+        <w:t>a custom vocabulary.</w:t>
       </w:r>
       <w:r>
         <w:rPr>
@@ -13579,7 +14099,7 @@
           </mc:Choice>
           <mc:Fallback>
             <w:pict>
-              <v:shape w14:anchorId="069CF460" id="Text Box 25" o:spid="_x0000_s1032" type="#_x0000_t202" style="position:absolute;left:0;text-align:left;margin-left:-9.75pt;margin-top:22.1pt;width:531pt;height:224.25pt;z-index:251672576;visibility:visible;mso-wrap-style:square;mso-width-percent:0;mso-height-percent:0;mso-wrap-distance-left:9pt;mso-wrap-distance-top:0;mso-wrap-distance-right:9pt;mso-wrap-distance-bottom:0;mso-position-horizontal:absolute;mso-position-horizontal-relative:text;mso-position-vertical:absolute;mso-position-vertical-relative:text;mso-width-percent:0;mso-height-percent:0;mso-width-relative:margin;mso-height-relative:margin;v-text-anchor:top" o:gfxdata="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" fillcolor="white [3201]" strokeweight=".5pt">
+              <v:shape w14:anchorId="069CF460" id="Text Box 25" o:spid="_x0000_s1033" type="#_x0000_t202" style="position:absolute;left:0;text-align:left;margin-left:-9.75pt;margin-top:22.1pt;width:531pt;height:224.25pt;z-index:251672576;visibility:visible;mso-wrap-style:square;mso-width-percent:0;mso-height-percent:0;mso-wrap-distance-left:9pt;mso-wrap-distance-top:0;mso-wrap-distance-right:9pt;mso-wrap-distance-bottom:0;mso-position-horizontal:absolute;mso-position-horizontal-relative:text;mso-position-vertical:absolute;mso-position-vertical-relative:text;mso-width-percent:0;mso-height-percent:0;mso-width-relative:margin;mso-height-relative:margin;v-text-anchor:top" o:gfxdata="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" fillcolor="white [3201]" strokeweight=".5pt">
                 <v:textbox>
                   <w:txbxContent>
                     <w:p>
@@ -13600,19 +14120,75 @@
                         <w:rPr>
                           <w:rFonts w:cs="Courier New"/>
                         </w:rPr>
-                        <w:t xml:space="preserve"> Introduce an XSD complex type stixCommon:ControlledVocabularyStringType, to encapsulate all of the use cases supported by UML data types stixCommon:VocabularyStringType, stixCommon:UnenforcedVocabularyStringType and stixCommon:ControlledVocabularyStringType.</w:t>
-                      </w:r>
+                        <w:t xml:space="preserve"> Introduce an XSD complex type </w:t>
+                      </w:r>
+                      <w:proofErr w:type="gramStart"/>
                       <w:r>
                         <w:rPr>
                           <w:rFonts w:cs="Courier New"/>
                         </w:rPr>
+                        <w:t>stixCommon:ControlledVocabularyStringType</w:t>
+                      </w:r>
+                      <w:proofErr w:type="gramEnd"/>
+                      <w:r>
+                        <w:rPr>
+                          <w:rFonts w:cs="Courier New"/>
+                        </w:rPr>
+                        <w:t xml:space="preserve">, to encapsulate all of the use cases supported by UML data types </w:t>
+                      </w:r>
+                      <w:proofErr w:type="spellStart"/>
+                      <w:r>
+                        <w:rPr>
+                          <w:rFonts w:cs="Courier New"/>
+                        </w:rPr>
+                        <w:t>stixCommon:VocabularyStringType</w:t>
+                      </w:r>
+                      <w:proofErr w:type="spellEnd"/>
+                      <w:r>
+                        <w:rPr>
+                          <w:rFonts w:cs="Courier New"/>
+                        </w:rPr>
+                        <w:t xml:space="preserve">, </w:t>
+                      </w:r>
+                      <w:proofErr w:type="spellStart"/>
+                      <w:r>
+                        <w:rPr>
+                          <w:rFonts w:cs="Courier New"/>
+                        </w:rPr>
+                        <w:t>stixCommon:UnenforcedVocabularyStringType</w:t>
+                      </w:r>
+                      <w:proofErr w:type="spellEnd"/>
+                      <w:r>
+                        <w:rPr>
+                          <w:rFonts w:cs="Courier New"/>
+                        </w:rPr>
+                        <w:t xml:space="preserve"> and stixCommon:ControlledVocabularyStringType.</w:t>
+                      </w:r>
+                      <w:r>
+                        <w:rPr>
+                          <w:rFonts w:cs="Courier New"/>
+                        </w:rPr>
                         <w:t xml:space="preserve"> </w:t>
                       </w:r>
                       <w:r>
                         <w:rPr>
                           <w:rFonts w:cs="Courier New"/>
                         </w:rPr>
-                        <w:t>Add XSD attributes for vocab_name and vocab_references as shown in the example.</w:t>
+                        <w:t xml:space="preserve">Add XSD attributes for vocab_name and </w:t>
+                      </w:r>
+                      <w:proofErr w:type="spellStart"/>
+                      <w:r>
+                        <w:rPr>
+                          <w:rFonts w:cs="Courier New"/>
+                        </w:rPr>
+                        <w:t>vocab_references</w:t>
+                      </w:r>
+                      <w:proofErr w:type="spellEnd"/>
+                      <w:r>
+                        <w:rPr>
+                          <w:rFonts w:cs="Courier New"/>
+                        </w:rPr>
+                        <w:t xml:space="preserve"> as shown in the example.</w:t>
                       </w:r>
                     </w:p>
                     <w:p>
@@ -13630,12 +14206,21 @@
                           <w:rFonts w:cs="Courier New"/>
                         </w:rPr>
                       </w:pPr>
+                      <w:proofErr w:type="spellStart"/>
                       <w:r>
                         <w:rPr>
                           <w:rFonts w:cs="Courier New"/>
                           <w:b/>
                         </w:rPr>
-                        <w:t>BindingRule 7b:</w:t>
+                        <w:t>BindingRule</w:t>
+                      </w:r>
+                      <w:proofErr w:type="spellEnd"/>
+                      <w:r>
+                        <w:rPr>
+                          <w:rFonts w:cs="Courier New"/>
+                          <w:b/>
+                        </w:rPr>
+                        <w:t xml:space="preserve"> 7b:</w:t>
                       </w:r>
                       <w:r>
                         <w:rPr>
@@ -13668,8 +14253,25 @@
                           <w:rFonts w:ascii="Arial" w:hAnsi="Arial" w:cs="Courier New"/>
                           <w:sz w:val="20"/>
                         </w:rPr>
-                        <w:t xml:space="preserve">Introduce one XSD simpleType, which is a XSD restriction of </w:t>
-                      </w:r>
+                        <w:t xml:space="preserve">Introduce one XSD </w:t>
+                      </w:r>
+                      <w:proofErr w:type="spellStart"/>
+                      <w:r>
+                        <w:rPr>
+                          <w:rFonts w:ascii="Arial" w:hAnsi="Arial" w:cs="Courier New"/>
+                          <w:sz w:val="20"/>
+                        </w:rPr>
+                        <w:t>simpleType</w:t>
+                      </w:r>
+                      <w:proofErr w:type="spellEnd"/>
+                      <w:r>
+                        <w:rPr>
+                          <w:rFonts w:ascii="Arial" w:hAnsi="Arial" w:cs="Courier New"/>
+                          <w:sz w:val="20"/>
+                        </w:rPr>
+                        <w:t xml:space="preserve">, which is a XSD restriction of </w:t>
+                      </w:r>
+                      <w:proofErr w:type="gramStart"/>
                       <w:r>
                         <w:rPr>
                           <w:rFonts w:ascii="Courier New" w:hAnsi="Courier New" w:cs="Courier New"/>
@@ -13677,6 +14279,7 @@
                         </w:rPr>
                         <w:t>xs:string</w:t>
                       </w:r>
+                      <w:proofErr w:type="gramEnd"/>
                       <w:r>
                         <w:rPr>
                           <w:rFonts w:ascii="Arial" w:hAnsi="Arial" w:cs="Courier New"/>
@@ -13738,22 +14341,39 @@
                           <w:rFonts w:ascii="Arial" w:hAnsi="Arial" w:cs="Courier New"/>
                           <w:sz w:val="20"/>
                         </w:rPr>
-                        <w:t>Introduce one XSD complexType of the same name as the UML enumeration.</w:t>
-                      </w:r>
+                        <w:t xml:space="preserve">Introduce one XSD </w:t>
+                      </w:r>
+                      <w:proofErr w:type="spellStart"/>
                       <w:r>
                         <w:rPr>
                           <w:rFonts w:ascii="Arial" w:hAnsi="Arial" w:cs="Courier New"/>
                           <w:sz w:val="20"/>
                         </w:rPr>
-                        <w:t xml:space="preserve"> </w:t>
-                      </w:r>
+                        <w:t>complexType</w:t>
+                      </w:r>
+                      <w:proofErr w:type="spellEnd"/>
                       <w:r>
                         <w:rPr>
                           <w:rFonts w:ascii="Arial" w:hAnsi="Arial" w:cs="Courier New"/>
                           <w:sz w:val="20"/>
                         </w:rPr>
+                        <w:t xml:space="preserve"> of the same name as the UML enumeration.</w:t>
+                      </w:r>
+                      <w:r>
+                        <w:rPr>
+                          <w:rFonts w:ascii="Arial" w:hAnsi="Arial" w:cs="Courier New"/>
+                          <w:sz w:val="20"/>
+                        </w:rPr>
+                        <w:t xml:space="preserve"> </w:t>
+                      </w:r>
+                      <w:r>
+                        <w:rPr>
+                          <w:rFonts w:ascii="Arial" w:hAnsi="Arial" w:cs="Courier New"/>
+                          <w:sz w:val="20"/>
+                        </w:rPr>
                         <w:t xml:space="preserve">Use the </w:t>
                       </w:r>
+                      <w:proofErr w:type="gramStart"/>
                       <w:r>
                         <w:rPr>
                           <w:rFonts w:ascii="Courier New" w:hAnsi="Courier New" w:cs="Courier New"/>
@@ -13768,6 +14388,7 @@
                         </w:rPr>
                         <w:t>Content</w:t>
                       </w:r>
+                      <w:proofErr w:type="gramEnd"/>
                       <w:r>
                         <w:rPr>
                           <w:rFonts w:ascii="Arial" w:hAnsi="Arial" w:cs="Courier New"/>
@@ -13846,6 +14467,7 @@
                         </w:rPr>
                         <w:t xml:space="preserve">Within the XSD restriction add an XSD simple type, that includes using the </w:t>
                       </w:r>
+                      <w:proofErr w:type="gramStart"/>
                       <w:r>
                         <w:rPr>
                           <w:rFonts w:ascii="Courier New" w:hAnsi="Courier New" w:cs="Courier New"/>
@@ -13853,6 +14475,7 @@
                         </w:rPr>
                         <w:t>xs:union</w:t>
                       </w:r>
+                      <w:proofErr w:type="gramEnd"/>
                       <w:r>
                         <w:rPr>
                           <w:rFonts w:ascii="Arial" w:hAnsi="Arial" w:cs="Courier New"/>
@@ -14169,12 +14792,24 @@
         <w:rPr>
           <w:rFonts w:cs="Courier New"/>
         </w:rPr>
-        <w:t xml:space="preserve">If a XSD complex types has an XSD element that specifies some controlled vocabulary it </w:t>
+        <w:t>If a</w:t>
       </w:r>
       <w:r>
         <w:rPr>
           <w:rFonts w:cs="Courier New"/>
         </w:rPr>
+        <w:t>n</w:t>
+      </w:r>
+      <w:r>
+        <w:rPr>
+          <w:rFonts w:cs="Courier New"/>
+        </w:rPr>
+        <w:t xml:space="preserve"> XSD complex type has an XSD element that specifies some controlled vocabulary it </w:t>
+      </w:r>
+      <w:r>
+        <w:rPr>
+          <w:rFonts w:cs="Courier New"/>
+        </w:rPr>
         <w:t>SHOULD</w:t>
       </w:r>
       <w:r>
@@ -14199,7 +14834,14 @@
         <w:rPr>
           <w:rFonts w:cs="Courier New"/>
         </w:rPr>
-        <w:t xml:space="preserve"> as its type.  This allows contributors of STIX content to be able to specify values for a controlled vocabulary that satisfy </w:t>
+        <w:t xml:space="preserve"> as its type.  This allows contributors of STIX </w:t>
+      </w:r>
+      <w:r>
+        <w:rPr>
+          <w:rFonts w:cs="Courier New"/>
+        </w:rPr>
+        <w:lastRenderedPageBreak/>
+        <w:t xml:space="preserve">content to be able to specify values for a controlled vocabulary that satisfy </w:t>
       </w:r>
       <w:r>
         <w:rPr>
@@ -14533,10 +15175,16 @@
       <w:pPr>
         <w:pStyle w:val="Heading1"/>
       </w:pPr>
-      <w:bookmarkStart w:id="54" w:name="_Toc436903670"/>
+      <w:bookmarkStart w:id="54" w:name="_Toc448328018"/>
       <w:r>
         <w:lastRenderedPageBreak/>
-        <w:t>Relationships to the Current XML Schemas</w:t>
+        <w:t xml:space="preserve">Relationships to </w:t>
+      </w:r>
+      <w:r>
+        <w:t>the STIX 1.2.1</w:t>
+      </w:r>
+      <w:r>
+        <w:t xml:space="preserve"> XML Schemas</w:t>
       </w:r>
       <w:bookmarkEnd w:id="54"/>
     </w:p>
@@ -14695,7 +15343,7 @@
         <w:pStyle w:val="Heading2"/>
       </w:pPr>
       <w:bookmarkStart w:id="55" w:name="_Ref436740127"/>
-      <w:bookmarkStart w:id="56" w:name="_Toc436903671"/>
+      <w:bookmarkStart w:id="56" w:name="_Toc448328019"/>
       <w:r>
         <w:t>UML Package to XML Namespace Name Mapping</w:t>
       </w:r>
@@ -14707,7 +15355,10 @@
         <w:t>The names of the UML Package, the XML Namespace and XML Namespace prefix are the same except for the following</w:t>
       </w:r>
       <w:r>
-        <w:t>:</w:t>
+        <w:t xml:space="preserve"> table.  </w:t>
+      </w:r>
+      <w:r>
+        <w:t>UML package names and XML namespace prefixes often are the same.</w:t>
       </w:r>
     </w:p>
     <w:p>
@@ -14787,24 +15438,8 @@
             <w:shd w:val="clear" w:color="auto" w:fill="BFBFBF" w:themeFill="background1" w:themeFillShade="BF"/>
           </w:tcPr>
           <w:p>
-            <w:commentRangeStart w:id="57"/>
-            <w:commentRangeStart w:id="58"/>
             <w:r>
               <w:t xml:space="preserve">UML Package/ XML Namespace Prefix  </w:t>
-            </w:r>
-            <w:commentRangeEnd w:id="57"/>
-            <w:r>
-              <w:rPr>
-                <w:rStyle w:val="CommentReference"/>
-              </w:rPr>
-              <w:commentReference w:id="57"/>
-            </w:r>
-            <w:commentRangeEnd w:id="58"/>
-            <w:r>
-              <w:rPr>
-                <w:rStyle w:val="CommentReference"/>
-              </w:rPr>
-              <w:commentReference w:id="58"/>
             </w:r>
           </w:p>
         </w:tc>
@@ -15098,23 +15733,23 @@
       <w:pPr>
         <w:pStyle w:val="Heading2"/>
       </w:pPr>
-      <w:bookmarkStart w:id="59" w:name="_Toc436903672"/>
+      <w:bookmarkStart w:id="57" w:name="_Toc448328020"/>
       <w:r>
         <w:t>UML Classes</w:t>
       </w:r>
+      <w:bookmarkEnd w:id="57"/>
+    </w:p>
+    <w:p>
+      <w:pPr>
+        <w:pStyle w:val="Heading3"/>
+      </w:pPr>
+      <w:bookmarkStart w:id="58" w:name="_Ref436903838"/>
+      <w:bookmarkStart w:id="59" w:name="_Toc448328021"/>
+      <w:r>
+        <w:t>Abstract XSD Complex Types</w:t>
+      </w:r>
+      <w:bookmarkEnd w:id="58"/>
       <w:bookmarkEnd w:id="59"/>
-    </w:p>
-    <w:p>
-      <w:pPr>
-        <w:pStyle w:val="Heading3"/>
-      </w:pPr>
-      <w:bookmarkStart w:id="60" w:name="_Toc436903673"/>
-      <w:bookmarkStart w:id="61" w:name="_Ref436903838"/>
-      <w:r>
-        <w:t>Abstract XSD Complex Types</w:t>
-      </w:r>
-      <w:bookmarkEnd w:id="60"/>
-      <w:bookmarkEnd w:id="61"/>
     </w:p>
     <w:p>
       <w:pPr>
@@ -15278,21 +15913,21 @@
       <w:pPr>
         <w:pStyle w:val="Heading2"/>
       </w:pPr>
-      <w:bookmarkStart w:id="62" w:name="_Toc436903674"/>
+      <w:bookmarkStart w:id="60" w:name="_Toc448328022"/>
       <w:r>
         <w:t>UML Data Types</w:t>
       </w:r>
-      <w:bookmarkEnd w:id="62"/>
+      <w:bookmarkEnd w:id="60"/>
     </w:p>
     <w:p>
       <w:pPr>
         <w:pStyle w:val="Heading3"/>
       </w:pPr>
-      <w:bookmarkStart w:id="63" w:name="_Toc436903675"/>
+      <w:bookmarkStart w:id="61" w:name="_Toc448328023"/>
       <w:r>
         <w:t>Using XSD Data Types</w:t>
       </w:r>
-      <w:bookmarkEnd w:id="63"/>
+      <w:bookmarkEnd w:id="61"/>
     </w:p>
     <w:p>
       <w:pPr>
@@ -15432,7 +16067,7 @@
           <w:b/>
         </w:rPr>
       </w:pPr>
-      <w:bookmarkStart w:id="64" w:name="_Ref417202734"/>
+      <w:bookmarkStart w:id="62" w:name="_Ref417202734"/>
       <w:r>
         <w:t xml:space="preserve">Table </w:t>
       </w:r>
@@ -15481,7 +16116,7 @@
         </w:rPr>
         <w:fldChar w:fldCharType="end"/>
       </w:r>
-      <w:bookmarkEnd w:id="64"/>
+      <w:bookmarkEnd w:id="62"/>
       <w:r>
         <w:t>.  Common basic data types</w:t>
       </w:r>
@@ -15489,15 +16124,15 @@
     <w:tbl>
       <w:tblPr>
         <w:tblStyle w:val="TableGrid"/>
-        <w:tblW w:w="0" w:type="auto"/>
+        <w:tblW w:w="9445" w:type="dxa"/>
         <w:jc w:val="center"/>
         <w:tblLook w:val="04A0" w:firstRow="1" w:lastRow="0" w:firstColumn="1" w:lastColumn="0" w:noHBand="0" w:noVBand="1"/>
       </w:tblPr>
       <w:tblGrid>
-        <w:gridCol w:w="2075"/>
-        <w:gridCol w:w="1118"/>
-        <w:gridCol w:w="3896"/>
-        <w:gridCol w:w="2261"/>
+        <w:gridCol w:w="2507"/>
+        <w:gridCol w:w="1328"/>
+        <w:gridCol w:w="4752"/>
+        <w:gridCol w:w="2737"/>
       </w:tblGrid>
       <w:tr>
         <w:trPr>
@@ -15505,7 +16140,7 @@
         </w:trPr>
         <w:tc>
           <w:tcPr>
-            <w:tcW w:w="2510" w:type="dxa"/>
+            <w:tcW w:w="2075" w:type="dxa"/>
             <w:shd w:val="clear" w:color="auto" w:fill="BFBFBF" w:themeFill="background1" w:themeFillShade="BF"/>
             <w:vAlign w:val="center"/>
           </w:tcPr>
@@ -15528,7 +16163,7 @@
         </w:tc>
         <w:tc>
           <w:tcPr>
-            <w:tcW w:w="1458" w:type="dxa"/>
+            <w:tcW w:w="1118" w:type="dxa"/>
             <w:shd w:val="clear" w:color="auto" w:fill="BFBFBF" w:themeFill="background1" w:themeFillShade="BF"/>
           </w:tcPr>
           <w:p>
@@ -15550,7 +16185,7 @@
         </w:tc>
         <w:tc>
           <w:tcPr>
-            <w:tcW w:w="3045" w:type="dxa"/>
+            <w:tcW w:w="3896" w:type="dxa"/>
             <w:shd w:val="clear" w:color="auto" w:fill="BFBFBF" w:themeFill="background1" w:themeFillShade="BF"/>
             <w:vAlign w:val="center"/>
           </w:tcPr>
@@ -15573,7 +16208,7 @@
         </w:tc>
         <w:tc>
           <w:tcPr>
-            <w:tcW w:w="2337" w:type="dxa"/>
+            <w:tcW w:w="2356" w:type="dxa"/>
             <w:shd w:val="clear" w:color="auto" w:fill="BFBFBF" w:themeFill="background1" w:themeFillShade="BF"/>
             <w:vAlign w:val="center"/>
           </w:tcPr>
@@ -15601,7 +16236,7 @@
         </w:trPr>
         <w:tc>
           <w:tcPr>
-            <w:tcW w:w="2510" w:type="dxa"/>
+            <w:tcW w:w="2075" w:type="dxa"/>
             <w:vAlign w:val="center"/>
           </w:tcPr>
           <w:p>
@@ -15621,7 +16256,7 @@
         </w:tc>
         <w:tc>
           <w:tcPr>
-            <w:tcW w:w="1458" w:type="dxa"/>
+            <w:tcW w:w="1118" w:type="dxa"/>
             <w:vAlign w:val="center"/>
           </w:tcPr>
           <w:p>
@@ -15642,7 +16277,7 @@
         </w:tc>
         <w:tc>
           <w:tcPr>
-            <w:tcW w:w="3045" w:type="dxa"/>
+            <w:tcW w:w="3896" w:type="dxa"/>
             <w:vAlign w:val="center"/>
           </w:tcPr>
           <w:p>
@@ -15674,7 +16309,7 @@
         </w:tc>
         <w:tc>
           <w:tcPr>
-            <w:tcW w:w="2337" w:type="dxa"/>
+            <w:tcW w:w="2356" w:type="dxa"/>
             <w:vAlign w:val="center"/>
           </w:tcPr>
           <w:p>
@@ -15699,7 +16334,7 @@
         </w:trPr>
         <w:tc>
           <w:tcPr>
-            <w:tcW w:w="2510" w:type="dxa"/>
+            <w:tcW w:w="2075" w:type="dxa"/>
             <w:vAlign w:val="center"/>
           </w:tcPr>
           <w:p>
@@ -15719,7 +16354,7 @@
         </w:tc>
         <w:tc>
           <w:tcPr>
-            <w:tcW w:w="1458" w:type="dxa"/>
+            <w:tcW w:w="1118" w:type="dxa"/>
             <w:vAlign w:val="center"/>
           </w:tcPr>
           <w:p>
@@ -15740,7 +16375,7 @@
         </w:tc>
         <w:tc>
           <w:tcPr>
-            <w:tcW w:w="3045" w:type="dxa"/>
+            <w:tcW w:w="3896" w:type="dxa"/>
             <w:vAlign w:val="center"/>
           </w:tcPr>
           <w:p>
@@ -15786,7 +16421,7 @@
         </w:tc>
         <w:tc>
           <w:tcPr>
-            <w:tcW w:w="2337" w:type="dxa"/>
+            <w:tcW w:w="2356" w:type="dxa"/>
             <w:vAlign w:val="center"/>
           </w:tcPr>
           <w:p>
@@ -15811,7 +16446,7 @@
         </w:trPr>
         <w:tc>
           <w:tcPr>
-            <w:tcW w:w="2510" w:type="dxa"/>
+            <w:tcW w:w="2075" w:type="dxa"/>
             <w:vAlign w:val="center"/>
           </w:tcPr>
           <w:p>
@@ -15831,7 +16466,7 @@
         </w:tc>
         <w:tc>
           <w:tcPr>
-            <w:tcW w:w="1458" w:type="dxa"/>
+            <w:tcW w:w="1118" w:type="dxa"/>
             <w:vAlign w:val="center"/>
           </w:tcPr>
           <w:p>
@@ -15852,7 +16487,7 @@
         </w:tc>
         <w:tc>
           <w:tcPr>
-            <w:tcW w:w="3045" w:type="dxa"/>
+            <w:tcW w:w="3896" w:type="dxa"/>
             <w:vAlign w:val="center"/>
           </w:tcPr>
           <w:p>
@@ -15884,7 +16519,7 @@
         </w:tc>
         <w:tc>
           <w:tcPr>
-            <w:tcW w:w="2337" w:type="dxa"/>
+            <w:tcW w:w="2356" w:type="dxa"/>
             <w:vAlign w:val="center"/>
           </w:tcPr>
           <w:p>
@@ -15909,7 +16544,7 @@
         </w:trPr>
         <w:tc>
           <w:tcPr>
-            <w:tcW w:w="2510" w:type="dxa"/>
+            <w:tcW w:w="2075" w:type="dxa"/>
             <w:vAlign w:val="center"/>
           </w:tcPr>
           <w:p>
@@ -15929,7 +16564,7 @@
         </w:tc>
         <w:tc>
           <w:tcPr>
-            <w:tcW w:w="1458" w:type="dxa"/>
+            <w:tcW w:w="1118" w:type="dxa"/>
             <w:vAlign w:val="center"/>
           </w:tcPr>
           <w:p>
@@ -15950,7 +16585,7 @@
         </w:tc>
         <w:tc>
           <w:tcPr>
-            <w:tcW w:w="3045" w:type="dxa"/>
+            <w:tcW w:w="3896" w:type="dxa"/>
             <w:vAlign w:val="center"/>
           </w:tcPr>
           <w:p>
@@ -15970,7 +16605,7 @@
         </w:tc>
         <w:tc>
           <w:tcPr>
-            <w:tcW w:w="2337" w:type="dxa"/>
+            <w:tcW w:w="2356" w:type="dxa"/>
             <w:vAlign w:val="center"/>
           </w:tcPr>
           <w:p>
@@ -15995,7 +16630,7 @@
         </w:trPr>
         <w:tc>
           <w:tcPr>
-            <w:tcW w:w="2510" w:type="dxa"/>
+            <w:tcW w:w="2075" w:type="dxa"/>
             <w:vAlign w:val="center"/>
           </w:tcPr>
           <w:p>
@@ -16015,7 +16650,7 @@
         </w:tc>
         <w:tc>
           <w:tcPr>
-            <w:tcW w:w="1458" w:type="dxa"/>
+            <w:tcW w:w="1118" w:type="dxa"/>
             <w:vAlign w:val="center"/>
           </w:tcPr>
           <w:p>
@@ -16036,7 +16671,7 @@
         </w:tc>
         <w:tc>
           <w:tcPr>
-            <w:tcW w:w="3045" w:type="dxa"/>
+            <w:tcW w:w="3896" w:type="dxa"/>
             <w:vAlign w:val="center"/>
           </w:tcPr>
           <w:p>
@@ -16056,7 +16691,7 @@
         </w:tc>
         <w:tc>
           <w:tcPr>
-            <w:tcW w:w="2337" w:type="dxa"/>
+            <w:tcW w:w="2356" w:type="dxa"/>
             <w:vAlign w:val="center"/>
           </w:tcPr>
           <w:p>
@@ -16081,7 +16716,7 @@
         </w:trPr>
         <w:tc>
           <w:tcPr>
-            <w:tcW w:w="2510" w:type="dxa"/>
+            <w:tcW w:w="2075" w:type="dxa"/>
             <w:vAlign w:val="center"/>
           </w:tcPr>
           <w:p>
@@ -16101,7 +16736,7 @@
         </w:tc>
         <w:tc>
           <w:tcPr>
-            <w:tcW w:w="1458" w:type="dxa"/>
+            <w:tcW w:w="1118" w:type="dxa"/>
             <w:vAlign w:val="center"/>
           </w:tcPr>
           <w:p>
@@ -16122,7 +16757,7 @@
         </w:tc>
         <w:tc>
           <w:tcPr>
-            <w:tcW w:w="3045" w:type="dxa"/>
+            <w:tcW w:w="3896" w:type="dxa"/>
             <w:vAlign w:val="center"/>
           </w:tcPr>
           <w:p>
@@ -16142,7 +16777,7 @@
         </w:tc>
         <w:tc>
           <w:tcPr>
-            <w:tcW w:w="2337" w:type="dxa"/>
+            <w:tcW w:w="2356" w:type="dxa"/>
             <w:vAlign w:val="center"/>
           </w:tcPr>
           <w:p>
@@ -16167,7 +16802,7 @@
         </w:trPr>
         <w:tc>
           <w:tcPr>
-            <w:tcW w:w="2510" w:type="dxa"/>
+            <w:tcW w:w="2075" w:type="dxa"/>
             <w:vAlign w:val="center"/>
           </w:tcPr>
           <w:p>
@@ -16187,7 +16822,7 @@
         </w:tc>
         <w:tc>
           <w:tcPr>
-            <w:tcW w:w="1458" w:type="dxa"/>
+            <w:tcW w:w="1118" w:type="dxa"/>
             <w:vAlign w:val="center"/>
           </w:tcPr>
           <w:p>
@@ -16208,7 +16843,7 @@
         </w:tc>
         <w:tc>
           <w:tcPr>
-            <w:tcW w:w="3045" w:type="dxa"/>
+            <w:tcW w:w="3896" w:type="dxa"/>
             <w:vAlign w:val="center"/>
           </w:tcPr>
           <w:p>
@@ -16229,14 +16864,13 @@
                 <w:rFonts w:cs="Arial"/>
                 <w:color w:val="0000EE"/>
               </w:rPr>
-              <w:lastRenderedPageBreak/>
               <w:t>http://www.iso.org/iso/home/standards/iso8601.htm</w:t>
             </w:r>
           </w:p>
         </w:tc>
         <w:tc>
           <w:tcPr>
-            <w:tcW w:w="2337" w:type="dxa"/>
+            <w:tcW w:w="2356" w:type="dxa"/>
             <w:vAlign w:val="center"/>
           </w:tcPr>
           <w:p>
@@ -16250,7 +16884,6 @@
               <w:rPr>
                 <w:rFonts w:ascii="Courier New" w:hAnsi="Courier New" w:cs="Courier New"/>
               </w:rPr>
-              <w:lastRenderedPageBreak/>
               <w:t>xs:dateTime</w:t>
             </w:r>
           </w:p>
@@ -16262,7 +16895,7 @@
         </w:trPr>
         <w:tc>
           <w:tcPr>
-            <w:tcW w:w="2510" w:type="dxa"/>
+            <w:tcW w:w="2075" w:type="dxa"/>
             <w:vAlign w:val="center"/>
           </w:tcPr>
           <w:p>
@@ -16276,14 +16909,13 @@
               <w:rPr>
                 <w:rFonts w:cs="Arial"/>
               </w:rPr>
-              <w:lastRenderedPageBreak/>
               <w:t>HexBinary</w:t>
             </w:r>
           </w:p>
         </w:tc>
         <w:tc>
           <w:tcPr>
-            <w:tcW w:w="1458" w:type="dxa"/>
+            <w:tcW w:w="1118" w:type="dxa"/>
             <w:vAlign w:val="center"/>
           </w:tcPr>
           <w:p>
@@ -16304,7 +16936,7 @@
         </w:tc>
         <w:tc>
           <w:tcPr>
-            <w:tcW w:w="3045" w:type="dxa"/>
+            <w:tcW w:w="3896" w:type="dxa"/>
             <w:vAlign w:val="center"/>
           </w:tcPr>
           <w:p>
@@ -16330,13 +16962,20 @@
               <w:rPr>
                 <w:rFonts w:cs="Arial"/>
               </w:rPr>
-              <w:t>. The number of characters allowed is finite but unbounded.  The number of digits must be even in length.</w:t>
+              <w:t xml:space="preserve">. The number </w:t>
+            </w:r>
+            <w:r>
+              <w:rPr>
+                <w:rFonts w:cs="Arial"/>
+              </w:rPr>
+              <w:lastRenderedPageBreak/>
+              <w:t>of characters allowed is finite but unbounded.  The number of digits must be even in length.</w:t>
             </w:r>
           </w:p>
         </w:tc>
         <w:tc>
           <w:tcPr>
-            <w:tcW w:w="2337" w:type="dxa"/>
+            <w:tcW w:w="2356" w:type="dxa"/>
             <w:vAlign w:val="center"/>
           </w:tcPr>
           <w:p>
@@ -16350,6 +16989,7 @@
               <w:rPr>
                 <w:rFonts w:ascii="Courier New" w:hAnsi="Courier New" w:cs="Courier New"/>
               </w:rPr>
+              <w:lastRenderedPageBreak/>
               <w:t>xs:hexBinary</w:t>
             </w:r>
           </w:p>
@@ -16361,7 +17001,7 @@
         </w:trPr>
         <w:tc>
           <w:tcPr>
-            <w:tcW w:w="2510" w:type="dxa"/>
+            <w:tcW w:w="2075" w:type="dxa"/>
             <w:vAlign w:val="center"/>
           </w:tcPr>
           <w:p>
@@ -16375,13 +17015,14 @@
               <w:rPr>
                 <w:rFonts w:cs="Arial"/>
               </w:rPr>
+              <w:lastRenderedPageBreak/>
               <w:t>LanguageCode</w:t>
             </w:r>
           </w:p>
         </w:tc>
         <w:tc>
           <w:tcPr>
-            <w:tcW w:w="1458" w:type="dxa"/>
+            <w:tcW w:w="1118" w:type="dxa"/>
             <w:vAlign w:val="center"/>
           </w:tcPr>
           <w:p>
@@ -16402,7 +17043,7 @@
         </w:tc>
         <w:tc>
           <w:tcPr>
-            <w:tcW w:w="3045" w:type="dxa"/>
+            <w:tcW w:w="3896" w:type="dxa"/>
             <w:vAlign w:val="center"/>
           </w:tcPr>
           <w:p>
@@ -16437,7 +17078,7 @@
         </w:tc>
         <w:tc>
           <w:tcPr>
-            <w:tcW w:w="2337" w:type="dxa"/>
+            <w:tcW w:w="2356" w:type="dxa"/>
             <w:vAlign w:val="center"/>
           </w:tcPr>
           <w:p>
@@ -16462,7 +17103,7 @@
         </w:trPr>
         <w:tc>
           <w:tcPr>
-            <w:tcW w:w="2510" w:type="dxa"/>
+            <w:tcW w:w="2075" w:type="dxa"/>
             <w:vAlign w:val="center"/>
           </w:tcPr>
           <w:p>
@@ -16482,7 +17123,7 @@
         </w:tc>
         <w:tc>
           <w:tcPr>
-            <w:tcW w:w="1458" w:type="dxa"/>
+            <w:tcW w:w="1118" w:type="dxa"/>
             <w:vAlign w:val="center"/>
           </w:tcPr>
           <w:p>
@@ -16503,7 +17144,7 @@
         </w:tc>
         <w:tc>
           <w:tcPr>
-            <w:tcW w:w="3045" w:type="dxa"/>
+            <w:tcW w:w="3896" w:type="dxa"/>
             <w:vAlign w:val="center"/>
           </w:tcPr>
           <w:p>
@@ -16538,7 +17179,7 @@
         </w:tc>
         <w:tc>
           <w:tcPr>
-            <w:tcW w:w="2337" w:type="dxa"/>
+            <w:tcW w:w="2356" w:type="dxa"/>
             <w:vAlign w:val="center"/>
           </w:tcPr>
           <w:p>
@@ -16563,7 +17204,7 @@
         </w:trPr>
         <w:tc>
           <w:tcPr>
-            <w:tcW w:w="2510" w:type="dxa"/>
+            <w:tcW w:w="2075" w:type="dxa"/>
             <w:vAlign w:val="center"/>
           </w:tcPr>
           <w:p>
@@ -16583,7 +17224,7 @@
         </w:tc>
         <w:tc>
           <w:tcPr>
-            <w:tcW w:w="1458" w:type="dxa"/>
+            <w:tcW w:w="1118" w:type="dxa"/>
             <w:vAlign w:val="center"/>
           </w:tcPr>
           <w:p>
@@ -16604,7 +17245,7 @@
         </w:tc>
         <w:tc>
           <w:tcPr>
-            <w:tcW w:w="3045" w:type="dxa"/>
+            <w:tcW w:w="3896" w:type="dxa"/>
             <w:vAlign w:val="center"/>
           </w:tcPr>
           <w:p>
@@ -16624,7 +17265,7 @@
         </w:tc>
         <w:tc>
           <w:tcPr>
-            <w:tcW w:w="2337" w:type="dxa"/>
+            <w:tcW w:w="2356" w:type="dxa"/>
             <w:vAlign w:val="center"/>
           </w:tcPr>
           <w:p>
@@ -16673,7 +17314,7 @@
         </w:trPr>
         <w:tc>
           <w:tcPr>
-            <w:tcW w:w="2510" w:type="dxa"/>
+            <w:tcW w:w="2075" w:type="dxa"/>
             <w:vAlign w:val="center"/>
           </w:tcPr>
           <w:p>
@@ -16693,7 +17334,7 @@
         </w:tc>
         <w:tc>
           <w:tcPr>
-            <w:tcW w:w="1458" w:type="dxa"/>
+            <w:tcW w:w="1118" w:type="dxa"/>
             <w:vAlign w:val="center"/>
           </w:tcPr>
           <w:p>
@@ -16714,7 +17355,7 @@
         </w:tc>
         <w:tc>
           <w:tcPr>
-            <w:tcW w:w="3045" w:type="dxa"/>
+            <w:tcW w:w="3896" w:type="dxa"/>
             <w:vAlign w:val="center"/>
           </w:tcPr>
           <w:p>
@@ -16749,7 +17390,7 @@
         </w:tc>
         <w:tc>
           <w:tcPr>
-            <w:tcW w:w="2337" w:type="dxa"/>
+            <w:tcW w:w="2356" w:type="dxa"/>
             <w:vAlign w:val="center"/>
           </w:tcPr>
           <w:p>
@@ -16883,7 +17524,15 @@
                                 <w:b/>
                                 <w:szCs w:val="20"/>
                               </w:rPr>
-                              <w:t>Exception 1:</w:t>
+                              <w:t>Exception 2</w:t>
+                            </w:r>
+                            <w:r>
+                              <w:rPr>
+                                <w:rFonts w:cs="Arial"/>
+                                <w:b/>
+                                <w:szCs w:val="20"/>
+                              </w:rPr>
+                              <w:t>:</w:t>
                             </w:r>
                             <w:r>
                               <w:rPr>
@@ -16951,7 +17600,7 @@
           </mc:Choice>
           <mc:Fallback>
             <w:pict>
-              <v:shape w14:anchorId="20C78DEF" id="Text Box 11" o:spid="_x0000_s1033" type="#_x0000_t202" style="position:absolute;margin-left:2.25pt;margin-top:.45pt;width:473.25pt;height:52.5pt;z-index:251673600;visibility:visible;mso-wrap-style:square;mso-wrap-distance-left:9pt;mso-wrap-distance-top:0;mso-wrap-distance-right:9pt;mso-wrap-distance-bottom:0;mso-position-horizontal:absolute;mso-position-horizontal-relative:text;mso-position-vertical:absolute;mso-position-vertical-relative:text;v-text-anchor:top" o:gfxdata="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" fillcolor="white [3201]" strokeweight=".5pt">
+              <v:shape w14:anchorId="20C78DEF" id="Text Box 11" o:spid="_x0000_s1034" type="#_x0000_t202" style="position:absolute;margin-left:2.25pt;margin-top:.45pt;width:473.25pt;height:52.5pt;z-index:251673600;visibility:visible;mso-wrap-style:square;mso-wrap-distance-left:9pt;mso-wrap-distance-top:0;mso-wrap-distance-right:9pt;mso-wrap-distance-bottom:0;mso-position-horizontal:absolute;mso-position-horizontal-relative:text;mso-position-vertical:absolute;mso-position-vertical-relative:text;v-text-anchor:top" o:gfxdata="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" fillcolor="white [3201]" strokeweight=".5pt">
                 <v:textbox>
                   <w:txbxContent>
                     <w:p>
@@ -16961,7 +17610,15 @@
                           <w:b/>
                           <w:szCs w:val="20"/>
                         </w:rPr>
-                        <w:t>Exception 1:</w:t>
+                        <w:t>Exception 2</w:t>
+                      </w:r>
+                      <w:r>
+                        <w:rPr>
+                          <w:rFonts w:cs="Arial"/>
+                          <w:b/>
+                          <w:szCs w:val="20"/>
+                        </w:rPr>
+                        <w:t>:</w:t>
                       </w:r>
                       <w:r>
                         <w:rPr>
@@ -16984,13 +17641,24 @@
                         </w:rPr>
                         <w:t xml:space="preserve"> is </w:t>
                       </w:r>
+                      <w:proofErr w:type="spellStart"/>
+                      <w:proofErr w:type="gramStart"/>
                       <w:r>
                         <w:rPr>
                           <w:rFonts w:ascii="Courier New" w:hAnsi="Courier New" w:cs="Courier New"/>
                           <w:szCs w:val="20"/>
                         </w:rPr>
-                        <w:t>incident:LossEstimationType:amount</w:t>
-                      </w:r>
+                        <w:t>incident:LossEstimationType</w:t>
+                      </w:r>
+                      <w:proofErr w:type="gramEnd"/>
+                      <w:r>
+                        <w:rPr>
+                          <w:rFonts w:ascii="Courier New" w:hAnsi="Courier New" w:cs="Courier New"/>
+                          <w:szCs w:val="20"/>
+                        </w:rPr>
+                        <w:t>:amount</w:t>
+                      </w:r>
+                      <w:proofErr w:type="spellEnd"/>
                       <w:r>
                         <w:rPr>
                           <w:rFonts w:cs="Arial"/>
@@ -16998,6 +17666,8 @@
                         </w:rPr>
                         <w:t xml:space="preserve">.  In STIX 1.2.1, the corresponding XSD attribute has no </w:t>
                       </w:r>
+                      <w:proofErr w:type="spellStart"/>
+                      <w:proofErr w:type="gramStart"/>
                       <w:r>
                         <w:rPr>
                           <w:rFonts w:ascii="Courier New" w:hAnsi="Courier New" w:cs="Courier New"/>
@@ -17005,6 +17675,8 @@
                         </w:rPr>
                         <w:t>xsd:type</w:t>
                       </w:r>
+                      <w:proofErr w:type="spellEnd"/>
+                      <w:proofErr w:type="gramEnd"/>
                       <w:r>
                         <w:rPr>
                           <w:rFonts w:cs="Arial"/>
@@ -17043,11 +17715,11 @@
       <w:pPr>
         <w:pStyle w:val="Heading3"/>
       </w:pPr>
-      <w:bookmarkStart w:id="65" w:name="_Toc436903676"/>
+      <w:bookmarkStart w:id="63" w:name="_Toc448328024"/>
       <w:r>
         <w:t>UML Data Types Explicitly Defined in the XML Implementation</w:t>
       </w:r>
-      <w:bookmarkEnd w:id="65"/>
+      <w:bookmarkEnd w:id="63"/>
       <w:r>
         <w:t xml:space="preserve"> </w:t>
       </w:r>
@@ -17210,7 +17882,7 @@
       <w:pPr>
         <w:pStyle w:val="Caption"/>
       </w:pPr>
-      <w:bookmarkStart w:id="66" w:name="_Ref436731504"/>
+      <w:bookmarkStart w:id="64" w:name="_Ref436731504"/>
       <w:r>
         <w:t xml:space="preserve">Table </w:t>
       </w:r>
@@ -17242,7 +17914,10 @@
         <w:fldChar w:fldCharType="begin"/>
       </w:r>
       <w:r>
-        <w:instrText xml:space="preserve"> SEQ Table \* ARABIC \s 1 </w:instrText>
+        <w:instrText xml:space="preserve"> SEQ Table \* ARABIC \</w:instrText>
+      </w:r>
+      <w:r>
+        <w:instrText xml:space="preserve">s 1 </w:instrText>
       </w:r>
       <w:r>
         <w:fldChar w:fldCharType="separate"/>
@@ -17259,7 +17934,7 @@
         </w:rPr>
         <w:fldChar w:fldCharType="end"/>
       </w:r>
-      <w:bookmarkEnd w:id="66"/>
+      <w:bookmarkEnd w:id="64"/>
       <w:r>
         <w:t xml:space="preserve">: </w:t>
       </w:r>
@@ -17412,14 +18087,7 @@
               <w:rPr>
                 <w:rFonts w:cs="Arial"/>
               </w:rPr>
-              <w:t xml:space="preserve">The CAPEC_ID data type is a restriction on the BasicString data </w:t>
-            </w:r>
-            <w:r>
-              <w:rPr>
-                <w:rFonts w:cs="Arial"/>
-              </w:rPr>
-              <w:lastRenderedPageBreak/>
-              <w:t>type, such that it adheres to the regular expression “</w:t>
+              <w:t>The CAPEC_ID data type is a restriction on the BasicString data type, such that it adheres to the regular expression “</w:t>
             </w:r>
             <w:r>
               <w:rPr>
@@ -17467,7 +18135,6 @@
               <w:rPr>
                 <w:rFonts w:cs="Courier New"/>
               </w:rPr>
-              <w:lastRenderedPageBreak/>
               <w:t>No</w:t>
             </w:r>
           </w:p>
@@ -17528,7 +18195,6 @@
               <w:rPr>
                 <w:rFonts w:cs="Arial"/>
               </w:rPr>
-              <w:lastRenderedPageBreak/>
               <w:t>CCE_ID</w:t>
             </w:r>
           </w:p>
@@ -17561,7 +18227,14 @@
               <w:rPr>
                 <w:rFonts w:cs="Arial"/>
               </w:rPr>
-              <w:t xml:space="preserve">”.  The CCE_ID values should correspond to those defined at </w:t>
+              <w:t xml:space="preserve">”.  </w:t>
+            </w:r>
+            <w:r>
+              <w:rPr>
+                <w:rFonts w:cs="Arial"/>
+              </w:rPr>
+              <w:lastRenderedPageBreak/>
+              <w:t xml:space="preserve">The CCE_ID values should correspond to those defined at </w:t>
             </w:r>
             <w:hyperlink r:id="rId44" w:history="1">
               <w:r>
@@ -17597,6 +18270,7 @@
               <w:rPr>
                 <w:rFonts w:cs="Courier New"/>
               </w:rPr>
+              <w:lastRenderedPageBreak/>
               <w:t>No</w:t>
             </w:r>
           </w:p>
@@ -17657,6 +18331,7 @@
               <w:rPr>
                 <w:rFonts w:cs="Arial"/>
               </w:rPr>
+              <w:lastRenderedPageBreak/>
               <w:t>CVE_ID</w:t>
             </w:r>
           </w:p>
@@ -18264,14 +18939,7 @@
               <w:rPr>
                 <w:rFonts w:ascii="Arial" w:hAnsi="Arial"/>
               </w:rPr>
-              <w:t>CDP:([NLH]|(LM)|(MH)|(ND))/TD:([</w:t>
-            </w:r>
-            <w:r>
-              <w:rPr>
-                <w:rFonts w:ascii="Arial" w:hAnsi="Arial"/>
-              </w:rPr>
-              <w:lastRenderedPageBreak/>
-              <w:t>NLMH]|(ND))/CR:([LMH]|(ND))/IR:([LMH]|(ND))/AR:([LMH]|(ND))".</w:t>
+              <w:t>CDP:([NLH]|(LM)|(MH)|(ND))/TD:([NLMH]|(ND))/CR:([LMH]|(ND))/IR:([LMH]|(ND))/AR:([LMH]|(ND))".</w:t>
             </w:r>
           </w:p>
         </w:tc>
@@ -18292,7 +18960,6 @@
               <w:rPr>
                 <w:rFonts w:cs="Courier New"/>
               </w:rPr>
-              <w:lastRenderedPageBreak/>
               <w:t>Yes</w:t>
             </w:r>
           </w:p>
@@ -18345,7 +19012,6 @@
         <w:rPr>
           <w:noProof/>
         </w:rPr>
-        <w:lastRenderedPageBreak/>
         <mc:AlternateContent>
           <mc:Choice Requires="wps">
             <w:drawing>
@@ -18408,7 +19074,7 @@
                               <w:rPr>
                                 <w:b/>
                               </w:rPr>
-                              <w:t>Exception 2</w:t>
+                              <w:t>Exception 3</w:t>
                             </w:r>
                             <w:r>
                               <w:t xml:space="preserve">: </w:t>
@@ -18500,7 +19166,7 @@
           </mc:Choice>
           <mc:Fallback>
             <w:pict>
-              <v:shape w14:anchorId="6EA82DB1" id="Text Box 12" o:spid="_x0000_s1034" type="#_x0000_t202" style="position:absolute;margin-left:-.75pt;margin-top:11.95pt;width:510.75pt;height:37.5pt;z-index:251674624;visibility:visible;mso-wrap-style:square;mso-height-percent:0;mso-wrap-distance-left:9pt;mso-wrap-distance-top:0;mso-wrap-distance-right:9pt;mso-wrap-distance-bottom:0;mso-position-horizontal:absolute;mso-position-horizontal-relative:text;mso-position-vertical:absolute;mso-position-vertical-relative:text;mso-height-percent:0;mso-height-relative:margin;v-text-anchor:top" o:gfxdata="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" fillcolor="white [3201]" strokeweight=".5pt">
+              <v:shape w14:anchorId="6EA82DB1" id="Text Box 12" o:spid="_x0000_s1035" type="#_x0000_t202" style="position:absolute;margin-left:-.75pt;margin-top:11.95pt;width:510.75pt;height:37.5pt;z-index:251674624;visibility:visible;mso-wrap-style:square;mso-height-percent:0;mso-wrap-distance-left:9pt;mso-wrap-distance-top:0;mso-wrap-distance-right:9pt;mso-wrap-distance-bottom:0;mso-position-horizontal:absolute;mso-position-horizontal-relative:text;mso-position-vertical:absolute;mso-position-vertical-relative:text;mso-height-percent:0;mso-height-relative:margin;v-text-anchor:top" o:gfxdata="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" fillcolor="white [3201]" strokeweight=".5pt">
                 <v:textbox>
                   <w:txbxContent>
                     <w:p>
@@ -18511,7 +19177,7 @@
                         <w:rPr>
                           <w:b/>
                         </w:rPr>
-                        <w:t>Exception 2</w:t>
+                        <w:t>Exception 3</w:t>
                       </w:r>
                       <w:r>
                         <w:t xml:space="preserve">: </w:t>
@@ -18609,11 +19275,14 @@
       <w:pPr>
         <w:pStyle w:val="Heading2"/>
       </w:pPr>
-      <w:bookmarkStart w:id="67" w:name="_Toc436903677"/>
-      <w:r>
+      <w:bookmarkStart w:id="65" w:name="_Ref448241067"/>
+      <w:bookmarkStart w:id="66" w:name="_Toc448328025"/>
+      <w:r>
+        <w:lastRenderedPageBreak/>
         <w:t>UML Interfaces</w:t>
       </w:r>
-      <w:bookmarkEnd w:id="67"/>
+      <w:bookmarkEnd w:id="65"/>
+      <w:bookmarkEnd w:id="66"/>
     </w:p>
     <w:p>
       <w:pPr>
@@ -18772,48 +19441,62 @@
           <w:rFonts w:ascii="Arial" w:hAnsi="Arial"/>
           <w:sz w:val="20"/>
         </w:rPr>
-        <w:t>PatternExpression cannot be part of the STIX package</w:t>
+        <w:t xml:space="preserve">PatternExpression </w:t>
       </w:r>
       <w:r>
         <w:rPr>
           <w:rFonts w:ascii="Arial" w:hAnsi="Arial"/>
           <w:sz w:val="20"/>
         </w:rPr>
-        <w:t xml:space="preserve"> because </w:t>
+        <w:t>is not</w:t>
       </w:r>
       <w:r>
         <w:rPr>
           <w:rFonts w:ascii="Arial" w:hAnsi="Arial"/>
           <w:sz w:val="20"/>
         </w:rPr>
-        <w:t xml:space="preserve">it is realized by </w:t>
+        <w:t xml:space="preserve"> part of the STIX package</w:t>
       </w:r>
       <w:r>
         <w:rPr>
           <w:rFonts w:ascii="Arial" w:hAnsi="Arial"/>
           <w:sz w:val="20"/>
         </w:rPr>
-        <w:t xml:space="preserve">a </w:t>
+        <w:t xml:space="preserve"> because </w:t>
       </w:r>
       <w:r>
         <w:rPr>
           <w:rFonts w:ascii="Arial" w:hAnsi="Arial"/>
           <w:sz w:val="20"/>
         </w:rPr>
-        <w:t>UML class defined outside of the model (i.e</w:t>
+        <w:t xml:space="preserve">it is realized by </w:t>
       </w:r>
       <w:r>
         <w:rPr>
           <w:rFonts w:ascii="Arial" w:hAnsi="Arial"/>
           <w:sz w:val="20"/>
         </w:rPr>
-        <w:t>.,</w:t>
+        <w:t xml:space="preserve">a </w:t>
       </w:r>
       <w:r>
         <w:rPr>
           <w:rFonts w:ascii="Arial" w:hAnsi="Arial"/>
           <w:sz w:val="20"/>
         </w:rPr>
+        <w:t>UML class defined outside of the model (i.e</w:t>
+      </w:r>
+      <w:r>
+        <w:rPr>
+          <w:rFonts w:ascii="Arial" w:hAnsi="Arial"/>
+          <w:sz w:val="20"/>
+        </w:rPr>
+        <w:t>.,</w:t>
+      </w:r>
+      <w:r>
+        <w:rPr>
+          <w:rFonts w:ascii="Arial" w:hAnsi="Arial"/>
+          <w:sz w:val="20"/>
+        </w:rPr>
         <w:t xml:space="preserve"> </w:t>
       </w:r>
       <w:r>
@@ -18835,34 +19518,181 @@
           <w:rFonts w:ascii="Arial" w:hAnsi="Arial"/>
           <w:sz w:val="20"/>
         </w:rPr>
-        <w:t xml:space="preserve">).  </w:t>
-      </w:r>
-      <w:commentRangeStart w:id="68"/>
-      <w:r>
-        <w:rPr>
-          <w:rFonts w:ascii="Arial" w:hAnsi="Arial"/>
-          <w:sz w:val="20"/>
-        </w:rPr>
-        <w:t>(check this)</w:t>
-      </w:r>
-      <w:commentRangeEnd w:id="68"/>
-      <w:r>
-        <w:rPr>
-          <w:rStyle w:val="CommentReference"/>
-          <w:rFonts w:ascii="Arial" w:eastAsia="Times New Roman" w:hAnsi="Arial" w:cs="Times New Roman"/>
-        </w:rPr>
-        <w:commentReference w:id="68"/>
+        <w:t>).  (check this)</w:t>
+      </w:r>
+    </w:p>
+    <w:p>
+      <w:pPr>
+        <w:spacing w:before="0" w:after="240"/>
+      </w:pPr>
+      <w:r>
+        <w:t>T</w:t>
+      </w:r>
+      <w:r>
+        <w:t xml:space="preserve">o </w:t>
+      </w:r>
+      <w:r>
+        <w:t xml:space="preserve">implement the </w:t>
+      </w:r>
+      <w:r>
+        <w:t xml:space="preserve">two </w:t>
+      </w:r>
+      <w:r>
+        <w:t>UML interfaces:</w:t>
+      </w:r>
+      <w:bookmarkStart w:id="67" w:name="_GoBack"/>
+      <w:bookmarkEnd w:id="67"/>
+    </w:p>
+    <w:p>
+      <w:pPr>
+        <w:pStyle w:val="HTMLPreformatted"/>
+        <w:ind w:left="720"/>
+        <w:rPr>
+          <w:rFonts w:ascii="Courier New" w:eastAsia="Times New Roman" w:hAnsi="Courier New" w:cs="Courier New"/>
+        </w:rPr>
+      </w:pPr>
+      <w:r>
+        <w:rPr>
+          <w:rFonts w:ascii="Arial" w:hAnsi="Arial" w:cs="Arial"/>
+        </w:rPr>
+        <w:t xml:space="preserve">In </w:t>
+      </w:r>
+      <w:r>
+        <w:rPr>
+          <w:rFonts w:ascii="Arial" w:hAnsi="Arial" w:cs="Arial"/>
+        </w:rPr>
+        <w:t xml:space="preserve">the indicator XSD, insert the </w:t>
+      </w:r>
+      <w:r>
+        <w:rPr>
+          <w:rFonts w:ascii="Courier New" w:hAnsi="Courier New" w:cs="Courier New"/>
+        </w:rPr>
+        <w:t>xs:choice</w:t>
+      </w:r>
+      <w:r>
+        <w:rPr>
+          <w:rFonts w:ascii="Arial" w:hAnsi="Arial" w:cs="Arial"/>
+        </w:rPr>
+        <w:t xml:space="preserve"> syntax</w:t>
+      </w:r>
+      <w:r>
+        <w:rPr>
+          <w:rFonts w:ascii="Arial" w:hAnsi="Arial" w:cs="Arial"/>
+        </w:rPr>
+        <w:t xml:space="preserve"> after the</w:t>
+      </w:r>
+      <w:r>
+        <w:t xml:space="preserve"> </w:t>
+      </w:r>
+      <w:r>
+        <w:rPr>
+          <w:rFonts w:ascii="Courier New" w:hAnsi="Courier New" w:cs="Courier New"/>
+        </w:rPr>
+        <w:t>xs:element</w:t>
+      </w:r>
+      <w:r>
+        <w:t xml:space="preserve"> </w:t>
+      </w:r>
+      <w:r>
+        <w:rPr>
+          <w:rFonts w:ascii="Arial" w:hAnsi="Arial" w:cs="Arial"/>
+        </w:rPr>
+        <w:t>with the name</w:t>
+      </w:r>
+      <w:r>
+        <w:t xml:space="preserve"> </w:t>
+      </w:r>
+      <w:r>
+        <w:rPr>
+          <w:rFonts w:ascii="Courier New" w:eastAsia="Times New Roman" w:hAnsi="Courier New" w:cs="Courier New"/>
+        </w:rPr>
+        <w:t>Valid_Time_Position</w:t>
+      </w:r>
+      <w:r>
+        <w:rPr>
+          <w:rFonts w:ascii="Courier New" w:eastAsia="Times New Roman" w:hAnsi="Courier New" w:cs="Courier New"/>
+        </w:rPr>
+        <w:t>.</w:t>
+      </w:r>
+    </w:p>
+    <w:p>
+      <w:pPr>
+        <w:pStyle w:val="HTMLPreformatted"/>
+        <w:ind w:left="720"/>
+        <w:rPr>
+          <w:rFonts w:ascii="Courier New" w:eastAsia="Times New Roman" w:hAnsi="Courier New" w:cs="Courier New"/>
+        </w:rPr>
+      </w:pPr>
+    </w:p>
+    <w:p>
+      <w:pPr>
+        <w:pStyle w:val="HTMLPreformatted"/>
+        <w:ind w:left="720"/>
+        <w:rPr>
+          <w:rFonts w:ascii="Courier New" w:eastAsia="Times New Roman" w:hAnsi="Courier New" w:cs="Courier New"/>
+        </w:rPr>
+      </w:pPr>
+      <w:r>
+        <w:rPr>
+          <w:rFonts w:ascii="Arial" w:hAnsi="Arial" w:cs="Arial"/>
+        </w:rPr>
+        <w:t xml:space="preserve">In the </w:t>
+      </w:r>
+      <w:r>
+        <w:rPr>
+          <w:rFonts w:ascii="Arial" w:hAnsi="Arial" w:cs="Arial"/>
+        </w:rPr>
+        <w:t>incident</w:t>
+      </w:r>
+      <w:r>
+        <w:rPr>
+          <w:rFonts w:ascii="Arial" w:hAnsi="Arial" w:cs="Arial"/>
+        </w:rPr>
+        <w:t xml:space="preserve"> XSD, </w:t>
+      </w:r>
+      <w:r>
+        <w:rPr>
+          <w:rFonts w:ascii="Arial" w:hAnsi="Arial" w:cs="Arial"/>
+        </w:rPr>
+        <w:t xml:space="preserve">enclose the two </w:t>
+      </w:r>
+      <w:r>
+        <w:rPr>
+          <w:rFonts w:ascii="Courier New" w:hAnsi="Courier New" w:cs="Courier New"/>
+        </w:rPr>
+        <w:t>xs:element</w:t>
+      </w:r>
+      <w:r>
+        <w:t xml:space="preserve"> </w:t>
+      </w:r>
+      <w:r>
+        <w:rPr>
+          <w:rFonts w:ascii="Arial" w:hAnsi="Arial" w:cs="Arial"/>
+        </w:rPr>
+        <w:t xml:space="preserve">tags within </w:t>
+      </w:r>
+      <w:r>
+        <w:rPr>
+          <w:rFonts w:ascii="Courier New" w:hAnsi="Courier New" w:cs="Courier New"/>
+        </w:rPr>
+        <w:t>xs:choice</w:t>
+      </w:r>
+      <w:r>
+        <w:rPr>
+          <w:rFonts w:ascii="Arial" w:hAnsi="Arial" w:cs="Arial"/>
+        </w:rPr>
+        <w:t xml:space="preserve"> tags. </w:t>
       </w:r>
     </w:p>
     <w:p>
       <w:pPr>
         <w:pStyle w:val="Heading2"/>
       </w:pPr>
-      <w:bookmarkStart w:id="69" w:name="_Toc436903678"/>
+      <w:bookmarkStart w:id="68" w:name="_Toc448328026"/>
       <w:r>
         <w:t>Controlled Vocabularies</w:t>
       </w:r>
-      <w:bookmarkEnd w:id="69"/>
+      <w:bookmarkEnd w:id="68"/>
     </w:p>
     <w:p>
       <w:pPr>
@@ -19486,7 +20316,19 @@
         <w:rPr>
           <w:rStyle w:val="nt"/>
         </w:rPr>
-        <w:t>In this example of use case 3, a controlled vocabulary is defined external to the STIX data model.  A link to the definition is provided as is the name of the vocabulary.  However, these attributes are for documentation only.  The STIX data model does not force verification that the values used to be members of the externally defined vocabulary.</w:t>
+        <w:t xml:space="preserve">In this example of use case 3, a controlled vocabulary is defined external to the STIX data model.  A link to the definition is provided as is the name of the vocabulary.  However, these attributes are for documentation only.  The STIX data model does not </w:t>
+      </w:r>
+      <w:r>
+        <w:rPr>
+          <w:rStyle w:val="nt"/>
+        </w:rPr>
+        <w:t>en</w:t>
+      </w:r>
+      <w:r>
+        <w:rPr>
+          <w:rStyle w:val="nt"/>
+        </w:rPr>
+        <w:t>force verification that the values used to be members of the externally defined vocabulary.</w:t>
       </w:r>
     </w:p>
     <w:p>
@@ -19818,7 +20660,7 @@
         <w:rPr>
           <w:rFonts w:cs="Courier New"/>
         </w:rPr>
-        <w:t>Additionally, it we felt it was “cleaner”</w:t>
+        <w:t>Additionally, we felt it was “cleaner”</w:t>
       </w:r>
       <w:r>
         <w:rPr>
@@ -20153,7 +20995,7 @@
           <w:rFonts w:cs="Courier New"/>
         </w:rPr>
       </w:pPr>
-      <w:bookmarkStart w:id="70" w:name="_Ref436909213"/>
+      <w:bookmarkStart w:id="69" w:name="_Ref436909213"/>
       <w:r>
         <w:t xml:space="preserve">Figure </w:t>
       </w:r>
@@ -20202,43 +21044,35 @@
         </w:rPr>
         <w:fldChar w:fldCharType="end"/>
       </w:r>
+      <w:bookmarkEnd w:id="69"/>
+      <w:r>
+        <w:t xml:space="preserve">: Modelling </w:t>
+      </w:r>
+      <w:r>
+        <w:t xml:space="preserve">controlled vocabularies </w:t>
+      </w:r>
+      <w:r>
+        <w:t>in UML</w:t>
+      </w:r>
+    </w:p>
+    <w:p>
+      <w:pPr>
+        <w:pStyle w:val="Heading2"/>
+      </w:pPr>
+      <w:bookmarkStart w:id="70" w:name="_Ref436907686"/>
+      <w:bookmarkStart w:id="71" w:name="_Toc448328027"/>
+      <w:r>
+        <w:t>Extensions and Externally Defined Data Models</w:t>
+      </w:r>
       <w:bookmarkEnd w:id="70"/>
-      <w:r>
-        <w:t xml:space="preserve">: Modelling </w:t>
-      </w:r>
-      <w:r>
-        <w:t xml:space="preserve">controlled vocabularies </w:t>
-      </w:r>
-      <w:r>
-        <w:t>in UML</w:t>
-      </w:r>
-    </w:p>
-    <w:p>
-      <w:pPr>
-        <w:pStyle w:val="Heading2"/>
-      </w:pPr>
-      <w:bookmarkStart w:id="71" w:name="_Toc436903679"/>
-      <w:bookmarkStart w:id="72" w:name="_Ref436907686"/>
-      <w:r>
-        <w:t>Extensions and Externally Defined Data Models</w:t>
-      </w:r>
       <w:bookmarkEnd w:id="71"/>
-      <w:bookmarkEnd w:id="72"/>
     </w:p>
     <w:p>
       <w:pPr>
         <w:spacing w:before="0" w:after="240"/>
       </w:pPr>
       <w:r>
-        <w:t>Many data models are already externally defined</w:t>
-      </w:r>
-      <w:del w:id="73" w:author="Beck, Desiree A." w:date="2016-01-04T19:30:00Z">
-        <w:r>
-          <w:delText xml:space="preserve"> in a commonly used data model</w:delText>
-        </w:r>
-      </w:del>
-      <w:r>
-        <w:t>, so there is no need to model them directly in STIX.  Other domains do not have an established data model, but their definition is outside of the scope of the STIX data model.  In both case, we would like to support their inclusion into STIX instances.</w:t>
+        <w:t>Many data models are already externally defined, so there is no need to model them directly in STIX.  Other domains do not have an established data model, but their definition is outside of the scope of the STIX data model.  In both case, we would like to support their inclusion into STIX instances.</w:t>
       </w:r>
     </w:p>
     <w:p>
@@ -20269,16 +21103,29 @@
       <w:r>
         <w:t xml:space="preserve"> see </w:t>
       </w:r>
-      <w:commentRangeStart w:id="74"/>
+      <w:commentRangeStart w:id="72"/>
       <w:r>
         <w:rPr>
           <w:i/>
         </w:rPr>
-        <w:t xml:space="preserve">STIX Version 1.2.1 Part 12: </w:t>
+        <w:t>STIX</w:t>
       </w:r>
       <w:r>
         <w:rPr>
           <w:i/>
+          <w:vertAlign w:val="superscript"/>
+        </w:rPr>
+        <w:t>TM</w:t>
+      </w:r>
+      <w:r>
+        <w:rPr>
+          <w:i/>
+        </w:rPr>
+        <w:t xml:space="preserve"> Version 1.2.1 Part 12: </w:t>
+      </w:r>
+      <w:r>
+        <w:rPr>
+          <w:i/>
         </w:rPr>
         <w:t xml:space="preserve">Default </w:t>
       </w:r>
@@ -20288,12 +21135,12 @@
         </w:rPr>
         <w:t>Extensions</w:t>
       </w:r>
-      <w:commentRangeEnd w:id="74"/>
+      <w:commentRangeEnd w:id="72"/>
       <w:r>
         <w:rPr>
           <w:rStyle w:val="CommentReference"/>
         </w:rPr>
-        <w:commentReference w:id="74"/>
+        <w:commentReference w:id="72"/>
       </w:r>
       <w:r>
         <w:t>.</w:t>
@@ -20343,7 +21190,10 @@
         <w:fldChar w:fldCharType="begin"/>
       </w:r>
       <w:r>
-        <w:instrText xml:space="preserve"> SEQ Table \* ARABIC \s 1 </w:instrText>
+        <w:instrText xml:space="preserve"> SEQ Table \* ARA</w:instrText>
+      </w:r>
+      <w:r>
+        <w:instrText xml:space="preserve">BIC \s 1 </w:instrText>
       </w:r>
       <w:r>
         <w:fldChar w:fldCharType="separate"/>
@@ -20614,8 +21464,7 @@
       <w:r>
         <w:t xml:space="preserve">  </w:t>
       </w:r>
-      <w:bookmarkStart w:id="75" w:name="_Toc287332011"/>
-      <w:bookmarkStart w:id="76" w:name="_Toc436903680"/>
+      <w:bookmarkStart w:id="73" w:name="_Toc287332011"/>
     </w:p>
     <w:p>
       <w:pPr>
@@ -20660,7 +21509,10 @@
         <w:fldChar w:fldCharType="begin"/>
       </w:r>
       <w:r>
-        <w:instrText xml:space="preserve"> SEQ Table \* ARABIC \s 1 </w:instrText>
+        <w:instrText xml:space="preserve"> SEQ T</w:instrText>
+      </w:r>
+      <w:r>
+        <w:instrText xml:space="preserve">able \* ARABIC \s 1 </w:instrText>
       </w:r>
       <w:r>
         <w:fldChar w:fldCharType="separate"/>
@@ -21437,34 +22289,36 @@
       <w:pPr>
         <w:pStyle w:val="Heading1"/>
       </w:pPr>
-      <w:commentRangeStart w:id="77"/>
-      <w:commentRangeStart w:id="78"/>
+      <w:bookmarkStart w:id="74" w:name="_Toc448328028"/>
+      <w:commentRangeStart w:id="75"/>
+      <w:commentRangeStart w:id="76"/>
       <w:r>
         <w:lastRenderedPageBreak/>
         <w:t>Conformance</w:t>
       </w:r>
-      <w:bookmarkEnd w:id="75"/>
-      <w:bookmarkEnd w:id="76"/>
-      <w:commentRangeEnd w:id="77"/>
+      <w:bookmarkEnd w:id="73"/>
+      <w:commentRangeEnd w:id="75"/>
       <w:r>
         <w:rPr>
           <w:rStyle w:val="CommentReference"/>
           <w:sz w:val="36"/>
           <w:szCs w:val="36"/>
         </w:rPr>
-        <w:commentReference w:id="77"/>
-      </w:r>
-      <w:commentRangeEnd w:id="78"/>
+        <w:commentReference w:id="75"/>
+      </w:r>
+      <w:commentRangeEnd w:id="76"/>
       <w:r>
         <w:rPr>
           <w:rStyle w:val="CommentReference"/>
           <w:sz w:val="36"/>
           <w:szCs w:val="36"/>
         </w:rPr>
-        <w:commentReference w:id="78"/>
-      </w:r>
-    </w:p>
-    <w:p>
+        <w:commentReference w:id="76"/>
+      </w:r>
+      <w:bookmarkEnd w:id="74"/>
+    </w:p>
+    <w:p>
+      <w:commentRangeStart w:id="77"/>
       <w:r>
         <w:t xml:space="preserve">The last numbered section in the specification must be the Conformance section. Conformance Statements/Clauses go here.  </w:t>
       </w:r>
@@ -21498,11 +22352,23 @@
       <w:pPr>
         <w:pStyle w:val="AppendixHeading1"/>
       </w:pPr>
-      <w:bookmarkStart w:id="79" w:name="_Toc85472897"/>
-      <w:bookmarkStart w:id="80" w:name="_Toc287332012"/>
-      <w:bookmarkStart w:id="81" w:name="_Toc436903681"/>
-      <w:r>
+      <w:bookmarkStart w:id="78" w:name="_Toc85472897"/>
+      <w:bookmarkStart w:id="79" w:name="_Toc287332012"/>
+      <w:bookmarkStart w:id="80" w:name="_Toc448328029"/>
+      <w:commentRangeEnd w:id="77"/>
+      <w:r>
+        <w:rPr>
+          <w:rStyle w:val="CommentReference"/>
+          <w:rFonts w:cs="Times New Roman"/>
+          <w:b w:val="0"/>
+          <w:bCs w:val="0"/>
+          <w:color w:val="auto"/>
+          <w:kern w:val="0"/>
+        </w:rPr>
         <w:lastRenderedPageBreak/>
+        <w:commentReference w:id="77"/>
+      </w:r>
+      <w:r>
         <w:t>Acknowl</w:t>
       </w:r>
       <w:r>
@@ -21514,9 +22380,9 @@
       <w:r>
         <w:t>ments</w:t>
       </w:r>
+      <w:bookmarkEnd w:id="78"/>
       <w:bookmarkEnd w:id="79"/>
       <w:bookmarkEnd w:id="80"/>
-      <w:bookmarkEnd w:id="81"/>
     </w:p>
     <w:p>
       <w:r>
@@ -21561,16 +22427,16 @@
       <w:pPr>
         <w:pStyle w:val="AppendixHeading1"/>
       </w:pPr>
-      <w:bookmarkStart w:id="82" w:name="_Toc85472898"/>
-      <w:bookmarkStart w:id="83" w:name="_Toc287332014"/>
-      <w:bookmarkStart w:id="84" w:name="_Toc436903682"/>
+      <w:bookmarkStart w:id="81" w:name="_Toc85472898"/>
+      <w:bookmarkStart w:id="82" w:name="_Toc287332014"/>
+      <w:bookmarkStart w:id="83" w:name="_Toc448328030"/>
       <w:r>
         <w:lastRenderedPageBreak/>
         <w:t>Revision History</w:t>
       </w:r>
+      <w:bookmarkEnd w:id="81"/>
       <w:bookmarkEnd w:id="82"/>
       <w:bookmarkEnd w:id="83"/>
-      <w:bookmarkEnd w:id="84"/>
     </w:p>
     <w:tbl>
       <w:tblPr>
@@ -21726,8 +22592,8 @@
 </file>
 
 <file path=word/comments.xml><?xml version="1.0" encoding="utf-8"?>
-<w:comments xmlns:wpc="http://schemas.microsoft.com/office/word/2010/wordprocessingCanvas" xmlns:mc="http://schemas.openxmlformats.org/markup-compatibility/2006" xmlns:o="urn:schemas-microsoft-com:office:office" xmlns:r="http://schemas.openxmlformats.org/officeDocument/2006/relationships" xmlns:m="http://schemas.openxmlformats.org/officeDocument/2006/math" xmlns:v="urn:schemas-microsoft-com:vml" xmlns:wp14="http://schemas.microsoft.com/office/word/2010/wordprocessingDrawing" xmlns:wp="http://schemas.openxmlformats.org/drawingml/2006/wordprocessingDrawing" xmlns:w10="urn:schemas-microsoft-com:office:word" xmlns:w="http://schemas.openxmlformats.org/wordprocessingml/2006/main" xmlns:w14="http://schemas.microsoft.com/office/word/2010/wordml" xmlns:w15="http://schemas.microsoft.com/office/word/2012/wordml" xmlns:wpg="http://schemas.microsoft.com/office/word/2010/wordprocessingGroup" xmlns:wpi="http://schemas.microsoft.com/office/word/2010/wordprocessingInk" xmlns:wne="http://schemas.microsoft.com/office/word/2006/wordml" xmlns:wps="http://schemas.microsoft.com/office/word/2010/wordprocessingShape" mc:Ignorable="w14 w15 wp14">
-  <w:comment w:id="4" w:author="Beck, Desiree A." w:date="2015-12-07T21:28:00Z" w:initials="BDA">
+<w:comments xmlns:wpc="http://schemas.microsoft.com/office/word/2010/wordprocessingCanvas" xmlns:cx="http://schemas.microsoft.com/office/drawing/2014/chartex" xmlns:cx1="http://schemas.microsoft.com/office/drawing/2015/9/8/chartex" xmlns:mc="http://schemas.openxmlformats.org/markup-compatibility/2006" xmlns:o="urn:schemas-microsoft-com:office:office" xmlns:r="http://schemas.openxmlformats.org/officeDocument/2006/relationships" xmlns:m="http://schemas.openxmlformats.org/officeDocument/2006/math" xmlns:v="urn:schemas-microsoft-com:vml" xmlns:wp14="http://schemas.microsoft.com/office/word/2010/wordprocessingDrawing" xmlns:wp="http://schemas.openxmlformats.org/drawingml/2006/wordprocessingDrawing" xmlns:w10="urn:schemas-microsoft-com:office:word" xmlns:w="http://schemas.openxmlformats.org/wordprocessingml/2006/main" xmlns:w14="http://schemas.microsoft.com/office/word/2010/wordml" xmlns:w15="http://schemas.microsoft.com/office/word/2012/wordml" xmlns:w16se="http://schemas.microsoft.com/office/word/2015/wordml/symex" xmlns:wpg="http://schemas.microsoft.com/office/word/2010/wordprocessingGroup" xmlns:wpi="http://schemas.microsoft.com/office/word/2010/wordprocessingInk" xmlns:wne="http://schemas.microsoft.com/office/word/2006/wordml" xmlns:wps="http://schemas.microsoft.com/office/word/2010/wordprocessingShape" mc:Ignorable="w14 w15 w16se wp14">
+  <w:comment w:id="41" w:author="Barnum, Sean D." w:date="2016-04-07T13:40:00Z" w:initials="BSD">
     <w:p>
       <w:pPr>
         <w:pStyle w:val="CommentText"/>
@@ -21739,14 +22605,19 @@
         <w:annotationRef/>
       </w:r>
       <w:r>
-        <w:rPr>
-          <w:noProof/>
-        </w:rPr>
-        <w:t>maybe add a reference?</w:t>
+        <w:t>The highlighted comment needs removed. The order of the elements is important as the schemas are defined using Sequence which requires maintaining the defined order. That actually raises a good question though. Where in here are we explaining that a set of attributes on a class should be captured as Elements within a Sequence in the XSD?</w:t>
+      </w:r>
+    </w:p>
+    <w:p>
+      <w:pPr>
+        <w:pStyle w:val="CommentText"/>
+      </w:pPr>
+      <w:r>
+        <w:t>I think we need to look at the XSD and be able to map every single character back to the rules in the binding spec that directed their creation. If there is something in the XSD without an explanation of why it is there then we are missing something in the binding spec.</w:t>
       </w:r>
     </w:p>
   </w:comment>
-  <w:comment w:id="57" w:author="Beck, Desiree A." w:date="2016-01-04T19:02:00Z" w:initials="BDA">
+  <w:comment w:id="72" w:author="Piazza, Rich" w:date="2016-01-05T11:02:00Z" w:initials="PR">
     <w:p>
       <w:pPr>
         <w:pStyle w:val="CommentText"/>
@@ -21758,11 +22629,11 @@
         <w:annotationRef/>
       </w:r>
       <w:r>
-        <w:t xml:space="preserve">Why are both of these listed? </w:t>
+        <w:t>Need link here….</w:t>
       </w:r>
     </w:p>
   </w:comment>
-  <w:comment w:id="58" w:author="Beck, Desiree A." w:date="2016-01-04T19:02:00Z" w:initials="BDA">
+  <w:comment w:id="75" w:author="Beck, Desiree A." w:date="2016-01-04T19:34:00Z" w:initials="BDA">
     <w:p>
       <w:pPr>
         <w:pStyle w:val="CommentText"/>
@@ -21774,11 +22645,11 @@
         <w:annotationRef/>
       </w:r>
       <w:r>
-        <w:t>If want both, then make sentence before the table refer to the same column headings, i.e., “The names of the UML Package/XML Namespace Prefix and XML Namespace…”</w:t>
+        <w:t>In the other docs, this section had a heading number.</w:t>
       </w:r>
     </w:p>
   </w:comment>
-  <w:comment w:id="68" w:author="Beck, Desiree A." w:date="2016-01-04T19:20:00Z" w:initials="BDA">
+  <w:comment w:id="76" w:author="Beck, Desiree A." w:date="2016-01-04T19:35:00Z" w:initials="BDA">
     <w:p>
       <w:pPr>
         <w:pStyle w:val="CommentText"/>
@@ -21790,11 +22661,11 @@
         <w:annotationRef/>
       </w:r>
       <w:r>
-        <w:t>Check…</w:t>
+        <w:t>Can the same conformance text from the other docs be used here too?</w:t>
       </w:r>
     </w:p>
   </w:comment>
-  <w:comment w:id="74" w:author="Piazza, Rich" w:date="2016-01-05T11:02:00Z" w:initials="PR">
+  <w:comment w:id="77" w:author="Barnum, Sean D." w:date="2016-04-07T17:05:00Z" w:initials="BSD">
     <w:p>
       <w:pPr>
         <w:pStyle w:val="CommentText"/>
@@ -21806,39 +22677,7 @@
         <w:annotationRef/>
       </w:r>
       <w:r>
-        <w:t>Need link here….</w:t>
-      </w:r>
-    </w:p>
-  </w:comment>
-  <w:comment w:id="77" w:author="Beck, Desiree A." w:date="2016-01-04T19:34:00Z" w:initials="BDA">
-    <w:p>
-      <w:pPr>
-        <w:pStyle w:val="CommentText"/>
-      </w:pPr>
-      <w:r>
-        <w:rPr>
-          <w:rStyle w:val="CommentReference"/>
-        </w:rPr>
-        <w:annotationRef/>
-      </w:r>
-      <w:r>
-        <w:t>In the other docs, this section had a heading number.</w:t>
-      </w:r>
-    </w:p>
-  </w:comment>
-  <w:comment w:id="78" w:author="Beck, Desiree A." w:date="2016-01-04T19:35:00Z" w:initials="BDA">
-    <w:p>
-      <w:pPr>
-        <w:pStyle w:val="CommentText"/>
-      </w:pPr>
-      <w:r>
-        <w:rPr>
-          <w:rStyle w:val="CommentReference"/>
-        </w:rPr>
-        <w:annotationRef/>
-      </w:r>
-      <w:r>
-        <w:t>Can the same conformance text from the other docs be used here too?</w:t>
+        <w:t>Not sure what to put in the conformance section. I will have to think a bit on that.</w:t>
       </w:r>
     </w:p>
   </w:comment>
@@ -21846,19 +22685,17 @@
 </file>
 
 <file path=word/commentsExtended.xml><?xml version="1.0" encoding="utf-8"?>
-<w15:commentsEx xmlns:wpc="http://schemas.microsoft.com/office/word/2010/wordprocessingCanvas" xmlns:mc="http://schemas.openxmlformats.org/markup-compatibility/2006" xmlns:o="urn:schemas-microsoft-com:office:office" xmlns:r="http://schemas.openxmlformats.org/officeDocument/2006/relationships" xmlns:m="http://schemas.openxmlformats.org/officeDocument/2006/math" xmlns:v="urn:schemas-microsoft-com:vml" xmlns:wp14="http://schemas.microsoft.com/office/word/2010/wordprocessingDrawing" xmlns:wp="http://schemas.openxmlformats.org/drawingml/2006/wordprocessingDrawing" xmlns:w10="urn:schemas-microsoft-com:office:word" xmlns:w="http://schemas.openxmlformats.org/wordprocessingml/2006/main" xmlns:w14="http://schemas.microsoft.com/office/word/2010/wordml" xmlns:w15="http://schemas.microsoft.com/office/word/2012/wordml" xmlns:wpg="http://schemas.microsoft.com/office/word/2010/wordprocessingGroup" xmlns:wpi="http://schemas.microsoft.com/office/word/2010/wordprocessingInk" xmlns:wne="http://schemas.microsoft.com/office/word/2006/wordml" xmlns:wps="http://schemas.microsoft.com/office/word/2010/wordprocessingShape" mc:Ignorable="w14 w15 wp14">
-  <w15:commentEx w15:paraId="3A1577C3" w15:done="0"/>
-  <w15:commentEx w15:paraId="57D289B9" w15:done="0"/>
-  <w15:commentEx w15:paraId="6CCBFD87" w15:paraIdParent="57D289B9" w15:done="0"/>
-  <w15:commentEx w15:paraId="291AECBE" w15:done="0"/>
+<w15:commentsEx xmlns:wpc="http://schemas.microsoft.com/office/word/2010/wordprocessingCanvas" xmlns:cx="http://schemas.microsoft.com/office/drawing/2014/chartex" xmlns:cx1="http://schemas.microsoft.com/office/drawing/2015/9/8/chartex" xmlns:mc="http://schemas.openxmlformats.org/markup-compatibility/2006" xmlns:o="urn:schemas-microsoft-com:office:office" xmlns:r="http://schemas.openxmlformats.org/officeDocument/2006/relationships" xmlns:m="http://schemas.openxmlformats.org/officeDocument/2006/math" xmlns:v="urn:schemas-microsoft-com:vml" xmlns:wp14="http://schemas.microsoft.com/office/word/2010/wordprocessingDrawing" xmlns:wp="http://schemas.openxmlformats.org/drawingml/2006/wordprocessingDrawing" xmlns:w10="urn:schemas-microsoft-com:office:word" xmlns:w="http://schemas.openxmlformats.org/wordprocessingml/2006/main" xmlns:w14="http://schemas.microsoft.com/office/word/2010/wordml" xmlns:w15="http://schemas.microsoft.com/office/word/2012/wordml" xmlns:w16se="http://schemas.microsoft.com/office/word/2015/wordml/symex" xmlns:wpg="http://schemas.microsoft.com/office/word/2010/wordprocessingGroup" xmlns:wpi="http://schemas.microsoft.com/office/word/2010/wordprocessingInk" xmlns:wne="http://schemas.microsoft.com/office/word/2006/wordml" xmlns:wps="http://schemas.microsoft.com/office/word/2010/wordprocessingShape" mc:Ignorable="w14 w15 w16se wp14">
+  <w15:commentEx w15:paraId="09BDCB9E" w15:done="0"/>
   <w15:commentEx w15:paraId="4F27693F" w15:done="0"/>
   <w15:commentEx w15:paraId="6A1E2BC2" w15:done="0"/>
   <w15:commentEx w15:paraId="5066DF86" w15:paraIdParent="6A1E2BC2" w15:done="0"/>
+  <w15:commentEx w15:paraId="1853D5AB" w15:done="0"/>
 </w15:commentsEx>
 </file>
 
 <file path=word/endnotes.xml><?xml version="1.0" encoding="utf-8"?>
-<w:endnotes xmlns:wpc="http://schemas.microsoft.com/office/word/2010/wordprocessingCanvas" xmlns:mc="http://schemas.openxmlformats.org/markup-compatibility/2006" xmlns:o="urn:schemas-microsoft-com:office:office" xmlns:r="http://schemas.openxmlformats.org/officeDocument/2006/relationships" xmlns:m="http://schemas.openxmlformats.org/officeDocument/2006/math" xmlns:v="urn:schemas-microsoft-com:vml" xmlns:wp14="http://schemas.microsoft.com/office/word/2010/wordprocessingDrawing" xmlns:wp="http://schemas.openxmlformats.org/drawingml/2006/wordprocessingDrawing" xmlns:w10="urn:schemas-microsoft-com:office:word" xmlns:w="http://schemas.openxmlformats.org/wordprocessingml/2006/main" xmlns:w14="http://schemas.microsoft.com/office/word/2010/wordml" xmlns:w15="http://schemas.microsoft.com/office/word/2012/wordml" xmlns:wpg="http://schemas.microsoft.com/office/word/2010/wordprocessingGroup" xmlns:wpi="http://schemas.microsoft.com/office/word/2010/wordprocessingInk" xmlns:wne="http://schemas.microsoft.com/office/word/2006/wordml" xmlns:wps="http://schemas.microsoft.com/office/word/2010/wordprocessingShape" mc:Ignorable="w14 w15 wp14">
+<w:endnotes xmlns:wpc="http://schemas.microsoft.com/office/word/2010/wordprocessingCanvas" xmlns:cx="http://schemas.microsoft.com/office/drawing/2014/chartex" xmlns:cx1="http://schemas.microsoft.com/office/drawing/2015/9/8/chartex" xmlns:mc="http://schemas.openxmlformats.org/markup-compatibility/2006" xmlns:o="urn:schemas-microsoft-com:office:office" xmlns:r="http://schemas.openxmlformats.org/officeDocument/2006/relationships" xmlns:m="http://schemas.openxmlformats.org/officeDocument/2006/math" xmlns:v="urn:schemas-microsoft-com:vml" xmlns:wp14="http://schemas.microsoft.com/office/word/2010/wordprocessingDrawing" xmlns:wp="http://schemas.openxmlformats.org/drawingml/2006/wordprocessingDrawing" xmlns:w10="urn:schemas-microsoft-com:office:word" xmlns:w="http://schemas.openxmlformats.org/wordprocessingml/2006/main" xmlns:w14="http://schemas.microsoft.com/office/word/2010/wordml" xmlns:w15="http://schemas.microsoft.com/office/word/2012/wordml" xmlns:w16se="http://schemas.microsoft.com/office/word/2015/wordml/symex" xmlns:wpg="http://schemas.microsoft.com/office/word/2010/wordprocessingGroup" xmlns:wpi="http://schemas.microsoft.com/office/word/2010/wordprocessingInk" xmlns:wne="http://schemas.microsoft.com/office/word/2006/wordml" xmlns:wps="http://schemas.microsoft.com/office/word/2010/wordprocessingShape" mc:Ignorable="w14 w15 w16se wp14">
   <w:endnote w:type="separator" w:id="-1">
     <w:p>
       <w:r>
@@ -21959,7 +22796,7 @@
 </file>
 
 <file path=word/footer1.xml><?xml version="1.0" encoding="utf-8"?>
-<w:ftr xmlns:wpc="http://schemas.microsoft.com/office/word/2010/wordprocessingCanvas" xmlns:mc="http://schemas.openxmlformats.org/markup-compatibility/2006" xmlns:o="urn:schemas-microsoft-com:office:office" xmlns:r="http://schemas.openxmlformats.org/officeDocument/2006/relationships" xmlns:m="http://schemas.openxmlformats.org/officeDocument/2006/math" xmlns:v="urn:schemas-microsoft-com:vml" xmlns:wp14="http://schemas.microsoft.com/office/word/2010/wordprocessingDrawing" xmlns:wp="http://schemas.openxmlformats.org/drawingml/2006/wordprocessingDrawing" xmlns:w10="urn:schemas-microsoft-com:office:word" xmlns:w="http://schemas.openxmlformats.org/wordprocessingml/2006/main" xmlns:w14="http://schemas.microsoft.com/office/word/2010/wordml" xmlns:w15="http://schemas.microsoft.com/office/word/2012/wordml" xmlns:wpg="http://schemas.microsoft.com/office/word/2010/wordprocessingGroup" xmlns:wpi="http://schemas.microsoft.com/office/word/2010/wordprocessingInk" xmlns:wne="http://schemas.microsoft.com/office/word/2006/wordml" xmlns:wps="http://schemas.microsoft.com/office/word/2010/wordprocessingShape" mc:Ignorable="w14 w15 wp14">
+<w:ftr xmlns:wpc="http://schemas.microsoft.com/office/word/2010/wordprocessingCanvas" xmlns:cx="http://schemas.microsoft.com/office/drawing/2014/chartex" xmlns:cx1="http://schemas.microsoft.com/office/drawing/2015/9/8/chartex" xmlns:mc="http://schemas.openxmlformats.org/markup-compatibility/2006" xmlns:o="urn:schemas-microsoft-com:office:office" xmlns:r="http://schemas.openxmlformats.org/officeDocument/2006/relationships" xmlns:m="http://schemas.openxmlformats.org/officeDocument/2006/math" xmlns:v="urn:schemas-microsoft-com:vml" xmlns:wp14="http://schemas.microsoft.com/office/word/2010/wordprocessingDrawing" xmlns:wp="http://schemas.openxmlformats.org/drawingml/2006/wordprocessingDrawing" xmlns:w10="urn:schemas-microsoft-com:office:word" xmlns:w="http://schemas.openxmlformats.org/wordprocessingml/2006/main" xmlns:w14="http://schemas.microsoft.com/office/word/2010/wordml" xmlns:w15="http://schemas.microsoft.com/office/word/2012/wordml" xmlns:w16se="http://schemas.microsoft.com/office/word/2015/wordml/symex" xmlns:wpg="http://schemas.microsoft.com/office/word/2010/wordprocessingGroup" xmlns:wpi="http://schemas.microsoft.com/office/word/2010/wordprocessingInk" xmlns:wne="http://schemas.microsoft.com/office/word/2006/wordml" xmlns:wps="http://schemas.microsoft.com/office/word/2010/wordprocessingShape" mc:Ignorable="w14 w15 w16se wp14">
   <w:p>
     <w:pPr>
       <w:pStyle w:val="Footer"/>
@@ -22136,7 +22973,7 @@
         <w:sz w:val="16"/>
         <w:szCs w:val="16"/>
       </w:rPr>
-      <w:t>21</w:t>
+      <w:t>19</w:t>
     </w:r>
     <w:r>
       <w:rPr>
@@ -22185,7 +23022,7 @@
         <w:sz w:val="16"/>
         <w:szCs w:val="16"/>
       </w:rPr>
-      <w:t>24</w:t>
+      <w:t>25</w:t>
     </w:r>
     <w:r>
       <w:rPr>
@@ -22200,7 +23037,7 @@
 </file>
 
 <file path=word/footnotes.xml><?xml version="1.0" encoding="utf-8"?>
-<w:footnotes xmlns:wpc="http://schemas.microsoft.com/office/word/2010/wordprocessingCanvas" xmlns:mc="http://schemas.openxmlformats.org/markup-compatibility/2006" xmlns:o="urn:schemas-microsoft-com:office:office" xmlns:r="http://schemas.openxmlformats.org/officeDocument/2006/relationships" xmlns:m="http://schemas.openxmlformats.org/officeDocument/2006/math" xmlns:v="urn:schemas-microsoft-com:vml" xmlns:wp14="http://schemas.microsoft.com/office/word/2010/wordprocessingDrawing" xmlns:wp="http://schemas.openxmlformats.org/drawingml/2006/wordprocessingDrawing" xmlns:w10="urn:schemas-microsoft-com:office:word" xmlns:w="http://schemas.openxmlformats.org/wordprocessingml/2006/main" xmlns:w14="http://schemas.microsoft.com/office/word/2010/wordml" xmlns:w15="http://schemas.microsoft.com/office/word/2012/wordml" xmlns:wpg="http://schemas.microsoft.com/office/word/2010/wordprocessingGroup" xmlns:wpi="http://schemas.microsoft.com/office/word/2010/wordprocessingInk" xmlns:wne="http://schemas.microsoft.com/office/word/2006/wordml" xmlns:wps="http://schemas.microsoft.com/office/word/2010/wordprocessingShape" mc:Ignorable="w14 w15 wp14">
+<w:footnotes xmlns:wpc="http://schemas.microsoft.com/office/word/2010/wordprocessingCanvas" xmlns:cx="http://schemas.microsoft.com/office/drawing/2014/chartex" xmlns:cx1="http://schemas.microsoft.com/office/drawing/2015/9/8/chartex" xmlns:mc="http://schemas.openxmlformats.org/markup-compatibility/2006" xmlns:o="urn:schemas-microsoft-com:office:office" xmlns:r="http://schemas.openxmlformats.org/officeDocument/2006/relationships" xmlns:m="http://schemas.openxmlformats.org/officeDocument/2006/math" xmlns:v="urn:schemas-microsoft-com:vml" xmlns:wp14="http://schemas.microsoft.com/office/word/2010/wordprocessingDrawing" xmlns:wp="http://schemas.openxmlformats.org/drawingml/2006/wordprocessingDrawing" xmlns:w10="urn:schemas-microsoft-com:office:word" xmlns:w="http://schemas.openxmlformats.org/wordprocessingml/2006/main" xmlns:w14="http://schemas.microsoft.com/office/word/2010/wordml" xmlns:w15="http://schemas.microsoft.com/office/word/2012/wordml" xmlns:w16se="http://schemas.microsoft.com/office/word/2015/wordml/symex" xmlns:wpg="http://schemas.microsoft.com/office/word/2010/wordprocessingGroup" xmlns:wpi="http://schemas.microsoft.com/office/word/2010/wordprocessingInk" xmlns:wne="http://schemas.microsoft.com/office/word/2006/wordml" xmlns:wps="http://schemas.microsoft.com/office/word/2010/wordprocessingShape" mc:Ignorable="w14 w15 w16se wp14">
   <w:footnote w:type="separator" w:id="-1">
     <w:p>
       <w:r>
@@ -22221,7 +23058,7 @@
 </file>
 
 <file path=word/numbering.xml><?xml version="1.0" encoding="utf-8"?>
-<w:numbering xmlns:wpc="http://schemas.microsoft.com/office/word/2010/wordprocessingCanvas" xmlns:mc="http://schemas.openxmlformats.org/markup-compatibility/2006" xmlns:o="urn:schemas-microsoft-com:office:office" xmlns:r="http://schemas.openxmlformats.org/officeDocument/2006/relationships" xmlns:m="http://schemas.openxmlformats.org/officeDocument/2006/math" xmlns:v="urn:schemas-microsoft-com:vml" xmlns:wp14="http://schemas.microsoft.com/office/word/2010/wordprocessingDrawing" xmlns:wp="http://schemas.openxmlformats.org/drawingml/2006/wordprocessingDrawing" xmlns:w10="urn:schemas-microsoft-com:office:word" xmlns:w="http://schemas.openxmlformats.org/wordprocessingml/2006/main" xmlns:w14="http://schemas.microsoft.com/office/word/2010/wordml" xmlns:w15="http://schemas.microsoft.com/office/word/2012/wordml" xmlns:wpg="http://schemas.microsoft.com/office/word/2010/wordprocessingGroup" xmlns:wpi="http://schemas.microsoft.com/office/word/2010/wordprocessingInk" xmlns:wne="http://schemas.microsoft.com/office/word/2006/wordml" xmlns:wps="http://schemas.microsoft.com/office/word/2010/wordprocessingShape" mc:Ignorable="w14 w15 wp14">
+<w:numbering xmlns:wpc="http://schemas.microsoft.com/office/word/2010/wordprocessingCanvas" xmlns:cx="http://schemas.microsoft.com/office/drawing/2014/chartex" xmlns:cx1="http://schemas.microsoft.com/office/drawing/2015/9/8/chartex" xmlns:mc="http://schemas.openxmlformats.org/markup-compatibility/2006" xmlns:o="urn:schemas-microsoft-com:office:office" xmlns:r="http://schemas.openxmlformats.org/officeDocument/2006/relationships" xmlns:m="http://schemas.openxmlformats.org/officeDocument/2006/math" xmlns:v="urn:schemas-microsoft-com:vml" xmlns:wp14="http://schemas.microsoft.com/office/word/2010/wordprocessingDrawing" xmlns:wp="http://schemas.openxmlformats.org/drawingml/2006/wordprocessingDrawing" xmlns:w10="urn:schemas-microsoft-com:office:word" xmlns:w="http://schemas.openxmlformats.org/wordprocessingml/2006/main" xmlns:w14="http://schemas.microsoft.com/office/word/2010/wordml" xmlns:w15="http://schemas.microsoft.com/office/word/2012/wordml" xmlns:w16se="http://schemas.microsoft.com/office/word/2015/wordml/symex" xmlns:wpg="http://schemas.microsoft.com/office/word/2010/wordprocessingGroup" xmlns:wpi="http://schemas.microsoft.com/office/word/2010/wordprocessingInk" xmlns:wne="http://schemas.microsoft.com/office/word/2006/wordml" xmlns:wps="http://schemas.microsoft.com/office/word/2010/wordprocessingShape" mc:Ignorable="w14 w15 w16se wp14">
   <w:abstractNum w:abstractNumId="0" w15:restartNumberingAfterBreak="0">
     <w:nsid w:val="FFFFFF83"/>
     <w:multiLevelType w:val="singleLevel"/>
@@ -24468,18 +25305,21 @@
 </file>
 
 <file path=word/people.xml><?xml version="1.0" encoding="utf-8"?>
-<w15:people xmlns:wpc="http://schemas.microsoft.com/office/word/2010/wordprocessingCanvas" xmlns:mc="http://schemas.openxmlformats.org/markup-compatibility/2006" xmlns:o="urn:schemas-microsoft-com:office:office" xmlns:r="http://schemas.openxmlformats.org/officeDocument/2006/relationships" xmlns:m="http://schemas.openxmlformats.org/officeDocument/2006/math" xmlns:v="urn:schemas-microsoft-com:vml" xmlns:wp14="http://schemas.microsoft.com/office/word/2010/wordprocessingDrawing" xmlns:wp="http://schemas.openxmlformats.org/drawingml/2006/wordprocessingDrawing" xmlns:w10="urn:schemas-microsoft-com:office:word" xmlns:w="http://schemas.openxmlformats.org/wordprocessingml/2006/main" xmlns:w14="http://schemas.microsoft.com/office/word/2010/wordml" xmlns:w15="http://schemas.microsoft.com/office/word/2012/wordml" xmlns:wpg="http://schemas.microsoft.com/office/word/2010/wordprocessingGroup" xmlns:wpi="http://schemas.microsoft.com/office/word/2010/wordprocessingInk" xmlns:wne="http://schemas.microsoft.com/office/word/2006/wordml" xmlns:wps="http://schemas.microsoft.com/office/word/2010/wordprocessingShape" mc:Ignorable="w14 w15 wp14">
-  <w15:person w15:author="Beck, Desiree A.">
-    <w15:presenceInfo w15:providerId="AD" w15:userId="S-1-5-21-1940666338-227100268-1349548132-25109"/>
+<w15:people xmlns:wpc="http://schemas.microsoft.com/office/word/2010/wordprocessingCanvas" xmlns:cx="http://schemas.microsoft.com/office/drawing/2014/chartex" xmlns:cx1="http://schemas.microsoft.com/office/drawing/2015/9/8/chartex" xmlns:mc="http://schemas.openxmlformats.org/markup-compatibility/2006" xmlns:o="urn:schemas-microsoft-com:office:office" xmlns:r="http://schemas.openxmlformats.org/officeDocument/2006/relationships" xmlns:m="http://schemas.openxmlformats.org/officeDocument/2006/math" xmlns:v="urn:schemas-microsoft-com:vml" xmlns:wp14="http://schemas.microsoft.com/office/word/2010/wordprocessingDrawing" xmlns:wp="http://schemas.openxmlformats.org/drawingml/2006/wordprocessingDrawing" xmlns:w10="urn:schemas-microsoft-com:office:word" xmlns:w="http://schemas.openxmlformats.org/wordprocessingml/2006/main" xmlns:w14="http://schemas.microsoft.com/office/word/2010/wordml" xmlns:w15="http://schemas.microsoft.com/office/word/2012/wordml" xmlns:w16se="http://schemas.microsoft.com/office/word/2015/wordml/symex" xmlns:wpg="http://schemas.microsoft.com/office/word/2010/wordprocessingGroup" xmlns:wpi="http://schemas.microsoft.com/office/word/2010/wordprocessingInk" xmlns:wne="http://schemas.microsoft.com/office/word/2006/wordml" xmlns:wps="http://schemas.microsoft.com/office/word/2010/wordprocessingShape" mc:Ignorable="w14 w15 w16se wp14">
+  <w15:person w15:author="Barnum, Sean D.">
+    <w15:presenceInfo w15:providerId="None" w15:userId="Barnum, Sean D."/>
   </w15:person>
   <w15:person w15:author="Piazza, Rich">
     <w15:presenceInfo w15:providerId="AD" w15:userId="S-1-5-21-1940666338-227100268-1349548132-150466"/>
+  </w15:person>
+  <w15:person w15:author="Beck, Desiree A.">
+    <w15:presenceInfo w15:providerId="AD" w15:userId="S-1-5-21-1940666338-227100268-1349548132-25109"/>
   </w15:person>
 </w15:people>
 </file>
 
 <file path=word/styles.xml><?xml version="1.0" encoding="utf-8"?>
-<w:styles xmlns:mc="http://schemas.openxmlformats.org/markup-compatibility/2006" xmlns:r="http://schemas.openxmlformats.org/officeDocument/2006/relationships" xmlns:w="http://schemas.openxmlformats.org/wordprocessingml/2006/main" xmlns:w14="http://schemas.microsoft.com/office/word/2010/wordml" xmlns:w15="http://schemas.microsoft.com/office/word/2012/wordml" mc:Ignorable="w14 w15">
+<w:styles xmlns:mc="http://schemas.openxmlformats.org/markup-compatibility/2006" xmlns:r="http://schemas.openxmlformats.org/officeDocument/2006/relationships" xmlns:w="http://schemas.openxmlformats.org/wordprocessingml/2006/main" xmlns:w14="http://schemas.microsoft.com/office/word/2010/wordml" xmlns:w15="http://schemas.microsoft.com/office/word/2012/wordml" xmlns:w16se="http://schemas.microsoft.com/office/word/2015/wordml/symex" mc:Ignorable="w14 w15 w16se">
   <w:docDefaults>
     <w:rPrDefault>
       <w:rPr>
@@ -26194,7 +27034,7 @@
 </file>
 
 <file path=customXml/itemProps1.xml><?xml version="1.0" encoding="utf-8"?>
-<ds:datastoreItem xmlns:ds="http://schemas.openxmlformats.org/officeDocument/2006/customXml" ds:itemID="{02247283-D0B7-4376-AE15-35B4FD09B429}">
+<ds:datastoreItem xmlns:ds="http://schemas.openxmlformats.org/officeDocument/2006/customXml" ds:itemID="{99B88E3E-9B5C-4A25-8AB2-14A002995F2A}">
   <ds:schemaRefs>
     <ds:schemaRef ds:uri="http://schemas.openxmlformats.org/officeDocument/2006/bibliography"/>
   </ds:schemaRefs>

</xml_diff>

<commit_message>
change the binding doc to be more informative
</commit_message>
<xml_diff>
--- a/documents/DRAFTv1-stix-v1.2.1-xml-binding-v1.0-wd01.docx
+++ b/documents/DRAFTv1-stix-v1.2.1-xml-binding-v1.0-wd01.docx
@@ -77,21 +77,7 @@
           <w:sz w:val="24"/>
           <w:szCs w:val="24"/>
         </w:rPr>
-        <w:t>November</w:t>
-      </w:r>
-      <w:r>
-        <w:rPr>
-          <w:sz w:val="24"/>
-          <w:szCs w:val="24"/>
-        </w:rPr>
-        <w:t xml:space="preserve"> 201</w:t>
-      </w:r>
-      <w:r>
-        <w:rPr>
-          <w:sz w:val="24"/>
-          <w:szCs w:val="24"/>
-        </w:rPr>
-        <w:t>5</w:t>
+        <w:t>January 2016</w:t>
       </w:r>
     </w:p>
     <w:p>
@@ -294,18 +280,16 @@
           <w:numId w:val="4"/>
         </w:numPr>
       </w:pPr>
-      <w:bookmarkStart w:id="2" w:name="_GoBack"/>
+    </w:p>
+    <w:p>
+      <w:pPr>
+        <w:pStyle w:val="Titlepageinfo"/>
+      </w:pPr>
+      <w:bookmarkStart w:id="2" w:name="related_work"/>
+      <w:r>
+        <w:t>Related work</w:t>
+      </w:r>
       <w:bookmarkEnd w:id="2"/>
-    </w:p>
-    <w:p>
-      <w:pPr>
-        <w:pStyle w:val="Titlepageinfo"/>
-      </w:pPr>
-      <w:bookmarkStart w:id="3" w:name="related_work"/>
-      <w:r>
-        <w:t>Related work</w:t>
-      </w:r>
-      <w:bookmarkEnd w:id="3"/>
       <w:r>
         <w:t>:</w:t>
       </w:r>
@@ -644,7 +628,7 @@
         <w:t xml:space="preserve"> 201</w:t>
       </w:r>
       <w:r>
-        <w:t>5</w:t>
+        <w:t>6</w:t>
       </w:r>
       <w:r>
         <w:t>. All Rights Reserved.</w:t>
@@ -689,7 +673,13 @@
         </w:rPr>
       </w:pPr>
       <w:r>
-        <w:t>Portions copyright © United States Government 2012-2015.  All Rights Reserved.</w:t>
+        <w:t>Portions copyright © United States Government 2012-2</w:t>
+      </w:r>
+      <w:r>
+        <w:t>016</w:t>
+      </w:r>
+      <w:r>
+        <w:t>.  All Rights Reserved.</w:t>
       </w:r>
       <w:r>
         <w:br/>
@@ -734,7 +724,7 @@
       <w:r>
         <w:fldChar w:fldCharType="separate"/>
       </w:r>
-      <w:hyperlink w:anchor="_Toc449530180" w:history="1">
+      <w:hyperlink w:anchor="_Toc450824648" w:history="1">
         <w:r>
           <w:rPr>
             <w:rStyle w:val="Hyperlink"/>
@@ -777,7 +767,7 @@
             <w:noProof/>
             <w:webHidden/>
           </w:rPr>
-          <w:instrText xml:space="preserve"> PAGEREF _Toc449530180 \h </w:instrText>
+          <w:instrText xml:space="preserve"> PAGEREF _Toc450824648 \h </w:instrText>
         </w:r>
         <w:r>
           <w:rPr>
@@ -821,7 +811,7 @@
           <w:szCs w:val="22"/>
         </w:rPr>
       </w:pPr>
-      <w:hyperlink w:anchor="_Toc449530181" w:history="1">
+      <w:hyperlink w:anchor="_Toc450824649" w:history="1">
         <w:r>
           <w:rPr>
             <w:rStyle w:val="Hyperlink"/>
@@ -848,7 +838,7 @@
             <w:noProof/>
             <w:webHidden/>
           </w:rPr>
-          <w:instrText xml:space="preserve"> PAGEREF _Toc449530181 \h </w:instrText>
+          <w:instrText xml:space="preserve"> PAGEREF _Toc450824649 \h </w:instrText>
         </w:r>
         <w:r>
           <w:rPr>
@@ -892,7 +882,7 @@
           <w:szCs w:val="22"/>
         </w:rPr>
       </w:pPr>
-      <w:hyperlink w:anchor="_Toc449530182" w:history="1">
+      <w:hyperlink w:anchor="_Toc450824650" w:history="1">
         <w:r>
           <w:rPr>
             <w:rStyle w:val="Hyperlink"/>
@@ -919,7 +909,7 @@
             <w:noProof/>
             <w:webHidden/>
           </w:rPr>
-          <w:instrText xml:space="preserve"> PAGEREF _Toc449530182 \h </w:instrText>
+          <w:instrText xml:space="preserve"> PAGEREF _Toc450824650 \h </w:instrText>
         </w:r>
         <w:r>
           <w:rPr>
@@ -963,7 +953,7 @@
           <w:szCs w:val="22"/>
         </w:rPr>
       </w:pPr>
-      <w:hyperlink w:anchor="_Toc449530183" w:history="1">
+      <w:hyperlink w:anchor="_Toc450824651" w:history="1">
         <w:r>
           <w:rPr>
             <w:rStyle w:val="Hyperlink"/>
@@ -990,7 +980,7 @@
             <w:noProof/>
             <w:webHidden/>
           </w:rPr>
-          <w:instrText xml:space="preserve"> PAGEREF _Toc449530183 \h </w:instrText>
+          <w:instrText xml:space="preserve"> PAGEREF _Toc450824651 \h </w:instrText>
         </w:r>
         <w:r>
           <w:rPr>
@@ -1034,7 +1024,7 @@
           <w:szCs w:val="22"/>
         </w:rPr>
       </w:pPr>
-      <w:hyperlink w:anchor="_Toc449530184" w:history="1">
+      <w:hyperlink w:anchor="_Toc450824652" w:history="1">
         <w:r>
           <w:rPr>
             <w:rStyle w:val="Hyperlink"/>
@@ -1061,7 +1051,7 @@
             <w:noProof/>
             <w:webHidden/>
           </w:rPr>
-          <w:instrText xml:space="preserve"> PAGEREF _Toc449530184 \h </w:instrText>
+          <w:instrText xml:space="preserve"> PAGEREF _Toc450824652 \h </w:instrText>
         </w:r>
         <w:r>
           <w:rPr>
@@ -1081,7 +1071,7 @@
             <w:noProof/>
             <w:webHidden/>
           </w:rPr>
-          <w:t>4</w:t>
+          <w:t>5</w:t>
         </w:r>
         <w:r>
           <w:rPr>
@@ -1105,7 +1095,7 @@
           <w:szCs w:val="22"/>
         </w:rPr>
       </w:pPr>
-      <w:hyperlink w:anchor="_Toc449530185" w:history="1">
+      <w:hyperlink w:anchor="_Toc450824653" w:history="1">
         <w:r>
           <w:rPr>
             <w:rStyle w:val="Hyperlink"/>
@@ -1132,7 +1122,7 @@
             <w:noProof/>
             <w:webHidden/>
           </w:rPr>
-          <w:instrText xml:space="preserve"> PAGEREF _Toc449530185 \h </w:instrText>
+          <w:instrText xml:space="preserve"> PAGEREF _Toc450824653 \h </w:instrText>
         </w:r>
         <w:r>
           <w:rPr>
@@ -1176,7 +1166,7 @@
           <w:szCs w:val="22"/>
         </w:rPr>
       </w:pPr>
-      <w:hyperlink w:anchor="_Toc449530186" w:history="1">
+      <w:hyperlink w:anchor="_Toc450824654" w:history="1">
         <w:r>
           <w:rPr>
             <w:rStyle w:val="Hyperlink"/>
@@ -1203,7 +1193,7 @@
             <w:noProof/>
             <w:webHidden/>
           </w:rPr>
-          <w:instrText xml:space="preserve"> PAGEREF _Toc449530186 \h </w:instrText>
+          <w:instrText xml:space="preserve"> PAGEREF _Toc450824654 \h </w:instrText>
         </w:r>
         <w:r>
           <w:rPr>
@@ -1224,6 +1214,90 @@
             <w:webHidden/>
           </w:rPr>
           <w:t>5</w:t>
+        </w:r>
+        <w:r>
+          <w:rPr>
+            <w:noProof/>
+            <w:webHidden/>
+          </w:rPr>
+          <w:fldChar w:fldCharType="end"/>
+        </w:r>
+      </w:hyperlink>
+    </w:p>
+    <w:p>
+      <w:pPr>
+        <w:pStyle w:val="TOC1"/>
+        <w:rPr>
+          <w:rFonts w:asciiTheme="minorHAnsi" w:eastAsiaTheme="minorEastAsia" w:hAnsiTheme="minorHAnsi" w:cstheme="minorBidi"/>
+          <w:noProof/>
+          <w:sz w:val="22"/>
+          <w:szCs w:val="22"/>
+        </w:rPr>
+      </w:pPr>
+      <w:hyperlink w:anchor="_Toc450824655" w:history="1">
+        <w:r>
+          <w:rPr>
+            <w:rStyle w:val="Hyperlink"/>
+            <w:noProof/>
+          </w:rPr>
+          <w:t>2</w:t>
+        </w:r>
+        <w:r>
+          <w:rPr>
+            <w:rFonts w:asciiTheme="minorHAnsi" w:eastAsiaTheme="minorEastAsia" w:hAnsiTheme="minorHAnsi" w:cstheme="minorBidi"/>
+            <w:noProof/>
+            <w:sz w:val="22"/>
+            <w:szCs w:val="22"/>
+          </w:rPr>
+          <w:tab/>
+        </w:r>
+        <w:r>
+          <w:rPr>
+            <w:rStyle w:val="Hyperlink"/>
+            <w:noProof/>
+          </w:rPr>
+          <w:t>Binding Rules</w:t>
+        </w:r>
+        <w:r>
+          <w:rPr>
+            <w:noProof/>
+            <w:webHidden/>
+          </w:rPr>
+          <w:tab/>
+        </w:r>
+        <w:r>
+          <w:rPr>
+            <w:noProof/>
+            <w:webHidden/>
+          </w:rPr>
+          <w:fldChar w:fldCharType="begin"/>
+        </w:r>
+        <w:r>
+          <w:rPr>
+            <w:noProof/>
+            <w:webHidden/>
+          </w:rPr>
+          <w:instrText xml:space="preserve"> PAGEREF _Toc450824655 \h </w:instrText>
+        </w:r>
+        <w:r>
+          <w:rPr>
+            <w:noProof/>
+            <w:webHidden/>
+          </w:rPr>
+        </w:r>
+        <w:r>
+          <w:rPr>
+            <w:noProof/>
+            <w:webHidden/>
+          </w:rPr>
+          <w:fldChar w:fldCharType="separate"/>
+        </w:r>
+        <w:r>
+          <w:rPr>
+            <w:noProof/>
+            <w:webHidden/>
+          </w:rPr>
+          <w:t>6</w:t>
         </w:r>
         <w:r>
           <w:rPr>
@@ -1247,13 +1321,13 @@
           <w:szCs w:val="22"/>
         </w:rPr>
       </w:pPr>
-      <w:hyperlink w:anchor="_Toc449530187" w:history="1">
+      <w:hyperlink w:anchor="_Toc450824656" w:history="1">
         <w:r>
           <w:rPr>
             <w:rStyle w:val="Hyperlink"/>
             <w:noProof/>
           </w:rPr>
-          <w:t>1.2 Terminology</w:t>
+          <w:t>2.1 UML Packages</w:t>
         </w:r>
         <w:r>
           <w:rPr>
@@ -1274,7 +1348,7 @@
             <w:noProof/>
             <w:webHidden/>
           </w:rPr>
-          <w:instrText xml:space="preserve"> PAGEREF _Toc449530187 \h </w:instrText>
+          <w:instrText xml:space="preserve"> PAGEREF _Toc450824656 \h </w:instrText>
         </w:r>
         <w:r>
           <w:rPr>
@@ -1294,7 +1368,7 @@
             <w:noProof/>
             <w:webHidden/>
           </w:rPr>
-          <w:t>5</w:t>
+          <w:t>6</w:t>
         </w:r>
         <w:r>
           <w:rPr>
@@ -1318,13 +1392,13 @@
           <w:szCs w:val="22"/>
         </w:rPr>
       </w:pPr>
-      <w:hyperlink w:anchor="_Toc449530188" w:history="1">
+      <w:hyperlink w:anchor="_Toc450824657" w:history="1">
         <w:r>
           <w:rPr>
             <w:rStyle w:val="Hyperlink"/>
             <w:noProof/>
           </w:rPr>
-          <w:t>1.3 Normative References</w:t>
+          <w:t>2.2 UML Classes</w:t>
         </w:r>
         <w:r>
           <w:rPr>
@@ -1345,7 +1419,7 @@
             <w:noProof/>
             <w:webHidden/>
           </w:rPr>
-          <w:instrText xml:space="preserve"> PAGEREF _Toc449530188 \h </w:instrText>
+          <w:instrText xml:space="preserve"> PAGEREF _Toc450824657 \h </w:instrText>
         </w:r>
         <w:r>
           <w:rPr>
@@ -1365,7 +1439,7 @@
             <w:noProof/>
             <w:webHidden/>
           </w:rPr>
-          <w:t>5</w:t>
+          <w:t>6</w:t>
         </w:r>
         <w:r>
           <w:rPr>
@@ -1389,13 +1463,13 @@
           <w:szCs w:val="22"/>
         </w:rPr>
       </w:pPr>
-      <w:hyperlink w:anchor="_Toc449530189" w:history="1">
+      <w:hyperlink w:anchor="_Toc450824658" w:history="1">
         <w:r>
           <w:rPr>
             <w:rStyle w:val="Hyperlink"/>
             <w:noProof/>
           </w:rPr>
-          <w:t>1.4 Non-Normative References</w:t>
+          <w:t>2.3 UML Attributes and Associations</w:t>
         </w:r>
         <w:r>
           <w:rPr>
@@ -1416,7 +1490,7 @@
             <w:noProof/>
             <w:webHidden/>
           </w:rPr>
-          <w:instrText xml:space="preserve"> PAGEREF _Toc449530189 \h </w:instrText>
+          <w:instrText xml:space="preserve"> PAGEREF _Toc450824658 \h </w:instrText>
         </w:r>
         <w:r>
           <w:rPr>
@@ -1436,7 +1510,7 @@
             <w:noProof/>
             <w:webHidden/>
           </w:rPr>
-          <w:t>6</w:t>
+          <w:t>8</w:t>
         </w:r>
         <w:r>
           <w:rPr>
@@ -1449,7 +1523,10 @@
     </w:p>
     <w:p>
       <w:pPr>
-        <w:pStyle w:val="TOC1"/>
+        <w:pStyle w:val="TOC2"/>
+        <w:tabs>
+          <w:tab w:val="right" w:leader="dot" w:pos="9350"/>
+        </w:tabs>
         <w:rPr>
           <w:rFonts w:asciiTheme="minorHAnsi" w:eastAsiaTheme="minorEastAsia" w:hAnsiTheme="minorHAnsi" w:cstheme="minorBidi"/>
           <w:noProof/>
@@ -1457,13 +1534,294 @@
           <w:szCs w:val="22"/>
         </w:rPr>
       </w:pPr>
-      <w:hyperlink w:anchor="_Toc449530190" w:history="1">
+      <w:hyperlink w:anchor="_Toc450824659" w:history="1">
         <w:r>
           <w:rPr>
             <w:rStyle w:val="Hyperlink"/>
             <w:noProof/>
           </w:rPr>
-          <w:t>2</w:t>
+          <w:t>2.4 UML Data Types</w:t>
+        </w:r>
+        <w:r>
+          <w:rPr>
+            <w:noProof/>
+            <w:webHidden/>
+          </w:rPr>
+          <w:tab/>
+        </w:r>
+        <w:r>
+          <w:rPr>
+            <w:noProof/>
+            <w:webHidden/>
+          </w:rPr>
+          <w:fldChar w:fldCharType="begin"/>
+        </w:r>
+        <w:r>
+          <w:rPr>
+            <w:noProof/>
+            <w:webHidden/>
+          </w:rPr>
+          <w:instrText xml:space="preserve"> PAGEREF _Toc450824659 \h </w:instrText>
+        </w:r>
+        <w:r>
+          <w:rPr>
+            <w:noProof/>
+            <w:webHidden/>
+          </w:rPr>
+        </w:r>
+        <w:r>
+          <w:rPr>
+            <w:noProof/>
+            <w:webHidden/>
+          </w:rPr>
+          <w:fldChar w:fldCharType="separate"/>
+        </w:r>
+        <w:r>
+          <w:rPr>
+            <w:noProof/>
+            <w:webHidden/>
+          </w:rPr>
+          <w:t>9</w:t>
+        </w:r>
+        <w:r>
+          <w:rPr>
+            <w:noProof/>
+            <w:webHidden/>
+          </w:rPr>
+          <w:fldChar w:fldCharType="end"/>
+        </w:r>
+      </w:hyperlink>
+    </w:p>
+    <w:p>
+      <w:pPr>
+        <w:pStyle w:val="TOC2"/>
+        <w:tabs>
+          <w:tab w:val="right" w:leader="dot" w:pos="9350"/>
+        </w:tabs>
+        <w:rPr>
+          <w:rFonts w:asciiTheme="minorHAnsi" w:eastAsiaTheme="minorEastAsia" w:hAnsiTheme="minorHAnsi" w:cstheme="minorBidi"/>
+          <w:noProof/>
+          <w:sz w:val="22"/>
+          <w:szCs w:val="22"/>
+        </w:rPr>
+      </w:pPr>
+      <w:hyperlink w:anchor="_Toc450824660" w:history="1">
+        <w:r>
+          <w:rPr>
+            <w:rStyle w:val="Hyperlink"/>
+            <w:noProof/>
+          </w:rPr>
+          <w:t>2.5 UML Enumerations</w:t>
+        </w:r>
+        <w:r>
+          <w:rPr>
+            <w:noProof/>
+            <w:webHidden/>
+          </w:rPr>
+          <w:tab/>
+        </w:r>
+        <w:r>
+          <w:rPr>
+            <w:noProof/>
+            <w:webHidden/>
+          </w:rPr>
+          <w:fldChar w:fldCharType="begin"/>
+        </w:r>
+        <w:r>
+          <w:rPr>
+            <w:noProof/>
+            <w:webHidden/>
+          </w:rPr>
+          <w:instrText xml:space="preserve"> PAGEREF _Toc450824660 \h </w:instrText>
+        </w:r>
+        <w:r>
+          <w:rPr>
+            <w:noProof/>
+            <w:webHidden/>
+          </w:rPr>
+        </w:r>
+        <w:r>
+          <w:rPr>
+            <w:noProof/>
+            <w:webHidden/>
+          </w:rPr>
+          <w:fldChar w:fldCharType="separate"/>
+        </w:r>
+        <w:r>
+          <w:rPr>
+            <w:noProof/>
+            <w:webHidden/>
+          </w:rPr>
+          <w:t>10</w:t>
+        </w:r>
+        <w:r>
+          <w:rPr>
+            <w:noProof/>
+            <w:webHidden/>
+          </w:rPr>
+          <w:fldChar w:fldCharType="end"/>
+        </w:r>
+      </w:hyperlink>
+    </w:p>
+    <w:p>
+      <w:pPr>
+        <w:pStyle w:val="TOC2"/>
+        <w:tabs>
+          <w:tab w:val="right" w:leader="dot" w:pos="9350"/>
+        </w:tabs>
+        <w:rPr>
+          <w:rFonts w:asciiTheme="minorHAnsi" w:eastAsiaTheme="minorEastAsia" w:hAnsiTheme="minorHAnsi" w:cstheme="minorBidi"/>
+          <w:noProof/>
+          <w:sz w:val="22"/>
+          <w:szCs w:val="22"/>
+        </w:rPr>
+      </w:pPr>
+      <w:hyperlink w:anchor="_Toc450824661" w:history="1">
+        <w:r>
+          <w:rPr>
+            <w:rStyle w:val="Hyperlink"/>
+            <w:noProof/>
+          </w:rPr>
+          <w:t>2.6 UML Interfaces</w:t>
+        </w:r>
+        <w:r>
+          <w:rPr>
+            <w:noProof/>
+            <w:webHidden/>
+          </w:rPr>
+          <w:tab/>
+        </w:r>
+        <w:r>
+          <w:rPr>
+            <w:noProof/>
+            <w:webHidden/>
+          </w:rPr>
+          <w:fldChar w:fldCharType="begin"/>
+        </w:r>
+        <w:r>
+          <w:rPr>
+            <w:noProof/>
+            <w:webHidden/>
+          </w:rPr>
+          <w:instrText xml:space="preserve"> PAGEREF _Toc450824661 \h </w:instrText>
+        </w:r>
+        <w:r>
+          <w:rPr>
+            <w:noProof/>
+            <w:webHidden/>
+          </w:rPr>
+        </w:r>
+        <w:r>
+          <w:rPr>
+            <w:noProof/>
+            <w:webHidden/>
+          </w:rPr>
+          <w:fldChar w:fldCharType="separate"/>
+        </w:r>
+        <w:r>
+          <w:rPr>
+            <w:noProof/>
+            <w:webHidden/>
+          </w:rPr>
+          <w:t>11</w:t>
+        </w:r>
+        <w:r>
+          <w:rPr>
+            <w:noProof/>
+            <w:webHidden/>
+          </w:rPr>
+          <w:fldChar w:fldCharType="end"/>
+        </w:r>
+      </w:hyperlink>
+    </w:p>
+    <w:p>
+      <w:pPr>
+        <w:pStyle w:val="TOC2"/>
+        <w:tabs>
+          <w:tab w:val="right" w:leader="dot" w:pos="9350"/>
+        </w:tabs>
+        <w:rPr>
+          <w:rFonts w:asciiTheme="minorHAnsi" w:eastAsiaTheme="minorEastAsia" w:hAnsiTheme="minorHAnsi" w:cstheme="minorBidi"/>
+          <w:noProof/>
+          <w:sz w:val="22"/>
+          <w:szCs w:val="22"/>
+        </w:rPr>
+      </w:pPr>
+      <w:hyperlink w:anchor="_Toc450824662" w:history="1">
+        <w:r>
+          <w:rPr>
+            <w:rStyle w:val="Hyperlink"/>
+            <w:noProof/>
+          </w:rPr>
+          <w:t>2.7 Controlled Vocabularies</w:t>
+        </w:r>
+        <w:r>
+          <w:rPr>
+            <w:noProof/>
+            <w:webHidden/>
+          </w:rPr>
+          <w:tab/>
+        </w:r>
+        <w:r>
+          <w:rPr>
+            <w:noProof/>
+            <w:webHidden/>
+          </w:rPr>
+          <w:fldChar w:fldCharType="begin"/>
+        </w:r>
+        <w:r>
+          <w:rPr>
+            <w:noProof/>
+            <w:webHidden/>
+          </w:rPr>
+          <w:instrText xml:space="preserve"> PAGEREF _Toc450824662 \h </w:instrText>
+        </w:r>
+        <w:r>
+          <w:rPr>
+            <w:noProof/>
+            <w:webHidden/>
+          </w:rPr>
+        </w:r>
+        <w:r>
+          <w:rPr>
+            <w:noProof/>
+            <w:webHidden/>
+          </w:rPr>
+          <w:fldChar w:fldCharType="separate"/>
+        </w:r>
+        <w:r>
+          <w:rPr>
+            <w:noProof/>
+            <w:webHidden/>
+          </w:rPr>
+          <w:t>12</w:t>
+        </w:r>
+        <w:r>
+          <w:rPr>
+            <w:noProof/>
+            <w:webHidden/>
+          </w:rPr>
+          <w:fldChar w:fldCharType="end"/>
+        </w:r>
+      </w:hyperlink>
+    </w:p>
+    <w:p>
+      <w:pPr>
+        <w:pStyle w:val="TOC1"/>
+        <w:rPr>
+          <w:rFonts w:asciiTheme="minorHAnsi" w:eastAsiaTheme="minorEastAsia" w:hAnsiTheme="minorHAnsi" w:cstheme="minorBidi"/>
+          <w:noProof/>
+          <w:sz w:val="22"/>
+          <w:szCs w:val="22"/>
+        </w:rPr>
+      </w:pPr>
+      <w:hyperlink w:anchor="_Toc450824663" w:history="1">
+        <w:r>
+          <w:rPr>
+            <w:rStyle w:val="Hyperlink"/>
+            <w:noProof/>
+          </w:rPr>
+          <w:t>3</w:t>
         </w:r>
         <w:r>
           <w:rPr>
@@ -1479,7 +1837,7 @@
             <w:rStyle w:val="Hyperlink"/>
             <w:noProof/>
           </w:rPr>
-          <w:t>Binding Rules</w:t>
+          <w:t>Relationships to the STIX 1.2.1 XML Schemas</w:t>
         </w:r>
         <w:r>
           <w:rPr>
@@ -1500,7 +1858,7 @@
             <w:noProof/>
             <w:webHidden/>
           </w:rPr>
-          <w:instrText xml:space="preserve"> PAGEREF _Toc449530190 \h </w:instrText>
+          <w:instrText xml:space="preserve"> PAGEREF _Toc450824663 \h </w:instrText>
         </w:r>
         <w:r>
           <w:rPr>
@@ -1520,7 +1878,7 @@
             <w:noProof/>
             <w:webHidden/>
           </w:rPr>
-          <w:t>7</w:t>
+          <w:t>14</w:t>
         </w:r>
         <w:r>
           <w:rPr>
@@ -1544,13 +1902,13 @@
           <w:szCs w:val="22"/>
         </w:rPr>
       </w:pPr>
-      <w:hyperlink w:anchor="_Toc449530191" w:history="1">
+      <w:hyperlink w:anchor="_Toc450824664" w:history="1">
         <w:r>
           <w:rPr>
             <w:rStyle w:val="Hyperlink"/>
             <w:noProof/>
           </w:rPr>
-          <w:t>2.1 UML Packages</w:t>
+          <w:t>3.1 UML Package to XML Namespace Name Mapping</w:t>
         </w:r>
         <w:r>
           <w:rPr>
@@ -1571,7 +1929,7 @@
             <w:noProof/>
             <w:webHidden/>
           </w:rPr>
-          <w:instrText xml:space="preserve"> PAGEREF _Toc449530191 \h </w:instrText>
+          <w:instrText xml:space="preserve"> PAGEREF _Toc450824664 \h </w:instrText>
         </w:r>
         <w:r>
           <w:rPr>
@@ -1591,7 +1949,7 @@
             <w:noProof/>
             <w:webHidden/>
           </w:rPr>
-          <w:t>7</w:t>
+          <w:t>14</w:t>
         </w:r>
         <w:r>
           <w:rPr>
@@ -1615,13 +1973,13 @@
           <w:szCs w:val="22"/>
         </w:rPr>
       </w:pPr>
-      <w:hyperlink w:anchor="_Toc449530192" w:history="1">
+      <w:hyperlink w:anchor="_Toc450824665" w:history="1">
         <w:r>
           <w:rPr>
             <w:rStyle w:val="Hyperlink"/>
             <w:noProof/>
           </w:rPr>
-          <w:t>2.2 UML Classes</w:t>
+          <w:t>3.2 UML Classes</w:t>
         </w:r>
         <w:r>
           <w:rPr>
@@ -1642,7 +2000,7 @@
             <w:noProof/>
             <w:webHidden/>
           </w:rPr>
-          <w:instrText xml:space="preserve"> PAGEREF _Toc449530192 \h </w:instrText>
+          <w:instrText xml:space="preserve"> PAGEREF _Toc450824665 \h </w:instrText>
         </w:r>
         <w:r>
           <w:rPr>
@@ -1662,7 +2020,78 @@
             <w:noProof/>
             <w:webHidden/>
           </w:rPr>
-          <w:t>7</w:t>
+          <w:t>14</w:t>
+        </w:r>
+        <w:r>
+          <w:rPr>
+            <w:noProof/>
+            <w:webHidden/>
+          </w:rPr>
+          <w:fldChar w:fldCharType="end"/>
+        </w:r>
+      </w:hyperlink>
+    </w:p>
+    <w:p>
+      <w:pPr>
+        <w:pStyle w:val="TOC3"/>
+        <w:tabs>
+          <w:tab w:val="right" w:leader="dot" w:pos="9350"/>
+        </w:tabs>
+        <w:rPr>
+          <w:rFonts w:asciiTheme="minorHAnsi" w:eastAsiaTheme="minorEastAsia" w:hAnsiTheme="minorHAnsi" w:cstheme="minorBidi"/>
+          <w:noProof/>
+          <w:sz w:val="22"/>
+          <w:szCs w:val="22"/>
+        </w:rPr>
+      </w:pPr>
+      <w:hyperlink w:anchor="_Toc450824666" w:history="1">
+        <w:r>
+          <w:rPr>
+            <w:rStyle w:val="Hyperlink"/>
+            <w:noProof/>
+          </w:rPr>
+          <w:t>3.2.1 Abstract XSD Complex Types</w:t>
+        </w:r>
+        <w:r>
+          <w:rPr>
+            <w:noProof/>
+            <w:webHidden/>
+          </w:rPr>
+          <w:tab/>
+        </w:r>
+        <w:r>
+          <w:rPr>
+            <w:noProof/>
+            <w:webHidden/>
+          </w:rPr>
+          <w:fldChar w:fldCharType="begin"/>
+        </w:r>
+        <w:r>
+          <w:rPr>
+            <w:noProof/>
+            <w:webHidden/>
+          </w:rPr>
+          <w:instrText xml:space="preserve"> PAGEREF _Toc450824666 \h </w:instrText>
+        </w:r>
+        <w:r>
+          <w:rPr>
+            <w:noProof/>
+            <w:webHidden/>
+          </w:rPr>
+        </w:r>
+        <w:r>
+          <w:rPr>
+            <w:noProof/>
+            <w:webHidden/>
+          </w:rPr>
+          <w:fldChar w:fldCharType="separate"/>
+        </w:r>
+        <w:r>
+          <w:rPr>
+            <w:noProof/>
+            <w:webHidden/>
+          </w:rPr>
+          <w:t>14</w:t>
         </w:r>
         <w:r>
           <w:rPr>
@@ -1686,13 +2115,13 @@
           <w:szCs w:val="22"/>
         </w:rPr>
       </w:pPr>
-      <w:hyperlink w:anchor="_Toc449530193" w:history="1">
+      <w:hyperlink w:anchor="_Toc450824667" w:history="1">
         <w:r>
           <w:rPr>
             <w:rStyle w:val="Hyperlink"/>
             <w:noProof/>
           </w:rPr>
-          <w:t>2.3 UML Attributes and Associations</w:t>
+          <w:t>3.3 UML Data Types</w:t>
         </w:r>
         <w:r>
           <w:rPr>
@@ -1713,7 +2142,7 @@
             <w:noProof/>
             <w:webHidden/>
           </w:rPr>
-          <w:instrText xml:space="preserve"> PAGEREF _Toc449530193 \h </w:instrText>
+          <w:instrText xml:space="preserve"> PAGEREF _Toc450824667 \h </w:instrText>
         </w:r>
         <w:r>
           <w:rPr>
@@ -1733,7 +2162,149 @@
             <w:noProof/>
             <w:webHidden/>
           </w:rPr>
-          <w:t>9</w:t>
+          <w:t>15</w:t>
+        </w:r>
+        <w:r>
+          <w:rPr>
+            <w:noProof/>
+            <w:webHidden/>
+          </w:rPr>
+          <w:fldChar w:fldCharType="end"/>
+        </w:r>
+      </w:hyperlink>
+    </w:p>
+    <w:p>
+      <w:pPr>
+        <w:pStyle w:val="TOC3"/>
+        <w:tabs>
+          <w:tab w:val="right" w:leader="dot" w:pos="9350"/>
+        </w:tabs>
+        <w:rPr>
+          <w:rFonts w:asciiTheme="minorHAnsi" w:eastAsiaTheme="minorEastAsia" w:hAnsiTheme="minorHAnsi" w:cstheme="minorBidi"/>
+          <w:noProof/>
+          <w:sz w:val="22"/>
+          <w:szCs w:val="22"/>
+        </w:rPr>
+      </w:pPr>
+      <w:hyperlink w:anchor="_Toc450824668" w:history="1">
+        <w:r>
+          <w:rPr>
+            <w:rStyle w:val="Hyperlink"/>
+            <w:noProof/>
+          </w:rPr>
+          <w:t>3.3.1 Using XSD Data Types</w:t>
+        </w:r>
+        <w:r>
+          <w:rPr>
+            <w:noProof/>
+            <w:webHidden/>
+          </w:rPr>
+          <w:tab/>
+        </w:r>
+        <w:r>
+          <w:rPr>
+            <w:noProof/>
+            <w:webHidden/>
+          </w:rPr>
+          <w:fldChar w:fldCharType="begin"/>
+        </w:r>
+        <w:r>
+          <w:rPr>
+            <w:noProof/>
+            <w:webHidden/>
+          </w:rPr>
+          <w:instrText xml:space="preserve"> PAGEREF _Toc450824668 \h </w:instrText>
+        </w:r>
+        <w:r>
+          <w:rPr>
+            <w:noProof/>
+            <w:webHidden/>
+          </w:rPr>
+        </w:r>
+        <w:r>
+          <w:rPr>
+            <w:noProof/>
+            <w:webHidden/>
+          </w:rPr>
+          <w:fldChar w:fldCharType="separate"/>
+        </w:r>
+        <w:r>
+          <w:rPr>
+            <w:noProof/>
+            <w:webHidden/>
+          </w:rPr>
+          <w:t>15</w:t>
+        </w:r>
+        <w:r>
+          <w:rPr>
+            <w:noProof/>
+            <w:webHidden/>
+          </w:rPr>
+          <w:fldChar w:fldCharType="end"/>
+        </w:r>
+      </w:hyperlink>
+    </w:p>
+    <w:p>
+      <w:pPr>
+        <w:pStyle w:val="TOC3"/>
+        <w:tabs>
+          <w:tab w:val="right" w:leader="dot" w:pos="9350"/>
+        </w:tabs>
+        <w:rPr>
+          <w:rFonts w:asciiTheme="minorHAnsi" w:eastAsiaTheme="minorEastAsia" w:hAnsiTheme="minorHAnsi" w:cstheme="minorBidi"/>
+          <w:noProof/>
+          <w:sz w:val="22"/>
+          <w:szCs w:val="22"/>
+        </w:rPr>
+      </w:pPr>
+      <w:hyperlink w:anchor="_Toc450824669" w:history="1">
+        <w:r>
+          <w:rPr>
+            <w:rStyle w:val="Hyperlink"/>
+            <w:noProof/>
+          </w:rPr>
+          <w:t>3.3.2 UML Data Types Explicitly Defined in the XML Implementation</w:t>
+        </w:r>
+        <w:r>
+          <w:rPr>
+            <w:noProof/>
+            <w:webHidden/>
+          </w:rPr>
+          <w:tab/>
+        </w:r>
+        <w:r>
+          <w:rPr>
+            <w:noProof/>
+            <w:webHidden/>
+          </w:rPr>
+          <w:fldChar w:fldCharType="begin"/>
+        </w:r>
+        <w:r>
+          <w:rPr>
+            <w:noProof/>
+            <w:webHidden/>
+          </w:rPr>
+          <w:instrText xml:space="preserve"> PAGEREF _Toc450824669 \h </w:instrText>
+        </w:r>
+        <w:r>
+          <w:rPr>
+            <w:noProof/>
+            <w:webHidden/>
+          </w:rPr>
+        </w:r>
+        <w:r>
+          <w:rPr>
+            <w:noProof/>
+            <w:webHidden/>
+          </w:rPr>
+          <w:fldChar w:fldCharType="separate"/>
+        </w:r>
+        <w:r>
+          <w:rPr>
+            <w:noProof/>
+            <w:webHidden/>
+          </w:rPr>
+          <w:t>16</w:t>
         </w:r>
         <w:r>
           <w:rPr>
@@ -1757,13 +2328,13 @@
           <w:szCs w:val="22"/>
         </w:rPr>
       </w:pPr>
-      <w:hyperlink w:anchor="_Toc449530194" w:history="1">
+      <w:hyperlink w:anchor="_Toc450824670" w:history="1">
         <w:r>
           <w:rPr>
             <w:rStyle w:val="Hyperlink"/>
             <w:noProof/>
           </w:rPr>
-          <w:t>2.4 UML Data Types</w:t>
+          <w:t>3.4 UML Interfaces</w:t>
         </w:r>
         <w:r>
           <w:rPr>
@@ -1784,7 +2355,7 @@
             <w:noProof/>
             <w:webHidden/>
           </w:rPr>
-          <w:instrText xml:space="preserve"> PAGEREF _Toc449530194 \h </w:instrText>
+          <w:instrText xml:space="preserve"> PAGEREF _Toc450824670 \h </w:instrText>
         </w:r>
         <w:r>
           <w:rPr>
@@ -1804,7 +2375,7 @@
             <w:noProof/>
             <w:webHidden/>
           </w:rPr>
-          <w:t>10</w:t>
+          <w:t>18</w:t>
         </w:r>
         <w:r>
           <w:rPr>
@@ -1828,13 +2399,13 @@
           <w:szCs w:val="22"/>
         </w:rPr>
       </w:pPr>
-      <w:hyperlink w:anchor="_Toc449530195" w:history="1">
+      <w:hyperlink w:anchor="_Toc450824671" w:history="1">
         <w:r>
           <w:rPr>
             <w:rStyle w:val="Hyperlink"/>
             <w:noProof/>
           </w:rPr>
-          <w:t>2.5 UML Enumerations</w:t>
+          <w:t>3.5 Controlled Vocabularies</w:t>
         </w:r>
         <w:r>
           <w:rPr>
@@ -1855,7 +2426,7 @@
             <w:noProof/>
             <w:webHidden/>
           </w:rPr>
-          <w:instrText xml:space="preserve"> PAGEREF _Toc449530195 \h </w:instrText>
+          <w:instrText xml:space="preserve"> PAGEREF _Toc450824671 \h </w:instrText>
         </w:r>
         <w:r>
           <w:rPr>
@@ -1875,7 +2446,7 @@
             <w:noProof/>
             <w:webHidden/>
           </w:rPr>
-          <w:t>11</w:t>
+          <w:t>18</w:t>
         </w:r>
         <w:r>
           <w:rPr>
@@ -1899,13 +2470,13 @@
           <w:szCs w:val="22"/>
         </w:rPr>
       </w:pPr>
-      <w:hyperlink w:anchor="_Toc449530196" w:history="1">
+      <w:hyperlink w:anchor="_Toc450824672" w:history="1">
         <w:r>
           <w:rPr>
             <w:rStyle w:val="Hyperlink"/>
             <w:noProof/>
           </w:rPr>
-          <w:t>2.6 UML Interfaces</w:t>
+          <w:t>3.6 Extensions and Externally Defined Data Models</w:t>
         </w:r>
         <w:r>
           <w:rPr>
@@ -1926,7 +2497,7 @@
             <w:noProof/>
             <w:webHidden/>
           </w:rPr>
-          <w:instrText xml:space="preserve"> PAGEREF _Toc449530196 \h </w:instrText>
+          <w:instrText xml:space="preserve"> PAGEREF _Toc450824672 \h </w:instrText>
         </w:r>
         <w:r>
           <w:rPr>
@@ -1946,7 +2517,7 @@
             <w:noProof/>
             <w:webHidden/>
           </w:rPr>
-          <w:t>12</w:t>
+          <w:t>20</w:t>
         </w:r>
         <w:r>
           <w:rPr>
@@ -1959,10 +2530,7 @@
     </w:p>
     <w:p>
       <w:pPr>
-        <w:pStyle w:val="TOC2"/>
-        <w:tabs>
-          <w:tab w:val="right" w:leader="dot" w:pos="9350"/>
-        </w:tabs>
+        <w:pStyle w:val="TOC1"/>
         <w:rPr>
           <w:rFonts w:asciiTheme="minorHAnsi" w:eastAsiaTheme="minorEastAsia" w:hAnsiTheme="minorHAnsi" w:cstheme="minorBidi"/>
           <w:noProof/>
@@ -1970,13 +2538,29 @@
           <w:szCs w:val="22"/>
         </w:rPr>
       </w:pPr>
-      <w:hyperlink w:anchor="_Toc449530197" w:history="1">
+      <w:hyperlink w:anchor="_Toc450824673" w:history="1">
         <w:r>
           <w:rPr>
             <w:rStyle w:val="Hyperlink"/>
             <w:noProof/>
           </w:rPr>
-          <w:t>2.7 Controlled Vocabularies</w:t>
+          <w:t>4</w:t>
+        </w:r>
+        <w:r>
+          <w:rPr>
+            <w:rFonts w:asciiTheme="minorHAnsi" w:eastAsiaTheme="minorEastAsia" w:hAnsiTheme="minorHAnsi" w:cstheme="minorBidi"/>
+            <w:noProof/>
+            <w:sz w:val="22"/>
+            <w:szCs w:val="22"/>
+          </w:rPr>
+          <w:tab/>
+        </w:r>
+        <w:r>
+          <w:rPr>
+            <w:rStyle w:val="Hyperlink"/>
+            <w:noProof/>
+          </w:rPr>
+          <w:t>Conformance</w:t>
         </w:r>
         <w:r>
           <w:rPr>
@@ -1997,7 +2581,7 @@
             <w:noProof/>
             <w:webHidden/>
           </w:rPr>
-          <w:instrText xml:space="preserve"> PAGEREF _Toc449530197 \h </w:instrText>
+          <w:instrText xml:space="preserve"> PAGEREF _Toc450824673 \h </w:instrText>
         </w:r>
         <w:r>
           <w:rPr>
@@ -2017,7 +2601,7 @@
             <w:noProof/>
             <w:webHidden/>
           </w:rPr>
-          <w:t>13</w:t>
+          <w:t>22</w:t>
         </w:r>
         <w:r>
           <w:rPr>
@@ -2038,29 +2622,13 @@
           <w:szCs w:val="22"/>
         </w:rPr>
       </w:pPr>
-      <w:hyperlink w:anchor="_Toc449530198" w:history="1">
+      <w:hyperlink w:anchor="_Toc450824674" w:history="1">
         <w:r>
           <w:rPr>
             <w:rStyle w:val="Hyperlink"/>
             <w:noProof/>
           </w:rPr>
-          <w:t>3</w:t>
-        </w:r>
-        <w:r>
-          <w:rPr>
-            <w:rFonts w:asciiTheme="minorHAnsi" w:eastAsiaTheme="minorEastAsia" w:hAnsiTheme="minorHAnsi" w:cstheme="minorBidi"/>
-            <w:noProof/>
-            <w:sz w:val="22"/>
-            <w:szCs w:val="22"/>
-          </w:rPr>
-          <w:tab/>
-        </w:r>
-        <w:r>
-          <w:rPr>
-            <w:rStyle w:val="Hyperlink"/>
-            <w:noProof/>
-          </w:rPr>
-          <w:t>Relationships to the STIX 1.2.1 XML Schemas</w:t>
+          <w:t>Appendix A. Acknowledgments</w:t>
         </w:r>
         <w:r>
           <w:rPr>
@@ -2081,7 +2649,7 @@
             <w:noProof/>
             <w:webHidden/>
           </w:rPr>
-          <w:instrText xml:space="preserve"> PAGEREF _Toc449530198 \h </w:instrText>
+          <w:instrText xml:space="preserve"> PAGEREF _Toc450824674 \h </w:instrText>
         </w:r>
         <w:r>
           <w:rPr>
@@ -2101,7 +2669,7 @@
             <w:noProof/>
             <w:webHidden/>
           </w:rPr>
-          <w:t>15</w:t>
+          <w:t>23</w:t>
         </w:r>
         <w:r>
           <w:rPr>
@@ -2114,10 +2682,7 @@
     </w:p>
     <w:p>
       <w:pPr>
-        <w:pStyle w:val="TOC2"/>
-        <w:tabs>
-          <w:tab w:val="right" w:leader="dot" w:pos="9350"/>
-        </w:tabs>
+        <w:pStyle w:val="TOC1"/>
         <w:rPr>
           <w:rFonts w:asciiTheme="minorHAnsi" w:eastAsiaTheme="minorEastAsia" w:hAnsiTheme="minorHAnsi" w:cstheme="minorBidi"/>
           <w:noProof/>
@@ -2125,13 +2690,13 @@
           <w:szCs w:val="22"/>
         </w:rPr>
       </w:pPr>
-      <w:hyperlink w:anchor="_Toc449530199" w:history="1">
+      <w:hyperlink w:anchor="_Toc450824675" w:history="1">
         <w:r>
           <w:rPr>
             <w:rStyle w:val="Hyperlink"/>
             <w:noProof/>
           </w:rPr>
-          <w:t>3.1 UML Package to XML Namespace Name Mapping</w:t>
+          <w:t>Appendix B. Revision History</w:t>
         </w:r>
         <w:r>
           <w:rPr>
@@ -2152,7 +2717,7 @@
             <w:noProof/>
             <w:webHidden/>
           </w:rPr>
-          <w:instrText xml:space="preserve"> PAGEREF _Toc449530199 \h </w:instrText>
+          <w:instrText xml:space="preserve"> PAGEREF _Toc450824675 \h </w:instrText>
         </w:r>
         <w:r>
           <w:rPr>
@@ -2172,795 +2737,7 @@
             <w:noProof/>
             <w:webHidden/>
           </w:rPr>
-          <w:t>15</w:t>
-        </w:r>
-        <w:r>
-          <w:rPr>
-            <w:noProof/>
-            <w:webHidden/>
-          </w:rPr>
-          <w:fldChar w:fldCharType="end"/>
-        </w:r>
-      </w:hyperlink>
-    </w:p>
-    <w:p>
-      <w:pPr>
-        <w:pStyle w:val="TOC2"/>
-        <w:tabs>
-          <w:tab w:val="right" w:leader="dot" w:pos="9350"/>
-        </w:tabs>
-        <w:rPr>
-          <w:rFonts w:asciiTheme="minorHAnsi" w:eastAsiaTheme="minorEastAsia" w:hAnsiTheme="minorHAnsi" w:cstheme="minorBidi"/>
-          <w:noProof/>
-          <w:sz w:val="22"/>
-          <w:szCs w:val="22"/>
-        </w:rPr>
-      </w:pPr>
-      <w:hyperlink w:anchor="_Toc449530200" w:history="1">
-        <w:r>
-          <w:rPr>
-            <w:rStyle w:val="Hyperlink"/>
-            <w:noProof/>
-          </w:rPr>
-          <w:t>3.2 UML Classes</w:t>
-        </w:r>
-        <w:r>
-          <w:rPr>
-            <w:noProof/>
-            <w:webHidden/>
-          </w:rPr>
-          <w:tab/>
-        </w:r>
-        <w:r>
-          <w:rPr>
-            <w:noProof/>
-            <w:webHidden/>
-          </w:rPr>
-          <w:fldChar w:fldCharType="begin"/>
-        </w:r>
-        <w:r>
-          <w:rPr>
-            <w:noProof/>
-            <w:webHidden/>
-          </w:rPr>
-          <w:instrText xml:space="preserve"> PAGEREF _Toc449530200 \h </w:instrText>
-        </w:r>
-        <w:r>
-          <w:rPr>
-            <w:noProof/>
-            <w:webHidden/>
-          </w:rPr>
-        </w:r>
-        <w:r>
-          <w:rPr>
-            <w:noProof/>
-            <w:webHidden/>
-          </w:rPr>
-          <w:fldChar w:fldCharType="separate"/>
-        </w:r>
-        <w:r>
-          <w:rPr>
-            <w:noProof/>
-            <w:webHidden/>
-          </w:rPr>
-          <w:t>15</w:t>
-        </w:r>
-        <w:r>
-          <w:rPr>
-            <w:noProof/>
-            <w:webHidden/>
-          </w:rPr>
-          <w:fldChar w:fldCharType="end"/>
-        </w:r>
-      </w:hyperlink>
-    </w:p>
-    <w:p>
-      <w:pPr>
-        <w:pStyle w:val="TOC3"/>
-        <w:tabs>
-          <w:tab w:val="right" w:leader="dot" w:pos="9350"/>
-        </w:tabs>
-        <w:rPr>
-          <w:rFonts w:asciiTheme="minorHAnsi" w:eastAsiaTheme="minorEastAsia" w:hAnsiTheme="minorHAnsi" w:cstheme="minorBidi"/>
-          <w:noProof/>
-          <w:sz w:val="22"/>
-          <w:szCs w:val="22"/>
-        </w:rPr>
-      </w:pPr>
-      <w:hyperlink w:anchor="_Toc449530201" w:history="1">
-        <w:r>
-          <w:rPr>
-            <w:rStyle w:val="Hyperlink"/>
-            <w:noProof/>
-          </w:rPr>
-          <w:t>3.2.1 Abstract XSD Complex Types</w:t>
-        </w:r>
-        <w:r>
-          <w:rPr>
-            <w:noProof/>
-            <w:webHidden/>
-          </w:rPr>
-          <w:tab/>
-        </w:r>
-        <w:r>
-          <w:rPr>
-            <w:noProof/>
-            <w:webHidden/>
-          </w:rPr>
-          <w:fldChar w:fldCharType="begin"/>
-        </w:r>
-        <w:r>
-          <w:rPr>
-            <w:noProof/>
-            <w:webHidden/>
-          </w:rPr>
-          <w:instrText xml:space="preserve"> PAGEREF _Toc449530201 \h </w:instrText>
-        </w:r>
-        <w:r>
-          <w:rPr>
-            <w:noProof/>
-            <w:webHidden/>
-          </w:rPr>
-        </w:r>
-        <w:r>
-          <w:rPr>
-            <w:noProof/>
-            <w:webHidden/>
-          </w:rPr>
-          <w:fldChar w:fldCharType="separate"/>
-        </w:r>
-        <w:r>
-          <w:rPr>
-            <w:noProof/>
-            <w:webHidden/>
-          </w:rPr>
-          <w:t>15</w:t>
-        </w:r>
-        <w:r>
-          <w:rPr>
-            <w:noProof/>
-            <w:webHidden/>
-          </w:rPr>
-          <w:fldChar w:fldCharType="end"/>
-        </w:r>
-      </w:hyperlink>
-    </w:p>
-    <w:p>
-      <w:pPr>
-        <w:pStyle w:val="TOC2"/>
-        <w:tabs>
-          <w:tab w:val="right" w:leader="dot" w:pos="9350"/>
-        </w:tabs>
-        <w:rPr>
-          <w:rFonts w:asciiTheme="minorHAnsi" w:eastAsiaTheme="minorEastAsia" w:hAnsiTheme="minorHAnsi" w:cstheme="minorBidi"/>
-          <w:noProof/>
-          <w:sz w:val="22"/>
-          <w:szCs w:val="22"/>
-        </w:rPr>
-      </w:pPr>
-      <w:hyperlink w:anchor="_Toc449530202" w:history="1">
-        <w:r>
-          <w:rPr>
-            <w:rStyle w:val="Hyperlink"/>
-            <w:noProof/>
-          </w:rPr>
-          <w:t>3.3 UML Data Types</w:t>
-        </w:r>
-        <w:r>
-          <w:rPr>
-            <w:noProof/>
-            <w:webHidden/>
-          </w:rPr>
-          <w:tab/>
-        </w:r>
-        <w:r>
-          <w:rPr>
-            <w:noProof/>
-            <w:webHidden/>
-          </w:rPr>
-          <w:fldChar w:fldCharType="begin"/>
-        </w:r>
-        <w:r>
-          <w:rPr>
-            <w:noProof/>
-            <w:webHidden/>
-          </w:rPr>
-          <w:instrText xml:space="preserve"> PAGEREF _Toc449530202 \h </w:instrText>
-        </w:r>
-        <w:r>
-          <w:rPr>
-            <w:noProof/>
-            <w:webHidden/>
-          </w:rPr>
-        </w:r>
-        <w:r>
-          <w:rPr>
-            <w:noProof/>
-            <w:webHidden/>
-          </w:rPr>
-          <w:fldChar w:fldCharType="separate"/>
-        </w:r>
-        <w:r>
-          <w:rPr>
-            <w:noProof/>
-            <w:webHidden/>
-          </w:rPr>
-          <w:t>16</w:t>
-        </w:r>
-        <w:r>
-          <w:rPr>
-            <w:noProof/>
-            <w:webHidden/>
-          </w:rPr>
-          <w:fldChar w:fldCharType="end"/>
-        </w:r>
-      </w:hyperlink>
-    </w:p>
-    <w:p>
-      <w:pPr>
-        <w:pStyle w:val="TOC3"/>
-        <w:tabs>
-          <w:tab w:val="right" w:leader="dot" w:pos="9350"/>
-        </w:tabs>
-        <w:rPr>
-          <w:rFonts w:asciiTheme="minorHAnsi" w:eastAsiaTheme="minorEastAsia" w:hAnsiTheme="minorHAnsi" w:cstheme="minorBidi"/>
-          <w:noProof/>
-          <w:sz w:val="22"/>
-          <w:szCs w:val="22"/>
-        </w:rPr>
-      </w:pPr>
-      <w:hyperlink w:anchor="_Toc449530203" w:history="1">
-        <w:r>
-          <w:rPr>
-            <w:rStyle w:val="Hyperlink"/>
-            <w:noProof/>
-          </w:rPr>
-          <w:t>3.3.1 Using XSD Data Types</w:t>
-        </w:r>
-        <w:r>
-          <w:rPr>
-            <w:noProof/>
-            <w:webHidden/>
-          </w:rPr>
-          <w:tab/>
-        </w:r>
-        <w:r>
-          <w:rPr>
-            <w:noProof/>
-            <w:webHidden/>
-          </w:rPr>
-          <w:fldChar w:fldCharType="begin"/>
-        </w:r>
-        <w:r>
-          <w:rPr>
-            <w:noProof/>
-            <w:webHidden/>
-          </w:rPr>
-          <w:instrText xml:space="preserve"> PAGEREF _Toc449530203 \h </w:instrText>
-        </w:r>
-        <w:r>
-          <w:rPr>
-            <w:noProof/>
-            <w:webHidden/>
-          </w:rPr>
-        </w:r>
-        <w:r>
-          <w:rPr>
-            <w:noProof/>
-            <w:webHidden/>
-          </w:rPr>
-          <w:fldChar w:fldCharType="separate"/>
-        </w:r>
-        <w:r>
-          <w:rPr>
-            <w:noProof/>
-            <w:webHidden/>
-          </w:rPr>
-          <w:t>16</w:t>
-        </w:r>
-        <w:r>
-          <w:rPr>
-            <w:noProof/>
-            <w:webHidden/>
-          </w:rPr>
-          <w:fldChar w:fldCharType="end"/>
-        </w:r>
-      </w:hyperlink>
-    </w:p>
-    <w:p>
-      <w:pPr>
-        <w:pStyle w:val="TOC3"/>
-        <w:tabs>
-          <w:tab w:val="right" w:leader="dot" w:pos="9350"/>
-        </w:tabs>
-        <w:rPr>
-          <w:rFonts w:asciiTheme="minorHAnsi" w:eastAsiaTheme="minorEastAsia" w:hAnsiTheme="minorHAnsi" w:cstheme="minorBidi"/>
-          <w:noProof/>
-          <w:sz w:val="22"/>
-          <w:szCs w:val="22"/>
-        </w:rPr>
-      </w:pPr>
-      <w:hyperlink w:anchor="_Toc449530204" w:history="1">
-        <w:r>
-          <w:rPr>
-            <w:rStyle w:val="Hyperlink"/>
-            <w:noProof/>
-          </w:rPr>
-          <w:t>3.3.2 UML Data Types Explicitly Defined in the XML Implementation</w:t>
-        </w:r>
-        <w:r>
-          <w:rPr>
-            <w:noProof/>
-            <w:webHidden/>
-          </w:rPr>
-          <w:tab/>
-        </w:r>
-        <w:r>
-          <w:rPr>
-            <w:noProof/>
-            <w:webHidden/>
-          </w:rPr>
-          <w:fldChar w:fldCharType="begin"/>
-        </w:r>
-        <w:r>
-          <w:rPr>
-            <w:noProof/>
-            <w:webHidden/>
-          </w:rPr>
-          <w:instrText xml:space="preserve"> PAGEREF _Toc449530204 \h </w:instrText>
-        </w:r>
-        <w:r>
-          <w:rPr>
-            <w:noProof/>
-            <w:webHidden/>
-          </w:rPr>
-        </w:r>
-        <w:r>
-          <w:rPr>
-            <w:noProof/>
-            <w:webHidden/>
-          </w:rPr>
-          <w:fldChar w:fldCharType="separate"/>
-        </w:r>
-        <w:r>
-          <w:rPr>
-            <w:noProof/>
-            <w:webHidden/>
-          </w:rPr>
-          <w:t>17</w:t>
-        </w:r>
-        <w:r>
-          <w:rPr>
-            <w:noProof/>
-            <w:webHidden/>
-          </w:rPr>
-          <w:fldChar w:fldCharType="end"/>
-        </w:r>
-      </w:hyperlink>
-    </w:p>
-    <w:p>
-      <w:pPr>
-        <w:pStyle w:val="TOC2"/>
-        <w:tabs>
-          <w:tab w:val="right" w:leader="dot" w:pos="9350"/>
-        </w:tabs>
-        <w:rPr>
-          <w:rFonts w:asciiTheme="minorHAnsi" w:eastAsiaTheme="minorEastAsia" w:hAnsiTheme="minorHAnsi" w:cstheme="minorBidi"/>
-          <w:noProof/>
-          <w:sz w:val="22"/>
-          <w:szCs w:val="22"/>
-        </w:rPr>
-      </w:pPr>
-      <w:hyperlink w:anchor="_Toc449530205" w:history="1">
-        <w:r>
-          <w:rPr>
-            <w:rStyle w:val="Hyperlink"/>
-            <w:noProof/>
-          </w:rPr>
-          <w:t>3.4 UML Interfaces</w:t>
-        </w:r>
-        <w:r>
-          <w:rPr>
-            <w:noProof/>
-            <w:webHidden/>
-          </w:rPr>
-          <w:tab/>
-        </w:r>
-        <w:r>
-          <w:rPr>
-            <w:noProof/>
-            <w:webHidden/>
-          </w:rPr>
-          <w:fldChar w:fldCharType="begin"/>
-        </w:r>
-        <w:r>
-          <w:rPr>
-            <w:noProof/>
-            <w:webHidden/>
-          </w:rPr>
-          <w:instrText xml:space="preserve"> PAGEREF _Toc449530205 \h </w:instrText>
-        </w:r>
-        <w:r>
-          <w:rPr>
-            <w:noProof/>
-            <w:webHidden/>
-          </w:rPr>
-        </w:r>
-        <w:r>
-          <w:rPr>
-            <w:noProof/>
-            <w:webHidden/>
-          </w:rPr>
-          <w:fldChar w:fldCharType="separate"/>
-        </w:r>
-        <w:r>
-          <w:rPr>
-            <w:noProof/>
-            <w:webHidden/>
-          </w:rPr>
-          <w:t>19</w:t>
-        </w:r>
-        <w:r>
-          <w:rPr>
-            <w:noProof/>
-            <w:webHidden/>
-          </w:rPr>
-          <w:fldChar w:fldCharType="end"/>
-        </w:r>
-      </w:hyperlink>
-    </w:p>
-    <w:p>
-      <w:pPr>
-        <w:pStyle w:val="TOC2"/>
-        <w:tabs>
-          <w:tab w:val="right" w:leader="dot" w:pos="9350"/>
-        </w:tabs>
-        <w:rPr>
-          <w:rFonts w:asciiTheme="minorHAnsi" w:eastAsiaTheme="minorEastAsia" w:hAnsiTheme="minorHAnsi" w:cstheme="minorBidi"/>
-          <w:noProof/>
-          <w:sz w:val="22"/>
-          <w:szCs w:val="22"/>
-        </w:rPr>
-      </w:pPr>
-      <w:hyperlink w:anchor="_Toc449530206" w:history="1">
-        <w:r>
-          <w:rPr>
-            <w:rStyle w:val="Hyperlink"/>
-            <w:noProof/>
-          </w:rPr>
-          <w:t>3.5 Controlled Vocabularies</w:t>
-        </w:r>
-        <w:r>
-          <w:rPr>
-            <w:noProof/>
-            <w:webHidden/>
-          </w:rPr>
-          <w:tab/>
-        </w:r>
-        <w:r>
-          <w:rPr>
-            <w:noProof/>
-            <w:webHidden/>
-          </w:rPr>
-          <w:fldChar w:fldCharType="begin"/>
-        </w:r>
-        <w:r>
-          <w:rPr>
-            <w:noProof/>
-            <w:webHidden/>
-          </w:rPr>
-          <w:instrText xml:space="preserve"> PAGEREF _Toc449530206 \h </w:instrText>
-        </w:r>
-        <w:r>
-          <w:rPr>
-            <w:noProof/>
-            <w:webHidden/>
-          </w:rPr>
-        </w:r>
-        <w:r>
-          <w:rPr>
-            <w:noProof/>
-            <w:webHidden/>
-          </w:rPr>
-          <w:fldChar w:fldCharType="separate"/>
-        </w:r>
-        <w:r>
-          <w:rPr>
-            <w:noProof/>
-            <w:webHidden/>
-          </w:rPr>
-          <w:t>19</w:t>
-        </w:r>
-        <w:r>
-          <w:rPr>
-            <w:noProof/>
-            <w:webHidden/>
-          </w:rPr>
-          <w:fldChar w:fldCharType="end"/>
-        </w:r>
-      </w:hyperlink>
-    </w:p>
-    <w:p>
-      <w:pPr>
-        <w:pStyle w:val="TOC2"/>
-        <w:tabs>
-          <w:tab w:val="right" w:leader="dot" w:pos="9350"/>
-        </w:tabs>
-        <w:rPr>
-          <w:rFonts w:asciiTheme="minorHAnsi" w:eastAsiaTheme="minorEastAsia" w:hAnsiTheme="minorHAnsi" w:cstheme="minorBidi"/>
-          <w:noProof/>
-          <w:sz w:val="22"/>
-          <w:szCs w:val="22"/>
-        </w:rPr>
-      </w:pPr>
-      <w:hyperlink w:anchor="_Toc449530207" w:history="1">
-        <w:r>
-          <w:rPr>
-            <w:rStyle w:val="Hyperlink"/>
-            <w:noProof/>
-          </w:rPr>
-          <w:t>3.6 Extensions and Externally Defined Data Models</w:t>
-        </w:r>
-        <w:r>
-          <w:rPr>
-            <w:noProof/>
-            <w:webHidden/>
-          </w:rPr>
-          <w:tab/>
-        </w:r>
-        <w:r>
-          <w:rPr>
-            <w:noProof/>
-            <w:webHidden/>
-          </w:rPr>
-          <w:fldChar w:fldCharType="begin"/>
-        </w:r>
-        <w:r>
-          <w:rPr>
-            <w:noProof/>
-            <w:webHidden/>
-          </w:rPr>
-          <w:instrText xml:space="preserve"> PAGEREF _Toc449530207 \h </w:instrText>
-        </w:r>
-        <w:r>
-          <w:rPr>
-            <w:noProof/>
-            <w:webHidden/>
-          </w:rPr>
-        </w:r>
-        <w:r>
-          <w:rPr>
-            <w:noProof/>
-            <w:webHidden/>
-          </w:rPr>
-          <w:fldChar w:fldCharType="separate"/>
-        </w:r>
-        <w:r>
-          <w:rPr>
-            <w:noProof/>
-            <w:webHidden/>
-          </w:rPr>
-          <w:t>21</w:t>
-        </w:r>
-        <w:r>
-          <w:rPr>
-            <w:noProof/>
-            <w:webHidden/>
-          </w:rPr>
-          <w:fldChar w:fldCharType="end"/>
-        </w:r>
-      </w:hyperlink>
-    </w:p>
-    <w:p>
-      <w:pPr>
-        <w:pStyle w:val="TOC1"/>
-        <w:rPr>
-          <w:rFonts w:asciiTheme="minorHAnsi" w:eastAsiaTheme="minorEastAsia" w:hAnsiTheme="minorHAnsi" w:cstheme="minorBidi"/>
-          <w:noProof/>
-          <w:sz w:val="22"/>
-          <w:szCs w:val="22"/>
-        </w:rPr>
-      </w:pPr>
-      <w:hyperlink w:anchor="_Toc449530208" w:history="1">
-        <w:r>
-          <w:rPr>
-            <w:rStyle w:val="Hyperlink"/>
-            <w:noProof/>
-          </w:rPr>
-          <w:t>4</w:t>
-        </w:r>
-        <w:r>
-          <w:rPr>
-            <w:rFonts w:asciiTheme="minorHAnsi" w:eastAsiaTheme="minorEastAsia" w:hAnsiTheme="minorHAnsi" w:cstheme="minorBidi"/>
-            <w:noProof/>
-            <w:sz w:val="22"/>
-            <w:szCs w:val="22"/>
-          </w:rPr>
-          <w:tab/>
-        </w:r>
-        <w:r>
-          <w:rPr>
-            <w:rStyle w:val="Hyperlink"/>
-            <w:noProof/>
-          </w:rPr>
-          <w:t>Conformance</w:t>
-        </w:r>
-        <w:r>
-          <w:rPr>
-            <w:noProof/>
-            <w:webHidden/>
-          </w:rPr>
-          <w:tab/>
-        </w:r>
-        <w:r>
-          <w:rPr>
-            <w:noProof/>
-            <w:webHidden/>
-          </w:rPr>
-          <w:fldChar w:fldCharType="begin"/>
-        </w:r>
-        <w:r>
-          <w:rPr>
-            <w:noProof/>
-            <w:webHidden/>
-          </w:rPr>
-          <w:instrText xml:space="preserve"> PAGEREF _Toc449530208 \h </w:instrText>
-        </w:r>
-        <w:r>
-          <w:rPr>
-            <w:noProof/>
-            <w:webHidden/>
-          </w:rPr>
-        </w:r>
-        <w:r>
-          <w:rPr>
-            <w:noProof/>
-            <w:webHidden/>
-          </w:rPr>
-          <w:fldChar w:fldCharType="separate"/>
-        </w:r>
-        <w:r>
-          <w:rPr>
-            <w:noProof/>
-            <w:webHidden/>
-          </w:rPr>
-          <w:t>23</w:t>
-        </w:r>
-        <w:r>
-          <w:rPr>
-            <w:noProof/>
-            <w:webHidden/>
-          </w:rPr>
-          <w:fldChar w:fldCharType="end"/>
-        </w:r>
-      </w:hyperlink>
-    </w:p>
-    <w:p>
-      <w:pPr>
-        <w:pStyle w:val="TOC1"/>
-        <w:rPr>
-          <w:rFonts w:asciiTheme="minorHAnsi" w:eastAsiaTheme="minorEastAsia" w:hAnsiTheme="minorHAnsi" w:cstheme="minorBidi"/>
-          <w:noProof/>
-          <w:sz w:val="22"/>
-          <w:szCs w:val="22"/>
-        </w:rPr>
-      </w:pPr>
-      <w:hyperlink w:anchor="_Toc449530209" w:history="1">
-        <w:r>
-          <w:rPr>
-            <w:rStyle w:val="Hyperlink"/>
-            <w:noProof/>
-          </w:rPr>
-          <w:t>Appendix A. Acknowledgments</w:t>
-        </w:r>
-        <w:r>
-          <w:rPr>
-            <w:noProof/>
-            <w:webHidden/>
-          </w:rPr>
-          <w:tab/>
-        </w:r>
-        <w:r>
-          <w:rPr>
-            <w:noProof/>
-            <w:webHidden/>
-          </w:rPr>
-          <w:fldChar w:fldCharType="begin"/>
-        </w:r>
-        <w:r>
-          <w:rPr>
-            <w:noProof/>
-            <w:webHidden/>
-          </w:rPr>
-          <w:instrText xml:space="preserve"> PAGEREF _Toc449530209 \h </w:instrText>
-        </w:r>
-        <w:r>
-          <w:rPr>
-            <w:noProof/>
-            <w:webHidden/>
-          </w:rPr>
-        </w:r>
-        <w:r>
-          <w:rPr>
-            <w:noProof/>
-            <w:webHidden/>
-          </w:rPr>
-          <w:fldChar w:fldCharType="separate"/>
-        </w:r>
-        <w:r>
-          <w:rPr>
-            <w:noProof/>
-            <w:webHidden/>
-          </w:rPr>
           <w:t>24</w:t>
-        </w:r>
-        <w:r>
-          <w:rPr>
-            <w:noProof/>
-            <w:webHidden/>
-          </w:rPr>
-          <w:fldChar w:fldCharType="end"/>
-        </w:r>
-      </w:hyperlink>
-    </w:p>
-    <w:p>
-      <w:pPr>
-        <w:pStyle w:val="TOC1"/>
-        <w:rPr>
-          <w:rFonts w:asciiTheme="minorHAnsi" w:eastAsiaTheme="minorEastAsia" w:hAnsiTheme="minorHAnsi" w:cstheme="minorBidi"/>
-          <w:noProof/>
-          <w:sz w:val="22"/>
-          <w:szCs w:val="22"/>
-        </w:rPr>
-      </w:pPr>
-      <w:hyperlink w:anchor="_Toc449530210" w:history="1">
-        <w:r>
-          <w:rPr>
-            <w:rStyle w:val="Hyperlink"/>
-            <w:noProof/>
-          </w:rPr>
-          <w:t>Appendix B. Revision History</w:t>
-        </w:r>
-        <w:r>
-          <w:rPr>
-            <w:noProof/>
-            <w:webHidden/>
-          </w:rPr>
-          <w:tab/>
-        </w:r>
-        <w:r>
-          <w:rPr>
-            <w:noProof/>
-            <w:webHidden/>
-          </w:rPr>
-          <w:fldChar w:fldCharType="begin"/>
-        </w:r>
-        <w:r>
-          <w:rPr>
-            <w:noProof/>
-            <w:webHidden/>
-          </w:rPr>
-          <w:instrText xml:space="preserve"> PAGEREF _Toc449530210 \h </w:instrText>
-        </w:r>
-        <w:r>
-          <w:rPr>
-            <w:noProof/>
-            <w:webHidden/>
-          </w:rPr>
-        </w:r>
-        <w:r>
-          <w:rPr>
-            <w:noProof/>
-            <w:webHidden/>
-          </w:rPr>
-          <w:fldChar w:fldCharType="separate"/>
-        </w:r>
-        <w:r>
-          <w:rPr>
-            <w:noProof/>
-            <w:webHidden/>
-          </w:rPr>
-          <w:t>25</w:t>
         </w:r>
         <w:r>
           <w:rPr>
@@ -2992,20 +2769,20 @@
           <w:docGrid w:linePitch="360"/>
         </w:sectPr>
       </w:pPr>
-      <w:bookmarkStart w:id="4" w:name="_Toc287332006"/>
+      <w:bookmarkStart w:id="3" w:name="_Toc287332006"/>
     </w:p>
     <w:p>
       <w:pPr>
         <w:pStyle w:val="Heading1"/>
       </w:pPr>
-      <w:bookmarkStart w:id="5" w:name="_Toc449530180"/>
+      <w:bookmarkStart w:id="4" w:name="_Toc450824648"/>
       <w:r>
         <w:lastRenderedPageBreak/>
         <w:t>Introduction</w:t>
       </w:r>
       <w:bookmarkEnd w:id="0"/>
+      <w:bookmarkEnd w:id="3"/>
       <w:bookmarkEnd w:id="4"/>
-      <w:bookmarkEnd w:id="5"/>
     </w:p>
     <w:p>
       <w:r>
@@ -3017,7 +2794,7 @@
     </w:p>
     <w:p>
       <w:pPr>
-        <w:spacing w:after="240"/>
+        <w:spacing w:before="0" w:after="240"/>
       </w:pPr>
       <w:r>
         <w:t xml:space="preserve">The </w:t>
@@ -3106,6 +2883,7 @@
     </w:p>
     <w:p>
       <w:pPr>
+        <w:spacing w:before="0" w:after="240"/>
         <w:rPr>
           <w:rFonts w:cs="Arial"/>
           <w:szCs w:val="20"/>
@@ -3126,14 +2904,29 @@
           <w:rFonts w:cs="Arial"/>
           <w:szCs w:val="20"/>
         </w:rPr>
-        <w:t>mplementation-agnostic specification to an XML implementation, by describing binding rules to convert the UML formalism to a series of XSD schemas – one for each data model mentioned above.</w:t>
-      </w:r>
-    </w:p>
-    <w:p>
-      <w:pPr>
-        <w:rPr>
-          <w:rFonts w:cs="Arial"/>
-          <w:szCs w:val="20"/>
+        <w:t xml:space="preserve">mplementation-agnostic specification to an XML implementation, by describing binding rules to convert the UML formalism to a series of </w:t>
+      </w:r>
+      <w:r>
+        <w:rPr>
+          <w:rFonts w:cs="Arial"/>
+          <w:szCs w:val="20"/>
+        </w:rPr>
+        <w:t>XML</w:t>
+      </w:r>
+      <w:r>
+        <w:rPr>
+          <w:rFonts w:cs="Arial"/>
+          <w:szCs w:val="20"/>
+        </w:rPr>
+        <w:t xml:space="preserve"> schemas – one for each data model mentioned above.</w:t>
+      </w:r>
+    </w:p>
+    <w:p>
+      <w:pPr>
+        <w:spacing w:before="0" w:after="240"/>
+        <w:rPr>
+          <w:b/>
+          <w:color w:val="0000EE"/>
         </w:rPr>
       </w:pPr>
       <w:r>
@@ -3169,7 +2962,21 @@
           <w:rFonts w:cs="Arial"/>
           <w:szCs w:val="20"/>
         </w:rPr>
-        <w:t xml:space="preserve"> we define a binding rule for each concept in UML that was used in the STIX specification.  Because the STIX XSD schema were developed before the UML model</w:t>
+        <w:t xml:space="preserve"> we define a binding rule for each concept in UML that was used in the STIX specification.  Because the STIX </w:t>
+      </w:r>
+      <w:r>
+        <w:rPr>
+          <w:rFonts w:cs="Arial"/>
+          <w:szCs w:val="20"/>
+        </w:rPr>
+        <w:t>XML</w:t>
+      </w:r>
+      <w:r>
+        <w:rPr>
+          <w:rFonts w:cs="Arial"/>
+          <w:szCs w:val="20"/>
+        </w:rPr>
+        <w:t xml:space="preserve"> schema were developed before the UML model</w:t>
       </w:r>
       <w:r>
         <w:rPr>
@@ -3190,7 +2997,21 @@
           <w:rFonts w:cs="Arial"/>
           <w:szCs w:val="20"/>
         </w:rPr>
-        <w:t xml:space="preserve">3 is used to describe design choices that impact the UML model and have implications for the binding rules, especially exceptions to those rules that can be found in the official STIX XSD </w:t>
+        <w:t xml:space="preserve">3 is used to describe design choices that impact the UML model and have implications for the binding rules, especially exceptions to those rules that can be found in </w:t>
+      </w:r>
+      <w:r>
+        <w:rPr>
+          <w:rFonts w:cs="Arial"/>
+          <w:szCs w:val="20"/>
+        </w:rPr>
+        <w:t>the official STIX XML</w:t>
+      </w:r>
+      <w:r>
+        <w:rPr>
+          <w:rFonts w:cs="Arial"/>
+          <w:szCs w:val="20"/>
+        </w:rPr>
+        <w:t xml:space="preserve"> </w:t>
       </w:r>
       <w:hyperlink w:anchor="additional_artifacts" w:history="1">
         <w:r>
@@ -3270,6 +3091,84 @@
           <w:color w:val="0000EE"/>
         </w:rPr>
         <w:t>.</w:t>
+      </w:r>
+    </w:p>
+    <w:p>
+      <w:pPr>
+        <w:spacing w:before="0" w:after="240"/>
+        <w:rPr>
+          <w:rFonts w:ascii="Calibri" w:hAnsi="Calibri"/>
+          <w:sz w:val="22"/>
+          <w:szCs w:val="22"/>
+        </w:rPr>
+      </w:pPr>
+      <w:r>
+        <w:t xml:space="preserve">This document identifies the XML schemas that are part of this OASIS product and </w:t>
+      </w:r>
+      <w:r>
+        <w:t>describes</w:t>
+      </w:r>
+      <w:r>
+        <w:t xml:space="preserve"> how the UML models were generated for STIX. The XML schemas were developed previously to the UML model and are officially defined as the normative XML schema definition for STIX 1.2.1.  The rest of this document is informative only – as it describes </w:t>
+      </w:r>
+      <w:r>
+        <w:t>a possible</w:t>
+      </w:r>
+      <w:r>
+        <w:t xml:space="preserve"> process to create the </w:t>
+      </w:r>
+      <w:r>
+        <w:t xml:space="preserve">XSD models from the </w:t>
+      </w:r>
+      <w:r>
+        <w:t>UML models.</w:t>
+      </w:r>
+      <w:r>
+        <w:t xml:space="preserve"> </w:t>
+      </w:r>
+      <w:r>
+        <w:rPr>
+          <w:rFonts w:cs="Arial"/>
+          <w:szCs w:val="20"/>
+        </w:rPr>
+        <w:t xml:space="preserve">As the text below is informative, any words used that are coincidently defined in </w:t>
+      </w:r>
+      <w:bookmarkStart w:id="5" w:name="_GoBack"/>
+      <w:bookmarkEnd w:id="5"/>
+      <w:r>
+        <w:rPr>
+          <w:rStyle w:val="Refterm"/>
+          <w:color w:val="0000EE"/>
+        </w:rPr>
+        <w:t>RFC2119</w:t>
+      </w:r>
+      <w:r>
+        <w:rPr>
+          <w:rStyle w:val="Refterm"/>
+          <w:color w:val="0000EE"/>
+        </w:rPr>
+        <w:t xml:space="preserve"> </w:t>
+      </w:r>
+      <w:r>
+        <w:rPr>
+          <w:rStyle w:val="Refterm"/>
+          <w:b w:val="0"/>
+        </w:rPr>
+        <w:t xml:space="preserve">should be read as only having their </w:t>
+      </w:r>
+      <w:r>
+        <w:rPr>
+          <w:rStyle w:val="Refterm"/>
+          <w:b w:val="0"/>
+        </w:rPr>
+        <w:t>usual</w:t>
+      </w:r>
+      <w:r>
+        <w:rPr>
+          <w:rStyle w:val="Refterm"/>
+          <w:b w:val="0"/>
+        </w:rPr>
+        <w:t xml:space="preserve"> English meaning.</w:t>
       </w:r>
     </w:p>
     <w:p>
@@ -3284,7 +3183,7 @@
       <w:bookmarkStart w:id="6" w:name="_Ref394437867"/>
       <w:bookmarkStart w:id="7" w:name="_Toc426101877"/>
       <w:bookmarkStart w:id="8" w:name="_Toc429572709"/>
-      <w:bookmarkStart w:id="9" w:name="_Toc449530181"/>
+      <w:bookmarkStart w:id="9" w:name="_Toc450824649"/>
       <w:r>
         <w:t>Document Conventions</w:t>
       </w:r>
@@ -3311,7 +3210,7 @@
       <w:bookmarkStart w:id="11" w:name="_Toc389581073"/>
       <w:bookmarkStart w:id="12" w:name="_Toc426101879"/>
       <w:bookmarkStart w:id="13" w:name="_Toc429572710"/>
-      <w:bookmarkStart w:id="14" w:name="_Toc449530182"/>
+      <w:bookmarkStart w:id="14" w:name="_Toc450824650"/>
       <w:r>
         <w:t>Fonts</w:t>
       </w:r>
@@ -3558,7 +3457,7 @@
         </w:tabs>
         <w:spacing w:before="360" w:after="60"/>
       </w:pPr>
-      <w:bookmarkStart w:id="15" w:name="_Toc449530183"/>
+      <w:bookmarkStart w:id="15" w:name="_Toc450824651"/>
       <w:r>
         <w:t>XML Namespaces</w:t>
       </w:r>
@@ -3587,7 +3486,13 @@
         <w:rPr>
           <w:szCs w:val="20"/>
         </w:rPr>
-        <w:t xml:space="preserve">XSD schema, related to the UML </w:t>
+        <w:t>XML</w:t>
+      </w:r>
+      <w:r>
+        <w:rPr>
+          <w:szCs w:val="20"/>
+        </w:rPr>
+        <w:t xml:space="preserve"> schema, related to the UML </w:t>
       </w:r>
       <w:r>
         <w:rPr>
@@ -3623,13 +3528,26 @@
         <w:rPr>
           <w:szCs w:val="20"/>
         </w:rPr>
-        <w:t>XSD schema</w:t>
-      </w:r>
-      <w:r>
-        <w:rPr>
-          <w:szCs w:val="20"/>
-        </w:rPr>
-        <w:t xml:space="preserve">, we use the format </w:t>
+        <w:t>XML</w:t>
+      </w:r>
+      <w:r>
+        <w:rPr>
+          <w:szCs w:val="20"/>
+        </w:rPr>
+        <w:t xml:space="preserve"> schema</w:t>
+      </w:r>
+      <w:r>
+        <w:rPr>
+          <w:szCs w:val="20"/>
+        </w:rPr>
+        <w:t xml:space="preserve">, we use the </w:t>
+      </w:r>
+      <w:r>
+        <w:rPr>
+          <w:szCs w:val="20"/>
+        </w:rPr>
+        <w:lastRenderedPageBreak/>
+        <w:t xml:space="preserve">format </w:t>
       </w:r>
       <w:r>
         <w:rPr>
@@ -3704,7 +3622,7 @@
       <w:bookmarkStart w:id="16" w:name="_Toc429676489"/>
       <w:bookmarkStart w:id="17" w:name="_Toc85472893"/>
       <w:bookmarkStart w:id="18" w:name="_Toc287332007"/>
-      <w:bookmarkStart w:id="19" w:name="_Toc449530184"/>
+      <w:bookmarkStart w:id="19" w:name="_Toc450824652"/>
       <w:r>
         <w:t>UML Diagram Icons and Arrow Types</w:t>
       </w:r>
@@ -3788,7 +3706,6 @@
       </w:pPr>
       <w:bookmarkStart w:id="22" w:name="_Ref418259228"/>
       <w:r>
-        <w:lastRenderedPageBreak/>
         <w:t xml:space="preserve">Table </w:t>
       </w:r>
       <w:fldSimple w:instr=" STYLEREF 1 \s ">
@@ -4081,7 +3998,7 @@
                 <v:shape id="_x0000_i1025" type="#_x0000_t75" style="width:21.75pt;height:21.75pt" o:ole="">
                   <v:imagedata r:id="rId23" o:title=""/>
                 </v:shape>
-                <o:OLEObject Type="Embed" ProgID="PBrush" ShapeID="_x0000_i1025" DrawAspect="Content" ObjectID="_1523276307" r:id="rId24"/>
+                <o:OLEObject Type="Embed" ProgID="PBrush" ShapeID="_x0000_i1025" DrawAspect="Content" ObjectID="_1524567777" r:id="rId24"/>
               </w:object>
             </w:r>
           </w:p>
@@ -4243,7 +4160,7 @@
                 <v:shape id="_x0000_i1026" type="#_x0000_t75" style="width:14.25pt;height:14.25pt" o:ole="">
                   <v:imagedata r:id="rId26" o:title=""/>
                 </v:shape>
-                <o:OLEObject Type="Embed" ProgID="PBrush" ShapeID="_x0000_i1026" DrawAspect="Content" ObjectID="_1523276308" r:id="rId27"/>
+                <o:OLEObject Type="Embed" ProgID="PBrush" ShapeID="_x0000_i1026" DrawAspect="Content" ObjectID="_1524567778" r:id="rId27"/>
               </w:object>
             </w:r>
           </w:p>
@@ -4306,7 +4223,7 @@
                 <v:shape id="_x0000_i1027" type="#_x0000_t75" style="width:14.25pt;height:14.25pt" o:ole="">
                   <v:imagedata r:id="rId28" o:title=""/>
                 </v:shape>
-                <o:OLEObject Type="Embed" ProgID="PBrush" ShapeID="_x0000_i1027" DrawAspect="Content" ObjectID="_1523276309" r:id="rId29"/>
+                <o:OLEObject Type="Embed" ProgID="PBrush" ShapeID="_x0000_i1027" DrawAspect="Content" ObjectID="_1524567779" r:id="rId29"/>
               </w:object>
             </w:r>
           </w:p>
@@ -4498,7 +4415,7 @@
                 <v:shape id="_x0000_i1028" type="#_x0000_t75" style="width:57.75pt;height:35.25pt" o:ole="">
                   <v:imagedata r:id="rId30" o:title=""/>
                 </v:shape>
-                <o:OLEObject Type="Embed" ProgID="PBrush" ShapeID="_x0000_i1028" DrawAspect="Content" ObjectID="_1523276310" r:id="rId31"/>
+                <o:OLEObject Type="Embed" ProgID="PBrush" ShapeID="_x0000_i1028" DrawAspect="Content" ObjectID="_1524567780" r:id="rId31"/>
               </w:object>
             </w:r>
           </w:p>
@@ -4536,7 +4453,7 @@
         <w:pStyle w:val="Heading3"/>
       </w:pPr>
       <w:bookmarkStart w:id="23" w:name="_Toc429676490"/>
-      <w:bookmarkStart w:id="24" w:name="_Toc449530185"/>
+      <w:bookmarkStart w:id="24" w:name="_Toc450824653"/>
       <w:r>
         <w:t>Color Coding</w:t>
       </w:r>
@@ -4708,7 +4625,7 @@
       <w:pPr>
         <w:pStyle w:val="Heading3"/>
       </w:pPr>
-      <w:bookmarkStart w:id="26" w:name="_Toc449530186"/>
+      <w:bookmarkStart w:id="26" w:name="_Toc450824654"/>
       <w:r>
         <w:t>XSD Examples</w:t>
       </w:r>
@@ -4737,338 +4654,40 @@
         <w:t>was</w:t>
       </w:r>
       <w:r>
-        <w:t xml:space="preserve"> altered from the actual XSD schemas.</w:t>
-      </w:r>
-    </w:p>
-    <w:p>
-      <w:pPr>
-        <w:pStyle w:val="Heading2"/>
-      </w:pPr>
-      <w:bookmarkStart w:id="27" w:name="_Toc449530187"/>
-      <w:r>
-        <w:t>Terminology</w:t>
-      </w:r>
+        <w:t xml:space="preserve"> altered from the actual X</w:t>
+      </w:r>
+      <w:r>
+        <w:t>ML</w:t>
+      </w:r>
+      <w:r>
+        <w:t xml:space="preserve"> schemas.</w:t>
+      </w:r>
+    </w:p>
+    <w:p>
+      <w:pPr>
+        <w:pStyle w:val="Heading1"/>
+        <w:spacing w:line="259" w:lineRule="auto"/>
+      </w:pPr>
+      <w:bookmarkStart w:id="27" w:name="_Ref436912835"/>
+      <w:bookmarkStart w:id="28" w:name="_Toc450824655"/>
       <w:bookmarkEnd w:id="17"/>
       <w:bookmarkEnd w:id="18"/>
-      <w:bookmarkEnd w:id="27"/>
-    </w:p>
-    <w:p>
-      <w:r>
-        <w:t>The key words “</w:t>
-      </w:r>
-      <w:r>
-        <w:t>MUST</w:t>
-      </w:r>
-      <w:r>
-        <w:t>”</w:t>
-      </w:r>
-      <w:r>
-        <w:t xml:space="preserve">, </w:t>
-      </w:r>
-      <w:r>
-        <w:t>“</w:t>
-      </w:r>
-      <w:r>
-        <w:t>MUST NOT</w:t>
-      </w:r>
-      <w:r>
-        <w:t>”</w:t>
-      </w:r>
-      <w:r>
-        <w:t xml:space="preserve">, </w:t>
-      </w:r>
-      <w:r>
-        <w:t>“</w:t>
-      </w:r>
-      <w:r>
-        <w:t>REQUIRED</w:t>
-      </w:r>
-      <w:r>
-        <w:t>”</w:t>
-      </w:r>
-      <w:r>
-        <w:t xml:space="preserve">, </w:t>
-      </w:r>
-      <w:r>
-        <w:t>“</w:t>
-      </w:r>
-      <w:r>
-        <w:t>SHALL</w:t>
-      </w:r>
-      <w:r>
-        <w:t>”</w:t>
-      </w:r>
-      <w:r>
-        <w:t xml:space="preserve">, </w:t>
-      </w:r>
-      <w:r>
-        <w:t>“</w:t>
-      </w:r>
-      <w:r>
-        <w:t>SHALL NOT</w:t>
-      </w:r>
-      <w:r>
-        <w:t>”</w:t>
-      </w:r>
-      <w:r>
-        <w:t xml:space="preserve">, </w:t>
-      </w:r>
-      <w:r>
-        <w:t>“</w:t>
-      </w:r>
-      <w:r>
-        <w:t>SHOULD</w:t>
-      </w:r>
-      <w:r>
-        <w:t>”</w:t>
-      </w:r>
-      <w:r>
-        <w:t xml:space="preserve">, </w:t>
-      </w:r>
-      <w:r>
-        <w:t>“</w:t>
-      </w:r>
-      <w:r>
-        <w:t>SHOULD NOT</w:t>
-      </w:r>
-      <w:r>
-        <w:t>”</w:t>
-      </w:r>
-      <w:r>
-        <w:t xml:space="preserve">, </w:t>
-      </w:r>
-      <w:r>
-        <w:t>“</w:t>
-      </w:r>
-      <w:r>
-        <w:t>RECOMMENDED</w:t>
-      </w:r>
-      <w:r>
-        <w:t>”</w:t>
-      </w:r>
-      <w:r>
-        <w:t xml:space="preserve">, </w:t>
-      </w:r>
-      <w:r>
-        <w:t>“</w:t>
-      </w:r>
-      <w:r>
-        <w:t>MAY</w:t>
-      </w:r>
-      <w:r>
-        <w:t>”</w:t>
-      </w:r>
-      <w:r>
-        <w:t xml:space="preserve">, and </w:t>
-      </w:r>
-      <w:r>
-        <w:t>“</w:t>
-      </w:r>
-      <w:r>
-        <w:t>OPTIONAL</w:t>
-      </w:r>
-      <w:r>
-        <w:t xml:space="preserve">” in this document are to be interpreted as described in </w:t>
-      </w:r>
-      <w:r>
-        <w:t>[</w:t>
-      </w:r>
-      <w:hyperlink w:anchor="RFC2119" w:history="1">
-        <w:r>
-          <w:rPr>
-            <w:rStyle w:val="Hyperlink"/>
-          </w:rPr>
-          <w:t>RFC2119</w:t>
-        </w:r>
-      </w:hyperlink>
-      <w:r>
-        <w:t>]</w:t>
-      </w:r>
-      <w:r>
-        <w:t>.</w:t>
-      </w:r>
-    </w:p>
-    <w:p>
-      <w:pPr>
-        <w:pStyle w:val="Heading2"/>
-      </w:pPr>
-      <w:bookmarkStart w:id="28" w:name="_Ref7502892"/>
-      <w:bookmarkStart w:id="29" w:name="_Toc12011611"/>
-      <w:bookmarkStart w:id="30" w:name="_Toc85472894"/>
-      <w:bookmarkStart w:id="31" w:name="_Toc287332008"/>
-      <w:bookmarkStart w:id="32" w:name="_Toc449530188"/>
-      <w:r>
-        <w:t>Normative</w:t>
-      </w:r>
-      <w:bookmarkEnd w:id="28"/>
-      <w:bookmarkEnd w:id="29"/>
-      <w:r>
-        <w:t xml:space="preserve"> References</w:t>
-      </w:r>
-      <w:bookmarkEnd w:id="30"/>
-      <w:bookmarkEnd w:id="31"/>
-      <w:bookmarkEnd w:id="32"/>
-    </w:p>
-    <w:p>
-      <w:pPr>
-        <w:pStyle w:val="Ref"/>
-      </w:pPr>
-      <w:r>
-        <w:rPr>
-          <w:rStyle w:val="Refterm"/>
-        </w:rPr>
-        <w:t>[</w:t>
-      </w:r>
-      <w:bookmarkStart w:id="33" w:name="RFC2119"/>
-      <w:r>
-        <w:rPr>
-          <w:rStyle w:val="Refterm"/>
-        </w:rPr>
-        <w:t>RFC2119</w:t>
-      </w:r>
-      <w:bookmarkEnd w:id="33"/>
-      <w:r>
-        <w:rPr>
-          <w:rStyle w:val="Refterm"/>
-        </w:rPr>
-        <w:t>]</w:t>
-      </w:r>
-      <w:r>
-        <w:tab/>
-        <w:t>Bradner,</w:t>
-      </w:r>
-      <w:r>
-        <w:t xml:space="preserve"> S.,</w:t>
-      </w:r>
-      <w:r>
-        <w:t xml:space="preserve"> </w:t>
-      </w:r>
-      <w:r>
-        <w:t>“</w:t>
-      </w:r>
-      <w:r>
-        <w:t>Key words for use in RFCs to Indicate Requirement Levels</w:t>
-      </w:r>
-      <w:r>
-        <w:t>”</w:t>
-      </w:r>
-      <w:r>
-        <w:t xml:space="preserve">, </w:t>
-      </w:r>
-      <w:r>
-        <w:t xml:space="preserve">BCP 14, </w:t>
-      </w:r>
-      <w:r>
-        <w:t>RFC 2119, March 1997.</w:t>
-      </w:r>
-      <w:r>
-        <w:t xml:space="preserve"> </w:t>
-      </w:r>
-      <w:hyperlink r:id="rId33" w:history="1">
-        <w:r>
-          <w:rPr>
-            <w:rStyle w:val="Hyperlink"/>
-          </w:rPr>
-          <w:t>http://www.ietf.org/rfc/rfc2119.txt</w:t>
-        </w:r>
-      </w:hyperlink>
-      <w:r>
-        <w:t>.</w:t>
-      </w:r>
-    </w:p>
-    <w:p>
-      <w:pPr>
-        <w:pStyle w:val="Ref"/>
-      </w:pPr>
-      <w:r>
-        <w:rPr>
-          <w:rStyle w:val="Refterm"/>
-        </w:rPr>
-        <w:lastRenderedPageBreak/>
-        <w:t>[Reference]</w:t>
-      </w:r>
-      <w:r>
-        <w:rPr>
-          <w:rStyle w:val="Refterm"/>
-          <w:b w:val="0"/>
-        </w:rPr>
-        <w:tab/>
-      </w:r>
-      <w:r>
-        <w:rPr>
-          <w:rStyle w:val="Refterm"/>
-          <w:b w:val="0"/>
-        </w:rPr>
-        <w:t>[Full reference citation]</w:t>
-      </w:r>
-    </w:p>
-    <w:p>
-      <w:pPr>
-        <w:pStyle w:val="Heading2"/>
-      </w:pPr>
-      <w:bookmarkStart w:id="34" w:name="_Toc85472895"/>
-      <w:bookmarkStart w:id="35" w:name="_Toc287332009"/>
-      <w:bookmarkStart w:id="36" w:name="_Toc449530189"/>
-      <w:r>
-        <w:t>Non-Normative References</w:t>
-      </w:r>
-      <w:bookmarkEnd w:id="34"/>
-      <w:bookmarkEnd w:id="35"/>
-      <w:bookmarkEnd w:id="36"/>
-    </w:p>
-    <w:p>
-      <w:pPr>
-        <w:pStyle w:val="Ref"/>
-      </w:pPr>
-      <w:r>
-        <w:rPr>
-          <w:rStyle w:val="Refterm"/>
-        </w:rPr>
-        <w:t>[Reference]</w:t>
-      </w:r>
-      <w:r>
-        <w:rPr>
-          <w:rStyle w:val="Refterm"/>
-          <w:b w:val="0"/>
-        </w:rPr>
-        <w:tab/>
-      </w:r>
-      <w:r>
-        <w:rPr>
-          <w:rStyle w:val="Refterm"/>
-          <w:b w:val="0"/>
-        </w:rPr>
-        <w:t>[Full reference citation]</w:t>
-      </w:r>
-    </w:p>
-    <w:p>
-      <w:pPr>
-        <w:pStyle w:val="Ref"/>
-      </w:pPr>
-    </w:p>
-    <w:p>
-      <w:pPr>
-        <w:pStyle w:val="Heading1"/>
-        <w:spacing w:line="259" w:lineRule="auto"/>
-      </w:pPr>
-      <w:bookmarkStart w:id="37" w:name="_Ref436912835"/>
-      <w:bookmarkStart w:id="38" w:name="_Toc449530190"/>
       <w:r>
         <w:lastRenderedPageBreak/>
         <w:t>Binding Rules</w:t>
       </w:r>
-      <w:bookmarkEnd w:id="37"/>
-      <w:bookmarkEnd w:id="38"/>
+      <w:bookmarkEnd w:id="27"/>
+      <w:bookmarkEnd w:id="28"/>
     </w:p>
     <w:p>
       <w:pPr>
         <w:pStyle w:val="Heading2"/>
       </w:pPr>
-      <w:bookmarkStart w:id="39" w:name="_Toc449530191"/>
+      <w:bookmarkStart w:id="29" w:name="_Toc450824656"/>
       <w:r>
         <w:t>UML Packages</w:t>
       </w:r>
-      <w:bookmarkEnd w:id="39"/>
+      <w:bookmarkEnd w:id="29"/>
     </w:p>
     <w:p>
       <w:pPr>
@@ -5193,7 +4812,7 @@
                                 <w:sz w:val="20"/>
                                 <w:szCs w:val="20"/>
                               </w:rPr>
-                              <w:t>SHOULD correspond to a separate XSD schema in a separate file.</w:t>
+                              <w:t>should correspond to a separate XSD schema in a separate file.</w:t>
                             </w:r>
                           </w:p>
                           <w:p>
@@ -5292,7 +4911,7 @@
                                 <w:sz w:val="20"/>
                                 <w:szCs w:val="20"/>
                               </w:rPr>
-                              <w:t>The target namespace of that schema MUST be declared as follows:</w:t>
+                              <w:t>The target namespace of that schema must be declared as follows:</w:t>
                             </w:r>
                           </w:p>
                           <w:p>
@@ -5361,7 +4980,7 @@
                                 <w:sz w:val="20"/>
                                 <w:szCs w:val="20"/>
                               </w:rPr>
-                              <w:t>The prefix name MUST be declared.  The package name and prefix name are the same.</w:t>
+                              <w:t>The prefix name must be declared.  The package name and prefix name are the same.</w:t>
                             </w:r>
                           </w:p>
                           <w:p>
@@ -5473,7 +5092,23 @@
                                 <w:sz w:val="20"/>
                                 <w:szCs w:val="20"/>
                               </w:rPr>
-                              <w:t xml:space="preserve">Other XSD schemas of the STIX model MUST be imported as needed, using the </w:t>
+                              <w:t xml:space="preserve">Other </w:t>
+                            </w:r>
+                            <w:r>
+                              <w:rPr>
+                                <w:rFonts w:ascii="Arial" w:hAnsi="Arial" w:cs="Arial"/>
+                                <w:sz w:val="20"/>
+                                <w:szCs w:val="20"/>
+                              </w:rPr>
+                              <w:t>XML</w:t>
+                            </w:r>
+                            <w:r>
+                              <w:rPr>
+                                <w:rFonts w:ascii="Arial" w:hAnsi="Arial" w:cs="Arial"/>
+                                <w:sz w:val="20"/>
+                                <w:szCs w:val="20"/>
+                              </w:rPr>
+                              <w:t xml:space="preserve"> schemas of the STIX model must be imported as needed, using the </w:t>
                             </w:r>
                             <w:r>
                               <w:rPr>
@@ -5489,7 +5124,7 @@
                                 <w:sz w:val="20"/>
                                 <w:szCs w:val="20"/>
                               </w:rPr>
-                              <w:t xml:space="preserve"> syntax.  The namespace prefix of any imported schema MUST also be specified.</w:t>
+                              <w:t xml:space="preserve"> syntax.  The namespace prefix of any imported schema must also be specified.</w:t>
                             </w:r>
                           </w:p>
                           <w:p/>
@@ -5581,7 +5216,7 @@
                           <w:sz w:val="20"/>
                           <w:szCs w:val="20"/>
                         </w:rPr>
-                        <w:t>SHOULD correspond to a separate XSD schema in a separate file.</w:t>
+                        <w:t>should correspond to a separate XSD schema in a separate file.</w:t>
                       </w:r>
                     </w:p>
                     <w:p>
@@ -5680,7 +5315,7 @@
                           <w:sz w:val="20"/>
                           <w:szCs w:val="20"/>
                         </w:rPr>
-                        <w:t>The target namespace of that schema MUST be declared as follows:</w:t>
+                        <w:t>The target namespace of that schema must be declared as follows:</w:t>
                       </w:r>
                     </w:p>
                     <w:p>
@@ -5749,7 +5384,7 @@
                           <w:sz w:val="20"/>
                           <w:szCs w:val="20"/>
                         </w:rPr>
-                        <w:t>The prefix name MUST be declared.  The package name and prefix name are the same.</w:t>
+                        <w:t>The prefix name must be declared.  The package name and prefix name are the same.</w:t>
                       </w:r>
                     </w:p>
                     <w:p>
@@ -5861,7 +5496,23 @@
                           <w:sz w:val="20"/>
                           <w:szCs w:val="20"/>
                         </w:rPr>
-                        <w:t xml:space="preserve">Other XSD schemas of the STIX model MUST be imported as needed, using the </w:t>
+                        <w:t xml:space="preserve">Other </w:t>
+                      </w:r>
+                      <w:r>
+                        <w:rPr>
+                          <w:rFonts w:ascii="Arial" w:hAnsi="Arial" w:cs="Arial"/>
+                          <w:sz w:val="20"/>
+                          <w:szCs w:val="20"/>
+                        </w:rPr>
+                        <w:t>XML</w:t>
+                      </w:r>
+                      <w:r>
+                        <w:rPr>
+                          <w:rFonts w:ascii="Arial" w:hAnsi="Arial" w:cs="Arial"/>
+                          <w:sz w:val="20"/>
+                          <w:szCs w:val="20"/>
+                        </w:rPr>
+                        <w:t xml:space="preserve"> schemas of the STIX model must be imported as needed, using the </w:t>
                       </w:r>
                       <w:r>
                         <w:rPr>
@@ -5877,7 +5528,7 @@
                           <w:sz w:val="20"/>
                           <w:szCs w:val="20"/>
                         </w:rPr>
-                        <w:t xml:space="preserve"> syntax.  The namespace prefix of any imported schema MUST also be specified.</w:t>
+                        <w:t xml:space="preserve"> syntax.  The namespace prefix of any imported schema must also be specified.</w:t>
                       </w:r>
                     </w:p>
                     <w:p/>
@@ -5991,7 +5642,13 @@
         <w:t xml:space="preserve"> rather than in one large package to limit interdependence between STIX components.</w:t>
       </w:r>
       <w:r>
-        <w:t xml:space="preserve">  In XML, this corresponds to separate XSD schemas, each with their own namespace.</w:t>
+        <w:t xml:space="preserve">  In XML, this corresponds to separate </w:t>
+      </w:r>
+      <w:r>
+        <w:t>XML</w:t>
+      </w:r>
+      <w:r>
+        <w:t xml:space="preserve"> schemas, each with their own namespace.</w:t>
       </w:r>
     </w:p>
     <w:p>
@@ -6032,7 +5689,7 @@
         <w:t xml:space="preserve">The CybOX data model is used extensively in the STIX data model.  For that reason, most schemas </w:t>
       </w:r>
       <w:r>
-        <w:t>SHOULD</w:t>
+        <w:t>should</w:t>
       </w:r>
       <w:r>
         <w:t xml:space="preserve"> import the necessary CybOX </w:t>
@@ -6047,24 +5704,33 @@
         <w:t xml:space="preserve">Common </w:t>
       </w:r>
       <w:r>
-        <w:t xml:space="preserve">XSD schemas, and their corresponding namespace prefixes.  This </w:t>
+        <w:t>XML</w:t>
+      </w:r>
+      <w:r>
+        <w:t xml:space="preserve"> schemas, and their corresponding namespace prefixes.  This </w:t>
       </w:r>
       <w:r>
         <w:t>document</w:t>
       </w:r>
       <w:r>
-        <w:t xml:space="preserve"> assumes that the XSD schemas for CybOX exist.</w:t>
+        <w:t xml:space="preserve"> assumes that the </w:t>
+      </w:r>
+      <w:r>
+        <w:t>XML</w:t>
+      </w:r>
+      <w:r>
+        <w:t xml:space="preserve"> schemas for CybOX exist.</w:t>
       </w:r>
     </w:p>
     <w:p>
       <w:pPr>
         <w:pStyle w:val="Heading2"/>
       </w:pPr>
-      <w:bookmarkStart w:id="40" w:name="_Toc449530192"/>
+      <w:bookmarkStart w:id="30" w:name="_Toc450824657"/>
       <w:r>
         <w:t>UML Classes</w:t>
       </w:r>
-      <w:bookmarkEnd w:id="40"/>
+      <w:bookmarkEnd w:id="30"/>
     </w:p>
     <w:p>
       <w:pPr>
@@ -6339,7 +6005,7 @@
                                 <w:sz w:val="20"/>
                                 <w:szCs w:val="20"/>
                               </w:rPr>
-                              <w:t xml:space="preserve">ype in the XSD schema </w:t>
+                              <w:t xml:space="preserve">ype in the </w:t>
                             </w:r>
                             <w:r>
                               <w:rPr>
@@ -6347,7 +6013,23 @@
                                 <w:sz w:val="20"/>
                                 <w:szCs w:val="20"/>
                               </w:rPr>
-                              <w:t xml:space="preserve">MUST </w:t>
+                              <w:t>XML</w:t>
+                            </w:r>
+                            <w:r>
+                              <w:rPr>
+                                <w:rFonts w:ascii="Arial" w:hAnsi="Arial" w:cs="Arial"/>
+                                <w:sz w:val="20"/>
+                                <w:szCs w:val="20"/>
+                              </w:rPr>
+                              <w:t xml:space="preserve"> schema </w:t>
+                            </w:r>
+                            <w:r>
+                              <w:rPr>
+                                <w:rFonts w:ascii="Arial" w:hAnsi="Arial" w:cs="Arial"/>
+                                <w:sz w:val="20"/>
+                                <w:szCs w:val="20"/>
+                              </w:rPr>
+                              <w:t xml:space="preserve">must </w:t>
                             </w:r>
                             <w:r>
                               <w:rPr>
@@ -6455,7 +6137,7 @@
                                 <w:sz w:val="20"/>
                                 <w:szCs w:val="20"/>
                               </w:rPr>
-                              <w:t xml:space="preserve"> types that are extensions of other complex types MUST use the </w:t>
+                              <w:t xml:space="preserve"> types that are extensions of other complex types must use the </w:t>
                             </w:r>
                             <w:r>
                               <w:rPr>
@@ -6493,7 +6175,7 @@
                                 <w:sz w:val="20"/>
                                 <w:szCs w:val="20"/>
                               </w:rPr>
-                              <w:t xml:space="preserve">Certain XSD complex types SHOULD be declared as abstract.  See Section </w:t>
+                              <w:t xml:space="preserve">Certain XSD complex types should be declared as abstract.  See Section </w:t>
                             </w:r>
                             <w:r>
                               <w:rPr>
@@ -6586,7 +6268,7 @@
                                 <w:sz w:val="20"/>
                                 <w:szCs w:val="20"/>
                               </w:rPr>
-                              <w:t xml:space="preserve"> syntax MUST be enclosed within the </w:t>
+                              <w:t xml:space="preserve"> syntax must be enclosed within the </w:t>
                             </w:r>
                             <w:r>
                               <w:rPr>
@@ -6728,7 +6410,7 @@
                           <w:sz w:val="20"/>
                           <w:szCs w:val="20"/>
                         </w:rPr>
-                        <w:t xml:space="preserve">ype in the XSD schema </w:t>
+                        <w:t xml:space="preserve">ype in the </w:t>
                       </w:r>
                       <w:r>
                         <w:rPr>
@@ -6736,7 +6418,23 @@
                           <w:sz w:val="20"/>
                           <w:szCs w:val="20"/>
                         </w:rPr>
-                        <w:t xml:space="preserve">MUST </w:t>
+                        <w:t>XML</w:t>
+                      </w:r>
+                      <w:r>
+                        <w:rPr>
+                          <w:rFonts w:ascii="Arial" w:hAnsi="Arial" w:cs="Arial"/>
+                          <w:sz w:val="20"/>
+                          <w:szCs w:val="20"/>
+                        </w:rPr>
+                        <w:t xml:space="preserve"> schema </w:t>
+                      </w:r>
+                      <w:r>
+                        <w:rPr>
+                          <w:rFonts w:ascii="Arial" w:hAnsi="Arial" w:cs="Arial"/>
+                          <w:sz w:val="20"/>
+                          <w:szCs w:val="20"/>
+                        </w:rPr>
+                        <w:t xml:space="preserve">must </w:t>
                       </w:r>
                       <w:r>
                         <w:rPr>
@@ -6844,7 +6542,7 @@
                           <w:sz w:val="20"/>
                           <w:szCs w:val="20"/>
                         </w:rPr>
-                        <w:t xml:space="preserve"> types that are extensions of other complex types MUST use the </w:t>
+                        <w:t xml:space="preserve"> types that are extensions of other complex types must use the </w:t>
                       </w:r>
                       <w:r>
                         <w:rPr>
@@ -6882,7 +6580,7 @@
                           <w:sz w:val="20"/>
                           <w:szCs w:val="20"/>
                         </w:rPr>
-                        <w:t xml:space="preserve">Certain XSD complex types SHOULD be declared as abstract.  See Section </w:t>
+                        <w:t xml:space="preserve">Certain XSD complex types should be declared as abstract.  See Section </w:t>
                       </w:r>
                       <w:r>
                         <w:rPr>
@@ -6975,7 +6673,7 @@
                           <w:sz w:val="20"/>
                           <w:szCs w:val="20"/>
                         </w:rPr>
-                        <w:t xml:space="preserve"> syntax MUST be enclosed within the </w:t>
+                        <w:t xml:space="preserve"> syntax must be enclosed within the </w:t>
                       </w:r>
                       <w:r>
                         <w:rPr>
@@ -7219,7 +6917,21 @@
           <w:rFonts w:cs="Arial"/>
           <w:szCs w:val="20"/>
         </w:rPr>
-        <w:t xml:space="preserve"> syntax is used twice within the STIX 1.2.1 XSD schemas.  In both cases, they will contain </w:t>
+        <w:t xml:space="preserve"> syntax is used twice within the STIX 1.2.1 </w:t>
+      </w:r>
+      <w:r>
+        <w:rPr>
+          <w:rFonts w:cs="Arial"/>
+          <w:szCs w:val="20"/>
+        </w:rPr>
+        <w:t>XML</w:t>
+      </w:r>
+      <w:r>
+        <w:rPr>
+          <w:rFonts w:cs="Arial"/>
+          <w:szCs w:val="20"/>
+        </w:rPr>
+        <w:t xml:space="preserve"> schemas.  In both cases, they will contain </w:t>
       </w:r>
       <w:r>
         <w:rPr>
@@ -7339,7 +7051,7 @@
                     <pic:cNvPicPr/>
                   </pic:nvPicPr>
                   <pic:blipFill>
-                    <a:blip r:embed="rId34"/>
+                    <a:blip r:embed="rId33"/>
                     <a:stretch>
                       <a:fillRect/>
                     </a:stretch>
@@ -7373,7 +7085,7 @@
           <w:rFonts w:cs="Arial"/>
           <w:szCs w:val="20"/>
         </w:rPr>
-        <w:t>Here is the equivalent definition from the XSD schema:</w:t>
+        <w:t>Here is the equivalent definition from the XSD:</w:t>
       </w:r>
     </w:p>
     <w:p>
@@ -7829,11 +7541,11 @@
       <w:pPr>
         <w:pStyle w:val="Heading2"/>
       </w:pPr>
-      <w:bookmarkStart w:id="41" w:name="_Toc449530193"/>
+      <w:bookmarkStart w:id="31" w:name="_Toc450824658"/>
       <w:r>
         <w:t>UML Attributes and Associations</w:t>
       </w:r>
-      <w:bookmarkEnd w:id="41"/>
+      <w:bookmarkEnd w:id="31"/>
     </w:p>
     <w:p>
       <w:pPr>
@@ -8055,7 +7767,21 @@
                                 <w:rFonts w:eastAsia="Calibri" w:cs="Arial"/>
                                 <w:szCs w:val="20"/>
                               </w:rPr>
-                              <w:t xml:space="preserve"> an XSD attribute or XSD element is used.  The name itself MUST remain the same, including capitalization.</w:t>
+                              <w:t xml:space="preserve"> an XSD attribute or XSD element is used.  The name itself </w:t>
+                            </w:r>
+                            <w:r>
+                              <w:rPr>
+                                <w:rFonts w:eastAsia="Calibri" w:cs="Arial"/>
+                                <w:szCs w:val="20"/>
+                              </w:rPr>
+                              <w:t>must</w:t>
+                            </w:r>
+                            <w:r>
+                              <w:rPr>
+                                <w:rFonts w:eastAsia="Calibri" w:cs="Arial"/>
+                                <w:szCs w:val="20"/>
+                              </w:rPr>
+                              <w:t xml:space="preserve"> remain the same, including capitalization.</w:t>
                             </w:r>
                           </w:p>
                           <w:p>
@@ -8221,7 +7947,7 @@
                                 <w:rFonts w:eastAsia="Calibri" w:cs="Arial"/>
                                 <w:szCs w:val="20"/>
                               </w:rPr>
-                              <w:t xml:space="preserve">, then the type of the corresponding XSD element MUST be </w:t>
+                              <w:t xml:space="preserve">, then the type of the corresponding XSD element must be </w:t>
                             </w:r>
                             <w:r>
                               <w:rPr>
@@ -8659,7 +8385,7 @@
                                 <w:rFonts w:eastAsia="Calibri" w:cs="Arial"/>
                                 <w:szCs w:val="20"/>
                               </w:rPr>
-                              <w:t>Some UML attributes define a default value.  That value SHOULD be specified using the default XSD attribute “default”.</w:t>
+                              <w:t>Some UML attributes define a default value.  That value should be specified using the default XSD attribute “default”.</w:t>
                             </w:r>
                           </w:p>
                           <w:p/>
@@ -8742,7 +8468,21 @@
                           <w:rFonts w:eastAsia="Calibri" w:cs="Arial"/>
                           <w:szCs w:val="20"/>
                         </w:rPr>
-                        <w:t xml:space="preserve"> an XSD attribute or XSD element is used.  The name itself MUST remain the same, including capitalization.</w:t>
+                        <w:t xml:space="preserve"> an XSD attribute or XSD element is used.  The name itself </w:t>
+                      </w:r>
+                      <w:r>
+                        <w:rPr>
+                          <w:rFonts w:eastAsia="Calibri" w:cs="Arial"/>
+                          <w:szCs w:val="20"/>
+                        </w:rPr>
+                        <w:t>must</w:t>
+                      </w:r>
+                      <w:r>
+                        <w:rPr>
+                          <w:rFonts w:eastAsia="Calibri" w:cs="Arial"/>
+                          <w:szCs w:val="20"/>
+                        </w:rPr>
+                        <w:t xml:space="preserve"> remain the same, including capitalization.</w:t>
                       </w:r>
                     </w:p>
                     <w:p>
@@ -8908,7 +8648,7 @@
                           <w:rFonts w:eastAsia="Calibri" w:cs="Arial"/>
                           <w:szCs w:val="20"/>
                         </w:rPr>
-                        <w:t xml:space="preserve">, then the type of the corresponding XSD element MUST be </w:t>
+                        <w:t xml:space="preserve">, then the type of the corresponding XSD element must be </w:t>
                       </w:r>
                       <w:r>
                         <w:rPr>
@@ -9346,7 +9086,7 @@
                           <w:rFonts w:eastAsia="Calibri" w:cs="Arial"/>
                           <w:szCs w:val="20"/>
                         </w:rPr>
-                        <w:t>Some UML attributes define a default value.  That value SHOULD be specified using the default XSD attribute “default”.</w:t>
+                        <w:t>Some UML attributes define a default value.  That value should be specified using the default XSD attribute “default”.</w:t>
                       </w:r>
                     </w:p>
                     <w:p/>
@@ -9563,7 +9303,7 @@
       <w:pPr>
         <w:pStyle w:val="Caption"/>
       </w:pPr>
-      <w:bookmarkStart w:id="42" w:name="_Ref436655158"/>
+      <w:bookmarkStart w:id="32" w:name="_Ref436655158"/>
     </w:p>
     <w:p>
       <w:pPr>
@@ -9606,7 +9346,7 @@
           <w:t>1</w:t>
         </w:r>
       </w:fldSimple>
-      <w:bookmarkEnd w:id="42"/>
+      <w:bookmarkEnd w:id="32"/>
       <w:r>
         <w:t>: Multiplicity Mapping</w:t>
       </w:r>
@@ -10051,7 +9791,7 @@
                     <pic:cNvPicPr/>
                   </pic:nvPicPr>
                   <pic:blipFill rotWithShape="1">
-                    <a:blip r:embed="rId35"/>
+                    <a:blip r:embed="rId34"/>
                     <a:srcRect b="8184"/>
                     <a:stretch/>
                   </pic:blipFill>
@@ -10083,7 +9823,7 @@
       <w:pPr>
         <w:pStyle w:val="Caption"/>
       </w:pPr>
-      <w:bookmarkStart w:id="43" w:name="_Ref436229998"/>
+      <w:bookmarkStart w:id="33" w:name="_Ref436229998"/>
       <w:r>
         <w:t xml:space="preserve">Figure </w:t>
       </w:r>
@@ -10106,7 +9846,7 @@
           <w:t>1</w:t>
         </w:r>
       </w:fldSimple>
-      <w:bookmarkEnd w:id="43"/>
+      <w:bookmarkEnd w:id="33"/>
       <w:r>
         <w:t>. UML AttackPatternType class</w:t>
       </w:r>
@@ -10124,7 +9864,7 @@
           <w:rFonts w:cs="Arial"/>
           <w:szCs w:val="20"/>
         </w:rPr>
-        <w:t>Here is the equivalent definition from the XSD schema (with some details elided):</w:t>
+        <w:t>Here is the equivalent definition from the XSD (with some details elided):</w:t>
       </w:r>
     </w:p>
     <w:p>
@@ -10379,17 +10119,17 @@
       <w:pPr>
         <w:pStyle w:val="Heading2"/>
       </w:pPr>
-      <w:bookmarkStart w:id="44" w:name="_Ref436653903"/>
-      <w:bookmarkStart w:id="45" w:name="_Ref436654187"/>
-      <w:bookmarkStart w:id="46" w:name="_Ref436654192"/>
-      <w:bookmarkStart w:id="47" w:name="_Toc449530194"/>
+      <w:bookmarkStart w:id="34" w:name="_Ref436653903"/>
+      <w:bookmarkStart w:id="35" w:name="_Ref436654187"/>
+      <w:bookmarkStart w:id="36" w:name="_Ref436654192"/>
+      <w:bookmarkStart w:id="37" w:name="_Toc450824659"/>
       <w:r>
         <w:t>UML Data Types</w:t>
       </w:r>
-      <w:bookmarkEnd w:id="44"/>
-      <w:bookmarkEnd w:id="45"/>
-      <w:bookmarkEnd w:id="46"/>
-      <w:bookmarkEnd w:id="47"/>
+      <w:bookmarkEnd w:id="34"/>
+      <w:bookmarkEnd w:id="35"/>
+      <w:bookmarkEnd w:id="36"/>
+      <w:bookmarkEnd w:id="37"/>
     </w:p>
     <w:p>
       <w:pPr>
@@ -10809,21 +10549,7 @@
                                 <w:b/>
                                 <w:color w:val="0000EE"/>
                               </w:rPr>
-                              <w:t>Ta</w:t>
-                            </w:r>
-                            <w:r>
-                              <w:rPr>
-                                <w:b/>
-                                <w:color w:val="0000EE"/>
-                              </w:rPr>
-                              <w:t>b</w:t>
-                            </w:r>
-                            <w:r>
-                              <w:rPr>
-                                <w:b/>
-                                <w:color w:val="0000EE"/>
-                              </w:rPr>
-                              <w:t xml:space="preserve">le </w:t>
+                              <w:t xml:space="preserve">Table </w:t>
                             </w:r>
                             <w:r>
                               <w:rPr>
@@ -11151,21 +10877,7 @@
                           <w:b/>
                           <w:color w:val="0000EE"/>
                         </w:rPr>
-                        <w:t>Ta</w:t>
-                      </w:r>
-                      <w:r>
-                        <w:rPr>
-                          <w:b/>
-                          <w:color w:val="0000EE"/>
-                        </w:rPr>
-                        <w:t>b</w:t>
-                      </w:r>
-                      <w:r>
-                        <w:rPr>
-                          <w:b/>
-                          <w:color w:val="0000EE"/>
-                        </w:rPr>
-                        <w:t xml:space="preserve">le </w:t>
+                        <w:t xml:space="preserve">Table </w:t>
                       </w:r>
                       <w:r>
                         <w:rPr>
@@ -11863,13 +11575,13 @@
       <w:pPr>
         <w:pStyle w:val="Heading2"/>
       </w:pPr>
-      <w:bookmarkStart w:id="48" w:name="_Ref436653917"/>
-      <w:bookmarkStart w:id="49" w:name="_Toc449530195"/>
+      <w:bookmarkStart w:id="38" w:name="_Ref436653917"/>
+      <w:bookmarkStart w:id="39" w:name="_Toc450824660"/>
       <w:r>
         <w:t>UML Enumerations</w:t>
       </w:r>
-      <w:bookmarkEnd w:id="48"/>
-      <w:bookmarkEnd w:id="49"/>
+      <w:bookmarkEnd w:id="38"/>
+      <w:bookmarkEnd w:id="39"/>
     </w:p>
     <w:p>
       <w:pPr>
@@ -12522,6 +12234,9 @@
         <w:jc w:val="center"/>
       </w:pPr>
       <w:r>
+        <w:rPr>
+          <w:noProof/>
+        </w:rPr>
         <w:drawing>
           <wp:inline distT="0" distB="0" distL="0" distR="0" wp14:anchorId="5FBC4C28" wp14:editId="55C292F1">
             <wp:extent cx="3514725" cy="1200150"/>
@@ -12538,7 +12253,7 @@
                     <pic:cNvPicPr/>
                   </pic:nvPicPr>
                   <pic:blipFill>
-                    <a:blip r:embed="rId36"/>
+                    <a:blip r:embed="rId35"/>
                     <a:stretch>
                       <a:fillRect/>
                     </a:stretch>
@@ -12781,11 +12496,11 @@
       <w:pPr>
         <w:pStyle w:val="Heading2"/>
       </w:pPr>
-      <w:bookmarkStart w:id="50" w:name="_Toc449530196"/>
+      <w:bookmarkStart w:id="40" w:name="_Toc450824661"/>
       <w:r>
         <w:t>UML Interfaces</w:t>
       </w:r>
-      <w:bookmarkEnd w:id="50"/>
+      <w:bookmarkEnd w:id="40"/>
     </w:p>
     <w:p>
       <w:pPr>
@@ -12927,7 +12642,7 @@
                                 <w:sz w:val="20"/>
                                 <w:szCs w:val="20"/>
                               </w:rPr>
-                              <w:t>MUST</w:t>
+                              <w:t>must</w:t>
                             </w:r>
                             <w:r>
                               <w:rPr>
@@ -13035,7 +12750,7 @@
                           <w:sz w:val="20"/>
                           <w:szCs w:val="20"/>
                         </w:rPr>
-                        <w:t>MUST</w:t>
+                        <w:t>must</w:t>
                       </w:r>
                       <w:r>
                         <w:rPr>
@@ -13139,7 +12854,7 @@
                     <pic:cNvPicPr/>
                   </pic:nvPicPr>
                   <pic:blipFill>
-                    <a:blip r:embed="rId37"/>
+                    <a:blip r:embed="rId36"/>
                     <a:stretch>
                       <a:fillRect/>
                     </a:stretch>
@@ -13403,15 +13118,15 @@
       <w:pPr>
         <w:pStyle w:val="Heading2"/>
       </w:pPr>
-      <w:bookmarkStart w:id="51" w:name="_Ref436655825"/>
-      <w:bookmarkStart w:id="52" w:name="_Ref436655833"/>
-      <w:bookmarkStart w:id="53" w:name="_Toc449530197"/>
+      <w:bookmarkStart w:id="41" w:name="_Ref436655825"/>
+      <w:bookmarkStart w:id="42" w:name="_Ref436655833"/>
+      <w:bookmarkStart w:id="43" w:name="_Toc450824662"/>
       <w:r>
         <w:t>Controlled Vocabularies</w:t>
       </w:r>
-      <w:bookmarkEnd w:id="51"/>
-      <w:bookmarkEnd w:id="52"/>
-      <w:bookmarkEnd w:id="53"/>
+      <w:bookmarkEnd w:id="41"/>
+      <w:bookmarkEnd w:id="42"/>
+      <w:bookmarkEnd w:id="43"/>
     </w:p>
     <w:p>
       <w:pPr>
@@ -13501,7 +13216,10 @@
         <w:t>s</w:t>
       </w:r>
       <w:r>
-        <w:t xml:space="preserve"> MUST</w:t>
+        <w:t xml:space="preserve"> </w:t>
+      </w:r>
+      <w:r>
+        <w:t>must</w:t>
       </w:r>
       <w:r>
         <w:t xml:space="preserve"> allow for all of these use cases:</w:t>
@@ -14632,7 +14350,7 @@
         <w:rPr>
           <w:rFonts w:cs="Courier New"/>
         </w:rPr>
-        <w:t>SHOULD</w:t>
+        <w:t>should</w:t>
       </w:r>
       <w:r>
         <w:rPr>
@@ -14990,7 +14708,7 @@
       <w:pPr>
         <w:pStyle w:val="Heading1"/>
       </w:pPr>
-      <w:bookmarkStart w:id="54" w:name="_Toc449530198"/>
+      <w:bookmarkStart w:id="44" w:name="_Toc450824663"/>
       <w:r>
         <w:lastRenderedPageBreak/>
         <w:t xml:space="preserve">Relationships to </w:t>
@@ -15001,21 +14719,35 @@
       <w:r>
         <w:t xml:space="preserve"> XML Schemas</w:t>
       </w:r>
-      <w:bookmarkEnd w:id="54"/>
-    </w:p>
-    <w:p>
-      <w:pPr>
-        <w:rPr>
-          <w:rFonts w:cs="Arial"/>
-          <w:szCs w:val="20"/>
-        </w:rPr>
-      </w:pPr>
-      <w:r>
-        <w:rPr>
-          <w:rFonts w:cs="Arial"/>
-          <w:szCs w:val="20"/>
-        </w:rPr>
-        <w:t xml:space="preserve">The STIX XSD schema has been under development </w:t>
+      <w:bookmarkEnd w:id="44"/>
+    </w:p>
+    <w:p>
+      <w:pPr>
+        <w:rPr>
+          <w:rFonts w:cs="Arial"/>
+          <w:szCs w:val="20"/>
+        </w:rPr>
+      </w:pPr>
+      <w:r>
+        <w:rPr>
+          <w:rFonts w:cs="Arial"/>
+          <w:szCs w:val="20"/>
+        </w:rPr>
+        <w:t xml:space="preserve">The STIX </w:t>
+      </w:r>
+      <w:r>
+        <w:rPr>
+          <w:rFonts w:cs="Arial"/>
+          <w:szCs w:val="20"/>
+        </w:rPr>
+        <w:t>XML</w:t>
+      </w:r>
+      <w:r>
+        <w:rPr>
+          <w:rFonts w:cs="Arial"/>
+          <w:szCs w:val="20"/>
+        </w:rPr>
+        <w:t xml:space="preserve"> schema has been under development </w:t>
       </w:r>
       <w:r>
         <w:rPr>
@@ -15057,7 +14789,21 @@
           <w:rFonts w:cs="Arial"/>
           <w:szCs w:val="20"/>
         </w:rPr>
-        <w:t xml:space="preserve"> XSD schemas </w:t>
+        <w:t xml:space="preserve"> </w:t>
+      </w:r>
+      <w:r>
+        <w:rPr>
+          <w:rFonts w:cs="Arial"/>
+          <w:szCs w:val="20"/>
+        </w:rPr>
+        <w:t>XML</w:t>
+      </w:r>
+      <w:r>
+        <w:rPr>
+          <w:rFonts w:cs="Arial"/>
+          <w:szCs w:val="20"/>
+        </w:rPr>
+        <w:t xml:space="preserve"> schemas </w:t>
       </w:r>
       <w:r>
         <w:rPr>
@@ -15071,7 +14817,21 @@
           <w:rFonts w:cs="Arial"/>
           <w:szCs w:val="20"/>
         </w:rPr>
-        <w:t xml:space="preserve">those developed manually.  However, the semantics must be the same.  Some of the choices made when developing the original XSD schema </w:t>
+        <w:t xml:space="preserve">those developed manually.  However, the semantics must be the same.  Some of the choices made when developing the original </w:t>
+      </w:r>
+      <w:r>
+        <w:rPr>
+          <w:rFonts w:cs="Arial"/>
+          <w:szCs w:val="20"/>
+        </w:rPr>
+        <w:t>XML</w:t>
+      </w:r>
+      <w:r>
+        <w:rPr>
+          <w:rFonts w:cs="Arial"/>
+          <w:szCs w:val="20"/>
+        </w:rPr>
+        <w:t xml:space="preserve"> schema </w:t>
       </w:r>
       <w:r>
         <w:rPr>
@@ -15157,13 +14917,13 @@
       <w:pPr>
         <w:pStyle w:val="Heading2"/>
       </w:pPr>
-      <w:bookmarkStart w:id="55" w:name="_Ref436740127"/>
-      <w:bookmarkStart w:id="56" w:name="_Toc449530199"/>
+      <w:bookmarkStart w:id="45" w:name="_Ref436740127"/>
+      <w:bookmarkStart w:id="46" w:name="_Toc450824664"/>
       <w:r>
         <w:t>UML Package to XML Namespace Name Mapping</w:t>
       </w:r>
-      <w:bookmarkEnd w:id="55"/>
-      <w:bookmarkEnd w:id="56"/>
+      <w:bookmarkEnd w:id="45"/>
+      <w:bookmarkEnd w:id="46"/>
     </w:p>
     <w:p>
       <w:r>
@@ -15522,30 +15282,36 @@
       <w:pPr>
         <w:pStyle w:val="Heading2"/>
       </w:pPr>
-      <w:bookmarkStart w:id="57" w:name="_Toc449530200"/>
+      <w:bookmarkStart w:id="47" w:name="_Toc450824665"/>
       <w:r>
         <w:t>UML Classes</w:t>
       </w:r>
-      <w:bookmarkEnd w:id="57"/>
+      <w:bookmarkEnd w:id="47"/>
     </w:p>
     <w:p>
       <w:pPr>
         <w:pStyle w:val="Heading3"/>
       </w:pPr>
-      <w:bookmarkStart w:id="58" w:name="_Ref436903838"/>
-      <w:bookmarkStart w:id="59" w:name="_Toc449530201"/>
+      <w:bookmarkStart w:id="48" w:name="_Ref436903838"/>
+      <w:bookmarkStart w:id="49" w:name="_Toc450824666"/>
       <w:r>
         <w:t>Abstract XSD Complex Types</w:t>
       </w:r>
-      <w:bookmarkEnd w:id="58"/>
-      <w:bookmarkEnd w:id="59"/>
+      <w:bookmarkEnd w:id="48"/>
+      <w:bookmarkEnd w:id="49"/>
     </w:p>
     <w:p>
       <w:pPr>
         <w:spacing w:before="0" w:after="240"/>
       </w:pPr>
       <w:r>
-        <w:t>The following XSD complex types SHOULD be declared as abstract.</w:t>
+        <w:t xml:space="preserve">The following XSD complex types </w:t>
+      </w:r>
+      <w:r>
+        <w:t>should</w:t>
+      </w:r>
+      <w:r>
+        <w:t xml:space="preserve"> be declared as abstract.</w:t>
       </w:r>
     </w:p>
     <w:p>
@@ -15702,21 +15468,21 @@
       <w:pPr>
         <w:pStyle w:val="Heading2"/>
       </w:pPr>
-      <w:bookmarkStart w:id="60" w:name="_Toc449530202"/>
+      <w:bookmarkStart w:id="50" w:name="_Toc450824667"/>
       <w:r>
         <w:t>UML Data Types</w:t>
       </w:r>
-      <w:bookmarkEnd w:id="60"/>
+      <w:bookmarkEnd w:id="50"/>
     </w:p>
     <w:p>
       <w:pPr>
         <w:pStyle w:val="Heading3"/>
       </w:pPr>
-      <w:bookmarkStart w:id="61" w:name="_Toc449530203"/>
+      <w:bookmarkStart w:id="51" w:name="_Toc450824668"/>
       <w:r>
         <w:t>Using XSD Data Types</w:t>
       </w:r>
-      <w:bookmarkEnd w:id="61"/>
+      <w:bookmarkEnd w:id="51"/>
     </w:p>
     <w:p>
       <w:pPr>
@@ -15856,7 +15622,7 @@
           <w:b/>
         </w:rPr>
       </w:pPr>
-      <w:bookmarkStart w:id="62" w:name="_Ref417202734"/>
+      <w:bookmarkStart w:id="52" w:name="_Ref417202734"/>
       <w:r>
         <w:t xml:space="preserve">Table </w:t>
       </w:r>
@@ -15879,7 +15645,7 @@
           <w:t>2</w:t>
         </w:r>
       </w:fldSimple>
-      <w:bookmarkEnd w:id="62"/>
+      <w:bookmarkEnd w:id="52"/>
       <w:r>
         <w:t>.  Common basic data types</w:t>
       </w:r>
@@ -16822,7 +16588,7 @@
               </w:rPr>
               <w:t>The LanguageCode data type is a restriction on the BasicString data type, such that it adheres to the standard defined in [</w:t>
             </w:r>
-            <w:hyperlink r:id="rId38" w:history="1">
+            <w:hyperlink r:id="rId37" w:history="1">
               <w:r>
                 <w:rPr>
                   <w:rStyle w:val="Hyperlink"/>
@@ -16923,7 +16689,7 @@
               </w:rPr>
               <w:t>The QualifiedName data type is a restriction on the BasicString data type such that it adheres to the requirements specified in [</w:t>
             </w:r>
-            <w:hyperlink r:id="rId39" w:history="1">
+            <w:hyperlink r:id="rId38" w:history="1">
               <w:r>
                 <w:rPr>
                   <w:rStyle w:val="Hyperlink"/>
@@ -17134,7 +16900,7 @@
               </w:rPr>
               <w:t xml:space="preserve">The URI data type is a restriction on the BasicString data type such that it adheres to the standard defined at </w:t>
             </w:r>
-            <w:hyperlink r:id="rId40" w:history="1">
+            <w:hyperlink r:id="rId39" w:history="1">
               <w:r>
                 <w:rPr>
                   <w:rStyle w:val="Hyperlink"/>
@@ -17463,11 +17229,11 @@
       <w:pPr>
         <w:pStyle w:val="Heading3"/>
       </w:pPr>
-      <w:bookmarkStart w:id="63" w:name="_Toc449530204"/>
+      <w:bookmarkStart w:id="53" w:name="_Toc450824669"/>
       <w:r>
         <w:t>UML Data Types Explicitly Defined in the XML Implementation</w:t>
       </w:r>
-      <w:bookmarkEnd w:id="63"/>
+      <w:bookmarkEnd w:id="53"/>
       <w:r>
         <w:t xml:space="preserve"> </w:t>
       </w:r>
@@ -17604,7 +17370,7 @@
           <w:rFonts w:cs="Arial"/>
           <w:szCs w:val="20"/>
         </w:rPr>
-        <w:t>MUST</w:t>
+        <w:t>must</w:t>
       </w:r>
       <w:r>
         <w:rPr>
@@ -17630,7 +17396,7 @@
       <w:pPr>
         <w:pStyle w:val="Caption"/>
       </w:pPr>
-      <w:bookmarkStart w:id="64" w:name="_Ref436731504"/>
+      <w:bookmarkStart w:id="54" w:name="_Ref436731504"/>
       <w:r>
         <w:t xml:space="preserve">Table </w:t>
       </w:r>
@@ -17653,7 +17419,7 @@
           <w:t>3</w:t>
         </w:r>
       </w:fldSimple>
-      <w:bookmarkEnd w:id="64"/>
+      <w:bookmarkEnd w:id="54"/>
       <w:r>
         <w:t xml:space="preserve">: </w:t>
       </w:r>
@@ -17820,7 +17586,7 @@
               </w:rPr>
               <w:t xml:space="preserve">”.  The CAPEC_ID values should correspond to those defined at </w:t>
             </w:r>
-            <w:hyperlink r:id="rId41" w:history="1">
+            <w:hyperlink r:id="rId40" w:history="1">
               <w:r>
                 <w:rPr>
                   <w:rStyle w:val="Hyperlink"/>
@@ -17955,7 +17721,7 @@
               <w:lastRenderedPageBreak/>
               <w:t xml:space="preserve">The CCE_ID values should correspond to those defined at </w:t>
             </w:r>
-            <w:hyperlink r:id="rId42" w:history="1">
+            <w:hyperlink r:id="rId41" w:history="1">
               <w:r>
                 <w:rPr>
                   <w:rStyle w:val="Hyperlink"/>
@@ -18085,7 +17851,7 @@
               </w:rPr>
               <w:t xml:space="preserve">”.  The CVE_ID values should correspond to those defined at </w:t>
             </w:r>
-            <w:hyperlink r:id="rId43" w:history="1">
+            <w:hyperlink r:id="rId42" w:history="1">
               <w:r>
                 <w:rPr>
                   <w:rStyle w:val="Hyperlink"/>
@@ -18213,7 +17979,7 @@
               </w:rPr>
               <w:t xml:space="preserve">”.  The CWE_ID values should correspond to those defined at </w:t>
             </w:r>
-            <w:hyperlink r:id="rId44" w:history="1">
+            <w:hyperlink r:id="rId43" w:history="1">
               <w:r>
                 <w:rPr>
                   <w:rStyle w:val="Hyperlink"/>
@@ -18850,7 +18616,7 @@
                               <w:t xml:space="preserve"> </w:t>
                             </w:r>
                             <w:r>
-                              <w:t>SHOULD</w:t>
+                              <w:t>should</w:t>
                             </w:r>
                             <w:r>
                               <w:t xml:space="preserve"> be defined using separate</w:t>
@@ -18953,7 +18719,7 @@
                         <w:t xml:space="preserve"> </w:t>
                       </w:r>
                       <w:r>
-                        <w:t>SHOULD</w:t>
+                        <w:t>should</w:t>
                       </w:r>
                       <w:r>
                         <w:t xml:space="preserve"> be defined using separate</w:t>
@@ -18994,14 +18760,14 @@
       <w:pPr>
         <w:pStyle w:val="Heading2"/>
       </w:pPr>
-      <w:bookmarkStart w:id="65" w:name="_Ref448241067"/>
-      <w:bookmarkStart w:id="66" w:name="_Toc449530205"/>
+      <w:bookmarkStart w:id="55" w:name="_Ref448241067"/>
+      <w:bookmarkStart w:id="56" w:name="_Toc450824670"/>
       <w:r>
         <w:lastRenderedPageBreak/>
         <w:t>UML Interfaces</w:t>
       </w:r>
-      <w:bookmarkEnd w:id="65"/>
-      <w:bookmarkEnd w:id="66"/>
+      <w:bookmarkEnd w:id="55"/>
+      <w:bookmarkEnd w:id="56"/>
     </w:p>
     <w:p>
       <w:pPr>
@@ -19405,11 +19171,11 @@
       <w:pPr>
         <w:pStyle w:val="Heading2"/>
       </w:pPr>
-      <w:bookmarkStart w:id="67" w:name="_Toc449530206"/>
+      <w:bookmarkStart w:id="57" w:name="_Toc450824671"/>
       <w:r>
         <w:t>Controlled Vocabularies</w:t>
       </w:r>
-      <w:bookmarkEnd w:id="67"/>
+      <w:bookmarkEnd w:id="57"/>
     </w:p>
     <w:p>
       <w:pPr>
@@ -19628,7 +19394,7 @@
         <w:rPr>
           <w:rFonts w:cs="Courier New"/>
         </w:rPr>
-        <w:t>SHOULD</w:t>
+        <w:t>should</w:t>
       </w:r>
       <w:r>
         <w:rPr>
@@ -20684,7 +20450,7 @@
                     <pic:cNvPicPr/>
                   </pic:nvPicPr>
                   <pic:blipFill>
-                    <a:blip r:embed="rId45"/>
+                    <a:blip r:embed="rId44"/>
                     <a:stretch>
                       <a:fillRect/>
                     </a:stretch>
@@ -20712,7 +20478,7 @@
           <w:rFonts w:cs="Courier New"/>
         </w:rPr>
       </w:pPr>
-      <w:bookmarkStart w:id="68" w:name="_Ref436909213"/>
+      <w:bookmarkStart w:id="58" w:name="_Ref436909213"/>
       <w:r>
         <w:t xml:space="preserve">Figure </w:t>
       </w:r>
@@ -20735,7 +20501,7 @@
           <w:t>1</w:t>
         </w:r>
       </w:fldSimple>
-      <w:bookmarkEnd w:id="68"/>
+      <w:bookmarkEnd w:id="58"/>
       <w:r>
         <w:t xml:space="preserve">: Modelling </w:t>
       </w:r>
@@ -20750,13 +20516,13 @@
       <w:pPr>
         <w:pStyle w:val="Heading2"/>
       </w:pPr>
-      <w:bookmarkStart w:id="69" w:name="_Ref436907686"/>
-      <w:bookmarkStart w:id="70" w:name="_Toc449530207"/>
+      <w:bookmarkStart w:id="59" w:name="_Ref436907686"/>
+      <w:bookmarkStart w:id="60" w:name="_Toc450824672"/>
       <w:r>
         <w:t>Extensions and Externally Defined Data Models</w:t>
       </w:r>
-      <w:bookmarkEnd w:id="69"/>
-      <w:bookmarkEnd w:id="70"/>
+      <w:bookmarkEnd w:id="59"/>
+      <w:bookmarkEnd w:id="60"/>
     </w:p>
     <w:p>
       <w:pPr>
@@ -20794,7 +20560,7 @@
       <w:r>
         <w:t xml:space="preserve"> see </w:t>
       </w:r>
-      <w:commentRangeStart w:id="71"/>
+      <w:commentRangeStart w:id="61"/>
       <w:r>
         <w:rPr>
           <w:i/>
@@ -20826,12 +20592,12 @@
         </w:rPr>
         <w:t>Extensions</w:t>
       </w:r>
-      <w:commentRangeEnd w:id="71"/>
+      <w:commentRangeEnd w:id="61"/>
       <w:r>
         <w:rPr>
           <w:rStyle w:val="CommentReference"/>
         </w:rPr>
-        <w:commentReference w:id="71"/>
+        <w:commentReference w:id="61"/>
       </w:r>
       <w:r>
         <w:t>.</w:t>
@@ -21106,13 +20872,25 @@
         <w:t xml:space="preserve">the extensions UML package must be implemented in XML.  The extensions package is actually composed of </w:t>
       </w:r>
       <w:r>
-        <w:t xml:space="preserve">eight sub-packages.  Each of these sub-packages SHOULD be implemented using </w:t>
+        <w:t xml:space="preserve">eight sub-packages.  Each of these sub-packages </w:t>
+      </w:r>
+      <w:r>
+        <w:t>should</w:t>
+      </w:r>
+      <w:r>
+        <w:t xml:space="preserve"> be implemented using </w:t>
       </w:r>
       <w:r>
         <w:t xml:space="preserve">its </w:t>
       </w:r>
       <w:r>
-        <w:t xml:space="preserve">own XSD schema, in a separate file.  If the sub-package references an existing externally defined data model, it should use the </w:t>
+        <w:t xml:space="preserve">own </w:t>
+      </w:r>
+      <w:r>
+        <w:t>XML</w:t>
+      </w:r>
+      <w:r>
+        <w:t xml:space="preserve"> schema, in a separate file.  If the sub-package references an existing externally defined data model, it should use the </w:t>
       </w:r>
       <w:r>
         <w:rPr>
@@ -21121,12 +20899,18 @@
         <w:t>xs:import</w:t>
       </w:r>
       <w:r>
-        <w:t xml:space="preserve"> syntax to include the XSD schema.</w:t>
+        <w:t xml:space="preserve"> syntax to include the </w:t>
+      </w:r>
+      <w:r>
+        <w:t>XML</w:t>
+      </w:r>
+      <w:r>
+        <w:t xml:space="preserve"> schema.</w:t>
       </w:r>
       <w:r>
         <w:t xml:space="preserve">  </w:t>
       </w:r>
-      <w:bookmarkStart w:id="72" w:name="_Toc287332011"/>
+      <w:bookmarkStart w:id="62" w:name="_Toc287332011"/>
     </w:p>
     <w:p>
       <w:pPr>
@@ -21789,7 +21573,23 @@
           <w:sz w:val="20"/>
           <w:szCs w:val="20"/>
         </w:rPr>
-        <w:t xml:space="preserve">.  The type of the XSD element MUST be </w:t>
+        <w:t xml:space="preserve">.  The type of the XSD element </w:t>
+      </w:r>
+      <w:r>
+        <w:rPr>
+          <w:rFonts w:ascii="Arial" w:hAnsi="Arial" w:cs="Arial"/>
+          <w:sz w:val="20"/>
+          <w:szCs w:val="20"/>
+        </w:rPr>
+        <w:t>must</w:t>
+      </w:r>
+      <w:r>
+        <w:rPr>
+          <w:rFonts w:ascii="Arial" w:hAnsi="Arial" w:cs="Arial"/>
+          <w:sz w:val="20"/>
+          <w:szCs w:val="20"/>
+        </w:rPr>
+        <w:t xml:space="preserve"> be </w:t>
       </w:r>
       <w:r>
         <w:rPr>
@@ -21922,36 +21722,36 @@
       <w:pPr>
         <w:pStyle w:val="Heading1"/>
       </w:pPr>
-      <w:bookmarkStart w:id="73" w:name="_Toc449530208"/>
-      <w:commentRangeStart w:id="74"/>
-      <w:commentRangeStart w:id="75"/>
+      <w:bookmarkStart w:id="63" w:name="_Toc450824673"/>
+      <w:commentRangeStart w:id="64"/>
+      <w:commentRangeStart w:id="65"/>
       <w:r>
         <w:lastRenderedPageBreak/>
         <w:t>Conformance</w:t>
       </w:r>
-      <w:bookmarkEnd w:id="72"/>
-      <w:commentRangeEnd w:id="74"/>
+      <w:bookmarkEnd w:id="62"/>
+      <w:commentRangeEnd w:id="64"/>
       <w:r>
         <w:rPr>
           <w:rStyle w:val="CommentReference"/>
           <w:sz w:val="36"/>
           <w:szCs w:val="36"/>
         </w:rPr>
-        <w:commentReference w:id="74"/>
-      </w:r>
-      <w:commentRangeEnd w:id="75"/>
+        <w:commentReference w:id="64"/>
+      </w:r>
+      <w:commentRangeEnd w:id="65"/>
       <w:r>
         <w:rPr>
           <w:rStyle w:val="CommentReference"/>
           <w:sz w:val="36"/>
           <w:szCs w:val="36"/>
         </w:rPr>
-        <w:commentReference w:id="75"/>
-      </w:r>
-      <w:bookmarkEnd w:id="73"/>
-    </w:p>
-    <w:p>
-      <w:commentRangeStart w:id="76"/>
+        <w:commentReference w:id="65"/>
+      </w:r>
+      <w:bookmarkEnd w:id="63"/>
+    </w:p>
+    <w:p>
+      <w:commentRangeStart w:id="66"/>
       <w:r>
         <w:t xml:space="preserve">The last numbered section in the specification must be the Conformance section. Conformance Statements/Clauses go here.  </w:t>
       </w:r>
@@ -21969,7 +21769,7 @@
       <w:r>
         <w:br/>
       </w:r>
-      <w:hyperlink r:id="rId48" w:history="1">
+      <w:hyperlink r:id="rId47" w:history="1">
         <w:r>
           <w:rPr>
             <w:rStyle w:val="Hyperlink"/>
@@ -21985,10 +21785,10 @@
       <w:pPr>
         <w:pStyle w:val="AppendixHeading1"/>
       </w:pPr>
-      <w:bookmarkStart w:id="77" w:name="_Toc85472897"/>
-      <w:bookmarkStart w:id="78" w:name="_Toc287332012"/>
-      <w:bookmarkStart w:id="79" w:name="_Toc449530209"/>
-      <w:commentRangeEnd w:id="76"/>
+      <w:bookmarkStart w:id="67" w:name="_Toc85472897"/>
+      <w:bookmarkStart w:id="68" w:name="_Toc287332012"/>
+      <w:bookmarkStart w:id="69" w:name="_Toc450824674"/>
+      <w:commentRangeEnd w:id="66"/>
       <w:r>
         <w:rPr>
           <w:rStyle w:val="CommentReference"/>
@@ -21999,7 +21799,7 @@
           <w:kern w:val="0"/>
         </w:rPr>
         <w:lastRenderedPageBreak/>
-        <w:commentReference w:id="76"/>
+        <w:commentReference w:id="66"/>
       </w:r>
       <w:r>
         <w:t>Acknowl</w:t>
@@ -22013,9 +21813,9 @@
       <w:r>
         <w:t>ments</w:t>
       </w:r>
-      <w:bookmarkEnd w:id="77"/>
-      <w:bookmarkEnd w:id="78"/>
-      <w:bookmarkEnd w:id="79"/>
+      <w:bookmarkEnd w:id="67"/>
+      <w:bookmarkEnd w:id="68"/>
+      <w:bookmarkEnd w:id="69"/>
     </w:p>
     <w:p>
       <w:r>
@@ -22060,16 +21860,16 @@
       <w:pPr>
         <w:pStyle w:val="AppendixHeading1"/>
       </w:pPr>
-      <w:bookmarkStart w:id="80" w:name="_Toc85472898"/>
-      <w:bookmarkStart w:id="81" w:name="_Toc287332014"/>
-      <w:bookmarkStart w:id="82" w:name="_Toc449530210"/>
+      <w:bookmarkStart w:id="70" w:name="_Toc85472898"/>
+      <w:bookmarkStart w:id="71" w:name="_Toc287332014"/>
+      <w:bookmarkStart w:id="72" w:name="_Toc450824675"/>
       <w:r>
         <w:lastRenderedPageBreak/>
         <w:t>Revision History</w:t>
       </w:r>
-      <w:bookmarkEnd w:id="80"/>
-      <w:bookmarkEnd w:id="81"/>
-      <w:bookmarkEnd w:id="82"/>
+      <w:bookmarkEnd w:id="70"/>
+      <w:bookmarkEnd w:id="71"/>
+      <w:bookmarkEnd w:id="72"/>
     </w:p>
     <w:tbl>
       <w:tblPr>
@@ -22085,15 +21885,15 @@
         <w:tblLook w:val="01E0" w:firstRow="1" w:lastRow="1" w:firstColumn="1" w:lastColumn="1" w:noHBand="0" w:noVBand="0"/>
       </w:tblPr>
       <w:tblGrid>
-        <w:gridCol w:w="1528"/>
-        <w:gridCol w:w="1410"/>
-        <w:gridCol w:w="2115"/>
-        <w:gridCol w:w="4297"/>
+        <w:gridCol w:w="1527"/>
+        <w:gridCol w:w="1427"/>
+        <w:gridCol w:w="2111"/>
+        <w:gridCol w:w="4285"/>
       </w:tblGrid>
       <w:tr>
         <w:tc>
           <w:tcPr>
-            <w:tcW w:w="1548" w:type="dxa"/>
+            <w:tcW w:w="1527" w:type="dxa"/>
           </w:tcPr>
           <w:p>
             <w:pPr>
@@ -22112,7 +21912,7 @@
         </w:tc>
         <w:tc>
           <w:tcPr>
-            <w:tcW w:w="1440" w:type="dxa"/>
+            <w:tcW w:w="1427" w:type="dxa"/>
           </w:tcPr>
           <w:p>
             <w:pPr>
@@ -22131,7 +21931,7 @@
         </w:tc>
         <w:tc>
           <w:tcPr>
-            <w:tcW w:w="2160" w:type="dxa"/>
+            <w:tcW w:w="2111" w:type="dxa"/>
           </w:tcPr>
           <w:p>
             <w:pPr>
@@ -22150,7 +21950,7 @@
         </w:tc>
         <w:tc>
           <w:tcPr>
-            <w:tcW w:w="4428" w:type="dxa"/>
+            <w:tcW w:w="4285" w:type="dxa"/>
           </w:tcPr>
           <w:p>
             <w:pPr>
@@ -22170,41 +21970,63 @@
       <w:tr>
         <w:tc>
           <w:tcPr>
-            <w:tcW w:w="1548" w:type="dxa"/>
+            <w:tcW w:w="1527" w:type="dxa"/>
           </w:tcPr>
           <w:p>
             <w:r>
-              <w:t>[Rev number]</w:t>
+              <w:t>Wd01</w:t>
             </w:r>
           </w:p>
         </w:tc>
         <w:tc>
           <w:tcPr>
-            <w:tcW w:w="1440" w:type="dxa"/>
+            <w:tcW w:w="1427" w:type="dxa"/>
           </w:tcPr>
           <w:p>
             <w:r>
-              <w:t>[Rev Date]</w:t>
+              <w:t xml:space="preserve">21 </w:t>
+            </w:r>
+            <w:r>
+              <w:t>January 2016</w:t>
             </w:r>
           </w:p>
         </w:tc>
         <w:tc>
           <w:tcPr>
-            <w:tcW w:w="2160" w:type="dxa"/>
+            <w:tcW w:w="2111" w:type="dxa"/>
           </w:tcPr>
           <w:p>
+            <w:pPr>
+              <w:spacing w:after="0"/>
+            </w:pPr>
             <w:r>
-              <w:t>[Modified By]</w:t>
+              <w:t>Sean Barnum</w:t>
+            </w:r>
+          </w:p>
+          <w:p>
+            <w:pPr>
+              <w:spacing w:before="0" w:after="0"/>
+            </w:pPr>
+            <w:r>
+              <w:t xml:space="preserve">Aharon Chernin </w:t>
+            </w:r>
+          </w:p>
+          <w:p>
+            <w:pPr>
+              <w:spacing w:before="0"/>
+            </w:pPr>
+            <w:r>
+              <w:t>Rich Piazza</w:t>
             </w:r>
           </w:p>
         </w:tc>
         <w:tc>
           <w:tcPr>
-            <w:tcW w:w="4428" w:type="dxa"/>
+            <w:tcW w:w="4285" w:type="dxa"/>
           </w:tcPr>
           <w:p>
             <w:r>
-              <w:t>[Summary of Changes]</w:t>
+              <w:t>Initial transfer to OASIS template</w:t>
             </w:r>
           </w:p>
         </w:tc>
@@ -22226,7 +22048,7 @@
 
 <file path=word/comments.xml><?xml version="1.0" encoding="utf-8"?>
 <w:comments xmlns:wpc="http://schemas.microsoft.com/office/word/2010/wordprocessingCanvas" xmlns:cx="http://schemas.microsoft.com/office/drawing/2014/chartex" xmlns:cx1="http://schemas.microsoft.com/office/drawing/2015/9/8/chartex" xmlns:mc="http://schemas.openxmlformats.org/markup-compatibility/2006" xmlns:o="urn:schemas-microsoft-com:office:office" xmlns:r="http://schemas.openxmlformats.org/officeDocument/2006/relationships" xmlns:m="http://schemas.openxmlformats.org/officeDocument/2006/math" xmlns:v="urn:schemas-microsoft-com:vml" xmlns:wp14="http://schemas.microsoft.com/office/word/2010/wordprocessingDrawing" xmlns:wp="http://schemas.openxmlformats.org/drawingml/2006/wordprocessingDrawing" xmlns:w10="urn:schemas-microsoft-com:office:word" xmlns:w="http://schemas.openxmlformats.org/wordprocessingml/2006/main" xmlns:w14="http://schemas.microsoft.com/office/word/2010/wordml" xmlns:w15="http://schemas.microsoft.com/office/word/2012/wordml" xmlns:w16se="http://schemas.microsoft.com/office/word/2015/wordml/symex" xmlns:wpg="http://schemas.microsoft.com/office/word/2010/wordprocessingGroup" xmlns:wpi="http://schemas.microsoft.com/office/word/2010/wordprocessingInk" xmlns:wne="http://schemas.microsoft.com/office/word/2006/wordml" xmlns:wps="http://schemas.microsoft.com/office/word/2010/wordprocessingShape" mc:Ignorable="w14 w15 w16se wp14">
-  <w:comment w:id="71" w:author="Piazza, Rich" w:date="2016-01-05T11:02:00Z" w:initials="PR">
+  <w:comment w:id="61" w:author="Piazza, Rich" w:date="2016-01-05T11:02:00Z" w:initials="PR">
     <w:p>
       <w:pPr>
         <w:pStyle w:val="CommentText"/>
@@ -22242,7 +22064,7 @@
       </w:r>
     </w:p>
   </w:comment>
-  <w:comment w:id="74" w:author="Beck, Desiree A." w:date="2016-01-04T19:34:00Z" w:initials="BDA">
+  <w:comment w:id="64" w:author="Beck, Desiree A." w:date="2016-01-04T19:34:00Z" w:initials="BDA">
     <w:p>
       <w:pPr>
         <w:pStyle w:val="CommentText"/>
@@ -22258,7 +22080,7 @@
       </w:r>
     </w:p>
   </w:comment>
-  <w:comment w:id="75" w:author="Beck, Desiree A." w:date="2016-01-04T19:35:00Z" w:initials="BDA">
+  <w:comment w:id="65" w:author="Beck, Desiree A." w:date="2016-01-04T19:35:00Z" w:initials="BDA">
     <w:p>
       <w:pPr>
         <w:pStyle w:val="CommentText"/>
@@ -22274,7 +22096,7 @@
       </w:r>
     </w:p>
   </w:comment>
-  <w:comment w:id="76" w:author="Barnum, Sean D." w:date="2016-04-07T17:05:00Z" w:initials="BSD">
+  <w:comment w:id="66" w:author="Barnum, Sean D." w:date="2016-04-07T17:05:00Z" w:initials="BSD">
     <w:p>
       <w:pPr>
         <w:pStyle w:val="CommentText"/>
@@ -22581,7 +22403,7 @@
         <w:sz w:val="16"/>
         <w:szCs w:val="16"/>
       </w:rPr>
-      <w:t>21</w:t>
+      <w:t>4</w:t>
     </w:r>
     <w:r>
       <w:rPr>
@@ -22630,7 +22452,7 @@
         <w:sz w:val="16"/>
         <w:szCs w:val="16"/>
       </w:rPr>
-      <w:t>25</w:t>
+      <w:t>24</w:t>
     </w:r>
     <w:r>
       <w:rPr>
@@ -25483,6 +25305,7 @@
   <w:style w:type="character" w:default="1" w:styleId="DefaultParagraphFont">
     <w:name w:val="Default Paragraph Font"/>
     <w:uiPriority w:val="1"/>
+    <w:semiHidden/>
     <w:unhideWhenUsed/>
   </w:style>
   <w:style w:type="table" w:default="1" w:styleId="TableNormal">
@@ -26641,7 +26464,7 @@
 </file>
 
 <file path=customXml/itemProps1.xml><?xml version="1.0" encoding="utf-8"?>
-<ds:datastoreItem xmlns:ds="http://schemas.openxmlformats.org/officeDocument/2006/customXml" ds:itemID="{90C4887B-D02E-4E42-B80C-32F0D99BDAAC}">
+<ds:datastoreItem xmlns:ds="http://schemas.openxmlformats.org/officeDocument/2006/customXml" ds:itemID="{05C038F3-42E8-466D-98C1-73C367956528}">
   <ds:schemaRefs>
     <ds:schemaRef ds:uri="http://schemas.openxmlformats.org/officeDocument/2006/bibliography"/>
   </ds:schemaRefs>

</xml_diff>

<commit_message>
Minor format and link changes
</commit_message>
<xml_diff>
--- a/documents/DRAFTv1-stix-v1.2.1-xml-binding-v1.0-wd01.docx
+++ b/documents/DRAFTv1-stix-v1.2.1-xml-binding-v1.0-wd01.docx
@@ -3121,10 +3121,7 @@
         <w:t xml:space="preserve">XSD models from the </w:t>
       </w:r>
       <w:r>
-        <w:t>UML models.</w:t>
-      </w:r>
-      <w:r>
-        <w:t xml:space="preserve"> </w:t>
+        <w:t xml:space="preserve">UML models. </w:t>
       </w:r>
       <w:r>
         <w:rPr>
@@ -3133,8 +3130,6 @@
         </w:rPr>
         <w:t xml:space="preserve">As the text below is informative, any words used that are coincidently defined in </w:t>
       </w:r>
-      <w:bookmarkStart w:id="5" w:name="_GoBack"/>
-      <w:bookmarkEnd w:id="5"/>
       <w:r>
         <w:rPr>
           <w:rStyle w:val="Refterm"/>
@@ -3154,21 +3149,7 @@
           <w:rStyle w:val="Refterm"/>
           <w:b w:val="0"/>
         </w:rPr>
-        <w:t xml:space="preserve">should be read as only having their </w:t>
-      </w:r>
-      <w:r>
-        <w:rPr>
-          <w:rStyle w:val="Refterm"/>
-          <w:b w:val="0"/>
-        </w:rPr>
-        <w:t>usual</w:t>
-      </w:r>
-      <w:r>
-        <w:rPr>
-          <w:rStyle w:val="Refterm"/>
-          <w:b w:val="0"/>
-        </w:rPr>
-        <w:t xml:space="preserve"> English meaning.</w:t>
+        <w:t>should be read as only having their usual English meaning.</w:t>
       </w:r>
     </w:p>
     <w:p>
@@ -3180,17 +3161,17 @@
         <w:spacing w:before="360" w:after="60"/>
         <w:ind w:left="720" w:hanging="720"/>
       </w:pPr>
-      <w:bookmarkStart w:id="6" w:name="_Ref394437867"/>
-      <w:bookmarkStart w:id="7" w:name="_Toc426101877"/>
-      <w:bookmarkStart w:id="8" w:name="_Toc429572709"/>
-      <w:bookmarkStart w:id="9" w:name="_Toc450824649"/>
+      <w:bookmarkStart w:id="5" w:name="_Ref394437867"/>
+      <w:bookmarkStart w:id="6" w:name="_Toc426101877"/>
+      <w:bookmarkStart w:id="7" w:name="_Toc429572709"/>
+      <w:bookmarkStart w:id="8" w:name="_Toc450824649"/>
       <w:r>
         <w:t>Document Conventions</w:t>
       </w:r>
+      <w:bookmarkEnd w:id="5"/>
       <w:bookmarkEnd w:id="6"/>
       <w:bookmarkEnd w:id="7"/>
       <w:bookmarkEnd w:id="8"/>
-      <w:bookmarkEnd w:id="9"/>
     </w:p>
     <w:p>
       <w:r>
@@ -3206,19 +3187,19 @@
         </w:tabs>
         <w:spacing w:before="360" w:after="60"/>
       </w:pPr>
-      <w:bookmarkStart w:id="10" w:name="_Toc389570603"/>
-      <w:bookmarkStart w:id="11" w:name="_Toc389581073"/>
-      <w:bookmarkStart w:id="12" w:name="_Toc426101879"/>
-      <w:bookmarkStart w:id="13" w:name="_Toc429572710"/>
-      <w:bookmarkStart w:id="14" w:name="_Toc450824650"/>
+      <w:bookmarkStart w:id="9" w:name="_Toc389570603"/>
+      <w:bookmarkStart w:id="10" w:name="_Toc389581073"/>
+      <w:bookmarkStart w:id="11" w:name="_Toc426101879"/>
+      <w:bookmarkStart w:id="12" w:name="_Toc429572710"/>
+      <w:bookmarkStart w:id="13" w:name="_Toc450824650"/>
       <w:r>
         <w:t>Fonts</w:t>
       </w:r>
+      <w:bookmarkEnd w:id="9"/>
       <w:bookmarkEnd w:id="10"/>
       <w:bookmarkEnd w:id="11"/>
       <w:bookmarkEnd w:id="12"/>
       <w:bookmarkEnd w:id="13"/>
-      <w:bookmarkEnd w:id="14"/>
     </w:p>
     <w:p>
       <w:pPr>
@@ -3457,11 +3438,11 @@
         </w:tabs>
         <w:spacing w:before="360" w:after="60"/>
       </w:pPr>
-      <w:bookmarkStart w:id="15" w:name="_Toc450824651"/>
+      <w:bookmarkStart w:id="14" w:name="_Toc450824651"/>
       <w:r>
         <w:t>XML Namespaces</w:t>
       </w:r>
-      <w:bookmarkEnd w:id="15"/>
+      <w:bookmarkEnd w:id="14"/>
     </w:p>
     <w:p>
       <w:pPr>
@@ -3540,14 +3521,7 @@
         <w:rPr>
           <w:szCs w:val="20"/>
         </w:rPr>
-        <w:t xml:space="preserve">, we use the </w:t>
-      </w:r>
-      <w:r>
-        <w:rPr>
-          <w:szCs w:val="20"/>
-        </w:rPr>
-        <w:lastRenderedPageBreak/>
-        <w:t xml:space="preserve">format </w:t>
+        <w:t xml:space="preserve">, we use the format </w:t>
       </w:r>
       <w:r>
         <w:rPr>
@@ -3619,15 +3593,16 @@
       <w:pPr>
         <w:pStyle w:val="Heading3"/>
       </w:pPr>
-      <w:bookmarkStart w:id="16" w:name="_Toc429676489"/>
+      <w:bookmarkStart w:id="15" w:name="_Toc429676489"/>
+      <w:bookmarkStart w:id="16" w:name="_Toc450824652"/>
       <w:bookmarkStart w:id="17" w:name="_Toc85472893"/>
       <w:bookmarkStart w:id="18" w:name="_Toc287332007"/>
-      <w:bookmarkStart w:id="19" w:name="_Toc450824652"/>
-      <w:r>
+      <w:r>
+        <w:lastRenderedPageBreak/>
         <w:t>UML Diagram Icons and Arrow Types</w:t>
       </w:r>
+      <w:bookmarkEnd w:id="15"/>
       <w:bookmarkEnd w:id="16"/>
-      <w:bookmarkEnd w:id="19"/>
     </w:p>
     <w:p>
       <w:pPr>
@@ -3668,7 +3643,21 @@
           <w:b/>
           <w:color w:val="0000EE"/>
         </w:rPr>
-        <w:t xml:space="preserve">Table </w:t>
+        <w:t>Tab</w:t>
+      </w:r>
+      <w:r>
+        <w:rPr>
+          <w:b/>
+          <w:color w:val="0000EE"/>
+        </w:rPr>
+        <w:t>l</w:t>
+      </w:r>
+      <w:r>
+        <w:rPr>
+          <w:b/>
+          <w:color w:val="0000EE"/>
+        </w:rPr>
+        <w:t xml:space="preserve">e </w:t>
       </w:r>
       <w:r>
         <w:rPr>
@@ -3697,14 +3686,14 @@
       <w:r>
         <w:t>.</w:t>
       </w:r>
-      <w:bookmarkStart w:id="20" w:name="_Ref397637630"/>
-      <w:bookmarkStart w:id="21" w:name="_Ref418197702"/>
+      <w:bookmarkStart w:id="19" w:name="_Ref397637630"/>
+      <w:bookmarkStart w:id="20" w:name="_Ref418197702"/>
     </w:p>
     <w:p>
       <w:pPr>
         <w:pStyle w:val="Caption"/>
       </w:pPr>
-      <w:bookmarkStart w:id="22" w:name="_Ref418259228"/>
+      <w:bookmarkStart w:id="21" w:name="_Ref418259228"/>
       <w:r>
         <w:t xml:space="preserve">Table </w:t>
       </w:r>
@@ -3727,12 +3716,12 @@
           <w:t>1</w:t>
         </w:r>
       </w:fldSimple>
+      <w:bookmarkEnd w:id="19"/>
+      <w:bookmarkEnd w:id="21"/>
+      <w:r>
+        <w:t>.  UML diagram icons</w:t>
+      </w:r>
       <w:bookmarkEnd w:id="20"/>
-      <w:bookmarkEnd w:id="22"/>
-      <w:r>
-        <w:t>.  UML diagram icons</w:t>
-      </w:r>
-      <w:bookmarkEnd w:id="21"/>
     </w:p>
     <w:tbl>
       <w:tblPr>
@@ -3995,10 +3984,10 @@
                   <v:path o:extrusionok="f" gradientshapeok="t" o:connecttype="rect"/>
                   <o:lock v:ext="edit" aspectratio="t"/>
                 </v:shapetype>
-                <v:shape id="_x0000_i1025" type="#_x0000_t75" style="width:21.75pt;height:21.75pt" o:ole="">
+                <v:shape id="_x0000_i1025" type="#_x0000_t75" style="width:21.5pt;height:22pt" o:ole="">
                   <v:imagedata r:id="rId23" o:title=""/>
                 </v:shape>
-                <o:OLEObject Type="Embed" ProgID="PBrush" ShapeID="_x0000_i1025" DrawAspect="Content" ObjectID="_1524567777" r:id="rId24"/>
+                <o:OLEObject Type="Embed" ProgID="PBrush" ShapeID="_x0000_i1025" DrawAspect="Content" ObjectID="_1524636663" r:id="rId24"/>
               </w:object>
             </w:r>
           </w:p>
@@ -4157,10 +4146,10 @@
             </w:pPr>
             <w:r>
               <w:object w:dxaOrig="270" w:dyaOrig="195" w14:anchorId="709DAA0F">
-                <v:shape id="_x0000_i1026" type="#_x0000_t75" style="width:14.25pt;height:14.25pt" o:ole="">
+                <v:shape id="_x0000_i1026" type="#_x0000_t75" style="width:14.5pt;height:14.5pt" o:ole="">
                   <v:imagedata r:id="rId26" o:title=""/>
                 </v:shape>
-                <o:OLEObject Type="Embed" ProgID="PBrush" ShapeID="_x0000_i1026" DrawAspect="Content" ObjectID="_1524567778" r:id="rId27"/>
+                <o:OLEObject Type="Embed" ProgID="PBrush" ShapeID="_x0000_i1026" DrawAspect="Content" ObjectID="_1524636664" r:id="rId27"/>
               </w:object>
             </w:r>
           </w:p>
@@ -4220,10 +4209,10 @@
             </w:pPr>
             <w:r>
               <w:object w:dxaOrig="210" w:dyaOrig="150" w14:anchorId="6B91EB78">
-                <v:shape id="_x0000_i1027" type="#_x0000_t75" style="width:14.25pt;height:14.25pt" o:ole="">
+                <v:shape id="_x0000_i1027" type="#_x0000_t75" style="width:14pt;height:14.5pt" o:ole="">
                   <v:imagedata r:id="rId28" o:title=""/>
                 </v:shape>
-                <o:OLEObject Type="Embed" ProgID="PBrush" ShapeID="_x0000_i1027" DrawAspect="Content" ObjectID="_1524567779" r:id="rId29"/>
+                <o:OLEObject Type="Embed" ProgID="PBrush" ShapeID="_x0000_i1027" DrawAspect="Content" ObjectID="_1524636665" r:id="rId29"/>
               </w:object>
             </w:r>
           </w:p>
@@ -4343,7 +4332,7 @@
                     </wp:anchor>
                   </w:drawing>
                 </mc:Choice>
-                <mc:Fallback xmlns:mv="urn:schemas-microsoft-com:mac:vml" xmlns:mo="http://schemas.microsoft.com/office/mac/office/2008/main">
+                <mc:Fallback xmlns:mo="http://schemas.microsoft.com/office/mac/office/2008/main" xmlns:mv="urn:schemas-microsoft-com:mac:vml">
                   <w:pict>
                     <v:shapetype w14:anchorId="15C16B06" id="_x0000_t32" coordsize="21600,21600" o:spt="32" o:oned="t" path="m,l21600,21600e" filled="f">
                       <v:path arrowok="t" fillok="f" o:connecttype="none"/>
@@ -4412,10 +4401,10 @@
                 <w:color w:val="000000" w:themeColor="text1"/>
               </w:rPr>
               <w:object w:dxaOrig="1140" w:dyaOrig="780" w14:anchorId="5003499B">
-                <v:shape id="_x0000_i1028" type="#_x0000_t75" style="width:57.75pt;height:35.25pt" o:ole="">
+                <v:shape id="_x0000_i1028" type="#_x0000_t75" style="width:57.5pt;height:35.5pt" o:ole="">
                   <v:imagedata r:id="rId30" o:title=""/>
                 </v:shape>
-                <o:OLEObject Type="Embed" ProgID="PBrush" ShapeID="_x0000_i1028" DrawAspect="Content" ObjectID="_1524567780" r:id="rId31"/>
+                <o:OLEObject Type="Embed" ProgID="PBrush" ShapeID="_x0000_i1028" DrawAspect="Content" ObjectID="_1524636666" r:id="rId31"/>
               </w:object>
             </w:r>
           </w:p>
@@ -4452,13 +4441,13 @@
       <w:pPr>
         <w:pStyle w:val="Heading3"/>
       </w:pPr>
-      <w:bookmarkStart w:id="23" w:name="_Toc429676490"/>
-      <w:bookmarkStart w:id="24" w:name="_Toc450824653"/>
+      <w:bookmarkStart w:id="22" w:name="_Toc429676490"/>
+      <w:bookmarkStart w:id="23" w:name="_Toc450824653"/>
       <w:r>
         <w:t>Color Coding</w:t>
       </w:r>
+      <w:bookmarkEnd w:id="22"/>
       <w:bookmarkEnd w:id="23"/>
-      <w:bookmarkEnd w:id="24"/>
     </w:p>
     <w:p>
       <w:pPr>
@@ -4578,7 +4567,7 @@
                     </a:ln>
                     <a:extLst>
                       <a:ext uri="{53640926-AAD7-44d8-BBD7-CCE9431645EC}">
-                        <a14:shadowObscured xmlns="" xmlns:o="urn:schemas-microsoft-com:office:office" xmlns:v="urn:schemas-microsoft-com:vml" xmlns:w10="urn:schemas-microsoft-com:office:word" xmlns:w="http://schemas.openxmlformats.org/wordprocessingml/2006/main" xmlns:a14="http://schemas.microsoft.com/office/drawing/2010/main" xmlns:mv="urn:schemas-microsoft-com:mac:vml" xmlns:mo="http://schemas.microsoft.com/office/mac/office/2008/main"/>
+                        <a14:shadowObscured xmlns:mo="http://schemas.microsoft.com/office/mac/office/2008/main" xmlns:mv="urn:schemas-microsoft-com:mac:vml" xmlns:a14="http://schemas.microsoft.com/office/drawing/2010/main" xmlns:w="http://schemas.openxmlformats.org/wordprocessingml/2006/main" xmlns:w10="urn:schemas-microsoft-com:office:word" xmlns:v="urn:schemas-microsoft-com:vml" xmlns:o="urn:schemas-microsoft-com:office:office" xmlns=""/>
                       </a:ext>
                     </a:extLst>
                   </pic:spPr>
@@ -4593,7 +4582,7 @@
       <w:pPr>
         <w:pStyle w:val="Caption"/>
       </w:pPr>
-      <w:bookmarkStart w:id="25" w:name="_Ref397676401"/>
+      <w:bookmarkStart w:id="24" w:name="_Ref397676401"/>
       <w:r>
         <w:t xml:space="preserve">Figure </w:t>
       </w:r>
@@ -4616,20 +4605,20 @@
           <w:t>1</w:t>
         </w:r>
       </w:fldSimple>
+      <w:bookmarkEnd w:id="24"/>
+      <w:r>
+        <w:t>.  Data model color coding</w:t>
+      </w:r>
+    </w:p>
+    <w:p>
+      <w:pPr>
+        <w:pStyle w:val="Heading3"/>
+      </w:pPr>
+      <w:bookmarkStart w:id="25" w:name="_Toc450824654"/>
+      <w:r>
+        <w:t>XSD Examples</w:t>
+      </w:r>
       <w:bookmarkEnd w:id="25"/>
-      <w:r>
-        <w:t>.  Data model color coding</w:t>
-      </w:r>
-    </w:p>
-    <w:p>
-      <w:pPr>
-        <w:pStyle w:val="Heading3"/>
-      </w:pPr>
-      <w:bookmarkStart w:id="26" w:name="_Toc450824654"/>
-      <w:r>
-        <w:t>XSD Examples</w:t>
-      </w:r>
-      <w:bookmarkEnd w:id="26"/>
     </w:p>
     <w:p>
       <w:pPr>
@@ -4668,26 +4657,26 @@
         <w:pStyle w:val="Heading1"/>
         <w:spacing w:line="259" w:lineRule="auto"/>
       </w:pPr>
-      <w:bookmarkStart w:id="27" w:name="_Ref436912835"/>
-      <w:bookmarkStart w:id="28" w:name="_Toc450824655"/>
+      <w:bookmarkStart w:id="26" w:name="_Ref436912835"/>
+      <w:bookmarkStart w:id="27" w:name="_Toc450824655"/>
       <w:bookmarkEnd w:id="17"/>
       <w:bookmarkEnd w:id="18"/>
       <w:r>
         <w:lastRenderedPageBreak/>
         <w:t>Binding Rules</w:t>
       </w:r>
+      <w:bookmarkEnd w:id="26"/>
       <w:bookmarkEnd w:id="27"/>
+    </w:p>
+    <w:p>
+      <w:pPr>
+        <w:pStyle w:val="Heading2"/>
+      </w:pPr>
+      <w:bookmarkStart w:id="28" w:name="_Toc450824656"/>
+      <w:r>
+        <w:t>UML Packages</w:t>
+      </w:r>
       <w:bookmarkEnd w:id="28"/>
-    </w:p>
-    <w:p>
-      <w:pPr>
-        <w:pStyle w:val="Heading2"/>
-      </w:pPr>
-      <w:bookmarkStart w:id="29" w:name="_Toc450824656"/>
-      <w:r>
-        <w:t>UML Packages</w:t>
-      </w:r>
-      <w:bookmarkEnd w:id="29"/>
     </w:p>
     <w:p>
       <w:pPr>
@@ -5092,23 +5081,7 @@
                                 <w:sz w:val="20"/>
                                 <w:szCs w:val="20"/>
                               </w:rPr>
-                              <w:t xml:space="preserve">Other </w:t>
-                            </w:r>
-                            <w:r>
-                              <w:rPr>
-                                <w:rFonts w:ascii="Arial" w:hAnsi="Arial" w:cs="Arial"/>
-                                <w:sz w:val="20"/>
-                                <w:szCs w:val="20"/>
-                              </w:rPr>
-                              <w:t>XML</w:t>
-                            </w:r>
-                            <w:r>
-                              <w:rPr>
-                                <w:rFonts w:ascii="Arial" w:hAnsi="Arial" w:cs="Arial"/>
-                                <w:sz w:val="20"/>
-                                <w:szCs w:val="20"/>
-                              </w:rPr>
-                              <w:t xml:space="preserve"> schemas of the STIX model must be imported as needed, using the </w:t>
+                              <w:t xml:space="preserve">Other XML schemas of the STIX model must be imported as needed, using the </w:t>
                             </w:r>
                             <w:r>
                               <w:rPr>
@@ -5496,23 +5469,7 @@
                           <w:sz w:val="20"/>
                           <w:szCs w:val="20"/>
                         </w:rPr>
-                        <w:t xml:space="preserve">Other </w:t>
-                      </w:r>
-                      <w:r>
-                        <w:rPr>
-                          <w:rFonts w:ascii="Arial" w:hAnsi="Arial" w:cs="Arial"/>
-                          <w:sz w:val="20"/>
-                          <w:szCs w:val="20"/>
-                        </w:rPr>
-                        <w:t>XML</w:t>
-                      </w:r>
-                      <w:r>
-                        <w:rPr>
-                          <w:rFonts w:ascii="Arial" w:hAnsi="Arial" w:cs="Arial"/>
-                          <w:sz w:val="20"/>
-                          <w:szCs w:val="20"/>
-                        </w:rPr>
-                        <w:t xml:space="preserve"> schemas of the STIX model must be imported as needed, using the </w:t>
+                        <w:t xml:space="preserve">Other XML schemas of the STIX model must be imported as needed, using the </w:t>
                       </w:r>
                       <w:r>
                         <w:rPr>
@@ -5726,11 +5683,11 @@
       <w:pPr>
         <w:pStyle w:val="Heading2"/>
       </w:pPr>
-      <w:bookmarkStart w:id="30" w:name="_Toc450824657"/>
+      <w:bookmarkStart w:id="29" w:name="_Toc450824657"/>
       <w:r>
         <w:t>UML Classes</w:t>
       </w:r>
-      <w:bookmarkEnd w:id="30"/>
+      <w:bookmarkEnd w:id="29"/>
     </w:p>
     <w:p>
       <w:pPr>
@@ -6947,47 +6904,188 @@
         </w:rPr>
         <w:t xml:space="preserve"> tags.  See Section </w:t>
       </w:r>
+      <w:ins w:id="30" w:author="Tweed, Alex" w:date="2016-05-12T14:59:00Z">
+        <w:r>
+          <w:rPr>
+            <w:rFonts w:cs="Arial"/>
+            <w:b/>
+            <w:color w:val="0000EE"/>
+            <w:szCs w:val="20"/>
+            <w:rPrChange w:id="31" w:author="Tweed, Alex" w:date="2016-05-12T14:59:00Z">
+              <w:rPr>
+                <w:rFonts w:cs="Arial"/>
+                <w:szCs w:val="20"/>
+              </w:rPr>
+            </w:rPrChange>
+          </w:rPr>
+          <w:fldChar w:fldCharType="begin"/>
+        </w:r>
+        <w:r>
+          <w:rPr>
+            <w:rFonts w:cs="Arial"/>
+            <w:b/>
+            <w:color w:val="0000EE"/>
+            <w:szCs w:val="20"/>
+            <w:rPrChange w:id="32" w:author="Tweed, Alex" w:date="2016-05-12T14:59:00Z">
+              <w:rPr>
+                <w:rFonts w:cs="Arial"/>
+                <w:szCs w:val="20"/>
+              </w:rPr>
+            </w:rPrChange>
+          </w:rPr>
+          <w:instrText xml:space="preserve"> REF _Ref448241067 \r \h </w:instrText>
+        </w:r>
+        <w:r>
+          <w:rPr>
+            <w:rFonts w:cs="Arial"/>
+            <w:b/>
+            <w:color w:val="0000EE"/>
+            <w:szCs w:val="20"/>
+            <w:rPrChange w:id="33" w:author="Tweed, Alex" w:date="2016-05-12T14:59:00Z">
+              <w:rPr>
+                <w:rFonts w:cs="Arial"/>
+                <w:szCs w:val="20"/>
+              </w:rPr>
+            </w:rPrChange>
+          </w:rPr>
+        </w:r>
+      </w:ins>
       <w:r>
         <w:rPr>
           <w:rFonts w:cs="Arial"/>
-          <w:szCs w:val="20"/>
-        </w:rPr>
-        <w:fldChar w:fldCharType="begin"/>
+          <w:b/>
+          <w:color w:val="0000EE"/>
+          <w:szCs w:val="20"/>
+          <w:rPrChange w:id="34" w:author="Tweed, Alex" w:date="2016-05-12T14:59:00Z">
+            <w:rPr>
+              <w:rFonts w:cs="Arial"/>
+              <w:color w:val="0000EE"/>
+              <w:szCs w:val="20"/>
+            </w:rPr>
+          </w:rPrChange>
+        </w:rPr>
+        <w:instrText xml:space="preserve"> \* MERGEFORMAT </w:instrText>
       </w:r>
       <w:r>
         <w:rPr>
           <w:rFonts w:cs="Arial"/>
-          <w:szCs w:val="20"/>
-        </w:rPr>
-        <w:instrText xml:space="preserve"> REF _Ref448241067 \r \h </w:instrText>
-      </w:r>
-      <w:r>
-        <w:rPr>
-          <w:rFonts w:cs="Arial"/>
-          <w:szCs w:val="20"/>
-        </w:rPr>
-      </w:r>
-      <w:r>
-        <w:rPr>
-          <w:rFonts w:cs="Arial"/>
-          <w:szCs w:val="20"/>
+          <w:b/>
+          <w:color w:val="0000EE"/>
+          <w:szCs w:val="20"/>
+          <w:rPrChange w:id="35" w:author="Tweed, Alex" w:date="2016-05-12T14:59:00Z">
+            <w:rPr>
+              <w:rFonts w:cs="Arial"/>
+              <w:szCs w:val="20"/>
+            </w:rPr>
+          </w:rPrChange>
         </w:rPr>
         <w:fldChar w:fldCharType="separate"/>
       </w:r>
-      <w:r>
-        <w:rPr>
-          <w:rFonts w:cs="Arial"/>
-          <w:szCs w:val="20"/>
-        </w:rPr>
-        <w:t>3.4</w:t>
-      </w:r>
-      <w:r>
-        <w:rPr>
-          <w:rFonts w:cs="Arial"/>
-          <w:szCs w:val="20"/>
-        </w:rPr>
-        <w:fldChar w:fldCharType="end"/>
-      </w:r>
+      <w:ins w:id="36" w:author="Tweed, Alex" w:date="2016-05-12T14:59:00Z">
+        <w:r>
+          <w:rPr>
+            <w:rFonts w:cs="Arial"/>
+            <w:b/>
+            <w:color w:val="0000EE"/>
+            <w:szCs w:val="20"/>
+            <w:rPrChange w:id="37" w:author="Tweed, Alex" w:date="2016-05-12T14:59:00Z">
+              <w:rPr>
+                <w:rFonts w:cs="Arial"/>
+                <w:szCs w:val="20"/>
+              </w:rPr>
+            </w:rPrChange>
+          </w:rPr>
+          <w:t>3</w:t>
+        </w:r>
+        <w:r>
+          <w:rPr>
+            <w:rFonts w:cs="Arial"/>
+            <w:b/>
+            <w:color w:val="0000EE"/>
+            <w:szCs w:val="20"/>
+            <w:rPrChange w:id="38" w:author="Tweed, Alex" w:date="2016-05-12T14:59:00Z">
+              <w:rPr>
+                <w:rFonts w:cs="Arial"/>
+                <w:szCs w:val="20"/>
+              </w:rPr>
+            </w:rPrChange>
+          </w:rPr>
+          <w:t>.</w:t>
+        </w:r>
+        <w:r>
+          <w:rPr>
+            <w:rFonts w:cs="Arial"/>
+            <w:b/>
+            <w:color w:val="0000EE"/>
+            <w:szCs w:val="20"/>
+            <w:rPrChange w:id="39" w:author="Tweed, Alex" w:date="2016-05-12T14:59:00Z">
+              <w:rPr>
+                <w:rFonts w:cs="Arial"/>
+                <w:szCs w:val="20"/>
+              </w:rPr>
+            </w:rPrChange>
+          </w:rPr>
+          <w:t>4</w:t>
+        </w:r>
+        <w:r>
+          <w:rPr>
+            <w:rFonts w:cs="Arial"/>
+            <w:b/>
+            <w:color w:val="0000EE"/>
+            <w:szCs w:val="20"/>
+            <w:rPrChange w:id="40" w:author="Tweed, Alex" w:date="2016-05-12T14:59:00Z">
+              <w:rPr>
+                <w:rFonts w:cs="Arial"/>
+                <w:szCs w:val="20"/>
+              </w:rPr>
+            </w:rPrChange>
+          </w:rPr>
+          <w:fldChar w:fldCharType="end"/>
+        </w:r>
+      </w:ins>
+      <w:del w:id="41" w:author="Tweed, Alex" w:date="2016-05-12T14:59:00Z">
+        <w:r>
+          <w:rPr>
+            <w:rFonts w:cs="Arial"/>
+            <w:szCs w:val="20"/>
+          </w:rPr>
+          <w:fldChar w:fldCharType="begin"/>
+        </w:r>
+        <w:r>
+          <w:rPr>
+            <w:rFonts w:cs="Arial"/>
+            <w:szCs w:val="20"/>
+          </w:rPr>
+          <w:delInstrText xml:space="preserve"> REF _Ref448241067 \r \h </w:delInstrText>
+        </w:r>
+        <w:r>
+          <w:rPr>
+            <w:rFonts w:cs="Arial"/>
+            <w:szCs w:val="20"/>
+          </w:rPr>
+        </w:r>
+        <w:r>
+          <w:rPr>
+            <w:rFonts w:cs="Arial"/>
+            <w:szCs w:val="20"/>
+          </w:rPr>
+          <w:fldChar w:fldCharType="separate"/>
+        </w:r>
+        <w:r>
+          <w:rPr>
+            <w:rFonts w:cs="Arial"/>
+            <w:szCs w:val="20"/>
+          </w:rPr>
+          <w:delText>3.4</w:delText>
+        </w:r>
+        <w:r>
+          <w:rPr>
+            <w:rFonts w:cs="Arial"/>
+            <w:szCs w:val="20"/>
+          </w:rPr>
+          <w:fldChar w:fldCharType="end"/>
+        </w:r>
+      </w:del>
       <w:r>
         <w:rPr>
           <w:rFonts w:cs="Arial"/>
@@ -7415,137 +7513,390 @@
         </w:rPr>
         <w:t xml:space="preserve"> </w:t>
       </w:r>
+      <w:ins w:id="42" w:author="Tweed, Alex" w:date="2016-05-12T15:01:00Z">
+        <w:r>
+          <w:rPr>
+            <w:rFonts w:cs="Arial"/>
+            <w:b/>
+            <w:color w:val="0000EE"/>
+            <w:szCs w:val="20"/>
+            <w:rPrChange w:id="43" w:author="Tweed, Alex" w:date="2016-05-12T15:02:00Z">
+              <w:rPr>
+                <w:rFonts w:cs="Arial"/>
+                <w:szCs w:val="20"/>
+              </w:rPr>
+            </w:rPrChange>
+          </w:rPr>
+          <w:fldChar w:fldCharType="begin"/>
+        </w:r>
+        <w:r>
+          <w:rPr>
+            <w:rFonts w:cs="Arial"/>
+            <w:b/>
+            <w:color w:val="0000EE"/>
+            <w:szCs w:val="20"/>
+            <w:rPrChange w:id="44" w:author="Tweed, Alex" w:date="2016-05-12T15:02:00Z">
+              <w:rPr>
+                <w:rFonts w:cs="Arial"/>
+                <w:szCs w:val="20"/>
+              </w:rPr>
+            </w:rPrChange>
+          </w:rPr>
+          <w:instrText xml:space="preserve"> REF _Ref436653903 \r \h </w:instrText>
+        </w:r>
+        <w:r>
+          <w:rPr>
+            <w:rFonts w:cs="Arial"/>
+            <w:b/>
+            <w:color w:val="0000EE"/>
+            <w:szCs w:val="20"/>
+            <w:rPrChange w:id="45" w:author="Tweed, Alex" w:date="2016-05-12T15:02:00Z">
+              <w:rPr>
+                <w:rFonts w:cs="Arial"/>
+                <w:szCs w:val="20"/>
+              </w:rPr>
+            </w:rPrChange>
+          </w:rPr>
+        </w:r>
+      </w:ins>
       <w:r>
         <w:rPr>
           <w:rFonts w:cs="Arial"/>
-          <w:szCs w:val="20"/>
-        </w:rPr>
-        <w:fldChar w:fldCharType="begin"/>
+          <w:b/>
+          <w:color w:val="0000EE"/>
+          <w:szCs w:val="20"/>
+        </w:rPr>
+        <w:instrText xml:space="preserve"> \* MERGEFORMAT </w:instrText>
       </w:r>
       <w:r>
         <w:rPr>
           <w:rFonts w:cs="Arial"/>
-          <w:szCs w:val="20"/>
-        </w:rPr>
-        <w:instrText xml:space="preserve"> REF _Ref436653903 \r \h </w:instrText>
-      </w:r>
+          <w:b/>
+          <w:color w:val="0000EE"/>
+          <w:szCs w:val="20"/>
+          <w:rPrChange w:id="46" w:author="Tweed, Alex" w:date="2016-05-12T15:02:00Z">
+            <w:rPr>
+              <w:rFonts w:cs="Arial"/>
+              <w:szCs w:val="20"/>
+            </w:rPr>
+          </w:rPrChange>
+        </w:rPr>
+        <w:fldChar w:fldCharType="separate"/>
+      </w:r>
+      <w:ins w:id="47" w:author="Tweed, Alex" w:date="2016-05-12T15:01:00Z">
+        <w:r>
+          <w:rPr>
+            <w:rFonts w:cs="Arial"/>
+            <w:b/>
+            <w:color w:val="0000EE"/>
+            <w:szCs w:val="20"/>
+            <w:rPrChange w:id="48" w:author="Tweed, Alex" w:date="2016-05-12T15:02:00Z">
+              <w:rPr>
+                <w:rFonts w:cs="Arial"/>
+                <w:szCs w:val="20"/>
+              </w:rPr>
+            </w:rPrChange>
+          </w:rPr>
+          <w:t>2</w:t>
+        </w:r>
+        <w:r>
+          <w:rPr>
+            <w:rFonts w:cs="Arial"/>
+            <w:b/>
+            <w:color w:val="0000EE"/>
+            <w:szCs w:val="20"/>
+            <w:rPrChange w:id="49" w:author="Tweed, Alex" w:date="2016-05-12T15:02:00Z">
+              <w:rPr>
+                <w:rFonts w:cs="Arial"/>
+                <w:szCs w:val="20"/>
+              </w:rPr>
+            </w:rPrChange>
+          </w:rPr>
+          <w:t>.</w:t>
+        </w:r>
+        <w:r>
+          <w:rPr>
+            <w:rFonts w:cs="Arial"/>
+            <w:b/>
+            <w:color w:val="0000EE"/>
+            <w:szCs w:val="20"/>
+            <w:rPrChange w:id="50" w:author="Tweed, Alex" w:date="2016-05-12T15:02:00Z">
+              <w:rPr>
+                <w:rFonts w:cs="Arial"/>
+                <w:szCs w:val="20"/>
+              </w:rPr>
+            </w:rPrChange>
+          </w:rPr>
+          <w:t>4</w:t>
+        </w:r>
+        <w:r>
+          <w:rPr>
+            <w:rFonts w:cs="Arial"/>
+            <w:b/>
+            <w:color w:val="0000EE"/>
+            <w:szCs w:val="20"/>
+            <w:rPrChange w:id="51" w:author="Tweed, Alex" w:date="2016-05-12T15:02:00Z">
+              <w:rPr>
+                <w:rFonts w:cs="Arial"/>
+                <w:szCs w:val="20"/>
+              </w:rPr>
+            </w:rPrChange>
+          </w:rPr>
+          <w:fldChar w:fldCharType="end"/>
+        </w:r>
+      </w:ins>
+      <w:del w:id="52" w:author="Tweed, Alex" w:date="2016-05-12T15:01:00Z">
+        <w:r>
+          <w:rPr>
+            <w:rFonts w:cs="Arial"/>
+            <w:szCs w:val="20"/>
+          </w:rPr>
+          <w:fldChar w:fldCharType="begin"/>
+        </w:r>
+        <w:r>
+          <w:rPr>
+            <w:rFonts w:cs="Arial"/>
+            <w:szCs w:val="20"/>
+          </w:rPr>
+          <w:delInstrText xml:space="preserve"> REF _Ref436653903 \r \h </w:delInstrText>
+        </w:r>
+        <w:r>
+          <w:rPr>
+            <w:rFonts w:cs="Arial"/>
+            <w:szCs w:val="20"/>
+          </w:rPr>
+        </w:r>
+        <w:r>
+          <w:rPr>
+            <w:rFonts w:cs="Arial"/>
+            <w:szCs w:val="20"/>
+          </w:rPr>
+          <w:fldChar w:fldCharType="separate"/>
+        </w:r>
+        <w:r>
+          <w:rPr>
+            <w:rFonts w:cs="Arial"/>
+            <w:szCs w:val="20"/>
+          </w:rPr>
+          <w:delText>2.4</w:delText>
+        </w:r>
+        <w:r>
+          <w:rPr>
+            <w:rFonts w:cs="Arial"/>
+            <w:szCs w:val="20"/>
+          </w:rPr>
+          <w:fldChar w:fldCharType="end"/>
+        </w:r>
+      </w:del>
       <w:r>
         <w:rPr>
           <w:rFonts w:cs="Arial"/>
           <w:szCs w:val="20"/>
         </w:rPr>
-      </w:r>
+        <w:t xml:space="preserve"> and </w:t>
+      </w:r>
+      <w:ins w:id="53" w:author="Tweed, Alex" w:date="2016-05-12T15:02:00Z">
+        <w:r>
+          <w:rPr>
+            <w:rFonts w:cs="Arial"/>
+            <w:b/>
+            <w:color w:val="0000EE"/>
+            <w:szCs w:val="20"/>
+            <w:rPrChange w:id="54" w:author="Tweed, Alex" w:date="2016-05-12T15:02:00Z">
+              <w:rPr>
+                <w:rFonts w:cs="Arial"/>
+                <w:szCs w:val="20"/>
+              </w:rPr>
+            </w:rPrChange>
+          </w:rPr>
+          <w:fldChar w:fldCharType="begin"/>
+        </w:r>
+        <w:r>
+          <w:rPr>
+            <w:rFonts w:cs="Arial"/>
+            <w:b/>
+            <w:color w:val="0000EE"/>
+            <w:szCs w:val="20"/>
+            <w:rPrChange w:id="55" w:author="Tweed, Alex" w:date="2016-05-12T15:02:00Z">
+              <w:rPr>
+                <w:rFonts w:cs="Arial"/>
+                <w:szCs w:val="20"/>
+              </w:rPr>
+            </w:rPrChange>
+          </w:rPr>
+          <w:instrText xml:space="preserve"> REF _Ref436653917 \r \h </w:instrText>
+        </w:r>
+        <w:r>
+          <w:rPr>
+            <w:rFonts w:cs="Arial"/>
+            <w:b/>
+            <w:color w:val="0000EE"/>
+            <w:szCs w:val="20"/>
+            <w:rPrChange w:id="56" w:author="Tweed, Alex" w:date="2016-05-12T15:02:00Z">
+              <w:rPr>
+                <w:rFonts w:cs="Arial"/>
+                <w:szCs w:val="20"/>
+              </w:rPr>
+            </w:rPrChange>
+          </w:rPr>
+        </w:r>
+      </w:ins>
       <w:r>
         <w:rPr>
           <w:rFonts w:cs="Arial"/>
-          <w:szCs w:val="20"/>
+          <w:b/>
+          <w:color w:val="0000EE"/>
+          <w:szCs w:val="20"/>
+        </w:rPr>
+        <w:instrText xml:space="preserve"> \* MERGEFORMAT </w:instrText>
+      </w:r>
+      <w:r>
+        <w:rPr>
+          <w:rFonts w:cs="Arial"/>
+          <w:b/>
+          <w:color w:val="0000EE"/>
+          <w:szCs w:val="20"/>
+          <w:rPrChange w:id="57" w:author="Tweed, Alex" w:date="2016-05-12T15:02:00Z">
+            <w:rPr>
+              <w:rFonts w:cs="Arial"/>
+              <w:szCs w:val="20"/>
+            </w:rPr>
+          </w:rPrChange>
         </w:rPr>
         <w:fldChar w:fldCharType="separate"/>
       </w:r>
+      <w:ins w:id="58" w:author="Tweed, Alex" w:date="2016-05-12T15:02:00Z">
+        <w:r>
+          <w:rPr>
+            <w:rFonts w:cs="Arial"/>
+            <w:b/>
+            <w:color w:val="0000EE"/>
+            <w:szCs w:val="20"/>
+            <w:rPrChange w:id="59" w:author="Tweed, Alex" w:date="2016-05-12T15:02:00Z">
+              <w:rPr>
+                <w:rFonts w:cs="Arial"/>
+                <w:szCs w:val="20"/>
+              </w:rPr>
+            </w:rPrChange>
+          </w:rPr>
+          <w:t>2.</w:t>
+        </w:r>
+        <w:r>
+          <w:rPr>
+            <w:rFonts w:cs="Arial"/>
+            <w:b/>
+            <w:color w:val="0000EE"/>
+            <w:szCs w:val="20"/>
+            <w:rPrChange w:id="60" w:author="Tweed, Alex" w:date="2016-05-12T15:02:00Z">
+              <w:rPr>
+                <w:rFonts w:cs="Arial"/>
+                <w:szCs w:val="20"/>
+              </w:rPr>
+            </w:rPrChange>
+          </w:rPr>
+          <w:t>5</w:t>
+        </w:r>
+        <w:r>
+          <w:rPr>
+            <w:rFonts w:cs="Arial"/>
+            <w:b/>
+            <w:color w:val="0000EE"/>
+            <w:szCs w:val="20"/>
+            <w:rPrChange w:id="61" w:author="Tweed, Alex" w:date="2016-05-12T15:02:00Z">
+              <w:rPr>
+                <w:rFonts w:cs="Arial"/>
+                <w:szCs w:val="20"/>
+              </w:rPr>
+            </w:rPrChange>
+          </w:rPr>
+          <w:fldChar w:fldCharType="end"/>
+        </w:r>
+      </w:ins>
+      <w:del w:id="62" w:author="Tweed, Alex" w:date="2016-05-12T15:02:00Z">
+        <w:r>
+          <w:rPr>
+            <w:rFonts w:cs="Arial"/>
+            <w:szCs w:val="20"/>
+          </w:rPr>
+          <w:fldChar w:fldCharType="begin"/>
+        </w:r>
+        <w:r>
+          <w:rPr>
+            <w:rFonts w:cs="Arial"/>
+            <w:szCs w:val="20"/>
+          </w:rPr>
+          <w:delInstrText xml:space="preserve"> REF _Ref436653917 \r \h </w:delInstrText>
+        </w:r>
+        <w:r>
+          <w:rPr>
+            <w:rFonts w:cs="Arial"/>
+            <w:szCs w:val="20"/>
+          </w:rPr>
+        </w:r>
+        <w:r>
+          <w:rPr>
+            <w:rFonts w:cs="Arial"/>
+            <w:szCs w:val="20"/>
+          </w:rPr>
+          <w:fldChar w:fldCharType="separate"/>
+        </w:r>
+        <w:r>
+          <w:rPr>
+            <w:rFonts w:cs="Arial"/>
+            <w:szCs w:val="20"/>
+          </w:rPr>
+          <w:delText>2.5</w:delText>
+        </w:r>
+        <w:r>
+          <w:rPr>
+            <w:rFonts w:cs="Arial"/>
+            <w:szCs w:val="20"/>
+          </w:rPr>
+          <w:fldChar w:fldCharType="end"/>
+        </w:r>
+      </w:del>
       <w:r>
         <w:rPr>
           <w:rFonts w:cs="Arial"/>
           <w:szCs w:val="20"/>
         </w:rPr>
-        <w:t>2.4</w:t>
-      </w:r>
-      <w:r>
+        <w:t>, respectively.</w:t>
+      </w:r>
+    </w:p>
+    <w:p>
+      <w:pPr>
+        <w:spacing w:before="0" w:after="0"/>
         <w:rPr>
           <w:rFonts w:cs="Arial"/>
           <w:szCs w:val="20"/>
         </w:rPr>
-        <w:fldChar w:fldCharType="end"/>
-      </w:r>
+      </w:pPr>
       <w:r>
         <w:rPr>
           <w:rFonts w:cs="Arial"/>
           <w:szCs w:val="20"/>
         </w:rPr>
-        <w:t xml:space="preserve"> and </w:t>
-      </w:r>
-      <w:r>
+        <w:br w:type="page"/>
+      </w:r>
+    </w:p>
+    <w:p>
+      <w:pPr>
+        <w:spacing w:line="259" w:lineRule="auto"/>
         <w:rPr>
           <w:rFonts w:cs="Arial"/>
           <w:szCs w:val="20"/>
         </w:rPr>
-        <w:fldChar w:fldCharType="begin"/>
-      </w:r>
-      <w:r>
-        <w:rPr>
-          <w:rFonts w:cs="Arial"/>
-          <w:szCs w:val="20"/>
-        </w:rPr>
-        <w:instrText xml:space="preserve"> REF _Ref436653917 \r \h </w:instrText>
-      </w:r>
-      <w:r>
-        <w:rPr>
-          <w:rFonts w:cs="Arial"/>
-          <w:szCs w:val="20"/>
-        </w:rPr>
-      </w:r>
-      <w:r>
-        <w:rPr>
-          <w:rFonts w:cs="Arial"/>
-          <w:szCs w:val="20"/>
-        </w:rPr>
-        <w:fldChar w:fldCharType="separate"/>
-      </w:r>
-      <w:r>
-        <w:rPr>
-          <w:rFonts w:cs="Arial"/>
-          <w:szCs w:val="20"/>
-        </w:rPr>
-        <w:t>2.5</w:t>
-      </w:r>
-      <w:r>
-        <w:rPr>
-          <w:rFonts w:cs="Arial"/>
-          <w:szCs w:val="20"/>
-        </w:rPr>
-        <w:fldChar w:fldCharType="end"/>
-      </w:r>
-      <w:r>
-        <w:rPr>
-          <w:rFonts w:cs="Arial"/>
-          <w:szCs w:val="20"/>
-        </w:rPr>
-        <w:t>, respectively.</w:t>
-      </w:r>
-    </w:p>
-    <w:p>
-      <w:pPr>
-        <w:spacing w:before="0" w:after="0"/>
-        <w:rPr>
-          <w:rFonts w:cs="Arial"/>
-          <w:szCs w:val="20"/>
-        </w:rPr>
-      </w:pPr>
-      <w:r>
-        <w:rPr>
-          <w:rFonts w:cs="Arial"/>
-          <w:szCs w:val="20"/>
-        </w:rPr>
-        <w:br w:type="page"/>
-      </w:r>
-    </w:p>
-    <w:p>
-      <w:pPr>
-        <w:spacing w:line="259" w:lineRule="auto"/>
-        <w:rPr>
-          <w:rFonts w:cs="Arial"/>
-          <w:szCs w:val="20"/>
-        </w:rPr>
       </w:pPr>
     </w:p>
     <w:p>
       <w:pPr>
         <w:pStyle w:val="Heading2"/>
       </w:pPr>
-      <w:bookmarkStart w:id="31" w:name="_Toc450824658"/>
+      <w:bookmarkStart w:id="63" w:name="_Toc450824658"/>
       <w:r>
         <w:t>UML Attributes and Associations</w:t>
       </w:r>
-      <w:bookmarkEnd w:id="31"/>
+      <w:bookmarkEnd w:id="63"/>
     </w:p>
     <w:p>
       <w:pPr>
@@ -7996,7 +8347,7 @@
                                 <w:rFonts w:eastAsia="Calibri" w:cs="Arial"/>
                                 <w:szCs w:val="20"/>
                               </w:rPr>
-                              <w:t xml:space="preserve"> syntax.  See </w:t>
+                              <w:t xml:space="preserve"> syntax.  See</w:t>
                             </w:r>
                             <w:r>
                               <w:rPr>
@@ -8004,24 +8355,71 @@
                                 <w:b/>
                                 <w:color w:val="0000EE"/>
                                 <w:szCs w:val="20"/>
+                                <w:rPrChange w:id="64" w:author="Tweed, Alex" w:date="2016-05-12T15:20:00Z">
+                                  <w:rPr>
+                                    <w:rFonts w:eastAsia="Calibri" w:cs="Arial"/>
+                                    <w:szCs w:val="20"/>
+                                  </w:rPr>
+                                </w:rPrChange>
                               </w:rPr>
-                              <w:fldChar w:fldCharType="begin"/>
+                              <w:t xml:space="preserve"> </w:t>
                             </w:r>
+                            <w:ins w:id="65" w:author="Tweed, Alex" w:date="2016-05-12T15:20:00Z">
+                              <w:r>
+                                <w:rPr>
+                                  <w:rFonts w:eastAsia="Calibri" w:cs="Arial"/>
+                                  <w:b/>
+                                  <w:color w:val="0000EE"/>
+                                  <w:szCs w:val="20"/>
+                                </w:rPr>
+                                <w:fldChar w:fldCharType="begin"/>
+                              </w:r>
+                              <w:r>
+                                <w:rPr>
+                                  <w:rFonts w:eastAsia="Calibri" w:cs="Arial"/>
+                                  <w:b/>
+                                  <w:color w:val="0000EE"/>
+                                  <w:szCs w:val="20"/>
+                                  <w:rPrChange w:id="66" w:author="Tweed, Alex" w:date="2016-05-12T15:20:00Z">
+                                    <w:rPr>
+                                      <w:rFonts w:eastAsia="Calibri" w:cs="Arial"/>
+                                      <w:szCs w:val="20"/>
+                                    </w:rPr>
+                                  </w:rPrChange>
+                                </w:rPr>
+                                <w:instrText xml:space="preserve"> REF _Ref417202734 \h </w:instrText>
+                              </w:r>
+                              <w:r>
+                                <w:rPr>
+                                  <w:rFonts w:eastAsia="Calibri" w:cs="Arial"/>
+                                  <w:b/>
+                                  <w:color w:val="0000EE"/>
+                                  <w:szCs w:val="20"/>
+                                  <w:rPrChange w:id="67" w:author="Tweed, Alex" w:date="2016-05-12T15:20:00Z">
+                                    <w:rPr>
+                                      <w:rFonts w:eastAsia="Calibri" w:cs="Arial"/>
+                                      <w:b/>
+                                      <w:color w:val="0000EE"/>
+                                      <w:szCs w:val="20"/>
+                                    </w:rPr>
+                                  </w:rPrChange>
+                                </w:rPr>
+                              </w:r>
+                            </w:ins>
                             <w:r>
                               <w:rPr>
                                 <w:rFonts w:eastAsia="Calibri" w:cs="Arial"/>
                                 <w:b/>
                                 <w:color w:val="0000EE"/>
                                 <w:szCs w:val="20"/>
-                              </w:rPr>
-                              <w:instrText xml:space="preserve"> REF _Ref436731504 \h </w:instrText>
-                            </w:r>
-                            <w:r>
-                              <w:rPr>
-                                <w:rFonts w:eastAsia="Calibri" w:cs="Arial"/>
-                                <w:b/>
-                                <w:color w:val="0000EE"/>
-                                <w:szCs w:val="20"/>
+                                <w:rPrChange w:id="68" w:author="Tweed, Alex" w:date="2016-05-12T15:20:00Z">
+                                  <w:rPr>
+                                    <w:rFonts w:eastAsia="Calibri" w:cs="Arial"/>
+                                    <w:b/>
+                                    <w:color w:val="0000EE"/>
+                                    <w:szCs w:val="20"/>
+                                  </w:rPr>
+                                </w:rPrChange>
                               </w:rPr>
                               <w:instrText xml:space="preserve"> \* MERGEFORMAT </w:instrText>
                             </w:r>
@@ -8031,56 +8429,179 @@
                                 <w:b/>
                                 <w:color w:val="0000EE"/>
                                 <w:szCs w:val="20"/>
-                              </w:rPr>
-                            </w:r>
-                            <w:r>
-                              <w:rPr>
-                                <w:rFonts w:eastAsia="Calibri" w:cs="Arial"/>
-                                <w:b/>
-                                <w:color w:val="0000EE"/>
-                                <w:szCs w:val="20"/>
+                                <w:rPrChange w:id="69" w:author="Tweed, Alex" w:date="2016-05-12T15:20:00Z">
+                                  <w:rPr>
+                                    <w:rFonts w:eastAsia="Calibri" w:cs="Arial"/>
+                                    <w:b/>
+                                    <w:color w:val="0000EE"/>
+                                    <w:szCs w:val="20"/>
+                                  </w:rPr>
+                                </w:rPrChange>
                               </w:rPr>
                               <w:fldChar w:fldCharType="separate"/>
                             </w:r>
-                            <w:r>
-                              <w:rPr>
-                                <w:b/>
-                                <w:color w:val="0000EE"/>
-                              </w:rPr>
-                              <w:t xml:space="preserve">Table </w:t>
-                            </w:r>
-                            <w:r>
-                              <w:rPr>
-                                <w:b/>
-                                <w:noProof/>
-                                <w:color w:val="0000EE"/>
-                              </w:rPr>
-                              <w:t>3</w:t>
-                            </w:r>
-                            <w:r>
-                              <w:rPr>
-                                <w:b/>
-                                <w:color w:val="0000EE"/>
-                              </w:rPr>
-                              <w:noBreakHyphen/>
-                            </w:r>
-                            <w:r>
-                              <w:rPr>
-                                <w:b/>
-                                <w:noProof/>
-                                <w:color w:val="0000EE"/>
-                              </w:rPr>
-                              <w:t>2</w:t>
-                            </w:r>
-                            <w:r>
-                              <w:rPr>
-                                <w:rFonts w:eastAsia="Calibri" w:cs="Arial"/>
-                                <w:b/>
-                                <w:color w:val="0000EE"/>
-                                <w:szCs w:val="20"/>
-                              </w:rPr>
-                              <w:fldChar w:fldCharType="end"/>
-                            </w:r>
+                            <w:ins w:id="70" w:author="Tweed, Alex" w:date="2016-05-12T15:20:00Z">
+                              <w:r>
+                                <w:rPr>
+                                  <w:b/>
+                                  <w:color w:val="0000EE"/>
+                                  <w:rPrChange w:id="71" w:author="Tweed, Alex" w:date="2016-05-12T15:20:00Z">
+                                    <w:rPr/>
+                                  </w:rPrChange>
+                                </w:rPr>
+                                <w:t>Tabl</w:t>
+                              </w:r>
+                              <w:r>
+                                <w:rPr>
+                                  <w:b/>
+                                  <w:color w:val="0000EE"/>
+                                  <w:rPrChange w:id="72" w:author="Tweed, Alex" w:date="2016-05-12T15:20:00Z">
+                                    <w:rPr/>
+                                  </w:rPrChange>
+                                </w:rPr>
+                                <w:t>e</w:t>
+                              </w:r>
+                              <w:r>
+                                <w:rPr>
+                                  <w:b/>
+                                  <w:color w:val="0000EE"/>
+                                  <w:rPrChange w:id="73" w:author="Tweed, Alex" w:date="2016-05-12T15:20:00Z">
+                                    <w:rPr/>
+                                  </w:rPrChange>
+                                </w:rPr>
+                                <w:t xml:space="preserve"> </w:t>
+                              </w:r>
+                              <w:r>
+                                <w:rPr>
+                                  <w:b/>
+                                  <w:noProof/>
+                                  <w:color w:val="0000EE"/>
+                                  <w:rPrChange w:id="74" w:author="Tweed, Alex" w:date="2016-05-12T15:20:00Z">
+                                    <w:rPr>
+                                      <w:noProof/>
+                                    </w:rPr>
+                                  </w:rPrChange>
+                                </w:rPr>
+                                <w:t>3</w:t>
+                              </w:r>
+                              <w:r>
+                                <w:rPr>
+                                  <w:b/>
+                                  <w:color w:val="0000EE"/>
+                                  <w:rPrChange w:id="75" w:author="Tweed, Alex" w:date="2016-05-12T15:20:00Z">
+                                    <w:rPr/>
+                                  </w:rPrChange>
+                                </w:rPr>
+                                <w:noBreakHyphen/>
+                              </w:r>
+                              <w:r>
+                                <w:rPr>
+                                  <w:b/>
+                                  <w:noProof/>
+                                  <w:color w:val="0000EE"/>
+                                  <w:rPrChange w:id="76" w:author="Tweed, Alex" w:date="2016-05-12T15:20:00Z">
+                                    <w:rPr>
+                                      <w:noProof/>
+                                    </w:rPr>
+                                  </w:rPrChange>
+                                </w:rPr>
+                                <w:t>2</w:t>
+                              </w:r>
+                              <w:r>
+                                <w:rPr>
+                                  <w:rFonts w:eastAsia="Calibri" w:cs="Arial"/>
+                                  <w:b/>
+                                  <w:color w:val="0000EE"/>
+                                  <w:szCs w:val="20"/>
+                                </w:rPr>
+                                <w:fldChar w:fldCharType="end"/>
+                              </w:r>
+                            </w:ins>
+                            <w:del w:id="77" w:author="Tweed, Alex" w:date="2016-05-12T15:20:00Z">
+                              <w:r>
+                                <w:rPr>
+                                  <w:rFonts w:eastAsia="Calibri" w:cs="Arial"/>
+                                  <w:b/>
+                                  <w:color w:val="0000EE"/>
+                                  <w:szCs w:val="20"/>
+                                </w:rPr>
+                                <w:fldChar w:fldCharType="begin"/>
+                              </w:r>
+                              <w:r>
+                                <w:rPr>
+                                  <w:rFonts w:eastAsia="Calibri" w:cs="Arial"/>
+                                  <w:b/>
+                                  <w:color w:val="0000EE"/>
+                                  <w:szCs w:val="20"/>
+                                </w:rPr>
+                                <w:delInstrText xml:space="preserve"> REF _Ref436731504 \h </w:delInstrText>
+                              </w:r>
+                              <w:r>
+                                <w:rPr>
+                                  <w:rFonts w:eastAsia="Calibri" w:cs="Arial"/>
+                                  <w:b/>
+                                  <w:color w:val="0000EE"/>
+                                  <w:szCs w:val="20"/>
+                                </w:rPr>
+                                <w:delInstrText xml:space="preserve"> \* MERGEFORMAT </w:delInstrText>
+                              </w:r>
+                              <w:r>
+                                <w:rPr>
+                                  <w:rFonts w:eastAsia="Calibri" w:cs="Arial"/>
+                                  <w:b/>
+                                  <w:color w:val="0000EE"/>
+                                  <w:szCs w:val="20"/>
+                                </w:rPr>
+                              </w:r>
+                              <w:r>
+                                <w:rPr>
+                                  <w:rFonts w:eastAsia="Calibri" w:cs="Arial"/>
+                                  <w:b/>
+                                  <w:color w:val="0000EE"/>
+                                  <w:szCs w:val="20"/>
+                                </w:rPr>
+                                <w:fldChar w:fldCharType="separate"/>
+                              </w:r>
+                              <w:r>
+                                <w:rPr>
+                                  <w:b/>
+                                  <w:color w:val="0000EE"/>
+                                </w:rPr>
+                                <w:delText xml:space="preserve">Table </w:delText>
+                              </w:r>
+                              <w:r>
+                                <w:rPr>
+                                  <w:b/>
+                                  <w:noProof/>
+                                  <w:color w:val="0000EE"/>
+                                </w:rPr>
+                                <w:delText>3</w:delText>
+                              </w:r>
+                              <w:r>
+                                <w:rPr>
+                                  <w:b/>
+                                  <w:color w:val="0000EE"/>
+                                </w:rPr>
+                                <w:noBreakHyphen/>
+                              </w:r>
+                              <w:r>
+                                <w:rPr>
+                                  <w:b/>
+                                  <w:noProof/>
+                                  <w:color w:val="0000EE"/>
+                                </w:rPr>
+                                <w:delText>2</w:delText>
+                              </w:r>
+                              <w:r>
+                                <w:rPr>
+                                  <w:rFonts w:eastAsia="Calibri" w:cs="Arial"/>
+                                  <w:b/>
+                                  <w:color w:val="0000EE"/>
+                                  <w:szCs w:val="20"/>
+                                </w:rPr>
+                                <w:fldChar w:fldCharType="end"/>
+                              </w:r>
+                            </w:del>
                             <w:r>
                               <w:rPr>
                                 <w:rFonts w:eastAsia="Calibri" w:cs="Arial"/>
@@ -8230,7 +8751,25 @@
                                   <w:b/>
                                   <w:szCs w:val="20"/>
                                 </w:rPr>
-                                <w:t>specification document</w:t>
+                                <w:t>specification doc</w:t>
+                              </w:r>
+                              <w:r>
+                                <w:rPr>
+                                  <w:rStyle w:val="Hyperlink"/>
+                                  <w:rFonts w:eastAsia="Calibri" w:cs="Arial"/>
+                                  <w:b/>
+                                  <w:szCs w:val="20"/>
+                                </w:rPr>
+                                <w:t>u</w:t>
+                              </w:r>
+                              <w:r>
+                                <w:rPr>
+                                  <w:rStyle w:val="Hyperlink"/>
+                                  <w:rFonts w:eastAsia="Calibri" w:cs="Arial"/>
+                                  <w:b/>
+                                  <w:szCs w:val="20"/>
+                                </w:rPr>
+                                <w:t>ment</w:t>
                               </w:r>
                             </w:hyperlink>
                             <w:r>
@@ -8261,6 +8800,15 @@
                               </w:rPr>
                               <w:t>The multiplicity of an XSD attribute is implicitly always 0..1</w:t>
                             </w:r>
+                            <w:ins w:id="78" w:author="Tweed, Alex" w:date="2016-05-12T15:22:00Z">
+                              <w:r>
+                                <w:rPr>
+                                  <w:rFonts w:eastAsia="Calibri" w:cs="Arial"/>
+                                  <w:szCs w:val="20"/>
+                                </w:rPr>
+                                <w:t>.</w:t>
+                              </w:r>
+                            </w:ins>
                           </w:p>
                           <w:p>
                             <w:pPr>
@@ -8324,7 +8872,25 @@
                                 <w:color w:val="0000EE"/>
                                 <w:szCs w:val="20"/>
                               </w:rPr>
-                              <w:t>Table 2</w:t>
+                              <w:t>Tab</w:t>
+                            </w:r>
+                            <w:r>
+                              <w:rPr>
+                                <w:rFonts w:eastAsia="Calibri" w:cs="Arial"/>
+                                <w:b/>
+                                <w:color w:val="0000EE"/>
+                                <w:szCs w:val="20"/>
+                              </w:rPr>
+                              <w:t>l</w:t>
+                            </w:r>
+                            <w:r>
+                              <w:rPr>
+                                <w:rFonts w:eastAsia="Calibri" w:cs="Arial"/>
+                                <w:b/>
+                                <w:color w:val="0000EE"/>
+                                <w:szCs w:val="20"/>
+                              </w:rPr>
+                              <w:t>e 2</w:t>
                             </w:r>
                             <w:r>
                               <w:rPr>
@@ -8697,7 +9263,7 @@
                           <w:rFonts w:eastAsia="Calibri" w:cs="Arial"/>
                           <w:szCs w:val="20"/>
                         </w:rPr>
-                        <w:t xml:space="preserve"> syntax.  See </w:t>
+                        <w:t xml:space="preserve"> syntax.  See</w:t>
                       </w:r>
                       <w:r>
                         <w:rPr>
@@ -8705,24 +9271,71 @@
                           <w:b/>
                           <w:color w:val="0000EE"/>
                           <w:szCs w:val="20"/>
+                          <w:rPrChange w:id="79" w:author="Tweed, Alex" w:date="2016-05-12T15:20:00Z">
+                            <w:rPr>
+                              <w:rFonts w:eastAsia="Calibri" w:cs="Arial"/>
+                              <w:szCs w:val="20"/>
+                            </w:rPr>
+                          </w:rPrChange>
                         </w:rPr>
-                        <w:fldChar w:fldCharType="begin"/>
+                        <w:t xml:space="preserve"> </w:t>
                       </w:r>
+                      <w:ins w:id="80" w:author="Tweed, Alex" w:date="2016-05-12T15:20:00Z">
+                        <w:r>
+                          <w:rPr>
+                            <w:rFonts w:eastAsia="Calibri" w:cs="Arial"/>
+                            <w:b/>
+                            <w:color w:val="0000EE"/>
+                            <w:szCs w:val="20"/>
+                          </w:rPr>
+                          <w:fldChar w:fldCharType="begin"/>
+                        </w:r>
+                        <w:r>
+                          <w:rPr>
+                            <w:rFonts w:eastAsia="Calibri" w:cs="Arial"/>
+                            <w:b/>
+                            <w:color w:val="0000EE"/>
+                            <w:szCs w:val="20"/>
+                            <w:rPrChange w:id="81" w:author="Tweed, Alex" w:date="2016-05-12T15:20:00Z">
+                              <w:rPr>
+                                <w:rFonts w:eastAsia="Calibri" w:cs="Arial"/>
+                                <w:szCs w:val="20"/>
+                              </w:rPr>
+                            </w:rPrChange>
+                          </w:rPr>
+                          <w:instrText xml:space="preserve"> REF _Ref417202734 \h </w:instrText>
+                        </w:r>
+                        <w:r>
+                          <w:rPr>
+                            <w:rFonts w:eastAsia="Calibri" w:cs="Arial"/>
+                            <w:b/>
+                            <w:color w:val="0000EE"/>
+                            <w:szCs w:val="20"/>
+                            <w:rPrChange w:id="82" w:author="Tweed, Alex" w:date="2016-05-12T15:20:00Z">
+                              <w:rPr>
+                                <w:rFonts w:eastAsia="Calibri" w:cs="Arial"/>
+                                <w:b/>
+                                <w:color w:val="0000EE"/>
+                                <w:szCs w:val="20"/>
+                              </w:rPr>
+                            </w:rPrChange>
+                          </w:rPr>
+                        </w:r>
+                      </w:ins>
                       <w:r>
                         <w:rPr>
                           <w:rFonts w:eastAsia="Calibri" w:cs="Arial"/>
                           <w:b/>
                           <w:color w:val="0000EE"/>
                           <w:szCs w:val="20"/>
-                        </w:rPr>
-                        <w:instrText xml:space="preserve"> REF _Ref436731504 \h </w:instrText>
-                      </w:r>
-                      <w:r>
-                        <w:rPr>
-                          <w:rFonts w:eastAsia="Calibri" w:cs="Arial"/>
-                          <w:b/>
-                          <w:color w:val="0000EE"/>
-                          <w:szCs w:val="20"/>
+                          <w:rPrChange w:id="83" w:author="Tweed, Alex" w:date="2016-05-12T15:20:00Z">
+                            <w:rPr>
+                              <w:rFonts w:eastAsia="Calibri" w:cs="Arial"/>
+                              <w:b/>
+                              <w:color w:val="0000EE"/>
+                              <w:szCs w:val="20"/>
+                            </w:rPr>
+                          </w:rPrChange>
                         </w:rPr>
                         <w:instrText xml:space="preserve"> \* MERGEFORMAT </w:instrText>
                       </w:r>
@@ -8732,56 +9345,179 @@
                           <w:b/>
                           <w:color w:val="0000EE"/>
                           <w:szCs w:val="20"/>
-                        </w:rPr>
-                      </w:r>
-                      <w:r>
-                        <w:rPr>
-                          <w:rFonts w:eastAsia="Calibri" w:cs="Arial"/>
-                          <w:b/>
-                          <w:color w:val="0000EE"/>
-                          <w:szCs w:val="20"/>
+                          <w:rPrChange w:id="84" w:author="Tweed, Alex" w:date="2016-05-12T15:20:00Z">
+                            <w:rPr>
+                              <w:rFonts w:eastAsia="Calibri" w:cs="Arial"/>
+                              <w:b/>
+                              <w:color w:val="0000EE"/>
+                              <w:szCs w:val="20"/>
+                            </w:rPr>
+                          </w:rPrChange>
                         </w:rPr>
                         <w:fldChar w:fldCharType="separate"/>
                       </w:r>
-                      <w:r>
-                        <w:rPr>
-                          <w:b/>
-                          <w:color w:val="0000EE"/>
-                        </w:rPr>
-                        <w:t xml:space="preserve">Table </w:t>
-                      </w:r>
-                      <w:r>
-                        <w:rPr>
-                          <w:b/>
-                          <w:noProof/>
-                          <w:color w:val="0000EE"/>
-                        </w:rPr>
-                        <w:t>3</w:t>
-                      </w:r>
-                      <w:r>
-                        <w:rPr>
-                          <w:b/>
-                          <w:color w:val="0000EE"/>
-                        </w:rPr>
-                        <w:noBreakHyphen/>
-                      </w:r>
-                      <w:r>
-                        <w:rPr>
-                          <w:b/>
-                          <w:noProof/>
-                          <w:color w:val="0000EE"/>
-                        </w:rPr>
-                        <w:t>2</w:t>
-                      </w:r>
-                      <w:r>
-                        <w:rPr>
-                          <w:rFonts w:eastAsia="Calibri" w:cs="Arial"/>
-                          <w:b/>
-                          <w:color w:val="0000EE"/>
-                          <w:szCs w:val="20"/>
-                        </w:rPr>
-                        <w:fldChar w:fldCharType="end"/>
-                      </w:r>
+                      <w:ins w:id="85" w:author="Tweed, Alex" w:date="2016-05-12T15:20:00Z">
+                        <w:r>
+                          <w:rPr>
+                            <w:b/>
+                            <w:color w:val="0000EE"/>
+                            <w:rPrChange w:id="86" w:author="Tweed, Alex" w:date="2016-05-12T15:20:00Z">
+                              <w:rPr/>
+                            </w:rPrChange>
+                          </w:rPr>
+                          <w:t>Tabl</w:t>
+                        </w:r>
+                        <w:r>
+                          <w:rPr>
+                            <w:b/>
+                            <w:color w:val="0000EE"/>
+                            <w:rPrChange w:id="87" w:author="Tweed, Alex" w:date="2016-05-12T15:20:00Z">
+                              <w:rPr/>
+                            </w:rPrChange>
+                          </w:rPr>
+                          <w:t>e</w:t>
+                        </w:r>
+                        <w:r>
+                          <w:rPr>
+                            <w:b/>
+                            <w:color w:val="0000EE"/>
+                            <w:rPrChange w:id="88" w:author="Tweed, Alex" w:date="2016-05-12T15:20:00Z">
+                              <w:rPr/>
+                            </w:rPrChange>
+                          </w:rPr>
+                          <w:t xml:space="preserve"> </w:t>
+                        </w:r>
+                        <w:r>
+                          <w:rPr>
+                            <w:b/>
+                            <w:noProof/>
+                            <w:color w:val="0000EE"/>
+                            <w:rPrChange w:id="89" w:author="Tweed, Alex" w:date="2016-05-12T15:20:00Z">
+                              <w:rPr>
+                                <w:noProof/>
+                              </w:rPr>
+                            </w:rPrChange>
+                          </w:rPr>
+                          <w:t>3</w:t>
+                        </w:r>
+                        <w:r>
+                          <w:rPr>
+                            <w:b/>
+                            <w:color w:val="0000EE"/>
+                            <w:rPrChange w:id="90" w:author="Tweed, Alex" w:date="2016-05-12T15:20:00Z">
+                              <w:rPr/>
+                            </w:rPrChange>
+                          </w:rPr>
+                          <w:noBreakHyphen/>
+                        </w:r>
+                        <w:r>
+                          <w:rPr>
+                            <w:b/>
+                            <w:noProof/>
+                            <w:color w:val="0000EE"/>
+                            <w:rPrChange w:id="91" w:author="Tweed, Alex" w:date="2016-05-12T15:20:00Z">
+                              <w:rPr>
+                                <w:noProof/>
+                              </w:rPr>
+                            </w:rPrChange>
+                          </w:rPr>
+                          <w:t>2</w:t>
+                        </w:r>
+                        <w:r>
+                          <w:rPr>
+                            <w:rFonts w:eastAsia="Calibri" w:cs="Arial"/>
+                            <w:b/>
+                            <w:color w:val="0000EE"/>
+                            <w:szCs w:val="20"/>
+                          </w:rPr>
+                          <w:fldChar w:fldCharType="end"/>
+                        </w:r>
+                      </w:ins>
+                      <w:del w:id="92" w:author="Tweed, Alex" w:date="2016-05-12T15:20:00Z">
+                        <w:r>
+                          <w:rPr>
+                            <w:rFonts w:eastAsia="Calibri" w:cs="Arial"/>
+                            <w:b/>
+                            <w:color w:val="0000EE"/>
+                            <w:szCs w:val="20"/>
+                          </w:rPr>
+                          <w:fldChar w:fldCharType="begin"/>
+                        </w:r>
+                        <w:r>
+                          <w:rPr>
+                            <w:rFonts w:eastAsia="Calibri" w:cs="Arial"/>
+                            <w:b/>
+                            <w:color w:val="0000EE"/>
+                            <w:szCs w:val="20"/>
+                          </w:rPr>
+                          <w:delInstrText xml:space="preserve"> REF _Ref436731504 \h </w:delInstrText>
+                        </w:r>
+                        <w:r>
+                          <w:rPr>
+                            <w:rFonts w:eastAsia="Calibri" w:cs="Arial"/>
+                            <w:b/>
+                            <w:color w:val="0000EE"/>
+                            <w:szCs w:val="20"/>
+                          </w:rPr>
+                          <w:delInstrText xml:space="preserve"> \* MERGEFORMAT </w:delInstrText>
+                        </w:r>
+                        <w:r>
+                          <w:rPr>
+                            <w:rFonts w:eastAsia="Calibri" w:cs="Arial"/>
+                            <w:b/>
+                            <w:color w:val="0000EE"/>
+                            <w:szCs w:val="20"/>
+                          </w:rPr>
+                        </w:r>
+                        <w:r>
+                          <w:rPr>
+                            <w:rFonts w:eastAsia="Calibri" w:cs="Arial"/>
+                            <w:b/>
+                            <w:color w:val="0000EE"/>
+                            <w:szCs w:val="20"/>
+                          </w:rPr>
+                          <w:fldChar w:fldCharType="separate"/>
+                        </w:r>
+                        <w:r>
+                          <w:rPr>
+                            <w:b/>
+                            <w:color w:val="0000EE"/>
+                          </w:rPr>
+                          <w:delText xml:space="preserve">Table </w:delText>
+                        </w:r>
+                        <w:r>
+                          <w:rPr>
+                            <w:b/>
+                            <w:noProof/>
+                            <w:color w:val="0000EE"/>
+                          </w:rPr>
+                          <w:delText>3</w:delText>
+                        </w:r>
+                        <w:r>
+                          <w:rPr>
+                            <w:b/>
+                            <w:color w:val="0000EE"/>
+                          </w:rPr>
+                          <w:noBreakHyphen/>
+                        </w:r>
+                        <w:r>
+                          <w:rPr>
+                            <w:b/>
+                            <w:noProof/>
+                            <w:color w:val="0000EE"/>
+                          </w:rPr>
+                          <w:delText>2</w:delText>
+                        </w:r>
+                        <w:r>
+                          <w:rPr>
+                            <w:rFonts w:eastAsia="Calibri" w:cs="Arial"/>
+                            <w:b/>
+                            <w:color w:val="0000EE"/>
+                            <w:szCs w:val="20"/>
+                          </w:rPr>
+                          <w:fldChar w:fldCharType="end"/>
+                        </w:r>
+                      </w:del>
                       <w:r>
                         <w:rPr>
                           <w:rFonts w:eastAsia="Calibri" w:cs="Arial"/>
@@ -8931,7 +9667,25 @@
                             <w:b/>
                             <w:szCs w:val="20"/>
                           </w:rPr>
-                          <w:t>specification document</w:t>
+                          <w:t>specification doc</w:t>
+                        </w:r>
+                        <w:r>
+                          <w:rPr>
+                            <w:rStyle w:val="Hyperlink"/>
+                            <w:rFonts w:eastAsia="Calibri" w:cs="Arial"/>
+                            <w:b/>
+                            <w:szCs w:val="20"/>
+                          </w:rPr>
+                          <w:t>u</w:t>
+                        </w:r>
+                        <w:r>
+                          <w:rPr>
+                            <w:rStyle w:val="Hyperlink"/>
+                            <w:rFonts w:eastAsia="Calibri" w:cs="Arial"/>
+                            <w:b/>
+                            <w:szCs w:val="20"/>
+                          </w:rPr>
+                          <w:t>ment</w:t>
                         </w:r>
                       </w:hyperlink>
                       <w:r>
@@ -8962,6 +9716,15 @@
                         </w:rPr>
                         <w:t>The multiplicity of an XSD attribute is implicitly always 0..1</w:t>
                       </w:r>
+                      <w:ins w:id="93" w:author="Tweed, Alex" w:date="2016-05-12T15:22:00Z">
+                        <w:r>
+                          <w:rPr>
+                            <w:rFonts w:eastAsia="Calibri" w:cs="Arial"/>
+                            <w:szCs w:val="20"/>
+                          </w:rPr>
+                          <w:t>.</w:t>
+                        </w:r>
+                      </w:ins>
                     </w:p>
                     <w:p>
                       <w:pPr>
@@ -9025,7 +9788,25 @@
                           <w:color w:val="0000EE"/>
                           <w:szCs w:val="20"/>
                         </w:rPr>
-                        <w:t>Table 2</w:t>
+                        <w:t>Tab</w:t>
+                      </w:r>
+                      <w:r>
+                        <w:rPr>
+                          <w:rFonts w:eastAsia="Calibri" w:cs="Arial"/>
+                          <w:b/>
+                          <w:color w:val="0000EE"/>
+                          <w:szCs w:val="20"/>
+                        </w:rPr>
+                        <w:t>l</w:t>
+                      </w:r>
+                      <w:r>
+                        <w:rPr>
+                          <w:rFonts w:eastAsia="Calibri" w:cs="Arial"/>
+                          <w:b/>
+                          <w:color w:val="0000EE"/>
+                          <w:szCs w:val="20"/>
+                        </w:rPr>
+                        <w:t>e 2</w:t>
                       </w:r>
                       <w:r>
                         <w:rPr>
@@ -9303,7 +10084,7 @@
       <w:pPr>
         <w:pStyle w:val="Caption"/>
       </w:pPr>
-      <w:bookmarkStart w:id="32" w:name="_Ref436655158"/>
+      <w:bookmarkStart w:id="94" w:name="_Ref436655158"/>
     </w:p>
     <w:p>
       <w:pPr>
@@ -9346,7 +10127,7 @@
           <w:t>1</w:t>
         </w:r>
       </w:fldSimple>
-      <w:bookmarkEnd w:id="32"/>
+      <w:bookmarkEnd w:id="94"/>
       <w:r>
         <w:t>: Multiplicity Mapping</w:t>
       </w:r>
@@ -9823,7 +10604,7 @@
       <w:pPr>
         <w:pStyle w:val="Caption"/>
       </w:pPr>
-      <w:bookmarkStart w:id="33" w:name="_Ref436229998"/>
+      <w:bookmarkStart w:id="95" w:name="_Ref436229998"/>
       <w:r>
         <w:t xml:space="preserve">Figure </w:t>
       </w:r>
@@ -9846,7 +10627,7 @@
           <w:t>1</w:t>
         </w:r>
       </w:fldSimple>
-      <w:bookmarkEnd w:id="33"/>
+      <w:bookmarkEnd w:id="95"/>
       <w:r>
         <w:t>. UML AttackPatternType class</w:t>
       </w:r>
@@ -10119,17 +10900,17 @@
       <w:pPr>
         <w:pStyle w:val="Heading2"/>
       </w:pPr>
-      <w:bookmarkStart w:id="34" w:name="_Ref436653903"/>
-      <w:bookmarkStart w:id="35" w:name="_Ref436654187"/>
-      <w:bookmarkStart w:id="36" w:name="_Ref436654192"/>
-      <w:bookmarkStart w:id="37" w:name="_Toc450824659"/>
+      <w:bookmarkStart w:id="96" w:name="_Ref436653903"/>
+      <w:bookmarkStart w:id="97" w:name="_Ref436654187"/>
+      <w:bookmarkStart w:id="98" w:name="_Ref436654192"/>
+      <w:bookmarkStart w:id="99" w:name="_Toc450824659"/>
       <w:r>
         <w:t>UML Data Types</w:t>
       </w:r>
-      <w:bookmarkEnd w:id="34"/>
-      <w:bookmarkEnd w:id="35"/>
-      <w:bookmarkEnd w:id="36"/>
-      <w:bookmarkEnd w:id="37"/>
+      <w:bookmarkEnd w:id="96"/>
+      <w:bookmarkEnd w:id="97"/>
+      <w:bookmarkEnd w:id="98"/>
+      <w:bookmarkEnd w:id="99"/>
     </w:p>
     <w:p>
       <w:pPr>
@@ -10159,7 +10940,23 @@
           <w:rFonts w:cs="Arial"/>
           <w:szCs w:val="20"/>
         </w:rPr>
-        <w:t xml:space="preserve"> are similar to UML classes, but have important difference:</w:t>
+        <w:t xml:space="preserve"> are similar to UML classes, but have</w:t>
+      </w:r>
+      <w:ins w:id="100" w:author="Tweed, Alex" w:date="2016-05-12T15:26:00Z">
+        <w:r>
+          <w:rPr>
+            <w:rFonts w:cs="Arial"/>
+            <w:szCs w:val="20"/>
+          </w:rPr>
+          <w:t xml:space="preserve"> an</w:t>
+        </w:r>
+      </w:ins>
+      <w:r>
+        <w:rPr>
+          <w:rFonts w:cs="Arial"/>
+          <w:szCs w:val="20"/>
+        </w:rPr>
+        <w:t xml:space="preserve"> important difference:</w:t>
       </w:r>
     </w:p>
     <w:p>
@@ -10500,30 +11297,65 @@
                               </w:rPr>
                               <w:t xml:space="preserve">elsewhere.  See </w:t>
                             </w:r>
+                            <w:ins w:id="101" w:author="Tweed, Alex" w:date="2016-05-12T15:32:00Z">
+                              <w:r>
+                                <w:rPr>
+                                  <w:rFonts w:eastAsia="Calibri" w:cs="Arial"/>
+                                  <w:b/>
+                                  <w:color w:val="0000EE"/>
+                                  <w:szCs w:val="20"/>
+                                  <w:rPrChange w:id="102" w:author="Tweed, Alex" w:date="2016-05-12T15:32:00Z">
+                                    <w:rPr>
+                                      <w:rFonts w:eastAsia="Calibri" w:cs="Arial"/>
+                                      <w:szCs w:val="20"/>
+                                    </w:rPr>
+                                  </w:rPrChange>
+                                </w:rPr>
+                                <w:fldChar w:fldCharType="begin"/>
+                              </w:r>
+                              <w:r>
+                                <w:rPr>
+                                  <w:rFonts w:eastAsia="Calibri" w:cs="Arial"/>
+                                  <w:b/>
+                                  <w:color w:val="0000EE"/>
+                                  <w:szCs w:val="20"/>
+                                  <w:rPrChange w:id="103" w:author="Tweed, Alex" w:date="2016-05-12T15:32:00Z">
+                                    <w:rPr>
+                                      <w:rFonts w:eastAsia="Calibri" w:cs="Arial"/>
+                                      <w:szCs w:val="20"/>
+                                    </w:rPr>
+                                  </w:rPrChange>
+                                </w:rPr>
+                                <w:instrText xml:space="preserve"> REF _Ref417202734 \h </w:instrText>
+                              </w:r>
+                              <w:r>
+                                <w:rPr>
+                                  <w:rFonts w:eastAsia="Calibri" w:cs="Arial"/>
+                                  <w:b/>
+                                  <w:color w:val="0000EE"/>
+                                  <w:szCs w:val="20"/>
+                                  <w:rPrChange w:id="104" w:author="Tweed, Alex" w:date="2016-05-12T15:32:00Z">
+                                    <w:rPr>
+                                      <w:rFonts w:eastAsia="Calibri" w:cs="Arial"/>
+                                      <w:szCs w:val="20"/>
+                                    </w:rPr>
+                                  </w:rPrChange>
+                                </w:rPr>
+                              </w:r>
+                            </w:ins>
                             <w:r>
                               <w:rPr>
                                 <w:rFonts w:eastAsia="Calibri" w:cs="Arial"/>
                                 <w:b/>
                                 <w:color w:val="0000EE"/>
                                 <w:szCs w:val="20"/>
-                              </w:rPr>
-                              <w:fldChar w:fldCharType="begin"/>
-                            </w:r>
-                            <w:r>
-                              <w:rPr>
-                                <w:rFonts w:eastAsia="Calibri" w:cs="Arial"/>
-                                <w:b/>
-                                <w:color w:val="0000EE"/>
-                                <w:szCs w:val="20"/>
-                              </w:rPr>
-                              <w:instrText xml:space="preserve"> REF _Ref436731504 \h </w:instrText>
-                            </w:r>
-                            <w:r>
-                              <w:rPr>
-                                <w:rFonts w:eastAsia="Calibri" w:cs="Arial"/>
-                                <w:b/>
-                                <w:color w:val="0000EE"/>
-                                <w:szCs w:val="20"/>
+                                <w:rPrChange w:id="105" w:author="Tweed, Alex" w:date="2016-05-12T15:32:00Z">
+                                  <w:rPr>
+                                    <w:rFonts w:eastAsia="Calibri" w:cs="Arial"/>
+                                    <w:b/>
+                                    <w:szCs w:val="20"/>
+                                  </w:rPr>
+                                </w:rPrChange>
                               </w:rPr>
                               <w:instrText xml:space="preserve"> \* MERGEFORMAT </w:instrText>
                             </w:r>
@@ -10533,56 +11365,187 @@
                                 <w:b/>
                                 <w:color w:val="0000EE"/>
                                 <w:szCs w:val="20"/>
-                              </w:rPr>
-                            </w:r>
-                            <w:r>
-                              <w:rPr>
-                                <w:rFonts w:eastAsia="Calibri" w:cs="Arial"/>
-                                <w:b/>
-                                <w:color w:val="0000EE"/>
-                                <w:szCs w:val="20"/>
+                                <w:rPrChange w:id="106" w:author="Tweed, Alex" w:date="2016-05-12T15:32:00Z">
+                                  <w:rPr>
+                                    <w:rFonts w:eastAsia="Calibri" w:cs="Arial"/>
+                                    <w:szCs w:val="20"/>
+                                  </w:rPr>
+                                </w:rPrChange>
                               </w:rPr>
                               <w:fldChar w:fldCharType="separate"/>
                             </w:r>
-                            <w:r>
-                              <w:rPr>
-                                <w:b/>
-                                <w:color w:val="0000EE"/>
-                              </w:rPr>
-                              <w:t xml:space="preserve">Table </w:t>
-                            </w:r>
-                            <w:r>
-                              <w:rPr>
-                                <w:b/>
-                                <w:noProof/>
-                                <w:color w:val="0000EE"/>
-                              </w:rPr>
-                              <w:t>3</w:t>
-                            </w:r>
-                            <w:r>
-                              <w:rPr>
-                                <w:b/>
-                                <w:color w:val="0000EE"/>
-                              </w:rPr>
-                              <w:noBreakHyphen/>
-                            </w:r>
-                            <w:r>
-                              <w:rPr>
-                                <w:b/>
-                                <w:noProof/>
-                                <w:color w:val="0000EE"/>
-                              </w:rPr>
-                              <w:t>2</w:t>
-                            </w:r>
-                            <w:r>
-                              <w:rPr>
-                                <w:rFonts w:eastAsia="Calibri" w:cs="Arial"/>
-                                <w:b/>
-                                <w:color w:val="0000EE"/>
-                                <w:szCs w:val="20"/>
-                              </w:rPr>
-                              <w:fldChar w:fldCharType="end"/>
-                            </w:r>
+                            <w:ins w:id="107" w:author="Tweed, Alex" w:date="2016-05-12T15:32:00Z">
+                              <w:r>
+                                <w:rPr>
+                                  <w:b/>
+                                  <w:color w:val="0000EE"/>
+                                  <w:rPrChange w:id="108" w:author="Tweed, Alex" w:date="2016-05-12T15:32:00Z">
+                                    <w:rPr/>
+                                  </w:rPrChange>
+                                </w:rPr>
+                                <w:t>Table</w:t>
+                              </w:r>
+                              <w:r>
+                                <w:rPr>
+                                  <w:b/>
+                                  <w:color w:val="0000EE"/>
+                                  <w:rPrChange w:id="109" w:author="Tweed, Alex" w:date="2016-05-12T15:32:00Z">
+                                    <w:rPr/>
+                                  </w:rPrChange>
+                                </w:rPr>
+                                <w:t xml:space="preserve"> </w:t>
+                              </w:r>
+                              <w:r>
+                                <w:rPr>
+                                  <w:b/>
+                                  <w:noProof/>
+                                  <w:color w:val="0000EE"/>
+                                  <w:rPrChange w:id="110" w:author="Tweed, Alex" w:date="2016-05-12T15:32:00Z">
+                                    <w:rPr>
+                                      <w:noProof/>
+                                    </w:rPr>
+                                  </w:rPrChange>
+                                </w:rPr>
+                                <w:t>3</w:t>
+                              </w:r>
+                              <w:r>
+                                <w:rPr>
+                                  <w:b/>
+                                  <w:color w:val="0000EE"/>
+                                  <w:rPrChange w:id="111" w:author="Tweed, Alex" w:date="2016-05-12T15:32:00Z">
+                                    <w:rPr/>
+                                  </w:rPrChange>
+                                </w:rPr>
+                                <w:noBreakHyphen/>
+                              </w:r>
+                              <w:r>
+                                <w:rPr>
+                                  <w:b/>
+                                  <w:noProof/>
+                                  <w:color w:val="0000EE"/>
+                                  <w:rPrChange w:id="112" w:author="Tweed, Alex" w:date="2016-05-12T15:32:00Z">
+                                    <w:rPr>
+                                      <w:noProof/>
+                                    </w:rPr>
+                                  </w:rPrChange>
+                                </w:rPr>
+                                <w:t>2</w:t>
+                              </w:r>
+                              <w:r>
+                                <w:rPr>
+                                  <w:rFonts w:eastAsia="Calibri" w:cs="Arial"/>
+                                  <w:b/>
+                                  <w:color w:val="0000EE"/>
+                                  <w:szCs w:val="20"/>
+                                  <w:rPrChange w:id="113" w:author="Tweed, Alex" w:date="2016-05-12T15:32:00Z">
+                                    <w:rPr>
+                                      <w:rFonts w:eastAsia="Calibri" w:cs="Arial"/>
+                                      <w:szCs w:val="20"/>
+                                    </w:rPr>
+                                  </w:rPrChange>
+                                </w:rPr>
+                                <w:fldChar w:fldCharType="end"/>
+                              </w:r>
+                            </w:ins>
+                            <w:del w:id="114" w:author="Tweed, Alex" w:date="2016-05-12T15:32:00Z">
+                              <w:r>
+                                <w:rPr>
+                                  <w:rFonts w:eastAsia="Calibri" w:cs="Arial"/>
+                                  <w:b/>
+                                  <w:color w:val="0000EE"/>
+                                  <w:szCs w:val="20"/>
+                                </w:rPr>
+                                <w:fldChar w:fldCharType="begin"/>
+                              </w:r>
+                              <w:r>
+                                <w:rPr>
+                                  <w:rFonts w:eastAsia="Calibri" w:cs="Arial"/>
+                                  <w:b/>
+                                  <w:color w:val="0000EE"/>
+                                  <w:szCs w:val="20"/>
+                                </w:rPr>
+                                <w:delInstrText xml:space="preserve"> REF _Ref436731504 \h </w:delInstrText>
+                              </w:r>
+                              <w:r>
+                                <w:rPr>
+                                  <w:rFonts w:eastAsia="Calibri" w:cs="Arial"/>
+                                  <w:b/>
+                                  <w:color w:val="0000EE"/>
+                                  <w:szCs w:val="20"/>
+                                </w:rPr>
+                                <w:delInstrText xml:space="preserve"> \* MERGEFORMAT </w:delInstrText>
+                              </w:r>
+                              <w:r>
+                                <w:rPr>
+                                  <w:rFonts w:eastAsia="Calibri" w:cs="Arial"/>
+                                  <w:b/>
+                                  <w:color w:val="0000EE"/>
+                                  <w:szCs w:val="20"/>
+                                </w:rPr>
+                              </w:r>
+                              <w:r>
+                                <w:rPr>
+                                  <w:rFonts w:eastAsia="Calibri" w:cs="Arial"/>
+                                  <w:b/>
+                                  <w:color w:val="0000EE"/>
+                                  <w:szCs w:val="20"/>
+                                </w:rPr>
+                                <w:fldChar w:fldCharType="separate"/>
+                              </w:r>
+                              <w:r>
+                                <w:rPr>
+                                  <w:b/>
+                                  <w:color w:val="0000EE"/>
+                                </w:rPr>
+                                <w:delText>T</w:delText>
+                              </w:r>
+                              <w:r>
+                                <w:rPr>
+                                  <w:b/>
+                                  <w:color w:val="0000EE"/>
+                                </w:rPr>
+                                <w:delText>a</w:delText>
+                              </w:r>
+                              <w:r>
+                                <w:rPr>
+                                  <w:b/>
+                                  <w:color w:val="0000EE"/>
+                                </w:rPr>
+                                <w:delText xml:space="preserve">ble </w:delText>
+                              </w:r>
+                              <w:r>
+                                <w:rPr>
+                                  <w:b/>
+                                  <w:noProof/>
+                                  <w:color w:val="0000EE"/>
+                                </w:rPr>
+                                <w:delText>3</w:delText>
+                              </w:r>
+                              <w:r>
+                                <w:rPr>
+                                  <w:b/>
+                                  <w:color w:val="0000EE"/>
+                                </w:rPr>
+                                <w:noBreakHyphen/>
+                              </w:r>
+                              <w:r>
+                                <w:rPr>
+                                  <w:b/>
+                                  <w:noProof/>
+                                  <w:color w:val="0000EE"/>
+                                </w:rPr>
+                                <w:delText>2</w:delText>
+                              </w:r>
+                              <w:r>
+                                <w:rPr>
+                                  <w:rFonts w:eastAsia="Calibri" w:cs="Arial"/>
+                                  <w:b/>
+                                  <w:color w:val="0000EE"/>
+                                  <w:szCs w:val="20"/>
+                                </w:rPr>
+                                <w:fldChar w:fldCharType="end"/>
+                              </w:r>
+                            </w:del>
                             <w:r>
                               <w:rPr>
                                 <w:rFonts w:eastAsia="Calibri" w:cs="Arial"/>
@@ -10828,30 +11791,65 @@
                         </w:rPr>
                         <w:t xml:space="preserve">elsewhere.  See </w:t>
                       </w:r>
+                      <w:ins w:id="115" w:author="Tweed, Alex" w:date="2016-05-12T15:32:00Z">
+                        <w:r>
+                          <w:rPr>
+                            <w:rFonts w:eastAsia="Calibri" w:cs="Arial"/>
+                            <w:b/>
+                            <w:color w:val="0000EE"/>
+                            <w:szCs w:val="20"/>
+                            <w:rPrChange w:id="116" w:author="Tweed, Alex" w:date="2016-05-12T15:32:00Z">
+                              <w:rPr>
+                                <w:rFonts w:eastAsia="Calibri" w:cs="Arial"/>
+                                <w:szCs w:val="20"/>
+                              </w:rPr>
+                            </w:rPrChange>
+                          </w:rPr>
+                          <w:fldChar w:fldCharType="begin"/>
+                        </w:r>
+                        <w:r>
+                          <w:rPr>
+                            <w:rFonts w:eastAsia="Calibri" w:cs="Arial"/>
+                            <w:b/>
+                            <w:color w:val="0000EE"/>
+                            <w:szCs w:val="20"/>
+                            <w:rPrChange w:id="117" w:author="Tweed, Alex" w:date="2016-05-12T15:32:00Z">
+                              <w:rPr>
+                                <w:rFonts w:eastAsia="Calibri" w:cs="Arial"/>
+                                <w:szCs w:val="20"/>
+                              </w:rPr>
+                            </w:rPrChange>
+                          </w:rPr>
+                          <w:instrText xml:space="preserve"> REF _Ref417202734 \h </w:instrText>
+                        </w:r>
+                        <w:r>
+                          <w:rPr>
+                            <w:rFonts w:eastAsia="Calibri" w:cs="Arial"/>
+                            <w:b/>
+                            <w:color w:val="0000EE"/>
+                            <w:szCs w:val="20"/>
+                            <w:rPrChange w:id="118" w:author="Tweed, Alex" w:date="2016-05-12T15:32:00Z">
+                              <w:rPr>
+                                <w:rFonts w:eastAsia="Calibri" w:cs="Arial"/>
+                                <w:szCs w:val="20"/>
+                              </w:rPr>
+                            </w:rPrChange>
+                          </w:rPr>
+                        </w:r>
+                      </w:ins>
                       <w:r>
                         <w:rPr>
                           <w:rFonts w:eastAsia="Calibri" w:cs="Arial"/>
                           <w:b/>
                           <w:color w:val="0000EE"/>
                           <w:szCs w:val="20"/>
-                        </w:rPr>
-                        <w:fldChar w:fldCharType="begin"/>
-                      </w:r>
-                      <w:r>
-                        <w:rPr>
-                          <w:rFonts w:eastAsia="Calibri" w:cs="Arial"/>
-                          <w:b/>
-                          <w:color w:val="0000EE"/>
-                          <w:szCs w:val="20"/>
-                        </w:rPr>
-                        <w:instrText xml:space="preserve"> REF _Ref436731504 \h </w:instrText>
-                      </w:r>
-                      <w:r>
-                        <w:rPr>
-                          <w:rFonts w:eastAsia="Calibri" w:cs="Arial"/>
-                          <w:b/>
-                          <w:color w:val="0000EE"/>
-                          <w:szCs w:val="20"/>
+                          <w:rPrChange w:id="119" w:author="Tweed, Alex" w:date="2016-05-12T15:32:00Z">
+                            <w:rPr>
+                              <w:rFonts w:eastAsia="Calibri" w:cs="Arial"/>
+                              <w:b/>
+                              <w:szCs w:val="20"/>
+                            </w:rPr>
+                          </w:rPrChange>
                         </w:rPr>
                         <w:instrText xml:space="preserve"> \* MERGEFORMAT </w:instrText>
                       </w:r>
@@ -10861,56 +11859,187 @@
                           <w:b/>
                           <w:color w:val="0000EE"/>
                           <w:szCs w:val="20"/>
-                        </w:rPr>
-                      </w:r>
-                      <w:r>
-                        <w:rPr>
-                          <w:rFonts w:eastAsia="Calibri" w:cs="Arial"/>
-                          <w:b/>
-                          <w:color w:val="0000EE"/>
-                          <w:szCs w:val="20"/>
+                          <w:rPrChange w:id="120" w:author="Tweed, Alex" w:date="2016-05-12T15:32:00Z">
+                            <w:rPr>
+                              <w:rFonts w:eastAsia="Calibri" w:cs="Arial"/>
+                              <w:szCs w:val="20"/>
+                            </w:rPr>
+                          </w:rPrChange>
                         </w:rPr>
                         <w:fldChar w:fldCharType="separate"/>
                       </w:r>
-                      <w:r>
-                        <w:rPr>
-                          <w:b/>
-                          <w:color w:val="0000EE"/>
-                        </w:rPr>
-                        <w:t xml:space="preserve">Table </w:t>
-                      </w:r>
-                      <w:r>
-                        <w:rPr>
-                          <w:b/>
-                          <w:noProof/>
-                          <w:color w:val="0000EE"/>
-                        </w:rPr>
-                        <w:t>3</w:t>
-                      </w:r>
-                      <w:r>
-                        <w:rPr>
-                          <w:b/>
-                          <w:color w:val="0000EE"/>
-                        </w:rPr>
-                        <w:noBreakHyphen/>
-                      </w:r>
-                      <w:r>
-                        <w:rPr>
-                          <w:b/>
-                          <w:noProof/>
-                          <w:color w:val="0000EE"/>
-                        </w:rPr>
-                        <w:t>2</w:t>
-                      </w:r>
-                      <w:r>
-                        <w:rPr>
-                          <w:rFonts w:eastAsia="Calibri" w:cs="Arial"/>
-                          <w:b/>
-                          <w:color w:val="0000EE"/>
-                          <w:szCs w:val="20"/>
-                        </w:rPr>
-                        <w:fldChar w:fldCharType="end"/>
-                      </w:r>
+                      <w:ins w:id="121" w:author="Tweed, Alex" w:date="2016-05-12T15:32:00Z">
+                        <w:r>
+                          <w:rPr>
+                            <w:b/>
+                            <w:color w:val="0000EE"/>
+                            <w:rPrChange w:id="122" w:author="Tweed, Alex" w:date="2016-05-12T15:32:00Z">
+                              <w:rPr/>
+                            </w:rPrChange>
+                          </w:rPr>
+                          <w:t>Table</w:t>
+                        </w:r>
+                        <w:r>
+                          <w:rPr>
+                            <w:b/>
+                            <w:color w:val="0000EE"/>
+                            <w:rPrChange w:id="123" w:author="Tweed, Alex" w:date="2016-05-12T15:32:00Z">
+                              <w:rPr/>
+                            </w:rPrChange>
+                          </w:rPr>
+                          <w:t xml:space="preserve"> </w:t>
+                        </w:r>
+                        <w:r>
+                          <w:rPr>
+                            <w:b/>
+                            <w:noProof/>
+                            <w:color w:val="0000EE"/>
+                            <w:rPrChange w:id="124" w:author="Tweed, Alex" w:date="2016-05-12T15:32:00Z">
+                              <w:rPr>
+                                <w:noProof/>
+                              </w:rPr>
+                            </w:rPrChange>
+                          </w:rPr>
+                          <w:t>3</w:t>
+                        </w:r>
+                        <w:r>
+                          <w:rPr>
+                            <w:b/>
+                            <w:color w:val="0000EE"/>
+                            <w:rPrChange w:id="125" w:author="Tweed, Alex" w:date="2016-05-12T15:32:00Z">
+                              <w:rPr/>
+                            </w:rPrChange>
+                          </w:rPr>
+                          <w:noBreakHyphen/>
+                        </w:r>
+                        <w:r>
+                          <w:rPr>
+                            <w:b/>
+                            <w:noProof/>
+                            <w:color w:val="0000EE"/>
+                            <w:rPrChange w:id="126" w:author="Tweed, Alex" w:date="2016-05-12T15:32:00Z">
+                              <w:rPr>
+                                <w:noProof/>
+                              </w:rPr>
+                            </w:rPrChange>
+                          </w:rPr>
+                          <w:t>2</w:t>
+                        </w:r>
+                        <w:r>
+                          <w:rPr>
+                            <w:rFonts w:eastAsia="Calibri" w:cs="Arial"/>
+                            <w:b/>
+                            <w:color w:val="0000EE"/>
+                            <w:szCs w:val="20"/>
+                            <w:rPrChange w:id="127" w:author="Tweed, Alex" w:date="2016-05-12T15:32:00Z">
+                              <w:rPr>
+                                <w:rFonts w:eastAsia="Calibri" w:cs="Arial"/>
+                                <w:szCs w:val="20"/>
+                              </w:rPr>
+                            </w:rPrChange>
+                          </w:rPr>
+                          <w:fldChar w:fldCharType="end"/>
+                        </w:r>
+                      </w:ins>
+                      <w:del w:id="128" w:author="Tweed, Alex" w:date="2016-05-12T15:32:00Z">
+                        <w:r>
+                          <w:rPr>
+                            <w:rFonts w:eastAsia="Calibri" w:cs="Arial"/>
+                            <w:b/>
+                            <w:color w:val="0000EE"/>
+                            <w:szCs w:val="20"/>
+                          </w:rPr>
+                          <w:fldChar w:fldCharType="begin"/>
+                        </w:r>
+                        <w:r>
+                          <w:rPr>
+                            <w:rFonts w:eastAsia="Calibri" w:cs="Arial"/>
+                            <w:b/>
+                            <w:color w:val="0000EE"/>
+                            <w:szCs w:val="20"/>
+                          </w:rPr>
+                          <w:delInstrText xml:space="preserve"> REF _Ref436731504 \h </w:delInstrText>
+                        </w:r>
+                        <w:r>
+                          <w:rPr>
+                            <w:rFonts w:eastAsia="Calibri" w:cs="Arial"/>
+                            <w:b/>
+                            <w:color w:val="0000EE"/>
+                            <w:szCs w:val="20"/>
+                          </w:rPr>
+                          <w:delInstrText xml:space="preserve"> \* MERGEFORMAT </w:delInstrText>
+                        </w:r>
+                        <w:r>
+                          <w:rPr>
+                            <w:rFonts w:eastAsia="Calibri" w:cs="Arial"/>
+                            <w:b/>
+                            <w:color w:val="0000EE"/>
+                            <w:szCs w:val="20"/>
+                          </w:rPr>
+                        </w:r>
+                        <w:r>
+                          <w:rPr>
+                            <w:rFonts w:eastAsia="Calibri" w:cs="Arial"/>
+                            <w:b/>
+                            <w:color w:val="0000EE"/>
+                            <w:szCs w:val="20"/>
+                          </w:rPr>
+                          <w:fldChar w:fldCharType="separate"/>
+                        </w:r>
+                        <w:r>
+                          <w:rPr>
+                            <w:b/>
+                            <w:color w:val="0000EE"/>
+                          </w:rPr>
+                          <w:delText>T</w:delText>
+                        </w:r>
+                        <w:r>
+                          <w:rPr>
+                            <w:b/>
+                            <w:color w:val="0000EE"/>
+                          </w:rPr>
+                          <w:delText>a</w:delText>
+                        </w:r>
+                        <w:r>
+                          <w:rPr>
+                            <w:b/>
+                            <w:color w:val="0000EE"/>
+                          </w:rPr>
+                          <w:delText xml:space="preserve">ble </w:delText>
+                        </w:r>
+                        <w:r>
+                          <w:rPr>
+                            <w:b/>
+                            <w:noProof/>
+                            <w:color w:val="0000EE"/>
+                          </w:rPr>
+                          <w:delText>3</w:delText>
+                        </w:r>
+                        <w:r>
+                          <w:rPr>
+                            <w:b/>
+                            <w:color w:val="0000EE"/>
+                          </w:rPr>
+                          <w:noBreakHyphen/>
+                        </w:r>
+                        <w:r>
+                          <w:rPr>
+                            <w:b/>
+                            <w:noProof/>
+                            <w:color w:val="0000EE"/>
+                          </w:rPr>
+                          <w:delText>2</w:delText>
+                        </w:r>
+                        <w:r>
+                          <w:rPr>
+                            <w:rFonts w:eastAsia="Calibri" w:cs="Arial"/>
+                            <w:b/>
+                            <w:color w:val="0000EE"/>
+                            <w:szCs w:val="20"/>
+                          </w:rPr>
+                          <w:fldChar w:fldCharType="end"/>
+                        </w:r>
+                      </w:del>
                       <w:r>
                         <w:rPr>
                           <w:rFonts w:eastAsia="Calibri" w:cs="Arial"/>
@@ -11107,7 +12236,21 @@
           <w:b/>
           <w:color w:val="0000EE"/>
         </w:rPr>
-        <w:t xml:space="preserve">Figure </w:t>
+        <w:t>Figur</w:t>
+      </w:r>
+      <w:r>
+        <w:rPr>
+          <w:b/>
+          <w:color w:val="0000EE"/>
+        </w:rPr>
+        <w:t>e</w:t>
+      </w:r>
+      <w:r>
+        <w:rPr>
+          <w:b/>
+          <w:color w:val="0000EE"/>
+        </w:rPr>
+        <w:t xml:space="preserve"> </w:t>
       </w:r>
       <w:r>
         <w:rPr>
@@ -11575,13 +12718,13 @@
       <w:pPr>
         <w:pStyle w:val="Heading2"/>
       </w:pPr>
-      <w:bookmarkStart w:id="38" w:name="_Ref436653917"/>
-      <w:bookmarkStart w:id="39" w:name="_Toc450824660"/>
+      <w:bookmarkStart w:id="129" w:name="_Ref436653917"/>
+      <w:bookmarkStart w:id="130" w:name="_Toc450824660"/>
       <w:r>
         <w:t>UML Enumerations</w:t>
       </w:r>
-      <w:bookmarkEnd w:id="38"/>
-      <w:bookmarkEnd w:id="39"/>
+      <w:bookmarkEnd w:id="129"/>
+      <w:bookmarkEnd w:id="130"/>
     </w:p>
     <w:p>
       <w:pPr>
@@ -12457,7 +13600,7 @@
           <w:color w:val="0000EE"/>
           <w:szCs w:val="20"/>
         </w:rPr>
-        <w:t>2.7</w:t>
+        <w:t>2</w:t>
       </w:r>
       <w:r>
         <w:rPr>
@@ -12466,7 +13609,7 @@
           <w:color w:val="0000EE"/>
           <w:szCs w:val="20"/>
         </w:rPr>
-        <w:fldChar w:fldCharType="end"/>
+        <w:t>.</w:t>
       </w:r>
       <w:r>
         <w:rPr>
@@ -12475,6 +13618,24 @@
           <w:color w:val="0000EE"/>
           <w:szCs w:val="20"/>
         </w:rPr>
+        <w:t>7</w:t>
+      </w:r>
+      <w:r>
+        <w:rPr>
+          <w:rFonts w:cs="Arial"/>
+          <w:b/>
+          <w:color w:val="0000EE"/>
+          <w:szCs w:val="20"/>
+        </w:rPr>
+        <w:fldChar w:fldCharType="end"/>
+      </w:r>
+      <w:r>
+        <w:rPr>
+          <w:rFonts w:cs="Arial"/>
+          <w:b/>
+          <w:color w:val="0000EE"/>
+          <w:szCs w:val="20"/>
+        </w:rPr>
         <w:t>,</w:t>
       </w:r>
       <w:r>
@@ -12496,11 +13657,11 @@
       <w:pPr>
         <w:pStyle w:val="Heading2"/>
       </w:pPr>
-      <w:bookmarkStart w:id="40" w:name="_Toc450824661"/>
+      <w:bookmarkStart w:id="131" w:name="_Toc450824661"/>
       <w:r>
         <w:t>UML Interfaces</w:t>
       </w:r>
-      <w:bookmarkEnd w:id="40"/>
+      <w:bookmarkEnd w:id="131"/>
     </w:p>
     <w:p>
       <w:pPr>
@@ -12513,7 +13674,15 @@
         <w:t>are</w:t>
       </w:r>
       <w:r>
-        <w:t xml:space="preserve"> rarely used the UML data model for STIX.  However, they </w:t>
+        <w:t xml:space="preserve"> rarely used</w:t>
+      </w:r>
+      <w:ins w:id="132" w:author="Tweed, Alex" w:date="2016-05-12T15:47:00Z">
+        <w:r>
+          <w:t xml:space="preserve"> in</w:t>
+        </w:r>
+      </w:ins>
+      <w:r>
+        <w:t xml:space="preserve"> the UML data model for STIX.  However, they </w:t>
       </w:r>
       <w:r>
         <w:t>are</w:t>
@@ -13118,15 +14287,15 @@
       <w:pPr>
         <w:pStyle w:val="Heading2"/>
       </w:pPr>
-      <w:bookmarkStart w:id="41" w:name="_Ref436655825"/>
-      <w:bookmarkStart w:id="42" w:name="_Ref436655833"/>
-      <w:bookmarkStart w:id="43" w:name="_Toc450824662"/>
+      <w:bookmarkStart w:id="133" w:name="_Ref436655825"/>
+      <w:bookmarkStart w:id="134" w:name="_Ref436655833"/>
+      <w:bookmarkStart w:id="135" w:name="_Toc450824662"/>
       <w:r>
         <w:t>Controlled Vocabularies</w:t>
       </w:r>
-      <w:bookmarkEnd w:id="41"/>
-      <w:bookmarkEnd w:id="42"/>
-      <w:bookmarkEnd w:id="43"/>
+      <w:bookmarkEnd w:id="133"/>
+      <w:bookmarkEnd w:id="134"/>
+      <w:bookmarkEnd w:id="135"/>
     </w:p>
     <w:p>
       <w:pPr>
@@ -13540,7 +14709,23 @@
                                 <w:rFonts w:ascii="Arial" w:hAnsi="Arial" w:cs="Courier New"/>
                                 <w:sz w:val="20"/>
                               </w:rPr>
-                              <w:t xml:space="preserve"> syntax., The name of this type is formed by replacing “Vocab” in the UML enumeration name by “Enum”.</w:t>
+                              <w:t xml:space="preserve"> syntax.</w:t>
+                            </w:r>
+                            <w:del w:id="136" w:author="Tweed, Alex" w:date="2016-05-12T15:57:00Z">
+                              <w:r>
+                                <w:rPr>
+                                  <w:rFonts w:ascii="Arial" w:hAnsi="Arial" w:cs="Courier New"/>
+                                  <w:sz w:val="20"/>
+                                </w:rPr>
+                                <w:delText>,</w:delText>
+                              </w:r>
+                            </w:del>
+                            <w:r>
+                              <w:rPr>
+                                <w:rFonts w:ascii="Arial" w:hAnsi="Arial" w:cs="Courier New"/>
+                                <w:sz w:val="20"/>
+                              </w:rPr>
+                              <w:t xml:space="preserve"> The name of this type is formed by replacing “Vocab” in the UML enumeration name by “Enum”.</w:t>
                             </w:r>
                           </w:p>
                           <w:p>
@@ -13880,7 +15065,23 @@
                           <w:rFonts w:ascii="Arial" w:hAnsi="Arial" w:cs="Courier New"/>
                           <w:sz w:val="20"/>
                         </w:rPr>
-                        <w:t xml:space="preserve"> syntax., The name of this type is formed by replacing “Vocab” in the UML enumeration name by “Enum”.</w:t>
+                        <w:t xml:space="preserve"> syntax.</w:t>
+                      </w:r>
+                      <w:del w:id="137" w:author="Tweed, Alex" w:date="2016-05-12T15:57:00Z">
+                        <w:r>
+                          <w:rPr>
+                            <w:rFonts w:ascii="Arial" w:hAnsi="Arial" w:cs="Courier New"/>
+                            <w:sz w:val="20"/>
+                          </w:rPr>
+                          <w:delText>,</w:delText>
+                        </w:r>
+                      </w:del>
+                      <w:r>
+                        <w:rPr>
+                          <w:rFonts w:ascii="Arial" w:hAnsi="Arial" w:cs="Courier New"/>
+                          <w:sz w:val="20"/>
+                        </w:rPr>
+                        <w:t xml:space="preserve"> The name of this type is formed by replacing “Vocab” in the UML enumeration name by “Enum”.</w:t>
                       </w:r>
                     </w:p>
                     <w:p>
@@ -14708,7 +15909,7 @@
       <w:pPr>
         <w:pStyle w:val="Heading1"/>
       </w:pPr>
-      <w:bookmarkStart w:id="44" w:name="_Toc450824663"/>
+      <w:bookmarkStart w:id="138" w:name="_Toc450824663"/>
       <w:r>
         <w:lastRenderedPageBreak/>
         <w:t xml:space="preserve">Relationships to </w:t>
@@ -14719,7 +15920,7 @@
       <w:r>
         <w:t xml:space="preserve"> XML Schemas</w:t>
       </w:r>
-      <w:bookmarkEnd w:id="44"/>
+      <w:bookmarkEnd w:id="138"/>
     </w:p>
     <w:p>
       <w:pPr>
@@ -14917,13 +16118,13 @@
       <w:pPr>
         <w:pStyle w:val="Heading2"/>
       </w:pPr>
-      <w:bookmarkStart w:id="45" w:name="_Ref436740127"/>
-      <w:bookmarkStart w:id="46" w:name="_Toc450824664"/>
+      <w:bookmarkStart w:id="139" w:name="_Ref436740127"/>
+      <w:bookmarkStart w:id="140" w:name="_Toc450824664"/>
       <w:r>
         <w:t>UML Package to XML Namespace Name Mapping</w:t>
       </w:r>
-      <w:bookmarkEnd w:id="45"/>
-      <w:bookmarkEnd w:id="46"/>
+      <w:bookmarkEnd w:id="139"/>
+      <w:bookmarkEnd w:id="140"/>
     </w:p>
     <w:p>
       <w:r>
@@ -15282,23 +16483,23 @@
       <w:pPr>
         <w:pStyle w:val="Heading2"/>
       </w:pPr>
-      <w:bookmarkStart w:id="47" w:name="_Toc450824665"/>
+      <w:bookmarkStart w:id="141" w:name="_Toc450824665"/>
       <w:r>
         <w:t>UML Classes</w:t>
       </w:r>
-      <w:bookmarkEnd w:id="47"/>
+      <w:bookmarkEnd w:id="141"/>
     </w:p>
     <w:p>
       <w:pPr>
         <w:pStyle w:val="Heading3"/>
       </w:pPr>
-      <w:bookmarkStart w:id="48" w:name="_Ref436903838"/>
-      <w:bookmarkStart w:id="49" w:name="_Toc450824666"/>
+      <w:bookmarkStart w:id="142" w:name="_Ref436903838"/>
+      <w:bookmarkStart w:id="143" w:name="_Toc450824666"/>
       <w:r>
         <w:t>Abstract XSD Complex Types</w:t>
       </w:r>
-      <w:bookmarkEnd w:id="48"/>
-      <w:bookmarkEnd w:id="49"/>
+      <w:bookmarkEnd w:id="142"/>
+      <w:bookmarkEnd w:id="143"/>
     </w:p>
     <w:p>
       <w:pPr>
@@ -15468,21 +16669,21 @@
       <w:pPr>
         <w:pStyle w:val="Heading2"/>
       </w:pPr>
-      <w:bookmarkStart w:id="50" w:name="_Toc450824667"/>
+      <w:bookmarkStart w:id="144" w:name="_Toc450824667"/>
       <w:r>
         <w:t>UML Data Types</w:t>
       </w:r>
-      <w:bookmarkEnd w:id="50"/>
+      <w:bookmarkEnd w:id="144"/>
     </w:p>
     <w:p>
       <w:pPr>
         <w:pStyle w:val="Heading3"/>
       </w:pPr>
-      <w:bookmarkStart w:id="51" w:name="_Toc450824668"/>
+      <w:bookmarkStart w:id="145" w:name="_Toc450824668"/>
       <w:r>
         <w:t>Using XSD Data Types</w:t>
       </w:r>
-      <w:bookmarkEnd w:id="51"/>
+      <w:bookmarkEnd w:id="145"/>
     </w:p>
     <w:p>
       <w:pPr>
@@ -15622,7 +16823,7 @@
           <w:b/>
         </w:rPr>
       </w:pPr>
-      <w:bookmarkStart w:id="52" w:name="_Ref417202734"/>
+      <w:bookmarkStart w:id="146" w:name="_Ref417202734"/>
       <w:r>
         <w:t xml:space="preserve">Table </w:t>
       </w:r>
@@ -15645,7 +16846,7 @@
           <w:t>2</w:t>
         </w:r>
       </w:fldSimple>
-      <w:bookmarkEnd w:id="52"/>
+      <w:bookmarkEnd w:id="146"/>
       <w:r>
         <w:t>.  Common basic data types</w:t>
       </w:r>
@@ -17229,11 +18430,11 @@
       <w:pPr>
         <w:pStyle w:val="Heading3"/>
       </w:pPr>
-      <w:bookmarkStart w:id="53" w:name="_Toc450824669"/>
+      <w:bookmarkStart w:id="147" w:name="_Toc450824669"/>
       <w:r>
         <w:t>UML Data Types Explicitly Defined in the XML Implementation</w:t>
       </w:r>
-      <w:bookmarkEnd w:id="53"/>
+      <w:bookmarkEnd w:id="147"/>
       <w:r>
         <w:t xml:space="preserve"> </w:t>
       </w:r>
@@ -17396,7 +18597,7 @@
       <w:pPr>
         <w:pStyle w:val="Caption"/>
       </w:pPr>
-      <w:bookmarkStart w:id="54" w:name="_Ref436731504"/>
+      <w:bookmarkStart w:id="148" w:name="_Ref436731504"/>
       <w:r>
         <w:t xml:space="preserve">Table </w:t>
       </w:r>
@@ -17419,7 +18620,7 @@
           <w:t>3</w:t>
         </w:r>
       </w:fldSimple>
-      <w:bookmarkEnd w:id="54"/>
+      <w:bookmarkEnd w:id="148"/>
       <w:r>
         <w:t xml:space="preserve">: </w:t>
       </w:r>
@@ -18760,14 +19961,14 @@
       <w:pPr>
         <w:pStyle w:val="Heading2"/>
       </w:pPr>
-      <w:bookmarkStart w:id="55" w:name="_Ref448241067"/>
-      <w:bookmarkStart w:id="56" w:name="_Toc450824670"/>
+      <w:bookmarkStart w:id="149" w:name="_Ref448241067"/>
+      <w:bookmarkStart w:id="150" w:name="_Toc450824670"/>
       <w:r>
         <w:lastRenderedPageBreak/>
         <w:t>UML Interfaces</w:t>
       </w:r>
-      <w:bookmarkEnd w:id="55"/>
-      <w:bookmarkEnd w:id="56"/>
+      <w:bookmarkEnd w:id="149"/>
+      <w:bookmarkEnd w:id="150"/>
     </w:p>
     <w:p>
       <w:pPr>
@@ -18906,7 +20107,23 @@
           <w:rFonts w:ascii="Arial" w:hAnsi="Arial"/>
           <w:sz w:val="20"/>
         </w:rPr>
-        <w:t>, which uses UML interfaces to represent mutually exclusivity.</w:t>
+        <w:t>, which uses UML interfaces to represent mutual</w:t>
+      </w:r>
+      <w:del w:id="151" w:author="Tweed, Alex" w:date="2016-05-13T08:40:00Z">
+        <w:r>
+          <w:rPr>
+            <w:rFonts w:ascii="Arial" w:hAnsi="Arial"/>
+            <w:sz w:val="20"/>
+          </w:rPr>
+          <w:delText>ly</w:delText>
+        </w:r>
+      </w:del>
+      <w:r>
+        <w:rPr>
+          <w:rFonts w:ascii="Arial" w:hAnsi="Arial"/>
+          <w:sz w:val="20"/>
+        </w:rPr>
+        <w:t xml:space="preserve"> exclusivity.</w:t>
       </w:r>
     </w:p>
     <w:p>
@@ -19171,11 +20388,11 @@
       <w:pPr>
         <w:pStyle w:val="Heading2"/>
       </w:pPr>
-      <w:bookmarkStart w:id="57" w:name="_Toc450824671"/>
+      <w:bookmarkStart w:id="152" w:name="_Toc450824671"/>
       <w:r>
         <w:t>Controlled Vocabularies</w:t>
       </w:r>
-      <w:bookmarkEnd w:id="57"/>
+      <w:bookmarkEnd w:id="152"/>
     </w:p>
     <w:p>
       <w:pPr>
@@ -19388,7 +20605,21 @@
         <w:rPr>
           <w:rFonts w:cs="Courier New"/>
         </w:rPr>
-        <w:t xml:space="preserve"> has an XSD element that uses a vocabulary it </w:t>
+        <w:t xml:space="preserve"> has a</w:t>
+      </w:r>
+      <w:del w:id="153" w:author="Tweed, Alex" w:date="2016-05-13T08:42:00Z">
+        <w:r>
+          <w:rPr>
+            <w:rFonts w:cs="Courier New"/>
+          </w:rPr>
+          <w:delText>n</w:delText>
+        </w:r>
+      </w:del>
+      <w:r>
+        <w:rPr>
+          <w:rFonts w:cs="Courier New"/>
+        </w:rPr>
+        <w:t xml:space="preserve"> XSD element that uses a vocabulary it </w:t>
       </w:r>
       <w:r>
         <w:rPr>
@@ -20336,7 +21567,21 @@
         <w:rPr>
           <w:rFonts w:cs="Courier New"/>
         </w:rPr>
-        <w:t xml:space="preserve">.  To avoid introducing a new attribute, all vocabularies use cases are supported by being specializations of the UML data type </w:t>
+        <w:t>.  To avoid introducing a new attribute, all vocabularies</w:t>
+      </w:r>
+      <w:ins w:id="154" w:author="Tweed, Alex" w:date="2016-05-13T09:07:00Z">
+        <w:r>
+          <w:rPr>
+            <w:rFonts w:cs="Courier New"/>
+          </w:rPr>
+          <w:t>’</w:t>
+        </w:r>
+      </w:ins>
+      <w:r>
+        <w:rPr>
+          <w:rFonts w:cs="Courier New"/>
+        </w:rPr>
+        <w:t xml:space="preserve"> use cases are supported by being specializations of the UML data type </w:t>
       </w:r>
       <w:r>
         <w:rPr>
@@ -20478,7 +21723,7 @@
           <w:rFonts w:cs="Courier New"/>
         </w:rPr>
       </w:pPr>
-      <w:bookmarkStart w:id="58" w:name="_Ref436909213"/>
+      <w:bookmarkStart w:id="155" w:name="_Ref436909213"/>
       <w:r>
         <w:t xml:space="preserve">Figure </w:t>
       </w:r>
@@ -20501,7 +21746,7 @@
           <w:t>1</w:t>
         </w:r>
       </w:fldSimple>
-      <w:bookmarkEnd w:id="58"/>
+      <w:bookmarkEnd w:id="155"/>
       <w:r>
         <w:t xml:space="preserve">: Modelling </w:t>
       </w:r>
@@ -20516,20 +21761,36 @@
       <w:pPr>
         <w:pStyle w:val="Heading2"/>
       </w:pPr>
-      <w:bookmarkStart w:id="59" w:name="_Ref436907686"/>
-      <w:bookmarkStart w:id="60" w:name="_Toc450824672"/>
+      <w:bookmarkStart w:id="156" w:name="_Ref436907686"/>
+      <w:bookmarkStart w:id="157" w:name="_Toc450824672"/>
       <w:r>
         <w:t>Extensions and Externally Defined Data Models</w:t>
       </w:r>
-      <w:bookmarkEnd w:id="59"/>
-      <w:bookmarkEnd w:id="60"/>
+      <w:bookmarkEnd w:id="156"/>
+      <w:bookmarkEnd w:id="157"/>
     </w:p>
     <w:p>
       <w:pPr>
         <w:spacing w:before="0" w:after="240"/>
       </w:pPr>
       <w:r>
-        <w:t>Many data models are already externally defined, so there is no need to model them directly in STIX.  Other domains do not have an established data model, but their definition is outside of the scope of the STIX data model.  In both case, we would like to support their inclusion into STIX instances.</w:t>
+        <w:t>Many data models are already externally defined, so there is no need to model them directly in STIX.  Other domains do not have an established data model, but their definition is outside</w:t>
+      </w:r>
+      <w:del w:id="158" w:author="Tweed, Alex" w:date="2016-05-13T09:13:00Z">
+        <w:r>
+          <w:delText xml:space="preserve"> of</w:delText>
+        </w:r>
+      </w:del>
+      <w:r>
+        <w:t xml:space="preserve"> the scope of the STIX data model.  In both case</w:t>
+      </w:r>
+      <w:ins w:id="159" w:author="Tweed, Alex" w:date="2016-05-13T09:13:00Z">
+        <w:r>
+          <w:t>s</w:t>
+        </w:r>
+      </w:ins>
+      <w:r>
+        <w:t>, we would like to support their inclusion into STIX instances.</w:t>
       </w:r>
     </w:p>
     <w:p>
@@ -20546,7 +21807,12 @@
         <w:t xml:space="preserve"> use </w:t>
       </w:r>
       <w:r>
-        <w:t xml:space="preserve">of externally defined data models </w:t>
+        <w:t xml:space="preserve">of externally </w:t>
+      </w:r>
+      <w:bookmarkStart w:id="160" w:name="_GoBack"/>
+      <w:bookmarkEnd w:id="160"/>
+      <w:r>
+        <w:t xml:space="preserve">defined data models </w:t>
       </w:r>
       <w:r>
         <w:t>is supported by the STIX Default Extension data model.  Extensions either provide a “connection” to these established data models, or define simple extension points when no data model exists.  These extension points usually, but not always, are realized by a simple UML class which can accommodate the domain once an established model is created or standardized.</w:t>
@@ -20560,7 +21826,7 @@
       <w:r>
         <w:t xml:space="preserve"> see </w:t>
       </w:r>
-      <w:commentRangeStart w:id="61"/>
+      <w:commentRangeStart w:id="161"/>
       <w:r>
         <w:rPr>
           <w:i/>
@@ -20592,12 +21858,12 @@
         </w:rPr>
         <w:t>Extensions</w:t>
       </w:r>
-      <w:commentRangeEnd w:id="61"/>
+      <w:commentRangeEnd w:id="161"/>
       <w:r>
         <w:rPr>
           <w:rStyle w:val="CommentReference"/>
         </w:rPr>
-        <w:commentReference w:id="61"/>
+        <w:commentReference w:id="161"/>
       </w:r>
       <w:r>
         <w:t>.</w:t>
@@ -20910,7 +22176,7 @@
       <w:r>
         <w:t xml:space="preserve">  </w:t>
       </w:r>
-      <w:bookmarkStart w:id="62" w:name="_Toc287332011"/>
+      <w:bookmarkStart w:id="162" w:name="_Toc287332011"/>
     </w:p>
     <w:p>
       <w:pPr>
@@ -21722,36 +22988,36 @@
       <w:pPr>
         <w:pStyle w:val="Heading1"/>
       </w:pPr>
-      <w:bookmarkStart w:id="63" w:name="_Toc450824673"/>
-      <w:commentRangeStart w:id="64"/>
-      <w:commentRangeStart w:id="65"/>
+      <w:bookmarkStart w:id="163" w:name="_Toc450824673"/>
+      <w:commentRangeStart w:id="164"/>
+      <w:commentRangeStart w:id="165"/>
       <w:r>
         <w:lastRenderedPageBreak/>
         <w:t>Conformance</w:t>
       </w:r>
-      <w:bookmarkEnd w:id="62"/>
-      <w:commentRangeEnd w:id="64"/>
+      <w:bookmarkEnd w:id="162"/>
+      <w:commentRangeEnd w:id="164"/>
       <w:r>
         <w:rPr>
           <w:rStyle w:val="CommentReference"/>
           <w:sz w:val="36"/>
           <w:szCs w:val="36"/>
         </w:rPr>
-        <w:commentReference w:id="64"/>
-      </w:r>
-      <w:commentRangeEnd w:id="65"/>
+        <w:commentReference w:id="164"/>
+      </w:r>
+      <w:commentRangeEnd w:id="165"/>
       <w:r>
         <w:rPr>
           <w:rStyle w:val="CommentReference"/>
           <w:sz w:val="36"/>
           <w:szCs w:val="36"/>
         </w:rPr>
-        <w:commentReference w:id="65"/>
-      </w:r>
-      <w:bookmarkEnd w:id="63"/>
-    </w:p>
-    <w:p>
-      <w:commentRangeStart w:id="66"/>
+        <w:commentReference w:id="165"/>
+      </w:r>
+      <w:bookmarkEnd w:id="163"/>
+    </w:p>
+    <w:p>
+      <w:commentRangeStart w:id="166"/>
       <w:r>
         <w:t xml:space="preserve">The last numbered section in the specification must be the Conformance section. Conformance Statements/Clauses go here.  </w:t>
       </w:r>
@@ -21785,10 +23051,10 @@
       <w:pPr>
         <w:pStyle w:val="AppendixHeading1"/>
       </w:pPr>
-      <w:bookmarkStart w:id="67" w:name="_Toc85472897"/>
-      <w:bookmarkStart w:id="68" w:name="_Toc287332012"/>
-      <w:bookmarkStart w:id="69" w:name="_Toc450824674"/>
-      <w:commentRangeEnd w:id="66"/>
+      <w:bookmarkStart w:id="167" w:name="_Toc85472897"/>
+      <w:bookmarkStart w:id="168" w:name="_Toc287332012"/>
+      <w:bookmarkStart w:id="169" w:name="_Toc450824674"/>
+      <w:commentRangeEnd w:id="166"/>
       <w:r>
         <w:rPr>
           <w:rStyle w:val="CommentReference"/>
@@ -21799,7 +23065,7 @@
           <w:kern w:val="0"/>
         </w:rPr>
         <w:lastRenderedPageBreak/>
-        <w:commentReference w:id="66"/>
+        <w:commentReference w:id="166"/>
       </w:r>
       <w:r>
         <w:t>Acknowl</w:t>
@@ -21813,9 +23079,9 @@
       <w:r>
         <w:t>ments</w:t>
       </w:r>
-      <w:bookmarkEnd w:id="67"/>
-      <w:bookmarkEnd w:id="68"/>
-      <w:bookmarkEnd w:id="69"/>
+      <w:bookmarkEnd w:id="167"/>
+      <w:bookmarkEnd w:id="168"/>
+      <w:bookmarkEnd w:id="169"/>
     </w:p>
     <w:p>
       <w:r>
@@ -21860,16 +23126,16 @@
       <w:pPr>
         <w:pStyle w:val="AppendixHeading1"/>
       </w:pPr>
-      <w:bookmarkStart w:id="70" w:name="_Toc85472898"/>
-      <w:bookmarkStart w:id="71" w:name="_Toc287332014"/>
-      <w:bookmarkStart w:id="72" w:name="_Toc450824675"/>
+      <w:bookmarkStart w:id="170" w:name="_Toc85472898"/>
+      <w:bookmarkStart w:id="171" w:name="_Toc287332014"/>
+      <w:bookmarkStart w:id="172" w:name="_Toc450824675"/>
       <w:r>
         <w:lastRenderedPageBreak/>
         <w:t>Revision History</w:t>
       </w:r>
-      <w:bookmarkEnd w:id="70"/>
-      <w:bookmarkEnd w:id="71"/>
-      <w:bookmarkEnd w:id="72"/>
+      <w:bookmarkEnd w:id="170"/>
+      <w:bookmarkEnd w:id="171"/>
+      <w:bookmarkEnd w:id="172"/>
     </w:p>
     <w:tbl>
       <w:tblPr>
@@ -22048,7 +23314,7 @@
 
 <file path=word/comments.xml><?xml version="1.0" encoding="utf-8"?>
 <w:comments xmlns:wpc="http://schemas.microsoft.com/office/word/2010/wordprocessingCanvas" xmlns:cx="http://schemas.microsoft.com/office/drawing/2014/chartex" xmlns:cx1="http://schemas.microsoft.com/office/drawing/2015/9/8/chartex" xmlns:mc="http://schemas.openxmlformats.org/markup-compatibility/2006" xmlns:o="urn:schemas-microsoft-com:office:office" xmlns:r="http://schemas.openxmlformats.org/officeDocument/2006/relationships" xmlns:m="http://schemas.openxmlformats.org/officeDocument/2006/math" xmlns:v="urn:schemas-microsoft-com:vml" xmlns:wp14="http://schemas.microsoft.com/office/word/2010/wordprocessingDrawing" xmlns:wp="http://schemas.openxmlformats.org/drawingml/2006/wordprocessingDrawing" xmlns:w10="urn:schemas-microsoft-com:office:word" xmlns:w="http://schemas.openxmlformats.org/wordprocessingml/2006/main" xmlns:w14="http://schemas.microsoft.com/office/word/2010/wordml" xmlns:w15="http://schemas.microsoft.com/office/word/2012/wordml" xmlns:w16se="http://schemas.microsoft.com/office/word/2015/wordml/symex" xmlns:wpg="http://schemas.microsoft.com/office/word/2010/wordprocessingGroup" xmlns:wpi="http://schemas.microsoft.com/office/word/2010/wordprocessingInk" xmlns:wne="http://schemas.microsoft.com/office/word/2006/wordml" xmlns:wps="http://schemas.microsoft.com/office/word/2010/wordprocessingShape" mc:Ignorable="w14 w15 w16se wp14">
-  <w:comment w:id="61" w:author="Piazza, Rich" w:date="2016-01-05T11:02:00Z" w:initials="PR">
+  <w:comment w:id="161" w:author="Piazza, Rich" w:date="2016-01-05T11:02:00Z" w:initials="PR">
     <w:p>
       <w:pPr>
         <w:pStyle w:val="CommentText"/>
@@ -22064,7 +23330,7 @@
       </w:r>
     </w:p>
   </w:comment>
-  <w:comment w:id="64" w:author="Beck, Desiree A." w:date="2016-01-04T19:34:00Z" w:initials="BDA">
+  <w:comment w:id="164" w:author="Beck, Desiree A." w:date="2016-01-04T19:34:00Z" w:initials="BDA">
     <w:p>
       <w:pPr>
         <w:pStyle w:val="CommentText"/>
@@ -22080,7 +23346,7 @@
       </w:r>
     </w:p>
   </w:comment>
-  <w:comment w:id="65" w:author="Beck, Desiree A." w:date="2016-01-04T19:35:00Z" w:initials="BDA">
+  <w:comment w:id="165" w:author="Beck, Desiree A." w:date="2016-01-04T19:35:00Z" w:initials="BDA">
     <w:p>
       <w:pPr>
         <w:pStyle w:val="CommentText"/>
@@ -22096,7 +23362,7 @@
       </w:r>
     </w:p>
   </w:comment>
-  <w:comment w:id="66" w:author="Barnum, Sean D." w:date="2016-04-07T17:05:00Z" w:initials="BSD">
+  <w:comment w:id="166" w:author="Barnum, Sean D." w:date="2016-04-07T17:05:00Z" w:initials="BSD">
     <w:p>
       <w:pPr>
         <w:pStyle w:val="CommentText"/>
@@ -22403,7 +23669,7 @@
         <w:sz w:val="16"/>
         <w:szCs w:val="16"/>
       </w:rPr>
-      <w:t>4</w:t>
+      <w:t>14</w:t>
     </w:r>
     <w:r>
       <w:rPr>
@@ -24736,6 +26002,9 @@
 
 <file path=word/people.xml><?xml version="1.0" encoding="utf-8"?>
 <w15:people xmlns:wpc="http://schemas.microsoft.com/office/word/2010/wordprocessingCanvas" xmlns:cx="http://schemas.microsoft.com/office/drawing/2014/chartex" xmlns:cx1="http://schemas.microsoft.com/office/drawing/2015/9/8/chartex" xmlns:mc="http://schemas.openxmlformats.org/markup-compatibility/2006" xmlns:o="urn:schemas-microsoft-com:office:office" xmlns:r="http://schemas.openxmlformats.org/officeDocument/2006/relationships" xmlns:m="http://schemas.openxmlformats.org/officeDocument/2006/math" xmlns:v="urn:schemas-microsoft-com:vml" xmlns:wp14="http://schemas.microsoft.com/office/word/2010/wordprocessingDrawing" xmlns:wp="http://schemas.openxmlformats.org/drawingml/2006/wordprocessingDrawing" xmlns:w10="urn:schemas-microsoft-com:office:word" xmlns:w="http://schemas.openxmlformats.org/wordprocessingml/2006/main" xmlns:w14="http://schemas.microsoft.com/office/word/2010/wordml" xmlns:w15="http://schemas.microsoft.com/office/word/2012/wordml" xmlns:w16se="http://schemas.microsoft.com/office/word/2015/wordml/symex" xmlns:wpg="http://schemas.microsoft.com/office/word/2010/wordprocessingGroup" xmlns:wpi="http://schemas.microsoft.com/office/word/2010/wordprocessingInk" xmlns:wne="http://schemas.microsoft.com/office/word/2006/wordml" xmlns:wps="http://schemas.microsoft.com/office/word/2010/wordprocessingShape" mc:Ignorable="w14 w15 w16se wp14">
+  <w15:person w15:author="Tweed, Alex">
+    <w15:presenceInfo w15:providerId="AD" w15:userId="S-1-5-21-1940666338-227100268-1349548132-255868"/>
+  </w15:person>
   <w15:person w15:author="Piazza, Rich">
     <w15:presenceInfo w15:providerId="AD" w15:userId="S-1-5-21-1940666338-227100268-1349548132-150466"/>
   </w15:person>
@@ -26464,7 +27733,7 @@
 </file>
 
 <file path=customXml/itemProps1.xml><?xml version="1.0" encoding="utf-8"?>
-<ds:datastoreItem xmlns:ds="http://schemas.openxmlformats.org/officeDocument/2006/customXml" ds:itemID="{05C038F3-42E8-466D-98C1-73C367956528}">
+<ds:datastoreItem xmlns:ds="http://schemas.openxmlformats.org/officeDocument/2006/customXml" ds:itemID="{47F638AE-B690-41AA-B814-A761063C752A}">
   <ds:schemaRefs>
     <ds:schemaRef ds:uri="http://schemas.openxmlformats.org/officeDocument/2006/bibliography"/>
   </ds:schemaRefs>

</xml_diff>

<commit_message>
change syntax to construct
</commit_message>
<xml_diff>
--- a/documents/DRAFTv1-stix-v1.2.1-xml-binding-v1.0-wd01.docx
+++ b/documents/DRAFTv1-stix-v1.2.1-xml-binding-v1.0-wd01.docx
@@ -4101,7 +4101,7 @@
                 <v:shape id="_x0000_i1025" type="#_x0000_t75" style="width:21.75pt;height:21.75pt" o:ole="">
                   <v:imagedata r:id="rId23" o:title=""/>
                 </v:shape>
-                <o:OLEObject Type="Embed" ProgID="PBrush" ShapeID="_x0000_i1025" DrawAspect="Content" ObjectID="_1525073033" r:id="rId24"/>
+                <o:OLEObject Type="Embed" ProgID="PBrush" ShapeID="_x0000_i1025" DrawAspect="Content" ObjectID="_1525083192" r:id="rId24"/>
               </w:object>
             </w:r>
           </w:p>
@@ -4263,7 +4263,7 @@
                 <v:shape id="_x0000_i1026" type="#_x0000_t75" style="width:14.25pt;height:14.25pt" o:ole="">
                   <v:imagedata r:id="rId26" o:title=""/>
                 </v:shape>
-                <o:OLEObject Type="Embed" ProgID="PBrush" ShapeID="_x0000_i1026" DrawAspect="Content" ObjectID="_1525073034" r:id="rId27"/>
+                <o:OLEObject Type="Embed" ProgID="PBrush" ShapeID="_x0000_i1026" DrawAspect="Content" ObjectID="_1525083193" r:id="rId27"/>
               </w:object>
             </w:r>
           </w:p>
@@ -4326,7 +4326,7 @@
                 <v:shape id="_x0000_i1027" type="#_x0000_t75" style="width:14.25pt;height:14.25pt" o:ole="">
                   <v:imagedata r:id="rId28" o:title=""/>
                 </v:shape>
-                <o:OLEObject Type="Embed" ProgID="PBrush" ShapeID="_x0000_i1027" DrawAspect="Content" ObjectID="_1525073035" r:id="rId29"/>
+                <o:OLEObject Type="Embed" ProgID="PBrush" ShapeID="_x0000_i1027" DrawAspect="Content" ObjectID="_1525083194" r:id="rId29"/>
               </w:object>
             </w:r>
           </w:p>
@@ -4446,7 +4446,7 @@
                     </wp:anchor>
                   </w:drawing>
                 </mc:Choice>
-                <mc:Fallback xmlns:mv="urn:schemas-microsoft-com:mac:vml" xmlns:mo="http://schemas.microsoft.com/office/mac/office/2008/main">
+                <mc:Fallback xmlns:mo="http://schemas.microsoft.com/office/mac/office/2008/main" xmlns:mv="urn:schemas-microsoft-com:mac:vml">
                   <w:pict>
                     <v:shapetype w14:anchorId="15C16B06" id="_x0000_t32" coordsize="21600,21600" o:spt="32" o:oned="t" path="m,l21600,21600e" filled="f">
                       <v:path arrowok="t" fillok="f" o:connecttype="none"/>
@@ -4518,7 +4518,7 @@
                 <v:shape id="_x0000_i1028" type="#_x0000_t75" style="width:57.75pt;height:35.25pt" o:ole="">
                   <v:imagedata r:id="rId30" o:title=""/>
                 </v:shape>
-                <o:OLEObject Type="Embed" ProgID="PBrush" ShapeID="_x0000_i1028" DrawAspect="Content" ObjectID="_1525073036" r:id="rId31"/>
+                <o:OLEObject Type="Embed" ProgID="PBrush" ShapeID="_x0000_i1028" DrawAspect="Content" ObjectID="_1525083195" r:id="rId31"/>
               </w:object>
             </w:r>
           </w:p>
@@ -4681,7 +4681,7 @@
                     </a:ln>
                     <a:extLst>
                       <a:ext uri="{53640926-AAD7-44d8-BBD7-CCE9431645EC}">
-                        <a14:shadowObscured xmlns="" xmlns:o="urn:schemas-microsoft-com:office:office" xmlns:v="urn:schemas-microsoft-com:vml" xmlns:w10="urn:schemas-microsoft-com:office:word" xmlns:w="http://schemas.openxmlformats.org/wordprocessingml/2006/main" xmlns:a14="http://schemas.microsoft.com/office/drawing/2010/main" xmlns:mv="urn:schemas-microsoft-com:mac:vml" xmlns:mo="http://schemas.microsoft.com/office/mac/office/2008/main"/>
+                        <a14:shadowObscured xmlns:mo="http://schemas.microsoft.com/office/mac/office/2008/main" xmlns:mv="urn:schemas-microsoft-com:mac:vml" xmlns:a14="http://schemas.microsoft.com/office/drawing/2010/main" xmlns:w="http://schemas.openxmlformats.org/wordprocessingml/2006/main" xmlns:w10="urn:schemas-microsoft-com:office:word" xmlns:v="urn:schemas-microsoft-com:vml" xmlns:o="urn:schemas-microsoft-com:office:office" xmlns=""/>
                       </a:ext>
                     </a:extLst>
                   </pic:spPr>
@@ -5298,7 +5298,23 @@
                                 <w:sz w:val="20"/>
                                 <w:szCs w:val="20"/>
                               </w:rPr>
-                              <w:t xml:space="preserve"> syntax.  The namespace prefix of any imported schema must also be specified.</w:t>
+                              <w:t xml:space="preserve"> </w:t>
+                            </w:r>
+                            <w:r>
+                              <w:rPr>
+                                <w:rFonts w:ascii="Arial" w:hAnsi="Arial" w:cs="Arial"/>
+                                <w:sz w:val="20"/>
+                                <w:szCs w:val="20"/>
+                              </w:rPr>
+                              <w:t>construct</w:t>
+                            </w:r>
+                            <w:r>
+                              <w:rPr>
+                                <w:rFonts w:ascii="Arial" w:hAnsi="Arial" w:cs="Arial"/>
+                                <w:sz w:val="20"/>
+                                <w:szCs w:val="20"/>
+                              </w:rPr>
+                              <w:t>.  The namespace prefix of any imported schema must also be specified.</w:t>
                             </w:r>
                           </w:p>
                           <w:p/>
@@ -5708,7 +5724,23 @@
                           <w:sz w:val="20"/>
                           <w:szCs w:val="20"/>
                         </w:rPr>
-                        <w:t xml:space="preserve"> syntax.  The namespace prefix of any imported schema must also be specified.</w:t>
+                        <w:t xml:space="preserve"> </w:t>
+                      </w:r>
+                      <w:r>
+                        <w:rPr>
+                          <w:rFonts w:ascii="Arial" w:hAnsi="Arial" w:cs="Arial"/>
+                          <w:sz w:val="20"/>
+                          <w:szCs w:val="20"/>
+                        </w:rPr>
+                        <w:t>construct</w:t>
+                      </w:r>
+                      <w:r>
+                        <w:rPr>
+                          <w:rFonts w:ascii="Arial" w:hAnsi="Arial" w:cs="Arial"/>
+                          <w:sz w:val="20"/>
+                          <w:szCs w:val="20"/>
+                        </w:rPr>
+                        <w:t>.  The namespace prefix of any imported schema must also be specified.</w:t>
                       </w:r>
                     </w:p>
                     <w:p/>
@@ -6287,7 +6319,23 @@
                                 <w:sz w:val="20"/>
                                 <w:szCs w:val="20"/>
                               </w:rPr>
-                              <w:t xml:space="preserve"> syntax.  </w:t>
+                              <w:t xml:space="preserve"> </w:t>
+                            </w:r>
+                            <w:r>
+                              <w:rPr>
+                                <w:rFonts w:ascii="Arial" w:hAnsi="Arial" w:cs="Arial"/>
+                                <w:sz w:val="20"/>
+                                <w:szCs w:val="20"/>
+                              </w:rPr>
+                              <w:t>construct</w:t>
+                            </w:r>
+                            <w:r>
+                              <w:rPr>
+                                <w:rFonts w:ascii="Arial" w:hAnsi="Arial" w:cs="Arial"/>
+                                <w:sz w:val="20"/>
+                                <w:szCs w:val="20"/>
+                              </w:rPr>
+                              <w:t xml:space="preserve">.  </w:t>
                             </w:r>
                           </w:p>
                           <w:p>
@@ -6333,7 +6381,23 @@
                                 <w:sz w:val="20"/>
                                 <w:szCs w:val="20"/>
                               </w:rPr>
-                              <w:t xml:space="preserve"> syntax, as shown in the example below.</w:t>
+                              <w:t xml:space="preserve"> </w:t>
+                            </w:r>
+                            <w:r>
+                              <w:rPr>
+                                <w:rFonts w:ascii="Arial" w:hAnsi="Arial" w:cs="Arial"/>
+                                <w:sz w:val="20"/>
+                                <w:szCs w:val="20"/>
+                              </w:rPr>
+                              <w:t>construct</w:t>
+                            </w:r>
+                            <w:r>
+                              <w:rPr>
+                                <w:rFonts w:ascii="Arial" w:hAnsi="Arial" w:cs="Arial"/>
+                                <w:sz w:val="20"/>
+                                <w:szCs w:val="20"/>
+                              </w:rPr>
+                              <w:t>, as shown in the example below.</w:t>
                             </w:r>
                           </w:p>
                           <w:p>
@@ -6470,7 +6534,23 @@
                                 <w:sz w:val="20"/>
                                 <w:szCs w:val="20"/>
                               </w:rPr>
-                              <w:t xml:space="preserve"> syntax must be enclosed within the </w:t>
+                              <w:t xml:space="preserve"> </w:t>
+                            </w:r>
+                            <w:r>
+                              <w:rPr>
+                                <w:rFonts w:ascii="Arial" w:hAnsi="Arial" w:cs="Arial"/>
+                                <w:sz w:val="20"/>
+                                <w:szCs w:val="20"/>
+                              </w:rPr>
+                              <w:t>construct</w:t>
+                            </w:r>
+                            <w:r>
+                              <w:rPr>
+                                <w:rFonts w:ascii="Arial" w:hAnsi="Arial" w:cs="Arial"/>
+                                <w:sz w:val="20"/>
+                                <w:szCs w:val="20"/>
+                              </w:rPr>
+                              <w:t xml:space="preserve"> must be enclosed within the </w:t>
                             </w:r>
                             <w:r>
                               <w:rPr>
@@ -6486,7 +6566,23 @@
                                 <w:sz w:val="20"/>
                                 <w:szCs w:val="20"/>
                               </w:rPr>
-                              <w:t xml:space="preserve"> syntax.  </w:t>
+                              <w:t xml:space="preserve"> </w:t>
+                            </w:r>
+                            <w:r>
+                              <w:rPr>
+                                <w:rFonts w:ascii="Arial" w:hAnsi="Arial" w:cs="Arial"/>
+                                <w:sz w:val="20"/>
+                                <w:szCs w:val="20"/>
+                              </w:rPr>
+                              <w:t>construct</w:t>
+                            </w:r>
+                            <w:r>
+                              <w:rPr>
+                                <w:rFonts w:ascii="Arial" w:hAnsi="Arial" w:cs="Arial"/>
+                                <w:sz w:val="20"/>
+                                <w:szCs w:val="20"/>
+                              </w:rPr>
+                              <w:t xml:space="preserve">.  </w:t>
                             </w:r>
                           </w:p>
                           <w:p/>
@@ -6714,7 +6810,23 @@
                           <w:sz w:val="20"/>
                           <w:szCs w:val="20"/>
                         </w:rPr>
-                        <w:t xml:space="preserve"> syntax.  </w:t>
+                        <w:t xml:space="preserve"> </w:t>
+                      </w:r>
+                      <w:r>
+                        <w:rPr>
+                          <w:rFonts w:ascii="Arial" w:hAnsi="Arial" w:cs="Arial"/>
+                          <w:sz w:val="20"/>
+                          <w:szCs w:val="20"/>
+                        </w:rPr>
+                        <w:t>construct</w:t>
+                      </w:r>
+                      <w:r>
+                        <w:rPr>
+                          <w:rFonts w:ascii="Arial" w:hAnsi="Arial" w:cs="Arial"/>
+                          <w:sz w:val="20"/>
+                          <w:szCs w:val="20"/>
+                        </w:rPr>
+                        <w:t xml:space="preserve">.  </w:t>
                       </w:r>
                     </w:p>
                     <w:p>
@@ -6760,7 +6872,23 @@
                           <w:sz w:val="20"/>
                           <w:szCs w:val="20"/>
                         </w:rPr>
-                        <w:t xml:space="preserve"> syntax, as shown in the example below.</w:t>
+                        <w:t xml:space="preserve"> </w:t>
+                      </w:r>
+                      <w:r>
+                        <w:rPr>
+                          <w:rFonts w:ascii="Arial" w:hAnsi="Arial" w:cs="Arial"/>
+                          <w:sz w:val="20"/>
+                          <w:szCs w:val="20"/>
+                        </w:rPr>
+                        <w:t>construct</w:t>
+                      </w:r>
+                      <w:r>
+                        <w:rPr>
+                          <w:rFonts w:ascii="Arial" w:hAnsi="Arial" w:cs="Arial"/>
+                          <w:sz w:val="20"/>
+                          <w:szCs w:val="20"/>
+                        </w:rPr>
+                        <w:t>, as shown in the example below.</w:t>
                       </w:r>
                     </w:p>
                     <w:p>
@@ -6897,7 +7025,23 @@
                           <w:sz w:val="20"/>
                           <w:szCs w:val="20"/>
                         </w:rPr>
-                        <w:t xml:space="preserve"> syntax must be enclosed within the </w:t>
+                        <w:t xml:space="preserve"> </w:t>
+                      </w:r>
+                      <w:r>
+                        <w:rPr>
+                          <w:rFonts w:ascii="Arial" w:hAnsi="Arial" w:cs="Arial"/>
+                          <w:sz w:val="20"/>
+                          <w:szCs w:val="20"/>
+                        </w:rPr>
+                        <w:t>construct</w:t>
+                      </w:r>
+                      <w:r>
+                        <w:rPr>
+                          <w:rFonts w:ascii="Arial" w:hAnsi="Arial" w:cs="Arial"/>
+                          <w:sz w:val="20"/>
+                          <w:szCs w:val="20"/>
+                        </w:rPr>
+                        <w:t xml:space="preserve"> must be enclosed within the </w:t>
                       </w:r>
                       <w:r>
                         <w:rPr>
@@ -6913,7 +7057,23 @@
                           <w:sz w:val="20"/>
                           <w:szCs w:val="20"/>
                         </w:rPr>
-                        <w:t xml:space="preserve"> syntax.  </w:t>
+                        <w:t xml:space="preserve"> </w:t>
+                      </w:r>
+                      <w:r>
+                        <w:rPr>
+                          <w:rFonts w:ascii="Arial" w:hAnsi="Arial" w:cs="Arial"/>
+                          <w:sz w:val="20"/>
+                          <w:szCs w:val="20"/>
+                        </w:rPr>
+                        <w:t>construct</w:t>
+                      </w:r>
+                      <w:r>
+                        <w:rPr>
+                          <w:rFonts w:ascii="Arial" w:hAnsi="Arial" w:cs="Arial"/>
+                          <w:sz w:val="20"/>
+                          <w:szCs w:val="20"/>
+                        </w:rPr>
+                        <w:t xml:space="preserve">.  </w:t>
                       </w:r>
                     </w:p>
                     <w:p/>
@@ -7141,7 +7301,21 @@
           <w:rFonts w:cs="Arial"/>
           <w:szCs w:val="20"/>
         </w:rPr>
-        <w:t xml:space="preserve"> syntax is used twice within the STIX 1.2.1 </w:t>
+        <w:t xml:space="preserve"> </w:t>
+      </w:r>
+      <w:r>
+        <w:rPr>
+          <w:rFonts w:cs="Arial"/>
+          <w:szCs w:val="20"/>
+        </w:rPr>
+        <w:t>construct</w:t>
+      </w:r>
+      <w:r>
+        <w:rPr>
+          <w:rFonts w:cs="Arial"/>
+          <w:szCs w:val="20"/>
+        </w:rPr>
+        <w:t xml:space="preserve"> is used twice within the STIX 1.2.1 </w:t>
       </w:r>
       <w:r>
         <w:rPr>
@@ -7336,7 +7510,10 @@
         </w:r>
       </w:fldSimple>
       <w:r>
-        <w:t>.  UML Generlization</w:t>
+        <w:t xml:space="preserve">.  UML </w:t>
+      </w:r>
+      <w:r>
+        <w:t>Generalization</w:t>
       </w:r>
     </w:p>
     <w:p>
@@ -7617,7 +7794,21 @@
           <w:rFonts w:cs="Arial"/>
           <w:szCs w:val="20"/>
         </w:rPr>
-        <w:t xml:space="preserve">XSD simpleTypes are </w:t>
+        <w:t>XSD simple</w:t>
+      </w:r>
+      <w:r>
+        <w:rPr>
+          <w:rFonts w:cs="Arial"/>
+          <w:szCs w:val="20"/>
+        </w:rPr>
+        <w:t xml:space="preserve"> t</w:t>
+      </w:r>
+      <w:r>
+        <w:rPr>
+          <w:rFonts w:cs="Arial"/>
+          <w:szCs w:val="20"/>
+        </w:rPr>
+        <w:t xml:space="preserve">ypes are </w:t>
       </w:r>
       <w:r>
         <w:rPr>
@@ -7968,16 +8159,16 @@
         <mc:AlternateContent>
           <mc:Choice Requires="wps">
             <w:drawing>
-              <wp:anchor distT="0" distB="0" distL="114300" distR="114300" simplePos="0" relativeHeight="251668480" behindDoc="0" locked="0" layoutInCell="1" allowOverlap="1" wp14:anchorId="2D757FA6" wp14:editId="5C894504">
+              <wp:anchor distT="0" distB="0" distL="114300" distR="114300" simplePos="0" relativeHeight="251668480" behindDoc="0" locked="0" layoutInCell="1" allowOverlap="1" wp14:anchorId="2D757FA6" wp14:editId="1D7187B0">
                 <wp:simplePos x="0" y="0"/>
                 <wp:positionH relativeFrom="column">
                   <wp:posOffset>-47625</wp:posOffset>
                 </wp:positionH>
                 <wp:positionV relativeFrom="paragraph">
-                  <wp:posOffset>419100</wp:posOffset>
+                  <wp:posOffset>415924</wp:posOffset>
                 </wp:positionV>
-                <wp:extent cx="6067425" cy="3295650"/>
-                <wp:effectExtent l="0" t="0" r="28575" b="19050"/>
+                <wp:extent cx="6067425" cy="3438525"/>
+                <wp:effectExtent l="0" t="0" r="28575" b="28575"/>
                 <wp:wrapNone/>
                 <wp:docPr id="21" name="Text Box 21"/>
                 <wp:cNvGraphicFramePr/>
@@ -7988,7 +8179,7 @@
                       <wps:spPr>
                         <a:xfrm>
                           <a:off x="0" y="0"/>
-                          <a:ext cx="6067425" cy="3295650"/>
+                          <a:ext cx="6067425" cy="3438525"/>
                         </a:xfrm>
                         <a:prstGeom prst="rect">
                           <a:avLst/>
@@ -8297,7 +8488,21 @@
                                 <w:rFonts w:eastAsia="Calibri" w:cs="Arial"/>
                                 <w:szCs w:val="20"/>
                               </w:rPr>
-                              <w:t xml:space="preserve"> syntax.  See</w:t>
+                              <w:t xml:space="preserve"> </w:t>
+                            </w:r>
+                            <w:r>
+                              <w:rPr>
+                                <w:rFonts w:cs="Arial"/>
+                                <w:szCs w:val="20"/>
+                              </w:rPr>
+                              <w:t>construct</w:t>
+                            </w:r>
+                            <w:r>
+                              <w:rPr>
+                                <w:rFonts w:eastAsia="Calibri" w:cs="Arial"/>
+                                <w:szCs w:val="20"/>
+                              </w:rPr>
+                              <w:t>.  See</w:t>
                             </w:r>
                             <w:r>
                               <w:rPr>
@@ -8311,6 +8516,7 @@
                             <w:r>
                               <w:rPr>
                                 <w:rFonts w:eastAsia="Calibri" w:cs="Arial"/>
+                                <w:b/>
                                 <w:color w:val="0000EE"/>
                                 <w:szCs w:val="20"/>
                               </w:rPr>
@@ -8319,42 +8525,45 @@
                             <w:r>
                               <w:rPr>
                                 <w:rFonts w:eastAsia="Calibri" w:cs="Arial"/>
+                                <w:b/>
                                 <w:color w:val="0000EE"/>
                                 <w:szCs w:val="20"/>
                               </w:rPr>
-                              <w:instrText xml:space="preserve"> REF _Ref436731504 \h </w:instrText>
+                              <w:instrText xml:space="preserve"> REF _Ref436731504 \h  \* MERGEFORMAT </w:instrText>
                             </w:r>
                             <w:r>
                               <w:rPr>
                                 <w:rFonts w:eastAsia="Calibri" w:cs="Arial"/>
+                                <w:b/>
                                 <w:color w:val="0000EE"/>
                                 <w:szCs w:val="20"/>
                               </w:rPr>
-                              <w:instrText xml:space="preserve"> \* MERGEFORMAT </w:instrText>
                             </w:r>
                             <w:r>
                               <w:rPr>
                                 <w:rFonts w:eastAsia="Calibri" w:cs="Arial"/>
+                                <w:b/>
                                 <w:color w:val="0000EE"/>
                                 <w:szCs w:val="20"/>
                               </w:rPr>
-                            </w:r>
-                            <w:r>
-                              <w:rPr>
-                                <w:rFonts w:eastAsia="Calibri" w:cs="Arial"/>
+                              <w:fldChar w:fldCharType="separate"/>
+                            </w:r>
+                            <w:r>
+                              <w:rPr>
+                                <w:b/>
                                 <w:color w:val="0000EE"/>
-                                <w:szCs w:val="20"/>
-                              </w:rPr>
-                              <w:fldChar w:fldCharType="separate"/>
+                              </w:rPr>
+                              <w:t>Table</w:t>
                             </w:r>
                             <w:r>
                               <w:rPr>
                                 <w:color w:val="0000EE"/>
                               </w:rPr>
-                              <w:t xml:space="preserve">Table </w:t>
-                            </w:r>
-                            <w:r>
-                              <w:rPr>
+                              <w:t xml:space="preserve"> </w:t>
+                            </w:r>
+                            <w:r>
+                              <w:rPr>
+                                <w:b/>
                                 <w:noProof/>
                                 <w:color w:val="0000EE"/>
                               </w:rPr>
@@ -8362,12 +8571,14 @@
                             </w:r>
                             <w:r>
                               <w:rPr>
+                                <w:b/>
                                 <w:color w:val="0000EE"/>
                               </w:rPr>
                               <w:noBreakHyphen/>
                             </w:r>
                             <w:r>
                               <w:rPr>
+                                <w:b/>
                                 <w:noProof/>
                                 <w:color w:val="0000EE"/>
                               </w:rPr>
@@ -8715,7 +8926,7 @@
           </mc:Choice>
           <mc:Fallback>
             <w:pict>
-              <v:shape w14:anchorId="2D757FA6" id="Text Box 21" o:spid="_x0000_s1029" type="#_x0000_t202" style="position:absolute;left:0;text-align:left;margin-left:-3.75pt;margin-top:33pt;width:477.75pt;height:259.5pt;z-index:251668480;visibility:visible;mso-wrap-style:square;mso-height-percent:0;mso-wrap-distance-left:9pt;mso-wrap-distance-top:0;mso-wrap-distance-right:9pt;mso-wrap-distance-bottom:0;mso-position-horizontal:absolute;mso-position-horizontal-relative:text;mso-position-vertical:absolute;mso-position-vertical-relative:text;mso-height-percent:0;mso-height-relative:margin;v-text-anchor:top" o:gfxdata="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" fillcolor="white [3201]" strokeweight=".5pt">
+              <v:shape w14:anchorId="2D757FA6" id="Text Box 21" o:spid="_x0000_s1029" type="#_x0000_t202" style="position:absolute;left:0;text-align:left;margin-left:-3.75pt;margin-top:32.75pt;width:477.75pt;height:270.75pt;z-index:251668480;visibility:visible;mso-wrap-style:square;mso-height-percent:0;mso-wrap-distance-left:9pt;mso-wrap-distance-top:0;mso-wrap-distance-right:9pt;mso-wrap-distance-bottom:0;mso-position-horizontal:absolute;mso-position-horizontal-relative:text;mso-position-vertical:absolute;mso-position-vertical-relative:text;mso-height-percent:0;mso-height-relative:margin;v-text-anchor:top" o:gfxdata="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" fillcolor="white [3201]" strokeweight=".5pt">
                 <v:textbox>
                   <w:txbxContent>
                     <w:p>
@@ -8996,7 +9207,21 @@
                           <w:rFonts w:eastAsia="Calibri" w:cs="Arial"/>
                           <w:szCs w:val="20"/>
                         </w:rPr>
-                        <w:t xml:space="preserve"> syntax.  See</w:t>
+                        <w:t xml:space="preserve"> </w:t>
+                      </w:r>
+                      <w:r>
+                        <w:rPr>
+                          <w:rFonts w:cs="Arial"/>
+                          <w:szCs w:val="20"/>
+                        </w:rPr>
+                        <w:t>construct</w:t>
+                      </w:r>
+                      <w:r>
+                        <w:rPr>
+                          <w:rFonts w:eastAsia="Calibri" w:cs="Arial"/>
+                          <w:szCs w:val="20"/>
+                        </w:rPr>
+                        <w:t>.  See</w:t>
                       </w:r>
                       <w:r>
                         <w:rPr>
@@ -9010,6 +9235,7 @@
                       <w:r>
                         <w:rPr>
                           <w:rFonts w:eastAsia="Calibri" w:cs="Arial"/>
+                          <w:b/>
                           <w:color w:val="0000EE"/>
                           <w:szCs w:val="20"/>
                         </w:rPr>
@@ -9018,42 +9244,45 @@
                       <w:r>
                         <w:rPr>
                           <w:rFonts w:eastAsia="Calibri" w:cs="Arial"/>
+                          <w:b/>
                           <w:color w:val="0000EE"/>
                           <w:szCs w:val="20"/>
                         </w:rPr>
-                        <w:instrText xml:space="preserve"> REF _Ref436731504 \h </w:instrText>
+                        <w:instrText xml:space="preserve"> REF _Ref436731504 \h  \* MERGEFORMAT </w:instrText>
                       </w:r>
                       <w:r>
                         <w:rPr>
                           <w:rFonts w:eastAsia="Calibri" w:cs="Arial"/>
+                          <w:b/>
                           <w:color w:val="0000EE"/>
                           <w:szCs w:val="20"/>
                         </w:rPr>
-                        <w:instrText xml:space="preserve"> \* MERGEFORMAT </w:instrText>
                       </w:r>
                       <w:r>
                         <w:rPr>
                           <w:rFonts w:eastAsia="Calibri" w:cs="Arial"/>
+                          <w:b/>
                           <w:color w:val="0000EE"/>
                           <w:szCs w:val="20"/>
                         </w:rPr>
-                      </w:r>
-                      <w:r>
-                        <w:rPr>
-                          <w:rFonts w:eastAsia="Calibri" w:cs="Arial"/>
+                        <w:fldChar w:fldCharType="separate"/>
+                      </w:r>
+                      <w:r>
+                        <w:rPr>
+                          <w:b/>
                           <w:color w:val="0000EE"/>
-                          <w:szCs w:val="20"/>
-                        </w:rPr>
-                        <w:fldChar w:fldCharType="separate"/>
+                        </w:rPr>
+                        <w:t>Table</w:t>
                       </w:r>
                       <w:r>
                         <w:rPr>
                           <w:color w:val="0000EE"/>
                         </w:rPr>
-                        <w:t xml:space="preserve">Table </w:t>
-                      </w:r>
-                      <w:r>
-                        <w:rPr>
+                        <w:t xml:space="preserve"> </w:t>
+                      </w:r>
+                      <w:r>
+                        <w:rPr>
+                          <w:b/>
                           <w:noProof/>
                           <w:color w:val="0000EE"/>
                         </w:rPr>
@@ -9061,12 +9290,14 @@
                       </w:r>
                       <w:r>
                         <w:rPr>
+                          <w:b/>
                           <w:color w:val="0000EE"/>
                         </w:rPr>
                         <w:noBreakHyphen/>
                       </w:r>
                       <w:r>
                         <w:rPr>
+                          <w:b/>
                           <w:noProof/>
                           <w:color w:val="0000EE"/>
                         </w:rPr>
@@ -9609,6 +9840,11 @@
         <w:pStyle w:val="Caption"/>
       </w:pPr>
       <w:bookmarkStart w:id="39" w:name="_Ref436655158"/>
+    </w:p>
+    <w:p>
+      <w:pPr>
+        <w:pStyle w:val="Caption"/>
+      </w:pPr>
     </w:p>
     <w:p>
       <w:pPr>
@@ -10726,7 +10962,21 @@
                                 <w:rFonts w:eastAsia="Calibri" w:cs="Arial"/>
                                 <w:szCs w:val="20"/>
                               </w:rPr>
-                              <w:t xml:space="preserve"> syntax.</w:t>
+                              <w:t xml:space="preserve"> </w:t>
+                            </w:r>
+                            <w:r>
+                              <w:rPr>
+                                <w:rFonts w:cs="Arial"/>
+                                <w:szCs w:val="20"/>
+                              </w:rPr>
+                              <w:t>construct</w:t>
+                            </w:r>
+                            <w:r>
+                              <w:rPr>
+                                <w:rFonts w:eastAsia="Calibri" w:cs="Arial"/>
+                                <w:szCs w:val="20"/>
+                              </w:rPr>
+                              <w:t>.</w:t>
                             </w:r>
                           </w:p>
                           <w:p>
@@ -10835,7 +11085,7 @@
                                 <w:color w:val="0000EE"/>
                                 <w:szCs w:val="20"/>
                               </w:rPr>
-                              <w:instrText xml:space="preserve"> REF _Ref417202734 \h  \* MERGEFORMAT </w:instrText>
+                              <w:instrText xml:space="preserve"> REF _Ref436731504 \h </w:instrText>
                             </w:r>
                             <w:r>
                               <w:rPr>
@@ -10852,6 +11102,15 @@
                                 <w:color w:val="0000EE"/>
                                 <w:szCs w:val="20"/>
                               </w:rPr>
+                              <w:instrText xml:space="preserve"> \* MERGEFORMAT </w:instrText>
+                            </w:r>
+                            <w:r>
+                              <w:rPr>
+                                <w:rFonts w:eastAsia="Calibri" w:cs="Arial"/>
+                                <w:b/>
+                                <w:color w:val="0000EE"/>
+                                <w:szCs w:val="20"/>
+                              </w:rPr>
                               <w:fldChar w:fldCharType="separate"/>
                             </w:r>
                             <w:r>
@@ -10882,7 +11141,7 @@
                                 <w:noProof/>
                                 <w:color w:val="0000EE"/>
                               </w:rPr>
-                              <w:t>2</w:t>
+                              <w:t>3</w:t>
                             </w:r>
                             <w:r>
                               <w:rPr>
@@ -11045,7 +11304,21 @@
                           <w:rFonts w:eastAsia="Calibri" w:cs="Arial"/>
                           <w:szCs w:val="20"/>
                         </w:rPr>
-                        <w:t xml:space="preserve"> syntax.</w:t>
+                        <w:t xml:space="preserve"> </w:t>
+                      </w:r>
+                      <w:r>
+                        <w:rPr>
+                          <w:rFonts w:cs="Arial"/>
+                          <w:szCs w:val="20"/>
+                        </w:rPr>
+                        <w:t>construct</w:t>
+                      </w:r>
+                      <w:r>
+                        <w:rPr>
+                          <w:rFonts w:eastAsia="Calibri" w:cs="Arial"/>
+                          <w:szCs w:val="20"/>
+                        </w:rPr>
+                        <w:t>.</w:t>
                       </w:r>
                     </w:p>
                     <w:p>
@@ -11154,7 +11427,7 @@
                           <w:color w:val="0000EE"/>
                           <w:szCs w:val="20"/>
                         </w:rPr>
-                        <w:instrText xml:space="preserve"> REF _Ref417202734 \h  \* MERGEFORMAT </w:instrText>
+                        <w:instrText xml:space="preserve"> REF _Ref436731504 \h </w:instrText>
                       </w:r>
                       <w:r>
                         <w:rPr>
@@ -11171,6 +11444,15 @@
                           <w:color w:val="0000EE"/>
                           <w:szCs w:val="20"/>
                         </w:rPr>
+                        <w:instrText xml:space="preserve"> \* MERGEFORMAT </w:instrText>
+                      </w:r>
+                      <w:r>
+                        <w:rPr>
+                          <w:rFonts w:eastAsia="Calibri" w:cs="Arial"/>
+                          <w:b/>
+                          <w:color w:val="0000EE"/>
+                          <w:szCs w:val="20"/>
+                        </w:rPr>
                         <w:fldChar w:fldCharType="separate"/>
                       </w:r>
                       <w:r>
@@ -11201,7 +11483,7 @@
                           <w:noProof/>
                           <w:color w:val="0000EE"/>
                         </w:rPr>
-                        <w:t>2</w:t>
+                        <w:t>3</w:t>
                       </w:r>
                       <w:r>
                         <w:rPr>
@@ -12142,7 +12424,21 @@
                                 <w:rFonts w:cs="Arial"/>
                                 <w:szCs w:val="20"/>
                               </w:rPr>
-                              <w:t xml:space="preserve"> syntax.</w:t>
+                              <w:t xml:space="preserve"> </w:t>
+                            </w:r>
+                            <w:r>
+                              <w:rPr>
+                                <w:rFonts w:cs="Arial"/>
+                                <w:szCs w:val="20"/>
+                              </w:rPr>
+                              <w:t>construct</w:t>
+                            </w:r>
+                            <w:r>
+                              <w:rPr>
+                                <w:rFonts w:cs="Arial"/>
+                                <w:szCs w:val="20"/>
+                              </w:rPr>
+                              <w:t>.</w:t>
                             </w:r>
                           </w:p>
                           <w:p>
@@ -12335,7 +12631,21 @@
                           <w:rFonts w:cs="Arial"/>
                           <w:szCs w:val="20"/>
                         </w:rPr>
-                        <w:t xml:space="preserve"> syntax.</w:t>
+                        <w:t xml:space="preserve"> </w:t>
+                      </w:r>
+                      <w:r>
+                        <w:rPr>
+                          <w:rFonts w:cs="Arial"/>
+                          <w:szCs w:val="20"/>
+                        </w:rPr>
+                        <w:t>construct</w:t>
+                      </w:r>
+                      <w:r>
+                        <w:rPr>
+                          <w:rFonts w:cs="Arial"/>
+                          <w:szCs w:val="20"/>
+                        </w:rPr>
+                        <w:t>.</w:t>
                       </w:r>
                     </w:p>
                     <w:p>
@@ -13217,7 +13527,6 @@
       <w:pPr>
         <w:pStyle w:val="Caption"/>
       </w:pPr>
-      <w:bookmarkStart w:id="48" w:name="_GoBack"/>
       <w:r>
         <w:t xml:space="preserve">Figure </w:t>
       </w:r>
@@ -13244,7 +13553,6 @@
         <w:t>. UML Interfaces</w:t>
       </w:r>
     </w:p>
-    <w:bookmarkEnd w:id="48"/>
     <w:p>
       <w:pPr>
         <w:spacing w:line="259" w:lineRule="auto"/>
@@ -13488,15 +13796,15 @@
       <w:pPr>
         <w:pStyle w:val="Heading2"/>
       </w:pPr>
-      <w:bookmarkStart w:id="49" w:name="_Ref436655825"/>
-      <w:bookmarkStart w:id="50" w:name="_Ref436655833"/>
-      <w:bookmarkStart w:id="51" w:name="_Toc450824662"/>
+      <w:bookmarkStart w:id="48" w:name="_Ref436655825"/>
+      <w:bookmarkStart w:id="49" w:name="_Ref436655833"/>
+      <w:bookmarkStart w:id="50" w:name="_Toc450824662"/>
       <w:r>
         <w:t>Controlled Vocabularies</w:t>
       </w:r>
+      <w:bookmarkEnd w:id="48"/>
       <w:bookmarkEnd w:id="49"/>
       <w:bookmarkEnd w:id="50"/>
-      <w:bookmarkEnd w:id="51"/>
     </w:p>
     <w:p>
       <w:pPr>
@@ -13861,41 +14169,62 @@
                                 <w:rFonts w:ascii="Arial" w:hAnsi="Arial" w:cs="Courier New"/>
                                 <w:sz w:val="20"/>
                               </w:rPr>
-                              <w:t xml:space="preserve">Introduce one XSD simpleType, which is a XSD restriction of </w:t>
+                              <w:t xml:space="preserve">Introduce one </w:t>
                             </w:r>
                             <w:r>
                               <w:rPr>
                                 <w:rFonts w:ascii="Courier New" w:hAnsi="Courier New" w:cs="Courier New"/>
                                 <w:sz w:val="20"/>
                               </w:rPr>
-                              <w:t>xs:string</w:t>
+                              <w:t>xs:</w:t>
+                            </w:r>
+                            <w:r>
+                              <w:rPr>
+                                <w:rFonts w:ascii="Courier New" w:hAnsi="Courier New" w:cs="Courier New"/>
+                                <w:sz w:val="20"/>
+                              </w:rPr>
+                              <w:t>simpleType</w:t>
                             </w:r>
                             <w:r>
                               <w:rPr>
                                 <w:rFonts w:ascii="Arial" w:hAnsi="Arial" w:cs="Courier New"/>
                                 <w:sz w:val="20"/>
                               </w:rPr>
-                              <w:t xml:space="preserve">, and contains </w:t>
+                              <w:t xml:space="preserve">, which is a XSD restriction of </w:t>
+                            </w:r>
+                            <w:r>
+                              <w:rPr>
+                                <w:rFonts w:ascii="Courier New" w:hAnsi="Courier New" w:cs="Courier New"/>
+                                <w:sz w:val="20"/>
+                              </w:rPr>
+                              <w:t>xs:string</w:t>
                             </w:r>
                             <w:r>
                               <w:rPr>
                                 <w:rFonts w:ascii="Arial" w:hAnsi="Arial" w:cs="Courier New"/>
                                 <w:sz w:val="20"/>
                               </w:rPr>
-                              <w:t>an enumeration element</w:t>
+                              <w:t xml:space="preserve">, and contains </w:t>
                             </w:r>
                             <w:r>
                               <w:rPr>
                                 <w:rFonts w:ascii="Arial" w:hAnsi="Arial" w:cs="Courier New"/>
                                 <w:sz w:val="20"/>
                               </w:rPr>
-                              <w:t xml:space="preserve"> for each enumeration l</w:t>
+                              <w:t>an enumeration element</w:t>
                             </w:r>
                             <w:r>
                               <w:rPr>
                                 <w:rFonts w:ascii="Arial" w:hAnsi="Arial" w:cs="Courier New"/>
                                 <w:sz w:val="20"/>
                               </w:rPr>
+                              <w:t xml:space="preserve"> for each enumeration l</w:t>
+                            </w:r>
+                            <w:r>
+                              <w:rPr>
+                                <w:rFonts w:ascii="Arial" w:hAnsi="Arial" w:cs="Courier New"/>
+                                <w:sz w:val="20"/>
+                              </w:rPr>
                               <w:t xml:space="preserve">iteral from the UML enumeration using the </w:t>
                             </w:r>
                             <w:r>
@@ -13910,7 +14239,22 @@
                                 <w:rFonts w:ascii="Arial" w:hAnsi="Arial" w:cs="Courier New"/>
                                 <w:sz w:val="20"/>
                               </w:rPr>
-                              <w:t xml:space="preserve"> syntax. The name of this type is formed by replacing “Vocab” in the UML enumeration name by “Enum”.</w:t>
+                              <w:t xml:space="preserve"> </w:t>
+                            </w:r>
+                            <w:r>
+                              <w:rPr>
+                                <w:rFonts w:ascii="Arial" w:hAnsi="Arial" w:cs="Arial"/>
+                                <w:sz w:val="20"/>
+                                <w:szCs w:val="20"/>
+                              </w:rPr>
+                              <w:t>construct</w:t>
+                            </w:r>
+                            <w:r>
+                              <w:rPr>
+                                <w:rFonts w:ascii="Arial" w:hAnsi="Arial" w:cs="Courier New"/>
+                                <w:sz w:val="20"/>
+                              </w:rPr>
+                              <w:t>. The name of this type is formed by replacing “Vocab” in the UML enumeration name by “Enum”.</w:t>
                             </w:r>
                           </w:p>
                           <w:p>
@@ -13931,7 +14275,28 @@
                                 <w:rFonts w:ascii="Arial" w:hAnsi="Arial" w:cs="Courier New"/>
                                 <w:sz w:val="20"/>
                               </w:rPr>
-                              <w:t>Introduce one XSD complexType of the same name as the UML enumeration.</w:t>
+                              <w:t xml:space="preserve">Introduce one </w:t>
+                            </w:r>
+                            <w:r>
+                              <w:rPr>
+                                <w:rFonts w:ascii="Courier New" w:hAnsi="Courier New" w:cs="Courier New"/>
+                                <w:sz w:val="20"/>
+                              </w:rPr>
+                              <w:t>xs:</w:t>
+                            </w:r>
+                            <w:r>
+                              <w:rPr>
+                                <w:rFonts w:ascii="Courier New" w:hAnsi="Courier New" w:cs="Courier New"/>
+                                <w:sz w:val="20"/>
+                              </w:rPr>
+                              <w:t>complexType</w:t>
+                            </w:r>
+                            <w:r>
+                              <w:rPr>
+                                <w:rFonts w:ascii="Arial" w:hAnsi="Arial" w:cs="Courier New"/>
+                                <w:sz w:val="20"/>
+                              </w:rPr>
+                              <w:t xml:space="preserve"> of the same name as the UML enumeration.</w:t>
                             </w:r>
                             <w:r>
                               <w:rPr>
@@ -14051,7 +14416,22 @@
                                 <w:rFonts w:ascii="Arial" w:hAnsi="Arial" w:cs="Courier New"/>
                                 <w:sz w:val="20"/>
                               </w:rPr>
-                              <w:t xml:space="preserve"> syntax to include the Enum type introduced previously.</w:t>
+                              <w:t xml:space="preserve"> </w:t>
+                            </w:r>
+                            <w:r>
+                              <w:rPr>
+                                <w:rFonts w:ascii="Arial" w:hAnsi="Arial" w:cs="Arial"/>
+                                <w:sz w:val="20"/>
+                                <w:szCs w:val="20"/>
+                              </w:rPr>
+                              <w:t>construct</w:t>
+                            </w:r>
+                            <w:r>
+                              <w:rPr>
+                                <w:rFonts w:ascii="Arial" w:hAnsi="Arial" w:cs="Courier New"/>
+                                <w:sz w:val="20"/>
+                              </w:rPr>
+                              <w:t xml:space="preserve"> to include the Enum type introduced previously.</w:t>
                             </w:r>
                           </w:p>
                           <w:p>
@@ -14086,7 +14466,22 @@
                                 <w:rFonts w:ascii="Arial" w:hAnsi="Arial" w:cs="Courier New"/>
                                 <w:sz w:val="20"/>
                               </w:rPr>
-                              <w:t xml:space="preserve"> syntax.</w:t>
+                              <w:t xml:space="preserve"> </w:t>
+                            </w:r>
+                            <w:r>
+                              <w:rPr>
+                                <w:rFonts w:ascii="Arial" w:hAnsi="Arial" w:cs="Arial"/>
+                                <w:sz w:val="20"/>
+                                <w:szCs w:val="20"/>
+                              </w:rPr>
+                              <w:t>construct</w:t>
+                            </w:r>
+                            <w:r>
+                              <w:rPr>
+                                <w:rFonts w:ascii="Arial" w:hAnsi="Arial" w:cs="Courier New"/>
+                                <w:sz w:val="20"/>
+                              </w:rPr>
+                              <w:t>.</w:t>
                             </w:r>
                           </w:p>
                           <w:p/>
@@ -14201,41 +14596,62 @@
                           <w:rFonts w:ascii="Arial" w:hAnsi="Arial" w:cs="Courier New"/>
                           <w:sz w:val="20"/>
                         </w:rPr>
-                        <w:t xml:space="preserve">Introduce one XSD simpleType, which is a XSD restriction of </w:t>
+                        <w:t xml:space="preserve">Introduce one </w:t>
                       </w:r>
                       <w:r>
                         <w:rPr>
                           <w:rFonts w:ascii="Courier New" w:hAnsi="Courier New" w:cs="Courier New"/>
                           <w:sz w:val="20"/>
                         </w:rPr>
-                        <w:t>xs:string</w:t>
+                        <w:t>xs:</w:t>
+                      </w:r>
+                      <w:r>
+                        <w:rPr>
+                          <w:rFonts w:ascii="Courier New" w:hAnsi="Courier New" w:cs="Courier New"/>
+                          <w:sz w:val="20"/>
+                        </w:rPr>
+                        <w:t>simpleType</w:t>
                       </w:r>
                       <w:r>
                         <w:rPr>
                           <w:rFonts w:ascii="Arial" w:hAnsi="Arial" w:cs="Courier New"/>
                           <w:sz w:val="20"/>
                         </w:rPr>
-                        <w:t xml:space="preserve">, and contains </w:t>
+                        <w:t xml:space="preserve">, which is a XSD restriction of </w:t>
+                      </w:r>
+                      <w:r>
+                        <w:rPr>
+                          <w:rFonts w:ascii="Courier New" w:hAnsi="Courier New" w:cs="Courier New"/>
+                          <w:sz w:val="20"/>
+                        </w:rPr>
+                        <w:t>xs:string</w:t>
                       </w:r>
                       <w:r>
                         <w:rPr>
                           <w:rFonts w:ascii="Arial" w:hAnsi="Arial" w:cs="Courier New"/>
                           <w:sz w:val="20"/>
                         </w:rPr>
-                        <w:t>an enumeration element</w:t>
+                        <w:t xml:space="preserve">, and contains </w:t>
                       </w:r>
                       <w:r>
                         <w:rPr>
                           <w:rFonts w:ascii="Arial" w:hAnsi="Arial" w:cs="Courier New"/>
                           <w:sz w:val="20"/>
                         </w:rPr>
-                        <w:t xml:space="preserve"> for each enumeration l</w:t>
+                        <w:t>an enumeration element</w:t>
                       </w:r>
                       <w:r>
                         <w:rPr>
                           <w:rFonts w:ascii="Arial" w:hAnsi="Arial" w:cs="Courier New"/>
                           <w:sz w:val="20"/>
                         </w:rPr>
+                        <w:t xml:space="preserve"> for each enumeration l</w:t>
+                      </w:r>
+                      <w:r>
+                        <w:rPr>
+                          <w:rFonts w:ascii="Arial" w:hAnsi="Arial" w:cs="Courier New"/>
+                          <w:sz w:val="20"/>
+                        </w:rPr>
                         <w:t xml:space="preserve">iteral from the UML enumeration using the </w:t>
                       </w:r>
                       <w:r>
@@ -14250,7 +14666,22 @@
                           <w:rFonts w:ascii="Arial" w:hAnsi="Arial" w:cs="Courier New"/>
                           <w:sz w:val="20"/>
                         </w:rPr>
-                        <w:t xml:space="preserve"> syntax. The name of this type is formed by replacing “Vocab” in the UML enumeration name by “Enum”.</w:t>
+                        <w:t xml:space="preserve"> </w:t>
+                      </w:r>
+                      <w:r>
+                        <w:rPr>
+                          <w:rFonts w:ascii="Arial" w:hAnsi="Arial" w:cs="Arial"/>
+                          <w:sz w:val="20"/>
+                          <w:szCs w:val="20"/>
+                        </w:rPr>
+                        <w:t>construct</w:t>
+                      </w:r>
+                      <w:r>
+                        <w:rPr>
+                          <w:rFonts w:ascii="Arial" w:hAnsi="Arial" w:cs="Courier New"/>
+                          <w:sz w:val="20"/>
+                        </w:rPr>
+                        <w:t>. The name of this type is formed by replacing “Vocab” in the UML enumeration name by “Enum”.</w:t>
                       </w:r>
                     </w:p>
                     <w:p>
@@ -14271,7 +14702,28 @@
                           <w:rFonts w:ascii="Arial" w:hAnsi="Arial" w:cs="Courier New"/>
                           <w:sz w:val="20"/>
                         </w:rPr>
-                        <w:t>Introduce one XSD complexType of the same name as the UML enumeration.</w:t>
+                        <w:t xml:space="preserve">Introduce one </w:t>
+                      </w:r>
+                      <w:r>
+                        <w:rPr>
+                          <w:rFonts w:ascii="Courier New" w:hAnsi="Courier New" w:cs="Courier New"/>
+                          <w:sz w:val="20"/>
+                        </w:rPr>
+                        <w:t>xs:</w:t>
+                      </w:r>
+                      <w:r>
+                        <w:rPr>
+                          <w:rFonts w:ascii="Courier New" w:hAnsi="Courier New" w:cs="Courier New"/>
+                          <w:sz w:val="20"/>
+                        </w:rPr>
+                        <w:t>complexType</w:t>
+                      </w:r>
+                      <w:r>
+                        <w:rPr>
+                          <w:rFonts w:ascii="Arial" w:hAnsi="Arial" w:cs="Courier New"/>
+                          <w:sz w:val="20"/>
+                        </w:rPr>
+                        <w:t xml:space="preserve"> of the same name as the UML enumeration.</w:t>
                       </w:r>
                       <w:r>
                         <w:rPr>
@@ -14391,7 +14843,22 @@
                           <w:rFonts w:ascii="Arial" w:hAnsi="Arial" w:cs="Courier New"/>
                           <w:sz w:val="20"/>
                         </w:rPr>
-                        <w:t xml:space="preserve"> syntax to include the Enum type introduced previously.</w:t>
+                        <w:t xml:space="preserve"> </w:t>
+                      </w:r>
+                      <w:r>
+                        <w:rPr>
+                          <w:rFonts w:ascii="Arial" w:hAnsi="Arial" w:cs="Arial"/>
+                          <w:sz w:val="20"/>
+                          <w:szCs w:val="20"/>
+                        </w:rPr>
+                        <w:t>construct</w:t>
+                      </w:r>
+                      <w:r>
+                        <w:rPr>
+                          <w:rFonts w:ascii="Arial" w:hAnsi="Arial" w:cs="Courier New"/>
+                          <w:sz w:val="20"/>
+                        </w:rPr>
+                        <w:t xml:space="preserve"> to include the Enum type introduced previously.</w:t>
                       </w:r>
                     </w:p>
                     <w:p>
@@ -14426,7 +14893,22 @@
                           <w:rFonts w:ascii="Arial" w:hAnsi="Arial" w:cs="Courier New"/>
                           <w:sz w:val="20"/>
                         </w:rPr>
-                        <w:t xml:space="preserve"> syntax.</w:t>
+                        <w:t xml:space="preserve"> </w:t>
+                      </w:r>
+                      <w:r>
+                        <w:rPr>
+                          <w:rFonts w:ascii="Arial" w:hAnsi="Arial" w:cs="Arial"/>
+                          <w:sz w:val="20"/>
+                          <w:szCs w:val="20"/>
+                        </w:rPr>
+                        <w:t>construct</w:t>
+                      </w:r>
+                      <w:r>
+                        <w:rPr>
+                          <w:rFonts w:ascii="Arial" w:hAnsi="Arial" w:cs="Courier New"/>
+                          <w:sz w:val="20"/>
+                        </w:rPr>
+                        <w:t>.</w:t>
                       </w:r>
                     </w:p>
                     <w:p/>
@@ -14595,7 +15077,16 @@
         <w:spacing w:after="240" w:line="259" w:lineRule="auto"/>
       </w:pPr>
       <w:r>
-        <w:t>Here is the XSD for defining controlled vocabularies, using HighMediumLowVocab as the exemplar.</w:t>
+        <w:t xml:space="preserve">Here is the XSD for defining controlled vocabularies, using </w:t>
+      </w:r>
+      <w:r>
+        <w:rPr>
+          <w:rFonts w:ascii="Courier New" w:hAnsi="Courier New" w:cs="Courier New"/>
+        </w:rPr>
+        <w:t>HighMediumLowVocab</w:t>
+      </w:r>
+      <w:r>
+        <w:t xml:space="preserve"> as the exemplar.</w:t>
       </w:r>
     </w:p>
     <w:p>
@@ -14625,7 +15116,15 @@
         <w:t xml:space="preserve">        </w:t>
       </w:r>
       <w:r>
-        <w:t>&lt;xs:extension base="xs:anySimpleType"&gt;</w:t>
+        <w:t>&lt;xs:extension base="xs:any</w:t>
+      </w:r>
+      <w:bookmarkStart w:id="51" w:name="_GoBack"/>
+      <w:r>
+        <w:t>SimpleType</w:t>
+      </w:r>
+      <w:bookmarkEnd w:id="51"/>
+      <w:r>
+        <w:t>"&gt;</w:t>
       </w:r>
     </w:p>
     <w:p>
@@ -18741,7 +19240,13 @@
               <w:rPr>
                 <w:rFonts w:ascii="Courier New" w:hAnsi="Courier New" w:cs="Courier New"/>
               </w:rPr>
-              <w:t xml:space="preserve">xs:pattern </w:t>
+              <w:t>xs:pattern</w:t>
+            </w:r>
+            <w:r>
+              <w:rPr>
+                <w:rFonts w:cs="Arial"/>
+              </w:rPr>
+              <w:t xml:space="preserve"> </w:t>
             </w:r>
             <w:r>
               <w:rPr>
@@ -18952,37 +19457,81 @@
                               <w:t xml:space="preserve">UML data types listed in </w:t>
                             </w:r>
                             <w:r>
+                              <w:rPr>
+                                <w:b/>
+                                <w:color w:val="0000EE"/>
+                              </w:rPr>
                               <w:fldChar w:fldCharType="begin"/>
                             </w:r>
                             <w:r>
+                              <w:rPr>
+                                <w:b/>
+                                <w:color w:val="0000EE"/>
+                              </w:rPr>
                               <w:instrText xml:space="preserve"> REF _Ref436731504 \h </w:instrText>
                             </w:r>
                             <w:r>
+                              <w:rPr>
+                                <w:b/>
+                                <w:color w:val="0000EE"/>
+                              </w:rPr>
+                            </w:r>
+                            <w:r>
+                              <w:rPr>
+                                <w:b/>
+                                <w:color w:val="0000EE"/>
+                              </w:rPr>
+                              <w:instrText xml:space="preserve"> \* MERGEFORMAT </w:instrText>
+                            </w:r>
+                            <w:r>
+                              <w:rPr>
+                                <w:b/>
+                                <w:color w:val="0000EE"/>
+                              </w:rPr>
                               <w:fldChar w:fldCharType="separate"/>
                             </w:r>
                             <w:r>
+                              <w:rPr>
+                                <w:b/>
+                                <w:color w:val="0000EE"/>
+                              </w:rPr>
                               <w:t xml:space="preserve">Table </w:t>
                             </w:r>
                             <w:r>
                               <w:rPr>
+                                <w:b/>
                                 <w:noProof/>
+                                <w:color w:val="0000EE"/>
                               </w:rPr>
                               <w:t>3</w:t>
                             </w:r>
                             <w:r>
+                              <w:rPr>
+                                <w:b/>
+                                <w:color w:val="0000EE"/>
+                              </w:rPr>
                               <w:noBreakHyphen/>
                             </w:r>
                             <w:r>
                               <w:rPr>
+                                <w:b/>
                                 <w:noProof/>
-                              </w:rPr>
-                              <w:t>2</w:t>
-                            </w:r>
-                            <w:r>
+                                <w:color w:val="0000EE"/>
+                              </w:rPr>
+                              <w:t>3</w:t>
+                            </w:r>
+                            <w:r>
+                              <w:rPr>
+                                <w:b/>
+                                <w:color w:val="0000EE"/>
+                              </w:rPr>
                               <w:fldChar w:fldCharType="end"/>
                             </w:r>
                             <w:r>
-                              <w:t xml:space="preserve"> that have a “Yes” in the “Named?” column</w:t>
+                              <w:t xml:space="preserve"> </w:t>
+                            </w:r>
+                            <w:r>
+                              <w:t>that have a “Yes” in the “Named?” column</w:t>
                             </w:r>
                             <w:r>
                               <w:t xml:space="preserve"> </w:t>
@@ -19055,37 +19604,81 @@
                         <w:t xml:space="preserve">UML data types listed in </w:t>
                       </w:r>
                       <w:r>
+                        <w:rPr>
+                          <w:b/>
+                          <w:color w:val="0000EE"/>
+                        </w:rPr>
                         <w:fldChar w:fldCharType="begin"/>
                       </w:r>
                       <w:r>
+                        <w:rPr>
+                          <w:b/>
+                          <w:color w:val="0000EE"/>
+                        </w:rPr>
                         <w:instrText xml:space="preserve"> REF _Ref436731504 \h </w:instrText>
                       </w:r>
                       <w:r>
+                        <w:rPr>
+                          <w:b/>
+                          <w:color w:val="0000EE"/>
+                        </w:rPr>
+                      </w:r>
+                      <w:r>
+                        <w:rPr>
+                          <w:b/>
+                          <w:color w:val="0000EE"/>
+                        </w:rPr>
+                        <w:instrText xml:space="preserve"> \* MERGEFORMAT </w:instrText>
+                      </w:r>
+                      <w:r>
+                        <w:rPr>
+                          <w:b/>
+                          <w:color w:val="0000EE"/>
+                        </w:rPr>
                         <w:fldChar w:fldCharType="separate"/>
                       </w:r>
                       <w:r>
+                        <w:rPr>
+                          <w:b/>
+                          <w:color w:val="0000EE"/>
+                        </w:rPr>
                         <w:t xml:space="preserve">Table </w:t>
                       </w:r>
                       <w:r>
                         <w:rPr>
+                          <w:b/>
                           <w:noProof/>
+                          <w:color w:val="0000EE"/>
                         </w:rPr>
                         <w:t>3</w:t>
                       </w:r>
                       <w:r>
+                        <w:rPr>
+                          <w:b/>
+                          <w:color w:val="0000EE"/>
+                        </w:rPr>
                         <w:noBreakHyphen/>
                       </w:r>
                       <w:r>
                         <w:rPr>
+                          <w:b/>
                           <w:noProof/>
-                        </w:rPr>
-                        <w:t>2</w:t>
-                      </w:r>
-                      <w:r>
+                          <w:color w:val="0000EE"/>
+                        </w:rPr>
+                        <w:t>3</w:t>
+                      </w:r>
+                      <w:r>
+                        <w:rPr>
+                          <w:b/>
+                          <w:color w:val="0000EE"/>
+                        </w:rPr>
                         <w:fldChar w:fldCharType="end"/>
                       </w:r>
                       <w:r>
-                        <w:t xml:space="preserve"> that have a “Yes” in the “Named?” column</w:t>
+                        <w:t xml:space="preserve"> </w:t>
+                      </w:r>
+                      <w:r>
+                        <w:t>that have a “Yes” in the “Named?” column</w:t>
                       </w:r>
                       <w:r>
                         <w:t xml:space="preserve"> </w:t>
@@ -19428,7 +20021,13 @@
         <w:rPr>
           <w:rFonts w:ascii="Arial" w:hAnsi="Arial" w:cs="Arial"/>
         </w:rPr>
-        <w:t xml:space="preserve"> syntax</w:t>
+        <w:t xml:space="preserve"> </w:t>
+      </w:r>
+      <w:r>
+        <w:rPr>
+          <w:rFonts w:ascii="Arial" w:hAnsi="Arial" w:cs="Arial"/>
+        </w:rPr>
+        <w:t>construct</w:t>
       </w:r>
       <w:r>
         <w:rPr>
@@ -21273,7 +21872,17 @@
         <w:t>xs:import</w:t>
       </w:r>
       <w:r>
-        <w:t xml:space="preserve"> syntax to include the </w:t>
+        <w:t xml:space="preserve"> </w:t>
+      </w:r>
+      <w:r>
+        <w:rPr>
+          <w:rFonts w:cs="Arial"/>
+          <w:szCs w:val="20"/>
+        </w:rPr>
+        <w:t>construct</w:t>
+      </w:r>
+      <w:r>
+        <w:t xml:space="preserve"> to include the </w:t>
       </w:r>
       <w:r>
         <w:t>XML</w:t>
@@ -21321,7 +21930,13 @@
         </w:r>
       </w:fldSimple>
       <w:r>
-        <w:t>: UML Extension Package Names Mapping</w:t>
+        <w:rPr>
+          <w:noProof/>
+        </w:rPr>
+        <w:t>.</w:t>
+      </w:r>
+      <w:r>
+        <w:t xml:space="preserve"> UML Extension Package Names Mapping</w:t>
       </w:r>
     </w:p>
     <w:tbl>
@@ -23285,7 +23900,7 @@
         <w:sz w:val="16"/>
         <w:szCs w:val="16"/>
       </w:rPr>
-      <w:t>24</w:t>
+      <w:t>15</w:t>
     </w:r>
     <w:r>
       <w:rPr>
@@ -27627,7 +28242,7 @@
 </file>
 
 <file path=customXml/itemProps1.xml><?xml version="1.0" encoding="utf-8"?>
-<ds:datastoreItem xmlns:ds="http://schemas.openxmlformats.org/officeDocument/2006/customXml" ds:itemID="{966DE772-CF32-4E84-830E-7AFF5D02A9D0}">
+<ds:datastoreItem xmlns:ds="http://schemas.openxmlformats.org/officeDocument/2006/customXml" ds:itemID="{A1CCCD5E-CCDB-436A-B3A4-4AE698B42B19}">
   <ds:schemaRefs>
     <ds:schemaRef ds:uri="http://schemas.openxmlformats.org/officeDocument/2006/bibliography"/>
   </ds:schemaRefs>

</xml_diff>